<commit_message>
Finalizei aula 5 e o primeiro módulo de  JS
</commit_message>
<xml_diff>
--- a/Formação HTML && CSS3/JavaScript/JavaScript – Alura.docx
+++ b/Formação HTML && CSS3/JavaScript/JavaScript – Alura.docx
@@ -7,13 +7,8 @@
         <w:pStyle w:val="Ttulo"/>
       </w:pPr>
       <w:r>
-        <w:t xml:space="preserve">JavaScript – </w:t>
-      </w:r>
-      <w:proofErr w:type="spellStart"/>
-      <w:r>
-        <w:t>Alura</w:t>
-      </w:r>
-      <w:proofErr w:type="spellEnd"/>
+        <w:t>JavaScript – Alura</w:t>
+      </w:r>
     </w:p>
     <w:p>
       <w:pPr>
@@ -121,25 +116,7 @@
           <w:sz w:val="24"/>
           <w:szCs w:val="24"/>
         </w:rPr>
-        <w:t xml:space="preserve">Podemos executar o programa no Power </w:t>
-      </w:r>
-      <w:proofErr w:type="spellStart"/>
-      <w:r>
-        <w:rPr>
-          <w:rFonts w:ascii="Times New Roman" w:hAnsi="Times New Roman" w:cs="Times New Roman"/>
-          <w:sz w:val="24"/>
-          <w:szCs w:val="24"/>
-        </w:rPr>
-        <w:t>shell</w:t>
-      </w:r>
-      <w:proofErr w:type="spellEnd"/>
-      <w:r>
-        <w:rPr>
-          <w:rFonts w:ascii="Times New Roman" w:hAnsi="Times New Roman" w:cs="Times New Roman"/>
-          <w:sz w:val="24"/>
-          <w:szCs w:val="24"/>
-        </w:rPr>
-        <w:t xml:space="preserve"> digitando “node + nome programa”.</w:t>
+        <w:t>Podemos executar o programa no Power shell digitando “node + nome programa”.</w:t>
       </w:r>
     </w:p>
     <w:p>
@@ -213,18 +190,62 @@
           <w:sz w:val="24"/>
           <w:szCs w:val="24"/>
         </w:rPr>
-        <w:t xml:space="preserve">↓ copia e cola uma linha no </w:t>
-      </w:r>
-      <w:proofErr w:type="spellStart"/>
-      <w:r>
-        <w:rPr>
-          <w:rFonts w:ascii="Times New Roman" w:hAnsi="Times New Roman" w:cs="Times New Roman"/>
-          <w:sz w:val="24"/>
-          <w:szCs w:val="24"/>
-        </w:rPr>
-        <w:t>vscode</w:t>
-      </w:r>
-      <w:proofErr w:type="spellEnd"/>
+        <w:t>↓ copia e cola uma linha no vscode.</w:t>
+      </w:r>
+    </w:p>
+    <w:p>
+      <w:pPr>
+        <w:pStyle w:val="PargrafodaLista"/>
+        <w:numPr>
+          <w:ilvl w:val="1"/>
+          <w:numId w:val="1"/>
+        </w:numPr>
+        <w:spacing w:line="360" w:lineRule="auto"/>
+        <w:jc w:val="both"/>
+        <w:rPr>
+          <w:rFonts w:ascii="Times New Roman" w:hAnsi="Times New Roman" w:cs="Times New Roman"/>
+          <w:sz w:val="24"/>
+          <w:szCs w:val="24"/>
+        </w:rPr>
+      </w:pPr>
+      <w:r>
+        <w:rPr>
+          <w:rFonts w:ascii="Times New Roman" w:hAnsi="Times New Roman" w:cs="Times New Roman"/>
+          <w:sz w:val="24"/>
+          <w:szCs w:val="24"/>
+        </w:rPr>
+        <w:t xml:space="preserve">Salvamos variáveis utilizando </w:t>
+      </w:r>
+      <w:r>
+        <w:rPr>
+          <w:rFonts w:ascii="Times New Roman" w:hAnsi="Times New Roman" w:cs="Times New Roman"/>
+          <w:i/>
+          <w:iCs/>
+          <w:sz w:val="24"/>
+          <w:szCs w:val="24"/>
+        </w:rPr>
+        <w:t>“const nome da variável</w:t>
+      </w:r>
+      <w:r>
+        <w:rPr>
+          <w:rFonts w:ascii="Times New Roman" w:hAnsi="Times New Roman" w:cs="Times New Roman"/>
+          <w:i/>
+          <w:iCs/>
+          <w:sz w:val="24"/>
+          <w:szCs w:val="24"/>
+        </w:rPr>
+        <w:t>: ;</w:t>
+      </w:r>
+      <w:r>
+        <w:rPr>
+          <w:rFonts w:ascii="Times New Roman" w:hAnsi="Times New Roman" w:cs="Times New Roman"/>
+          <w:i/>
+          <w:iCs/>
+          <w:sz w:val="24"/>
+          <w:szCs w:val="24"/>
+        </w:rPr>
+        <w:t>”</w:t>
+      </w:r>
       <w:r>
         <w:rPr>
           <w:rFonts w:ascii="Times New Roman" w:hAnsi="Times New Roman" w:cs="Times New Roman"/>
@@ -237,37 +258,132 @@
     <w:p>
       <w:pPr>
         <w:pStyle w:val="PargrafodaLista"/>
-        <w:numPr>
-          <w:ilvl w:val="1"/>
-          <w:numId w:val="1"/>
-        </w:numPr>
-        <w:spacing w:line="360" w:lineRule="auto"/>
-        <w:jc w:val="both"/>
-        <w:rPr>
-          <w:rFonts w:ascii="Times New Roman" w:hAnsi="Times New Roman" w:cs="Times New Roman"/>
-          <w:sz w:val="24"/>
-          <w:szCs w:val="24"/>
-        </w:rPr>
-      </w:pPr>
-      <w:r>
-        <w:rPr>
-          <w:rFonts w:ascii="Times New Roman" w:hAnsi="Times New Roman" w:cs="Times New Roman"/>
-          <w:sz w:val="24"/>
-          <w:szCs w:val="24"/>
-        </w:rPr>
-        <w:t xml:space="preserve">Salvamos variáveis utilizando </w:t>
-      </w:r>
-      <w:r>
-        <w:rPr>
-          <w:rFonts w:ascii="Times New Roman" w:hAnsi="Times New Roman" w:cs="Times New Roman"/>
-          <w:i/>
-          <w:iCs/>
-          <w:sz w:val="24"/>
-          <w:szCs w:val="24"/>
-        </w:rPr>
-        <w:t>“</w:t>
-      </w:r>
-      <w:proofErr w:type="spellStart"/>
+        <w:spacing w:line="360" w:lineRule="auto"/>
+        <w:ind w:left="1080"/>
+        <w:jc w:val="both"/>
+        <w:rPr>
+          <w:rFonts w:ascii="Times New Roman" w:hAnsi="Times New Roman" w:cs="Times New Roman"/>
+          <w:sz w:val="24"/>
+          <w:szCs w:val="24"/>
+        </w:rPr>
+      </w:pPr>
+    </w:p>
+    <w:p>
+      <w:pPr>
+        <w:pStyle w:val="PargrafodaLista"/>
+        <w:numPr>
+          <w:ilvl w:val="0"/>
+          <w:numId w:val="1"/>
+        </w:numPr>
+        <w:spacing w:line="360" w:lineRule="auto"/>
+        <w:jc w:val="both"/>
+        <w:rPr>
+          <w:rFonts w:ascii="Times New Roman" w:hAnsi="Times New Roman" w:cs="Times New Roman"/>
+          <w:sz w:val="24"/>
+          <w:szCs w:val="24"/>
+        </w:rPr>
+      </w:pPr>
+      <w:r>
+        <w:rPr>
+          <w:rFonts w:ascii="Times New Roman" w:hAnsi="Times New Roman" w:cs="Times New Roman"/>
+          <w:b/>
+          <w:bCs/>
+          <w:sz w:val="24"/>
+          <w:szCs w:val="24"/>
+          <w:u w:val="single"/>
+        </w:rPr>
+        <w:t>Aula 2 – Tipos de Variáveis</w:t>
+      </w:r>
+      <w:r>
+        <w:rPr>
+          <w:rFonts w:ascii="Times New Roman" w:hAnsi="Times New Roman" w:cs="Times New Roman"/>
+          <w:b/>
+          <w:bCs/>
+          <w:sz w:val="24"/>
+          <w:szCs w:val="24"/>
+        </w:rPr>
+        <w:t>:</w:t>
+      </w:r>
+    </w:p>
+    <w:p>
+      <w:pPr>
+        <w:pStyle w:val="PargrafodaLista"/>
+        <w:numPr>
+          <w:ilvl w:val="1"/>
+          <w:numId w:val="1"/>
+        </w:numPr>
+        <w:spacing w:line="360" w:lineRule="auto"/>
+        <w:jc w:val="both"/>
+        <w:rPr>
+          <w:rFonts w:ascii="Times New Roman" w:hAnsi="Times New Roman" w:cs="Times New Roman"/>
+          <w:sz w:val="24"/>
+          <w:szCs w:val="24"/>
+        </w:rPr>
+      </w:pPr>
+      <w:r>
+        <w:rPr>
+          <w:rFonts w:ascii="Times New Roman" w:hAnsi="Times New Roman" w:cs="Times New Roman"/>
+          <w:sz w:val="24"/>
+          <w:szCs w:val="24"/>
+        </w:rPr>
+        <w:t xml:space="preserve"> </w:t>
+      </w:r>
+      <w:r>
+        <w:rPr>
+          <w:rFonts w:ascii="Times New Roman" w:hAnsi="Times New Roman" w:cs="Times New Roman"/>
+          <w:sz w:val="24"/>
+          <w:szCs w:val="24"/>
+        </w:rPr>
+        <w:t>Colocar o comando console é diferente de colocar o comando Console. Quando tem letra maiúscula ele dá erro, pois o JS é Case Sensitive.</w:t>
+      </w:r>
+    </w:p>
+    <w:p>
+      <w:pPr>
+        <w:pStyle w:val="PargrafodaLista"/>
+        <w:numPr>
+          <w:ilvl w:val="2"/>
+          <w:numId w:val="1"/>
+        </w:numPr>
+        <w:spacing w:line="360" w:lineRule="auto"/>
+        <w:jc w:val="both"/>
+        <w:rPr>
+          <w:rFonts w:ascii="Times New Roman" w:hAnsi="Times New Roman" w:cs="Times New Roman"/>
+          <w:sz w:val="24"/>
+          <w:szCs w:val="24"/>
+        </w:rPr>
+      </w:pPr>
+      <w:r>
+        <w:rPr>
+          <w:rFonts w:ascii="Times New Roman" w:hAnsi="Times New Roman" w:cs="Times New Roman"/>
+          <w:sz w:val="24"/>
+          <w:szCs w:val="24"/>
+        </w:rPr>
+        <w:t>Nesse caso, podemos colocar variáveis com cases diferentes, mas com o mesmo nome que o JS irá entender como coisas diferentes, porém, isso é uma má prática, portanto não faça.</w:t>
+      </w:r>
+    </w:p>
+    <w:p>
+      <w:pPr>
+        <w:pStyle w:val="PargrafodaLista"/>
+        <w:numPr>
+          <w:ilvl w:val="1"/>
+          <w:numId w:val="1"/>
+        </w:numPr>
+        <w:spacing w:line="360" w:lineRule="auto"/>
+        <w:jc w:val="both"/>
+        <w:rPr>
+          <w:rFonts w:ascii="Times New Roman" w:hAnsi="Times New Roman" w:cs="Times New Roman"/>
+          <w:sz w:val="24"/>
+          <w:szCs w:val="24"/>
+        </w:rPr>
+      </w:pPr>
+      <w:r>
+        <w:rPr>
+          <w:rFonts w:ascii="Times New Roman" w:hAnsi="Times New Roman" w:cs="Times New Roman"/>
+          <w:sz w:val="24"/>
+          <w:szCs w:val="24"/>
+        </w:rPr>
+        <w:t xml:space="preserve"> Colocar o </w:t>
+      </w:r>
       <w:r>
         <w:rPr>
           <w:rFonts w:ascii="Times New Roman" w:hAnsi="Times New Roman" w:cs="Times New Roman"/>
@@ -278,223 +394,6 @@
         </w:rPr>
         <w:t>const</w:t>
       </w:r>
-      <w:proofErr w:type="spellEnd"/>
-      <w:r>
-        <w:rPr>
-          <w:rFonts w:ascii="Times New Roman" w:hAnsi="Times New Roman" w:cs="Times New Roman"/>
-          <w:i/>
-          <w:iCs/>
-          <w:sz w:val="24"/>
-          <w:szCs w:val="24"/>
-        </w:rPr>
-        <w:t xml:space="preserve"> nome da variável</w:t>
-      </w:r>
-      <w:r>
-        <w:rPr>
-          <w:rFonts w:ascii="Times New Roman" w:hAnsi="Times New Roman" w:cs="Times New Roman"/>
-          <w:i/>
-          <w:iCs/>
-          <w:sz w:val="24"/>
-          <w:szCs w:val="24"/>
-        </w:rPr>
-        <w:t>: ;</w:t>
-      </w:r>
-      <w:r>
-        <w:rPr>
-          <w:rFonts w:ascii="Times New Roman" w:hAnsi="Times New Roman" w:cs="Times New Roman"/>
-          <w:i/>
-          <w:iCs/>
-          <w:sz w:val="24"/>
-          <w:szCs w:val="24"/>
-        </w:rPr>
-        <w:t>”</w:t>
-      </w:r>
-      <w:r>
-        <w:rPr>
-          <w:rFonts w:ascii="Times New Roman" w:hAnsi="Times New Roman" w:cs="Times New Roman"/>
-          <w:sz w:val="24"/>
-          <w:szCs w:val="24"/>
-        </w:rPr>
-        <w:t>.</w:t>
-      </w:r>
-    </w:p>
-    <w:p>
-      <w:pPr>
-        <w:pStyle w:val="PargrafodaLista"/>
-        <w:spacing w:line="360" w:lineRule="auto"/>
-        <w:ind w:left="1080"/>
-        <w:jc w:val="both"/>
-        <w:rPr>
-          <w:rFonts w:ascii="Times New Roman" w:hAnsi="Times New Roman" w:cs="Times New Roman"/>
-          <w:sz w:val="24"/>
-          <w:szCs w:val="24"/>
-        </w:rPr>
-      </w:pPr>
-    </w:p>
-    <w:p>
-      <w:pPr>
-        <w:pStyle w:val="PargrafodaLista"/>
-        <w:numPr>
-          <w:ilvl w:val="0"/>
-          <w:numId w:val="1"/>
-        </w:numPr>
-        <w:spacing w:line="360" w:lineRule="auto"/>
-        <w:jc w:val="both"/>
-        <w:rPr>
-          <w:rFonts w:ascii="Times New Roman" w:hAnsi="Times New Roman" w:cs="Times New Roman"/>
-          <w:sz w:val="24"/>
-          <w:szCs w:val="24"/>
-        </w:rPr>
-      </w:pPr>
-      <w:r>
-        <w:rPr>
-          <w:rFonts w:ascii="Times New Roman" w:hAnsi="Times New Roman" w:cs="Times New Roman"/>
-          <w:b/>
-          <w:bCs/>
-          <w:sz w:val="24"/>
-          <w:szCs w:val="24"/>
-          <w:u w:val="single"/>
-        </w:rPr>
-        <w:t>Aula 2 – Tipos de Variáveis</w:t>
-      </w:r>
-      <w:r>
-        <w:rPr>
-          <w:rFonts w:ascii="Times New Roman" w:hAnsi="Times New Roman" w:cs="Times New Roman"/>
-          <w:b/>
-          <w:bCs/>
-          <w:sz w:val="24"/>
-          <w:szCs w:val="24"/>
-        </w:rPr>
-        <w:t>:</w:t>
-      </w:r>
-    </w:p>
-    <w:p>
-      <w:pPr>
-        <w:pStyle w:val="PargrafodaLista"/>
-        <w:numPr>
-          <w:ilvl w:val="1"/>
-          <w:numId w:val="1"/>
-        </w:numPr>
-        <w:spacing w:line="360" w:lineRule="auto"/>
-        <w:jc w:val="both"/>
-        <w:rPr>
-          <w:rFonts w:ascii="Times New Roman" w:hAnsi="Times New Roman" w:cs="Times New Roman"/>
-          <w:sz w:val="24"/>
-          <w:szCs w:val="24"/>
-        </w:rPr>
-      </w:pPr>
-      <w:r>
-        <w:rPr>
-          <w:rFonts w:ascii="Times New Roman" w:hAnsi="Times New Roman" w:cs="Times New Roman"/>
-          <w:sz w:val="24"/>
-          <w:szCs w:val="24"/>
-        </w:rPr>
-        <w:t xml:space="preserve"> </w:t>
-      </w:r>
-      <w:r>
-        <w:rPr>
-          <w:rFonts w:ascii="Times New Roman" w:hAnsi="Times New Roman" w:cs="Times New Roman"/>
-          <w:sz w:val="24"/>
-          <w:szCs w:val="24"/>
-        </w:rPr>
-        <w:t xml:space="preserve">Colocar o comando console é diferente de colocar o </w:t>
-      </w:r>
-      <w:proofErr w:type="gramStart"/>
-      <w:r>
-        <w:rPr>
-          <w:rFonts w:ascii="Times New Roman" w:hAnsi="Times New Roman" w:cs="Times New Roman"/>
-          <w:sz w:val="24"/>
-          <w:szCs w:val="24"/>
-        </w:rPr>
-        <w:t>comando Console</w:t>
-      </w:r>
-      <w:proofErr w:type="gramEnd"/>
-      <w:r>
-        <w:rPr>
-          <w:rFonts w:ascii="Times New Roman" w:hAnsi="Times New Roman" w:cs="Times New Roman"/>
-          <w:sz w:val="24"/>
-          <w:szCs w:val="24"/>
-        </w:rPr>
-        <w:t xml:space="preserve">. Quando tem letra maiúscula ele dá erro, pois o JS é Case </w:t>
-      </w:r>
-      <w:proofErr w:type="spellStart"/>
-      <w:r>
-        <w:rPr>
-          <w:rFonts w:ascii="Times New Roman" w:hAnsi="Times New Roman" w:cs="Times New Roman"/>
-          <w:sz w:val="24"/>
-          <w:szCs w:val="24"/>
-        </w:rPr>
-        <w:t>Sensitive</w:t>
-      </w:r>
-      <w:proofErr w:type="spellEnd"/>
-      <w:r>
-        <w:rPr>
-          <w:rFonts w:ascii="Times New Roman" w:hAnsi="Times New Roman" w:cs="Times New Roman"/>
-          <w:sz w:val="24"/>
-          <w:szCs w:val="24"/>
-        </w:rPr>
-        <w:t>.</w:t>
-      </w:r>
-    </w:p>
-    <w:p>
-      <w:pPr>
-        <w:pStyle w:val="PargrafodaLista"/>
-        <w:numPr>
-          <w:ilvl w:val="2"/>
-          <w:numId w:val="1"/>
-        </w:numPr>
-        <w:spacing w:line="360" w:lineRule="auto"/>
-        <w:jc w:val="both"/>
-        <w:rPr>
-          <w:rFonts w:ascii="Times New Roman" w:hAnsi="Times New Roman" w:cs="Times New Roman"/>
-          <w:sz w:val="24"/>
-          <w:szCs w:val="24"/>
-        </w:rPr>
-      </w:pPr>
-      <w:r>
-        <w:rPr>
-          <w:rFonts w:ascii="Times New Roman" w:hAnsi="Times New Roman" w:cs="Times New Roman"/>
-          <w:sz w:val="24"/>
-          <w:szCs w:val="24"/>
-        </w:rPr>
-        <w:t>Nesse caso, podemos colocar variáveis com cases diferentes, mas com o mesmo nome que o JS irá entender como coisas diferentes, porém, isso é uma má prática, portanto não faça.</w:t>
-      </w:r>
-    </w:p>
-    <w:p>
-      <w:pPr>
-        <w:pStyle w:val="PargrafodaLista"/>
-        <w:numPr>
-          <w:ilvl w:val="1"/>
-          <w:numId w:val="1"/>
-        </w:numPr>
-        <w:spacing w:line="360" w:lineRule="auto"/>
-        <w:jc w:val="both"/>
-        <w:rPr>
-          <w:rFonts w:ascii="Times New Roman" w:hAnsi="Times New Roman" w:cs="Times New Roman"/>
-          <w:sz w:val="24"/>
-          <w:szCs w:val="24"/>
-        </w:rPr>
-      </w:pPr>
-      <w:r>
-        <w:rPr>
-          <w:rFonts w:ascii="Times New Roman" w:hAnsi="Times New Roman" w:cs="Times New Roman"/>
-          <w:sz w:val="24"/>
-          <w:szCs w:val="24"/>
-        </w:rPr>
-        <w:t xml:space="preserve"> Colocar o </w:t>
-      </w:r>
-      <w:proofErr w:type="spellStart"/>
-      <w:r>
-        <w:rPr>
-          <w:rFonts w:ascii="Times New Roman" w:hAnsi="Times New Roman" w:cs="Times New Roman"/>
-          <w:i/>
-          <w:iCs/>
-          <w:sz w:val="24"/>
-          <w:szCs w:val="24"/>
-        </w:rPr>
-        <w:t>const</w:t>
-      </w:r>
-      <w:proofErr w:type="spellEnd"/>
       <w:r>
         <w:rPr>
           <w:rFonts w:ascii="Times New Roman" w:hAnsi="Times New Roman" w:cs="Times New Roman"/>
@@ -551,29 +450,7 @@
           <w:sz w:val="24"/>
           <w:szCs w:val="24"/>
         </w:rPr>
-        <w:t>“</w:t>
-      </w:r>
-      <w:proofErr w:type="spellStart"/>
-      <w:r>
-        <w:rPr>
-          <w:rFonts w:ascii="Times New Roman" w:hAnsi="Times New Roman" w:cs="Times New Roman"/>
-          <w:i/>
-          <w:iCs/>
-          <w:sz w:val="24"/>
-          <w:szCs w:val="24"/>
-        </w:rPr>
-        <w:t>let</w:t>
-      </w:r>
-      <w:proofErr w:type="spellEnd"/>
-      <w:r>
-        <w:rPr>
-          <w:rFonts w:ascii="Times New Roman" w:hAnsi="Times New Roman" w:cs="Times New Roman"/>
-          <w:i/>
-          <w:iCs/>
-          <w:sz w:val="24"/>
-          <w:szCs w:val="24"/>
-        </w:rPr>
-        <w:t>”</w:t>
+        <w:t>“let”</w:t>
       </w:r>
       <w:r>
         <w:rPr>
@@ -693,25 +570,7 @@
           <w:sz w:val="24"/>
           <w:szCs w:val="24"/>
         </w:rPr>
-        <w:t>Se a string não conter um número, ele irá tentar fazer a conta e retornará um NaN (</w:t>
-      </w:r>
-      <w:proofErr w:type="spellStart"/>
-      <w:r>
-        <w:rPr>
-          <w:rFonts w:ascii="Times New Roman" w:hAnsi="Times New Roman" w:cs="Times New Roman"/>
-          <w:sz w:val="24"/>
-          <w:szCs w:val="24"/>
-        </w:rPr>
-        <w:t>not</w:t>
-      </w:r>
-      <w:proofErr w:type="spellEnd"/>
-      <w:r>
-        <w:rPr>
-          <w:rFonts w:ascii="Times New Roman" w:hAnsi="Times New Roman" w:cs="Times New Roman"/>
-          <w:sz w:val="24"/>
-          <w:szCs w:val="24"/>
-        </w:rPr>
-        <w:t xml:space="preserve"> a number)</w:t>
+        <w:t>Se a string não conter um número, ele irá tentar fazer a conta e retornará um NaN (not a number)</w:t>
       </w:r>
       <w:r>
         <w:rPr>
@@ -745,77 +604,23 @@
         </w:rPr>
         <w:t xml:space="preserve">Para converter uma string para número use o comando </w:t>
       </w:r>
-      <w:proofErr w:type="spellStart"/>
-      <w:r>
-        <w:rPr>
-          <w:rFonts w:ascii="Times New Roman" w:hAnsi="Times New Roman" w:cs="Times New Roman"/>
-          <w:i/>
-          <w:iCs/>
-          <w:sz w:val="24"/>
-          <w:szCs w:val="24"/>
-        </w:rPr>
-        <w:t>parseInt</w:t>
-      </w:r>
-      <w:proofErr w:type="spellEnd"/>
-      <w:r>
-        <w:rPr>
-          <w:rFonts w:ascii="Times New Roman" w:hAnsi="Times New Roman" w:cs="Times New Roman"/>
-          <w:i/>
-          <w:iCs/>
-          <w:sz w:val="24"/>
-          <w:szCs w:val="24"/>
-        </w:rPr>
-        <w:t>/</w:t>
-      </w:r>
-      <w:proofErr w:type="spellStart"/>
-      <w:r>
-        <w:rPr>
-          <w:rFonts w:ascii="Times New Roman" w:hAnsi="Times New Roman" w:cs="Times New Roman"/>
-          <w:i/>
-          <w:iCs/>
-          <w:sz w:val="24"/>
-          <w:szCs w:val="24"/>
-        </w:rPr>
-        <w:t>parseFloat</w:t>
-      </w:r>
-      <w:proofErr w:type="spellEnd"/>
-      <w:r>
-        <w:rPr>
-          <w:rFonts w:ascii="Times New Roman" w:hAnsi="Times New Roman" w:cs="Times New Roman"/>
-          <w:i/>
-          <w:iCs/>
-          <w:sz w:val="24"/>
-          <w:szCs w:val="24"/>
-        </w:rPr>
-        <w:t>(“string”</w:t>
-      </w:r>
-      <w:proofErr w:type="gramStart"/>
-      <w:r>
-        <w:rPr>
-          <w:rFonts w:ascii="Times New Roman" w:hAnsi="Times New Roman" w:cs="Times New Roman"/>
-          <w:i/>
-          <w:iCs/>
-          <w:sz w:val="24"/>
-          <w:szCs w:val="24"/>
-        </w:rPr>
-        <w:t>);</w:t>
-      </w:r>
-      <w:r>
-        <w:rPr>
-          <w:rFonts w:ascii="Times New Roman" w:hAnsi="Times New Roman" w:cs="Times New Roman"/>
-          <w:sz w:val="24"/>
-          <w:szCs w:val="24"/>
-        </w:rPr>
-        <w:t>,</w:t>
-      </w:r>
-      <w:proofErr w:type="gramEnd"/>
-      <w:r>
-        <w:rPr>
-          <w:rFonts w:ascii="Times New Roman" w:hAnsi="Times New Roman" w:cs="Times New Roman"/>
-          <w:sz w:val="24"/>
-          <w:szCs w:val="24"/>
-        </w:rPr>
-        <w:t xml:space="preserve"> sendo elas: números inteiros e flutuantes/reais, respectivamente.</w:t>
+      <w:r>
+        <w:rPr>
+          <w:rFonts w:ascii="Times New Roman" w:hAnsi="Times New Roman" w:cs="Times New Roman"/>
+          <w:i/>
+          <w:iCs/>
+          <w:sz w:val="24"/>
+          <w:szCs w:val="24"/>
+        </w:rPr>
+        <w:t>parseInt/parseFloat(“string”);</w:t>
+      </w:r>
+      <w:r>
+        <w:rPr>
+          <w:rFonts w:ascii="Times New Roman" w:hAnsi="Times New Roman" w:cs="Times New Roman"/>
+          <w:sz w:val="24"/>
+          <w:szCs w:val="24"/>
+        </w:rPr>
+        <w:t>, sendo elas: números inteiros e flutuantes/reais, respectivamente.</w:t>
       </w:r>
     </w:p>
     <w:p>
@@ -882,9 +687,410 @@
           <w:sz w:val="24"/>
           <w:szCs w:val="24"/>
         </w:rPr>
-        <w:t>console.log(nome, sobrenome);/console.log(nome + “ “ + sobrenome</w:t>
-      </w:r>
-      <w:proofErr w:type="gramStart"/>
+        <w:t>console.log(nome, sobrenome);/console.log(nome + “ “ + sobrenome);</w:t>
+      </w:r>
+      <w:r>
+        <w:rPr>
+          <w:rFonts w:ascii="Times New Roman" w:hAnsi="Times New Roman" w:cs="Times New Roman"/>
+          <w:sz w:val="24"/>
+          <w:szCs w:val="24"/>
+        </w:rPr>
+        <w:t>.</w:t>
+      </w:r>
+    </w:p>
+    <w:p>
+      <w:pPr>
+        <w:pStyle w:val="PargrafodaLista"/>
+        <w:numPr>
+          <w:ilvl w:val="1"/>
+          <w:numId w:val="1"/>
+        </w:numPr>
+        <w:spacing w:line="360" w:lineRule="auto"/>
+        <w:jc w:val="both"/>
+        <w:rPr>
+          <w:rFonts w:ascii="Times New Roman" w:hAnsi="Times New Roman" w:cs="Times New Roman"/>
+          <w:sz w:val="24"/>
+          <w:szCs w:val="24"/>
+        </w:rPr>
+      </w:pPr>
+      <w:r>
+        <w:rPr>
+          <w:rFonts w:ascii="Times New Roman" w:hAnsi="Times New Roman" w:cs="Times New Roman"/>
+          <w:sz w:val="24"/>
+          <w:szCs w:val="24"/>
+        </w:rPr>
+        <w:t xml:space="preserve">Conseguimos colocar interpolação de strings nas versões mais novas do JS utilizando crase para escrever o texto dentro e colocando </w:t>
+      </w:r>
+      <w:r>
+        <w:rPr>
+          <w:rFonts w:ascii="Times New Roman" w:hAnsi="Times New Roman" w:cs="Times New Roman"/>
+          <w:b/>
+          <w:bCs/>
+          <w:sz w:val="24"/>
+          <w:szCs w:val="24"/>
+        </w:rPr>
+        <w:t>${}</w:t>
+      </w:r>
+      <w:r>
+        <w:rPr>
+          <w:rFonts w:ascii="Times New Roman" w:hAnsi="Times New Roman" w:cs="Times New Roman"/>
+          <w:sz w:val="24"/>
+          <w:szCs w:val="24"/>
+        </w:rPr>
+        <w:t xml:space="preserve"> ao invés de fazer a concatenação.</w:t>
+      </w:r>
+    </w:p>
+    <w:p>
+      <w:pPr>
+        <w:pStyle w:val="PargrafodaLista"/>
+        <w:numPr>
+          <w:ilvl w:val="1"/>
+          <w:numId w:val="1"/>
+        </w:numPr>
+        <w:spacing w:line="360" w:lineRule="auto"/>
+        <w:jc w:val="both"/>
+        <w:rPr>
+          <w:rFonts w:ascii="Times New Roman" w:hAnsi="Times New Roman" w:cs="Times New Roman"/>
+          <w:sz w:val="24"/>
+          <w:szCs w:val="24"/>
+        </w:rPr>
+      </w:pPr>
+      <w:r>
+        <w:rPr>
+          <w:rFonts w:ascii="Times New Roman" w:hAnsi="Times New Roman" w:cs="Times New Roman"/>
+          <w:sz w:val="24"/>
+          <w:szCs w:val="24"/>
+        </w:rPr>
+        <w:t>Podemos reescrever uma variável com a informação que ela já continha somada a informação de outra variável.</w:t>
+      </w:r>
+    </w:p>
+    <w:p>
+      <w:pPr>
+        <w:pStyle w:val="PargrafodaLista"/>
+        <w:numPr>
+          <w:ilvl w:val="1"/>
+          <w:numId w:val="1"/>
+        </w:numPr>
+        <w:spacing w:line="360" w:lineRule="auto"/>
+        <w:jc w:val="both"/>
+        <w:rPr>
+          <w:rFonts w:ascii="Times New Roman" w:hAnsi="Times New Roman" w:cs="Times New Roman"/>
+          <w:sz w:val="24"/>
+          <w:szCs w:val="24"/>
+        </w:rPr>
+      </w:pPr>
+      <w:r>
+        <w:rPr>
+          <w:rFonts w:ascii="Times New Roman" w:hAnsi="Times New Roman" w:cs="Times New Roman"/>
+          <w:sz w:val="24"/>
+          <w:szCs w:val="24"/>
+        </w:rPr>
+        <w:t>A declaração de variável “</w:t>
+      </w:r>
+      <w:r>
+        <w:rPr>
+          <w:rFonts w:ascii="Times New Roman" w:hAnsi="Times New Roman" w:cs="Times New Roman"/>
+          <w:i/>
+          <w:iCs/>
+          <w:sz w:val="24"/>
+          <w:szCs w:val="24"/>
+        </w:rPr>
+        <w:t>const</w:t>
+      </w:r>
+      <w:r>
+        <w:rPr>
+          <w:rFonts w:ascii="Times New Roman" w:hAnsi="Times New Roman" w:cs="Times New Roman"/>
+          <w:sz w:val="24"/>
+          <w:szCs w:val="24"/>
+        </w:rPr>
+        <w:t>” determina que aquela variável é uma constante, ou seja, se é uma constante não pode mudar.</w:t>
+      </w:r>
+      <w:r>
+        <w:rPr>
+          <w:rFonts w:ascii="Times New Roman" w:hAnsi="Times New Roman" w:cs="Times New Roman"/>
+          <w:sz w:val="24"/>
+          <w:szCs w:val="24"/>
+        </w:rPr>
+        <w:t xml:space="preserve"> Já a declaração “</w:t>
+      </w:r>
+      <w:r>
+        <w:rPr>
+          <w:rFonts w:ascii="Times New Roman" w:hAnsi="Times New Roman" w:cs="Times New Roman"/>
+          <w:i/>
+          <w:iCs/>
+          <w:sz w:val="24"/>
+          <w:szCs w:val="24"/>
+        </w:rPr>
+        <w:t>let</w:t>
+      </w:r>
+      <w:r>
+        <w:rPr>
+          <w:rFonts w:ascii="Times New Roman" w:hAnsi="Times New Roman" w:cs="Times New Roman"/>
+          <w:sz w:val="24"/>
+          <w:szCs w:val="24"/>
+        </w:rPr>
+        <w:t>”, é uma variável mesmo e pode sim ser alterada.</w:t>
+      </w:r>
+    </w:p>
+    <w:p>
+      <w:pPr>
+        <w:pStyle w:val="PargrafodaLista"/>
+        <w:numPr>
+          <w:ilvl w:val="1"/>
+          <w:numId w:val="1"/>
+        </w:numPr>
+        <w:spacing w:line="360" w:lineRule="auto"/>
+        <w:jc w:val="both"/>
+        <w:rPr>
+          <w:rFonts w:ascii="Times New Roman" w:hAnsi="Times New Roman" w:cs="Times New Roman"/>
+          <w:sz w:val="24"/>
+          <w:szCs w:val="24"/>
+        </w:rPr>
+      </w:pPr>
+      <w:r>
+        <w:rPr>
+          <w:rFonts w:ascii="Times New Roman" w:hAnsi="Times New Roman" w:cs="Times New Roman"/>
+          <w:sz w:val="24"/>
+          <w:szCs w:val="24"/>
+        </w:rPr>
+        <w:t>Uma boa prática é manter uma variável constante e não ficar alterando o tempo inteiro.</w:t>
+      </w:r>
+    </w:p>
+    <w:p>
+      <w:pPr>
+        <w:pStyle w:val="PargrafodaLista"/>
+        <w:numPr>
+          <w:ilvl w:val="1"/>
+          <w:numId w:val="1"/>
+        </w:numPr>
+        <w:spacing w:line="360" w:lineRule="auto"/>
+        <w:jc w:val="both"/>
+        <w:rPr>
+          <w:rFonts w:ascii="Times New Roman" w:hAnsi="Times New Roman" w:cs="Times New Roman"/>
+          <w:sz w:val="24"/>
+          <w:szCs w:val="24"/>
+        </w:rPr>
+      </w:pPr>
+      <w:r>
+        <w:rPr>
+          <w:rFonts w:ascii="Times New Roman" w:hAnsi="Times New Roman" w:cs="Times New Roman"/>
+          <w:sz w:val="24"/>
+          <w:szCs w:val="24"/>
+        </w:rPr>
+        <w:t>Sempre crie uma variável nova, é bem melhor.</w:t>
+      </w:r>
+    </w:p>
+    <w:p>
+      <w:pPr>
+        <w:pStyle w:val="PargrafodaLista"/>
+        <w:numPr>
+          <w:ilvl w:val="1"/>
+          <w:numId w:val="1"/>
+        </w:numPr>
+        <w:spacing w:line="360" w:lineRule="auto"/>
+        <w:jc w:val="both"/>
+        <w:rPr>
+          <w:rFonts w:ascii="Times New Roman" w:hAnsi="Times New Roman" w:cs="Times New Roman"/>
+          <w:sz w:val="24"/>
+          <w:szCs w:val="24"/>
+        </w:rPr>
+      </w:pPr>
+      <w:r>
+        <w:rPr>
+          <w:rFonts w:ascii="Times New Roman" w:hAnsi="Times New Roman" w:cs="Times New Roman"/>
+          <w:sz w:val="24"/>
+          <w:szCs w:val="24"/>
+        </w:rPr>
+        <w:t>Sempre dê o nome certo para as coisas e seja o mais específico possível para referenciar bem suas variáveis e não ter que ficar procurando para lembrar do que se trata.</w:t>
+      </w:r>
+    </w:p>
+    <w:p>
+      <w:pPr>
+        <w:pStyle w:val="PargrafodaLista"/>
+        <w:spacing w:line="360" w:lineRule="auto"/>
+        <w:ind w:left="1080"/>
+        <w:jc w:val="both"/>
+        <w:rPr>
+          <w:rFonts w:ascii="Times New Roman" w:hAnsi="Times New Roman" w:cs="Times New Roman"/>
+          <w:sz w:val="24"/>
+          <w:szCs w:val="24"/>
+        </w:rPr>
+      </w:pPr>
+    </w:p>
+    <w:p>
+      <w:pPr>
+        <w:pStyle w:val="PargrafodaLista"/>
+        <w:numPr>
+          <w:ilvl w:val="0"/>
+          <w:numId w:val="1"/>
+        </w:numPr>
+        <w:spacing w:line="360" w:lineRule="auto"/>
+        <w:jc w:val="both"/>
+        <w:rPr>
+          <w:rFonts w:ascii="Times New Roman" w:hAnsi="Times New Roman" w:cs="Times New Roman"/>
+          <w:b/>
+          <w:bCs/>
+          <w:sz w:val="24"/>
+          <w:szCs w:val="24"/>
+        </w:rPr>
+      </w:pPr>
+      <w:r>
+        <w:rPr>
+          <w:rFonts w:ascii="Times New Roman" w:hAnsi="Times New Roman" w:cs="Times New Roman"/>
+          <w:b/>
+          <w:bCs/>
+          <w:sz w:val="24"/>
+          <w:szCs w:val="24"/>
+          <w:u w:val="single"/>
+        </w:rPr>
+        <w:t>Aula 3 – Trabalhando com Muitos Elementos</w:t>
+      </w:r>
+      <w:r>
+        <w:rPr>
+          <w:rFonts w:ascii="Times New Roman" w:hAnsi="Times New Roman" w:cs="Times New Roman"/>
+          <w:b/>
+          <w:bCs/>
+          <w:sz w:val="24"/>
+          <w:szCs w:val="24"/>
+        </w:rPr>
+        <w:t>:</w:t>
+      </w:r>
+    </w:p>
+    <w:p>
+      <w:pPr>
+        <w:pStyle w:val="PargrafodaLista"/>
+        <w:numPr>
+          <w:ilvl w:val="1"/>
+          <w:numId w:val="1"/>
+        </w:numPr>
+        <w:spacing w:line="360" w:lineRule="auto"/>
+        <w:jc w:val="both"/>
+        <w:rPr>
+          <w:rFonts w:ascii="Times New Roman" w:hAnsi="Times New Roman" w:cs="Times New Roman"/>
+          <w:b/>
+          <w:bCs/>
+          <w:sz w:val="24"/>
+          <w:szCs w:val="24"/>
+        </w:rPr>
+      </w:pPr>
+      <w:r>
+        <w:rPr>
+          <w:rFonts w:ascii="Times New Roman" w:hAnsi="Times New Roman" w:cs="Times New Roman"/>
+          <w:sz w:val="24"/>
+          <w:szCs w:val="24"/>
+        </w:rPr>
+        <w:t xml:space="preserve"> </w:t>
+      </w:r>
+      <w:r>
+        <w:rPr>
+          <w:rFonts w:ascii="Times New Roman" w:hAnsi="Times New Roman" w:cs="Times New Roman"/>
+          <w:sz w:val="24"/>
+          <w:szCs w:val="24"/>
+        </w:rPr>
+        <w:t>Conseguimos declarar e atribuir valores à variáveis em momentos e linhas diferentes, não preciso fazer isso no mesmo momento sempre.</w:t>
+      </w:r>
+    </w:p>
+    <w:p>
+      <w:pPr>
+        <w:pStyle w:val="PargrafodaLista"/>
+        <w:numPr>
+          <w:ilvl w:val="1"/>
+          <w:numId w:val="1"/>
+        </w:numPr>
+        <w:spacing w:line="360" w:lineRule="auto"/>
+        <w:jc w:val="both"/>
+        <w:rPr>
+          <w:rFonts w:ascii="Times New Roman" w:hAnsi="Times New Roman" w:cs="Times New Roman"/>
+          <w:b/>
+          <w:bCs/>
+          <w:sz w:val="24"/>
+          <w:szCs w:val="24"/>
+        </w:rPr>
+      </w:pPr>
+      <w:r>
+        <w:rPr>
+          <w:rFonts w:ascii="Times New Roman" w:hAnsi="Times New Roman" w:cs="Times New Roman"/>
+          <w:sz w:val="24"/>
+          <w:szCs w:val="24"/>
+        </w:rPr>
+        <w:t>Podemos comentar várias linhas de uma vez utilizando o atalho CTRL+K+C e tirar o comentário de várias linhas selecionados usando o atalho CTRL+K+U.</w:t>
+      </w:r>
+    </w:p>
+    <w:p>
+      <w:pPr>
+        <w:pStyle w:val="PargrafodaLista"/>
+        <w:numPr>
+          <w:ilvl w:val="1"/>
+          <w:numId w:val="1"/>
+        </w:numPr>
+        <w:spacing w:line="360" w:lineRule="auto"/>
+        <w:jc w:val="both"/>
+        <w:rPr>
+          <w:rFonts w:ascii="Times New Roman" w:hAnsi="Times New Roman" w:cs="Times New Roman"/>
+          <w:b/>
+          <w:bCs/>
+          <w:sz w:val="24"/>
+          <w:szCs w:val="24"/>
+        </w:rPr>
+      </w:pPr>
+      <w:r>
+        <w:rPr>
+          <w:rFonts w:ascii="Times New Roman" w:hAnsi="Times New Roman" w:cs="Times New Roman"/>
+          <w:sz w:val="24"/>
+          <w:szCs w:val="24"/>
+        </w:rPr>
+        <w:t xml:space="preserve">Para criar listas utilizamos o comando </w:t>
+      </w:r>
+      <w:r>
+        <w:rPr>
+          <w:rFonts w:ascii="Times New Roman" w:hAnsi="Times New Roman" w:cs="Times New Roman"/>
+          <w:i/>
+          <w:iCs/>
+          <w:sz w:val="24"/>
+          <w:szCs w:val="24"/>
+        </w:rPr>
+        <w:t xml:space="preserve">const lista = </w:t>
+      </w:r>
+      <w:r>
+        <w:rPr>
+          <w:rFonts w:ascii="Times New Roman" w:hAnsi="Times New Roman" w:cs="Times New Roman"/>
+          <w:i/>
+          <w:iCs/>
+          <w:sz w:val="24"/>
+          <w:szCs w:val="24"/>
+        </w:rPr>
+        <w:t>new Array(`elemento1`,</w:t>
+      </w:r>
+      <w:r>
+        <w:rPr>
+          <w:rFonts w:ascii="Times New Roman" w:hAnsi="Times New Roman" w:cs="Times New Roman"/>
+          <w:i/>
+          <w:iCs/>
+          <w:sz w:val="24"/>
+          <w:szCs w:val="24"/>
+        </w:rPr>
+        <w:t xml:space="preserve"> </w:t>
+      </w:r>
+      <w:r>
+        <w:rPr>
+          <w:rFonts w:ascii="Times New Roman" w:hAnsi="Times New Roman" w:cs="Times New Roman"/>
+          <w:i/>
+          <w:iCs/>
+          <w:sz w:val="24"/>
+          <w:szCs w:val="24"/>
+        </w:rPr>
+        <w:t>`elemento2`,</w:t>
+      </w:r>
+      <w:r>
+        <w:rPr>
+          <w:rFonts w:ascii="Times New Roman" w:hAnsi="Times New Roman" w:cs="Times New Roman"/>
+          <w:i/>
+          <w:iCs/>
+          <w:sz w:val="24"/>
+          <w:szCs w:val="24"/>
+        </w:rPr>
+        <w:t xml:space="preserve"> </w:t>
+      </w:r>
       <w:r>
         <w:rPr>
           <w:rFonts w:ascii="Times New Roman" w:hAnsi="Times New Roman" w:cs="Times New Roman"/>
@@ -901,589 +1107,104 @@
           <w:sz w:val="24"/>
           <w:szCs w:val="24"/>
         </w:rPr>
+        <w:t xml:space="preserve">, dessa forma criando ela dentro da variável constante </w:t>
+      </w:r>
+      <w:r>
+        <w:rPr>
+          <w:rFonts w:ascii="Times New Roman" w:hAnsi="Times New Roman" w:cs="Times New Roman"/>
+          <w:i/>
+          <w:iCs/>
+          <w:sz w:val="24"/>
+          <w:szCs w:val="24"/>
+        </w:rPr>
+        <w:t>lista</w:t>
+      </w:r>
+      <w:r>
+        <w:rPr>
+          <w:rFonts w:ascii="Times New Roman" w:hAnsi="Times New Roman" w:cs="Times New Roman"/>
+          <w:sz w:val="24"/>
+          <w:szCs w:val="24"/>
+        </w:rPr>
+        <w:t>, que poderia ser qualquer outro nome.</w:t>
+      </w:r>
+    </w:p>
+    <w:p>
+      <w:pPr>
+        <w:pStyle w:val="PargrafodaLista"/>
+        <w:numPr>
+          <w:ilvl w:val="1"/>
+          <w:numId w:val="1"/>
+        </w:numPr>
+        <w:spacing w:line="360" w:lineRule="auto"/>
+        <w:jc w:val="both"/>
+        <w:rPr>
+          <w:rFonts w:ascii="Times New Roman" w:hAnsi="Times New Roman" w:cs="Times New Roman"/>
+          <w:b/>
+          <w:bCs/>
+          <w:sz w:val="24"/>
+          <w:szCs w:val="24"/>
+        </w:rPr>
+      </w:pPr>
+      <w:r>
+        <w:rPr>
+          <w:rFonts w:ascii="Times New Roman" w:hAnsi="Times New Roman" w:cs="Times New Roman"/>
+          <w:sz w:val="24"/>
+          <w:szCs w:val="24"/>
+        </w:rPr>
+        <w:t xml:space="preserve">Podemos adicionar outros elementos nas listas dinamicamente utilizando o comando </w:t>
+      </w:r>
+      <w:r>
+        <w:rPr>
+          <w:rFonts w:ascii="Times New Roman" w:hAnsi="Times New Roman" w:cs="Times New Roman"/>
+          <w:i/>
+          <w:iCs/>
+          <w:sz w:val="24"/>
+          <w:szCs w:val="24"/>
+        </w:rPr>
+        <w:t>variável.</w:t>
+      </w:r>
+      <w:r>
+        <w:rPr>
+          <w:rFonts w:ascii="Times New Roman" w:hAnsi="Times New Roman" w:cs="Times New Roman"/>
+          <w:b/>
+          <w:bCs/>
+          <w:i/>
+          <w:iCs/>
+          <w:sz w:val="24"/>
+          <w:szCs w:val="24"/>
+        </w:rPr>
+        <w:t>push(`</w:t>
+      </w:r>
+      <w:r>
+        <w:rPr>
+          <w:rFonts w:ascii="Times New Roman" w:hAnsi="Times New Roman" w:cs="Times New Roman"/>
+          <w:i/>
+          <w:iCs/>
+          <w:sz w:val="24"/>
+          <w:szCs w:val="24"/>
+        </w:rPr>
+        <w:t>elemento novo</w:t>
+      </w:r>
+      <w:r>
+        <w:rPr>
+          <w:rFonts w:ascii="Times New Roman" w:hAnsi="Times New Roman" w:cs="Times New Roman"/>
+          <w:b/>
+          <w:bCs/>
+          <w:i/>
+          <w:iCs/>
+          <w:sz w:val="24"/>
+          <w:szCs w:val="24"/>
+        </w:rPr>
+        <w:t>`);</w:t>
+      </w:r>
+      <w:r>
+        <w:rPr>
+          <w:rFonts w:ascii="Times New Roman" w:hAnsi="Times New Roman" w:cs="Times New Roman"/>
+          <w:sz w:val="24"/>
+          <w:szCs w:val="24"/>
+        </w:rPr>
         <w:t>.</w:t>
       </w:r>
-      <w:proofErr w:type="gramEnd"/>
-    </w:p>
-    <w:p>
-      <w:pPr>
-        <w:pStyle w:val="PargrafodaLista"/>
-        <w:numPr>
-          <w:ilvl w:val="1"/>
-          <w:numId w:val="1"/>
-        </w:numPr>
-        <w:spacing w:line="360" w:lineRule="auto"/>
-        <w:jc w:val="both"/>
-        <w:rPr>
-          <w:rFonts w:ascii="Times New Roman" w:hAnsi="Times New Roman" w:cs="Times New Roman"/>
-          <w:sz w:val="24"/>
-          <w:szCs w:val="24"/>
-        </w:rPr>
-      </w:pPr>
-      <w:r>
-        <w:rPr>
-          <w:rFonts w:ascii="Times New Roman" w:hAnsi="Times New Roman" w:cs="Times New Roman"/>
-          <w:sz w:val="24"/>
-          <w:szCs w:val="24"/>
-        </w:rPr>
-        <w:t xml:space="preserve">Conseguimos colocar interpolação de strings nas versões mais novas do JS utilizando crase para escrever o texto dentro e colocando </w:t>
-      </w:r>
-      <w:r>
-        <w:rPr>
-          <w:rFonts w:ascii="Times New Roman" w:hAnsi="Times New Roman" w:cs="Times New Roman"/>
-          <w:b/>
-          <w:bCs/>
-          <w:sz w:val="24"/>
-          <w:szCs w:val="24"/>
-        </w:rPr>
-        <w:t>${}</w:t>
-      </w:r>
-      <w:r>
-        <w:rPr>
-          <w:rFonts w:ascii="Times New Roman" w:hAnsi="Times New Roman" w:cs="Times New Roman"/>
-          <w:sz w:val="24"/>
-          <w:szCs w:val="24"/>
-        </w:rPr>
-        <w:t xml:space="preserve"> ao invés de fazer a concatenação.</w:t>
-      </w:r>
-    </w:p>
-    <w:p>
-      <w:pPr>
-        <w:pStyle w:val="PargrafodaLista"/>
-        <w:numPr>
-          <w:ilvl w:val="1"/>
-          <w:numId w:val="1"/>
-        </w:numPr>
-        <w:spacing w:line="360" w:lineRule="auto"/>
-        <w:jc w:val="both"/>
-        <w:rPr>
-          <w:rFonts w:ascii="Times New Roman" w:hAnsi="Times New Roman" w:cs="Times New Roman"/>
-          <w:sz w:val="24"/>
-          <w:szCs w:val="24"/>
-        </w:rPr>
-      </w:pPr>
-      <w:r>
-        <w:rPr>
-          <w:rFonts w:ascii="Times New Roman" w:hAnsi="Times New Roman" w:cs="Times New Roman"/>
-          <w:sz w:val="24"/>
-          <w:szCs w:val="24"/>
-        </w:rPr>
-        <w:t>Podemos reescrever uma variável com a informação que ela já continha somada a informação de outra variável.</w:t>
-      </w:r>
-    </w:p>
-    <w:p>
-      <w:pPr>
-        <w:pStyle w:val="PargrafodaLista"/>
-        <w:numPr>
-          <w:ilvl w:val="1"/>
-          <w:numId w:val="1"/>
-        </w:numPr>
-        <w:spacing w:line="360" w:lineRule="auto"/>
-        <w:jc w:val="both"/>
-        <w:rPr>
-          <w:rFonts w:ascii="Times New Roman" w:hAnsi="Times New Roman" w:cs="Times New Roman"/>
-          <w:sz w:val="24"/>
-          <w:szCs w:val="24"/>
-        </w:rPr>
-      </w:pPr>
-      <w:r>
-        <w:rPr>
-          <w:rFonts w:ascii="Times New Roman" w:hAnsi="Times New Roman" w:cs="Times New Roman"/>
-          <w:sz w:val="24"/>
-          <w:szCs w:val="24"/>
-        </w:rPr>
-        <w:t>A declaração de variável “</w:t>
-      </w:r>
-      <w:proofErr w:type="spellStart"/>
-      <w:r>
-        <w:rPr>
-          <w:rFonts w:ascii="Times New Roman" w:hAnsi="Times New Roman" w:cs="Times New Roman"/>
-          <w:i/>
-          <w:iCs/>
-          <w:sz w:val="24"/>
-          <w:szCs w:val="24"/>
-        </w:rPr>
-        <w:t>const</w:t>
-      </w:r>
-      <w:proofErr w:type="spellEnd"/>
-      <w:r>
-        <w:rPr>
-          <w:rFonts w:ascii="Times New Roman" w:hAnsi="Times New Roman" w:cs="Times New Roman"/>
-          <w:sz w:val="24"/>
-          <w:szCs w:val="24"/>
-        </w:rPr>
-        <w:t>” determina que aquela variável é uma constante, ou seja, se é uma constante não pode mudar.</w:t>
-      </w:r>
-      <w:r>
-        <w:rPr>
-          <w:rFonts w:ascii="Times New Roman" w:hAnsi="Times New Roman" w:cs="Times New Roman"/>
-          <w:sz w:val="24"/>
-          <w:szCs w:val="24"/>
-        </w:rPr>
-        <w:t xml:space="preserve"> Já a declaração “</w:t>
-      </w:r>
-      <w:proofErr w:type="spellStart"/>
-      <w:r>
-        <w:rPr>
-          <w:rFonts w:ascii="Times New Roman" w:hAnsi="Times New Roman" w:cs="Times New Roman"/>
-          <w:i/>
-          <w:iCs/>
-          <w:sz w:val="24"/>
-          <w:szCs w:val="24"/>
-        </w:rPr>
-        <w:t>let</w:t>
-      </w:r>
-      <w:proofErr w:type="spellEnd"/>
-      <w:r>
-        <w:rPr>
-          <w:rFonts w:ascii="Times New Roman" w:hAnsi="Times New Roman" w:cs="Times New Roman"/>
-          <w:sz w:val="24"/>
-          <w:szCs w:val="24"/>
-        </w:rPr>
-        <w:t>”, é uma variável mesmo e pode sim ser alterada.</w:t>
-      </w:r>
-    </w:p>
-    <w:p>
-      <w:pPr>
-        <w:pStyle w:val="PargrafodaLista"/>
-        <w:numPr>
-          <w:ilvl w:val="1"/>
-          <w:numId w:val="1"/>
-        </w:numPr>
-        <w:spacing w:line="360" w:lineRule="auto"/>
-        <w:jc w:val="both"/>
-        <w:rPr>
-          <w:rFonts w:ascii="Times New Roman" w:hAnsi="Times New Roman" w:cs="Times New Roman"/>
-          <w:sz w:val="24"/>
-          <w:szCs w:val="24"/>
-        </w:rPr>
-      </w:pPr>
-      <w:r>
-        <w:rPr>
-          <w:rFonts w:ascii="Times New Roman" w:hAnsi="Times New Roman" w:cs="Times New Roman"/>
-          <w:sz w:val="24"/>
-          <w:szCs w:val="24"/>
-        </w:rPr>
-        <w:t>Uma boa prática é manter uma variável constante e não ficar alterando o tempo inteiro.</w:t>
-      </w:r>
-    </w:p>
-    <w:p>
-      <w:pPr>
-        <w:pStyle w:val="PargrafodaLista"/>
-        <w:numPr>
-          <w:ilvl w:val="1"/>
-          <w:numId w:val="1"/>
-        </w:numPr>
-        <w:spacing w:line="360" w:lineRule="auto"/>
-        <w:jc w:val="both"/>
-        <w:rPr>
-          <w:rFonts w:ascii="Times New Roman" w:hAnsi="Times New Roman" w:cs="Times New Roman"/>
-          <w:sz w:val="24"/>
-          <w:szCs w:val="24"/>
-        </w:rPr>
-      </w:pPr>
-      <w:r>
-        <w:rPr>
-          <w:rFonts w:ascii="Times New Roman" w:hAnsi="Times New Roman" w:cs="Times New Roman"/>
-          <w:sz w:val="24"/>
-          <w:szCs w:val="24"/>
-        </w:rPr>
-        <w:t>Sempre crie uma variável nova, é bem melhor.</w:t>
-      </w:r>
-    </w:p>
-    <w:p>
-      <w:pPr>
-        <w:pStyle w:val="PargrafodaLista"/>
-        <w:numPr>
-          <w:ilvl w:val="1"/>
-          <w:numId w:val="1"/>
-        </w:numPr>
-        <w:spacing w:line="360" w:lineRule="auto"/>
-        <w:jc w:val="both"/>
-        <w:rPr>
-          <w:rFonts w:ascii="Times New Roman" w:hAnsi="Times New Roman" w:cs="Times New Roman"/>
-          <w:sz w:val="24"/>
-          <w:szCs w:val="24"/>
-        </w:rPr>
-      </w:pPr>
-      <w:r>
-        <w:rPr>
-          <w:rFonts w:ascii="Times New Roman" w:hAnsi="Times New Roman" w:cs="Times New Roman"/>
-          <w:sz w:val="24"/>
-          <w:szCs w:val="24"/>
-        </w:rPr>
-        <w:t>Sempre dê o nome certo para as coisas e seja o mais específico possível para referenciar bem suas variáveis e não ter que ficar procurando para lembrar do que se trata.</w:t>
-      </w:r>
-    </w:p>
-    <w:p>
-      <w:pPr>
-        <w:pStyle w:val="PargrafodaLista"/>
-        <w:spacing w:line="360" w:lineRule="auto"/>
-        <w:ind w:left="1080"/>
-        <w:jc w:val="both"/>
-        <w:rPr>
-          <w:rFonts w:ascii="Times New Roman" w:hAnsi="Times New Roman" w:cs="Times New Roman"/>
-          <w:sz w:val="24"/>
-          <w:szCs w:val="24"/>
-        </w:rPr>
-      </w:pPr>
-    </w:p>
-    <w:p>
-      <w:pPr>
-        <w:pStyle w:val="PargrafodaLista"/>
-        <w:numPr>
-          <w:ilvl w:val="0"/>
-          <w:numId w:val="1"/>
-        </w:numPr>
-        <w:spacing w:line="360" w:lineRule="auto"/>
-        <w:jc w:val="both"/>
-        <w:rPr>
-          <w:rFonts w:ascii="Times New Roman" w:hAnsi="Times New Roman" w:cs="Times New Roman"/>
-          <w:b/>
-          <w:bCs/>
-          <w:sz w:val="24"/>
-          <w:szCs w:val="24"/>
-        </w:rPr>
-      </w:pPr>
-      <w:r>
-        <w:rPr>
-          <w:rFonts w:ascii="Times New Roman" w:hAnsi="Times New Roman" w:cs="Times New Roman"/>
-          <w:b/>
-          <w:bCs/>
-          <w:sz w:val="24"/>
-          <w:szCs w:val="24"/>
-          <w:u w:val="single"/>
-        </w:rPr>
-        <w:t>Aula 3 – Trabalhando com Muitos Elementos</w:t>
-      </w:r>
-      <w:r>
-        <w:rPr>
-          <w:rFonts w:ascii="Times New Roman" w:hAnsi="Times New Roman" w:cs="Times New Roman"/>
-          <w:b/>
-          <w:bCs/>
-          <w:sz w:val="24"/>
-          <w:szCs w:val="24"/>
-        </w:rPr>
-        <w:t>:</w:t>
-      </w:r>
-    </w:p>
-    <w:p>
-      <w:pPr>
-        <w:pStyle w:val="PargrafodaLista"/>
-        <w:numPr>
-          <w:ilvl w:val="1"/>
-          <w:numId w:val="1"/>
-        </w:numPr>
-        <w:spacing w:line="360" w:lineRule="auto"/>
-        <w:jc w:val="both"/>
-        <w:rPr>
-          <w:rFonts w:ascii="Times New Roman" w:hAnsi="Times New Roman" w:cs="Times New Roman"/>
-          <w:b/>
-          <w:bCs/>
-          <w:sz w:val="24"/>
-          <w:szCs w:val="24"/>
-        </w:rPr>
-      </w:pPr>
-      <w:r>
-        <w:rPr>
-          <w:rFonts w:ascii="Times New Roman" w:hAnsi="Times New Roman" w:cs="Times New Roman"/>
-          <w:sz w:val="24"/>
-          <w:szCs w:val="24"/>
-        </w:rPr>
-        <w:t xml:space="preserve"> </w:t>
-      </w:r>
-      <w:r>
-        <w:rPr>
-          <w:rFonts w:ascii="Times New Roman" w:hAnsi="Times New Roman" w:cs="Times New Roman"/>
-          <w:sz w:val="24"/>
-          <w:szCs w:val="24"/>
-        </w:rPr>
-        <w:t xml:space="preserve">Conseguimos declarar e atribuir valores </w:t>
-      </w:r>
-      <w:proofErr w:type="gramStart"/>
-      <w:r>
-        <w:rPr>
-          <w:rFonts w:ascii="Times New Roman" w:hAnsi="Times New Roman" w:cs="Times New Roman"/>
-          <w:sz w:val="24"/>
-          <w:szCs w:val="24"/>
-        </w:rPr>
-        <w:t>à</w:t>
-      </w:r>
-      <w:proofErr w:type="gramEnd"/>
-      <w:r>
-        <w:rPr>
-          <w:rFonts w:ascii="Times New Roman" w:hAnsi="Times New Roman" w:cs="Times New Roman"/>
-          <w:sz w:val="24"/>
-          <w:szCs w:val="24"/>
-        </w:rPr>
-        <w:t xml:space="preserve"> variáveis em momentos e linhas diferentes, não preciso fazer isso no mesmo momento sempre.</w:t>
-      </w:r>
-    </w:p>
-    <w:p>
-      <w:pPr>
-        <w:pStyle w:val="PargrafodaLista"/>
-        <w:numPr>
-          <w:ilvl w:val="1"/>
-          <w:numId w:val="1"/>
-        </w:numPr>
-        <w:spacing w:line="360" w:lineRule="auto"/>
-        <w:jc w:val="both"/>
-        <w:rPr>
-          <w:rFonts w:ascii="Times New Roman" w:hAnsi="Times New Roman" w:cs="Times New Roman"/>
-          <w:b/>
-          <w:bCs/>
-          <w:sz w:val="24"/>
-          <w:szCs w:val="24"/>
-        </w:rPr>
-      </w:pPr>
-      <w:r>
-        <w:rPr>
-          <w:rFonts w:ascii="Times New Roman" w:hAnsi="Times New Roman" w:cs="Times New Roman"/>
-          <w:sz w:val="24"/>
-          <w:szCs w:val="24"/>
-        </w:rPr>
-        <w:t>Podemos comentar várias linhas de uma vez utilizando o atalho CTRL+K+C e tirar o comentário de várias linhas selecionados usando o atalho CTRL+K+U.</w:t>
-      </w:r>
-    </w:p>
-    <w:p>
-      <w:pPr>
-        <w:pStyle w:val="PargrafodaLista"/>
-        <w:numPr>
-          <w:ilvl w:val="1"/>
-          <w:numId w:val="1"/>
-        </w:numPr>
-        <w:spacing w:line="360" w:lineRule="auto"/>
-        <w:jc w:val="both"/>
-        <w:rPr>
-          <w:rFonts w:ascii="Times New Roman" w:hAnsi="Times New Roman" w:cs="Times New Roman"/>
-          <w:b/>
-          <w:bCs/>
-          <w:sz w:val="24"/>
-          <w:szCs w:val="24"/>
-        </w:rPr>
-      </w:pPr>
-      <w:r>
-        <w:rPr>
-          <w:rFonts w:ascii="Times New Roman" w:hAnsi="Times New Roman" w:cs="Times New Roman"/>
-          <w:sz w:val="24"/>
-          <w:szCs w:val="24"/>
-        </w:rPr>
-        <w:t xml:space="preserve">Para criar listas utilizamos o comando </w:t>
-      </w:r>
-      <w:proofErr w:type="spellStart"/>
-      <w:r>
-        <w:rPr>
-          <w:rFonts w:ascii="Times New Roman" w:hAnsi="Times New Roman" w:cs="Times New Roman"/>
-          <w:i/>
-          <w:iCs/>
-          <w:sz w:val="24"/>
-          <w:szCs w:val="24"/>
-        </w:rPr>
-        <w:t>const</w:t>
-      </w:r>
-      <w:proofErr w:type="spellEnd"/>
-      <w:r>
-        <w:rPr>
-          <w:rFonts w:ascii="Times New Roman" w:hAnsi="Times New Roman" w:cs="Times New Roman"/>
-          <w:i/>
-          <w:iCs/>
-          <w:sz w:val="24"/>
-          <w:szCs w:val="24"/>
-        </w:rPr>
-        <w:t xml:space="preserve"> lista = </w:t>
-      </w:r>
-      <w:r>
-        <w:rPr>
-          <w:rFonts w:ascii="Times New Roman" w:hAnsi="Times New Roman" w:cs="Times New Roman"/>
-          <w:i/>
-          <w:iCs/>
-          <w:sz w:val="24"/>
-          <w:szCs w:val="24"/>
-        </w:rPr>
-        <w:t>new Array(`elemento1`,</w:t>
-      </w:r>
-      <w:r>
-        <w:rPr>
-          <w:rFonts w:ascii="Times New Roman" w:hAnsi="Times New Roman" w:cs="Times New Roman"/>
-          <w:i/>
-          <w:iCs/>
-          <w:sz w:val="24"/>
-          <w:szCs w:val="24"/>
-        </w:rPr>
-        <w:t xml:space="preserve"> </w:t>
-      </w:r>
-      <w:r>
-        <w:rPr>
-          <w:rFonts w:ascii="Times New Roman" w:hAnsi="Times New Roman" w:cs="Times New Roman"/>
-          <w:i/>
-          <w:iCs/>
-          <w:sz w:val="24"/>
-          <w:szCs w:val="24"/>
-        </w:rPr>
-        <w:t>`elemento2`,</w:t>
-      </w:r>
-      <w:r>
-        <w:rPr>
-          <w:rFonts w:ascii="Times New Roman" w:hAnsi="Times New Roman" w:cs="Times New Roman"/>
-          <w:i/>
-          <w:iCs/>
-          <w:sz w:val="24"/>
-          <w:szCs w:val="24"/>
-        </w:rPr>
-        <w:t xml:space="preserve"> </w:t>
-      </w:r>
-      <w:proofErr w:type="gramStart"/>
-      <w:r>
-        <w:rPr>
-          <w:rFonts w:ascii="Times New Roman" w:hAnsi="Times New Roman" w:cs="Times New Roman"/>
-          <w:i/>
-          <w:iCs/>
-          <w:sz w:val="24"/>
-          <w:szCs w:val="24"/>
-        </w:rPr>
-        <w:t>);</w:t>
-      </w:r>
-      <w:r>
-        <w:rPr>
-          <w:rFonts w:ascii="Times New Roman" w:hAnsi="Times New Roman" w:cs="Times New Roman"/>
-          <w:sz w:val="24"/>
-          <w:szCs w:val="24"/>
-        </w:rPr>
-        <w:t>,</w:t>
-      </w:r>
-      <w:proofErr w:type="gramEnd"/>
-      <w:r>
-        <w:rPr>
-          <w:rFonts w:ascii="Times New Roman" w:hAnsi="Times New Roman" w:cs="Times New Roman"/>
-          <w:sz w:val="24"/>
-          <w:szCs w:val="24"/>
-        </w:rPr>
-        <w:t xml:space="preserve"> dessa forma criando ela dentro da variável constante </w:t>
-      </w:r>
-      <w:r>
-        <w:rPr>
-          <w:rFonts w:ascii="Times New Roman" w:hAnsi="Times New Roman" w:cs="Times New Roman"/>
-          <w:i/>
-          <w:iCs/>
-          <w:sz w:val="24"/>
-          <w:szCs w:val="24"/>
-        </w:rPr>
-        <w:t>lista</w:t>
-      </w:r>
-      <w:r>
-        <w:rPr>
-          <w:rFonts w:ascii="Times New Roman" w:hAnsi="Times New Roman" w:cs="Times New Roman"/>
-          <w:sz w:val="24"/>
-          <w:szCs w:val="24"/>
-        </w:rPr>
-        <w:t>, que poderia ser qualquer outro nome.</w:t>
-      </w:r>
-    </w:p>
-    <w:p>
-      <w:pPr>
-        <w:pStyle w:val="PargrafodaLista"/>
-        <w:numPr>
-          <w:ilvl w:val="1"/>
-          <w:numId w:val="1"/>
-        </w:numPr>
-        <w:spacing w:line="360" w:lineRule="auto"/>
-        <w:jc w:val="both"/>
-        <w:rPr>
-          <w:rFonts w:ascii="Times New Roman" w:hAnsi="Times New Roman" w:cs="Times New Roman"/>
-          <w:b/>
-          <w:bCs/>
-          <w:sz w:val="24"/>
-          <w:szCs w:val="24"/>
-        </w:rPr>
-      </w:pPr>
-      <w:r>
-        <w:rPr>
-          <w:rFonts w:ascii="Times New Roman" w:hAnsi="Times New Roman" w:cs="Times New Roman"/>
-          <w:sz w:val="24"/>
-          <w:szCs w:val="24"/>
-        </w:rPr>
-        <w:t xml:space="preserve">Podemos adicionar outros elementos nas listas dinamicamente utilizando o comando </w:t>
-      </w:r>
-      <w:proofErr w:type="spellStart"/>
-      <w:r>
-        <w:rPr>
-          <w:rFonts w:ascii="Times New Roman" w:hAnsi="Times New Roman" w:cs="Times New Roman"/>
-          <w:i/>
-          <w:iCs/>
-          <w:sz w:val="24"/>
-          <w:szCs w:val="24"/>
-        </w:rPr>
-        <w:t>variável.</w:t>
-      </w:r>
-      <w:r>
-        <w:rPr>
-          <w:rFonts w:ascii="Times New Roman" w:hAnsi="Times New Roman" w:cs="Times New Roman"/>
-          <w:b/>
-          <w:bCs/>
-          <w:i/>
-          <w:iCs/>
-          <w:sz w:val="24"/>
-          <w:szCs w:val="24"/>
-        </w:rPr>
-        <w:t>push</w:t>
-      </w:r>
-      <w:proofErr w:type="spellEnd"/>
-      <w:r>
-        <w:rPr>
-          <w:rFonts w:ascii="Times New Roman" w:hAnsi="Times New Roman" w:cs="Times New Roman"/>
-          <w:b/>
-          <w:bCs/>
-          <w:i/>
-          <w:iCs/>
-          <w:sz w:val="24"/>
-          <w:szCs w:val="24"/>
-        </w:rPr>
-        <w:t>(`</w:t>
-      </w:r>
-      <w:r>
-        <w:rPr>
-          <w:rFonts w:ascii="Times New Roman" w:hAnsi="Times New Roman" w:cs="Times New Roman"/>
-          <w:i/>
-          <w:iCs/>
-          <w:sz w:val="24"/>
-          <w:szCs w:val="24"/>
-        </w:rPr>
-        <w:t>elemento novo</w:t>
-      </w:r>
-      <w:r>
-        <w:rPr>
-          <w:rFonts w:ascii="Times New Roman" w:hAnsi="Times New Roman" w:cs="Times New Roman"/>
-          <w:b/>
-          <w:bCs/>
-          <w:i/>
-          <w:iCs/>
-          <w:sz w:val="24"/>
-          <w:szCs w:val="24"/>
-        </w:rPr>
-        <w:t>`</w:t>
-      </w:r>
-      <w:proofErr w:type="gramStart"/>
-      <w:r>
-        <w:rPr>
-          <w:rFonts w:ascii="Times New Roman" w:hAnsi="Times New Roman" w:cs="Times New Roman"/>
-          <w:b/>
-          <w:bCs/>
-          <w:i/>
-          <w:iCs/>
-          <w:sz w:val="24"/>
-          <w:szCs w:val="24"/>
-        </w:rPr>
-        <w:t>);</w:t>
-      </w:r>
-      <w:r>
-        <w:rPr>
-          <w:rFonts w:ascii="Times New Roman" w:hAnsi="Times New Roman" w:cs="Times New Roman"/>
-          <w:sz w:val="24"/>
-          <w:szCs w:val="24"/>
-        </w:rPr>
-        <w:t>.</w:t>
-      </w:r>
-      <w:proofErr w:type="gramEnd"/>
     </w:p>
     <w:p>
       <w:pPr>
@@ -1571,7 +1292,6 @@
         </w:rPr>
         <w:t xml:space="preserve"> que podemos adicionar itens dinamicamente na lista, também podemos retirá-los utilizando o comando </w:t>
       </w:r>
-      <w:proofErr w:type="spellStart"/>
       <w:r>
         <w:rPr>
           <w:rFonts w:ascii="Times New Roman" w:hAnsi="Times New Roman" w:cs="Times New Roman"/>
@@ -1606,7 +1326,6 @@
         </w:rPr>
         <w:t>splice</w:t>
       </w:r>
-      <w:proofErr w:type="spellEnd"/>
       <w:r>
         <w:rPr>
           <w:rFonts w:ascii="Times New Roman" w:hAnsi="Times New Roman" w:cs="Times New Roman"/>
@@ -1685,7 +1404,6 @@
         </w:rPr>
         <w:t xml:space="preserve"> quantidade de elementos</w:t>
       </w:r>
-      <w:proofErr w:type="gramStart"/>
       <w:r>
         <w:rPr>
           <w:rFonts w:ascii="Times New Roman" w:hAnsi="Times New Roman" w:cs="Times New Roman"/>
@@ -1706,7 +1424,6 @@
         </w:rPr>
         <w:t>.</w:t>
       </w:r>
-      <w:proofErr w:type="gramEnd"/>
       <w:r>
         <w:rPr>
           <w:rFonts w:ascii="Times New Roman" w:hAnsi="Times New Roman" w:cs="Times New Roman"/>
@@ -1925,27 +1642,15 @@
         </w:rPr>
         <w:t xml:space="preserve">Caso a condição colocada acima seja falsa, podemos colocar um </w:t>
       </w:r>
-      <w:proofErr w:type="spellStart"/>
-      <w:r>
-        <w:rPr>
-          <w:rFonts w:ascii="Times New Roman" w:hAnsi="Times New Roman" w:cs="Times New Roman"/>
-          <w:i/>
-          <w:iCs/>
-          <w:sz w:val="24"/>
-          <w:szCs w:val="24"/>
-        </w:rPr>
-        <w:t>else</w:t>
-      </w:r>
-      <w:proofErr w:type="spellEnd"/>
-      <w:r>
-        <w:rPr>
-          <w:rFonts w:ascii="Times New Roman" w:hAnsi="Times New Roman" w:cs="Times New Roman"/>
-          <w:i/>
-          <w:iCs/>
-          <w:sz w:val="24"/>
-          <w:szCs w:val="24"/>
-        </w:rPr>
-        <w:t>{bloco de código}</w:t>
+      <w:r>
+        <w:rPr>
+          <w:rFonts w:ascii="Times New Roman" w:hAnsi="Times New Roman" w:cs="Times New Roman"/>
+          <w:i/>
+          <w:iCs/>
+          <w:sz w:val="24"/>
+          <w:szCs w:val="24"/>
+        </w:rPr>
+        <w:t>else{bloco de código}</w:t>
       </w:r>
       <w:r>
         <w:rPr>
@@ -1979,21 +1684,167 @@
           <w:sz w:val="24"/>
           <w:szCs w:val="24"/>
         </w:rPr>
-        <w:t xml:space="preserve">Podemos colocar vários </w:t>
-      </w:r>
-      <w:proofErr w:type="spellStart"/>
-      <w:r>
-        <w:rPr>
-          <w:rFonts w:ascii="Times New Roman" w:hAnsi="Times New Roman" w:cs="Times New Roman"/>
-          <w:sz w:val="24"/>
-          <w:szCs w:val="24"/>
-        </w:rPr>
-        <w:t>ifs</w:t>
-      </w:r>
-      <w:proofErr w:type="spellEnd"/>
-      <w:r>
-        <w:rPr>
-          <w:rFonts w:ascii="Times New Roman" w:hAnsi="Times New Roman" w:cs="Times New Roman"/>
+        <w:t xml:space="preserve">Podemos colocar vários ifs </w:t>
+      </w:r>
+      <w:r>
+        <w:rPr>
+          <w:rFonts w:ascii="Times New Roman" w:hAnsi="Times New Roman" w:cs="Times New Roman"/>
+          <w:sz w:val="24"/>
+          <w:szCs w:val="24"/>
+        </w:rPr>
+        <w:t xml:space="preserve">ou elses </w:t>
+      </w:r>
+      <w:r>
+        <w:rPr>
+          <w:rFonts w:ascii="Times New Roman" w:hAnsi="Times New Roman" w:cs="Times New Roman"/>
+          <w:sz w:val="24"/>
+          <w:szCs w:val="24"/>
+        </w:rPr>
+        <w:t>encadeados/aninhados dentro de outros para fazer um sistema complexo de escolhas.</w:t>
+      </w:r>
+    </w:p>
+    <w:p>
+      <w:pPr>
+        <w:pStyle w:val="PargrafodaLista"/>
+        <w:numPr>
+          <w:ilvl w:val="1"/>
+          <w:numId w:val="1"/>
+        </w:numPr>
+        <w:spacing w:line="360" w:lineRule="auto"/>
+        <w:jc w:val="both"/>
+        <w:rPr>
+          <w:rFonts w:ascii="Times New Roman" w:hAnsi="Times New Roman" w:cs="Times New Roman"/>
+          <w:b/>
+          <w:bCs/>
+          <w:sz w:val="24"/>
+          <w:szCs w:val="24"/>
+        </w:rPr>
+      </w:pPr>
+      <w:r>
+        <w:rPr>
+          <w:rFonts w:ascii="Times New Roman" w:hAnsi="Times New Roman" w:cs="Times New Roman"/>
+          <w:sz w:val="24"/>
+          <w:szCs w:val="24"/>
+        </w:rPr>
+        <w:t>Apertando ALT+SHIFT+F o vscode irá formatar automaticamente o código para você.</w:t>
+      </w:r>
+    </w:p>
+    <w:p>
+      <w:pPr>
+        <w:pStyle w:val="PargrafodaLista"/>
+        <w:numPr>
+          <w:ilvl w:val="1"/>
+          <w:numId w:val="1"/>
+        </w:numPr>
+        <w:spacing w:line="360" w:lineRule="auto"/>
+        <w:jc w:val="both"/>
+        <w:rPr>
+          <w:rFonts w:ascii="Times New Roman" w:hAnsi="Times New Roman" w:cs="Times New Roman"/>
+          <w:b/>
+          <w:bCs/>
+          <w:sz w:val="24"/>
+          <w:szCs w:val="24"/>
+        </w:rPr>
+      </w:pPr>
+      <w:r>
+        <w:rPr>
+          <w:rFonts w:ascii="Times New Roman" w:hAnsi="Times New Roman" w:cs="Times New Roman"/>
+          <w:sz w:val="24"/>
+          <w:szCs w:val="24"/>
+        </w:rPr>
+        <w:t>Muitas condicionais no código pode acabar gerando erros e dificultar na hora de achar.</w:t>
+      </w:r>
+    </w:p>
+    <w:p>
+      <w:pPr>
+        <w:pStyle w:val="PargrafodaLista"/>
+        <w:numPr>
+          <w:ilvl w:val="1"/>
+          <w:numId w:val="1"/>
+        </w:numPr>
+        <w:spacing w:line="360" w:lineRule="auto"/>
+        <w:jc w:val="both"/>
+        <w:rPr>
+          <w:rFonts w:ascii="Times New Roman" w:hAnsi="Times New Roman" w:cs="Times New Roman"/>
+          <w:b/>
+          <w:bCs/>
+          <w:sz w:val="24"/>
+          <w:szCs w:val="24"/>
+        </w:rPr>
+      </w:pPr>
+      <w:r>
+        <w:rPr>
+          <w:rFonts w:ascii="Times New Roman" w:hAnsi="Times New Roman" w:cs="Times New Roman"/>
+          <w:sz w:val="24"/>
+          <w:szCs w:val="24"/>
+        </w:rPr>
+        <w:t>Ter código duplicado não é uma boa prática.</w:t>
+      </w:r>
+    </w:p>
+    <w:p>
+      <w:pPr>
+        <w:pStyle w:val="PargrafodaLista"/>
+        <w:numPr>
+          <w:ilvl w:val="1"/>
+          <w:numId w:val="1"/>
+        </w:numPr>
+        <w:spacing w:line="360" w:lineRule="auto"/>
+        <w:jc w:val="both"/>
+        <w:rPr>
+          <w:rFonts w:ascii="Times New Roman" w:hAnsi="Times New Roman" w:cs="Times New Roman"/>
+          <w:b/>
+          <w:bCs/>
+          <w:sz w:val="24"/>
+          <w:szCs w:val="24"/>
+        </w:rPr>
+      </w:pPr>
+      <w:r>
+        <w:rPr>
+          <w:rFonts w:ascii="Times New Roman" w:hAnsi="Times New Roman" w:cs="Times New Roman"/>
+          <w:sz w:val="24"/>
+          <w:szCs w:val="24"/>
+        </w:rPr>
+        <w:t xml:space="preserve">Podemos criar condições onde uma OU outra </w:t>
+      </w:r>
+      <w:r>
+        <w:rPr>
+          <w:rFonts w:ascii="Times New Roman" w:hAnsi="Times New Roman" w:cs="Times New Roman"/>
+          <w:sz w:val="24"/>
+          <w:szCs w:val="24"/>
+        </w:rPr>
+        <w:t>operação</w:t>
+      </w:r>
+      <w:r>
+        <w:rPr>
+          <w:rFonts w:ascii="Times New Roman" w:hAnsi="Times New Roman" w:cs="Times New Roman"/>
+          <w:sz w:val="24"/>
+          <w:szCs w:val="24"/>
+        </w:rPr>
+        <w:t xml:space="preserve"> tem que ser verdadeira para que ele execute o bloco. Do mesmo modo, podemos criar para se uma E a outra seja verdadeira</w:t>
+      </w:r>
+      <w:r>
+        <w:rPr>
+          <w:rFonts w:ascii="Times New Roman" w:hAnsi="Times New Roman" w:cs="Times New Roman"/>
+          <w:sz w:val="24"/>
+          <w:szCs w:val="24"/>
+        </w:rPr>
+        <w:t xml:space="preserve">, utilizando as operações </w:t>
+      </w:r>
+      <w:r>
+        <w:rPr>
+          <w:rFonts w:ascii="Times New Roman" w:hAnsi="Times New Roman" w:cs="Times New Roman"/>
+          <w:b/>
+          <w:bCs/>
+          <w:sz w:val="24"/>
+          <w:szCs w:val="24"/>
+        </w:rPr>
+        <w:t>||</w:t>
+      </w:r>
+      <w:r>
+        <w:rPr>
+          <w:rFonts w:ascii="Times New Roman" w:hAnsi="Times New Roman" w:cs="Times New Roman"/>
+          <w:b/>
+          <w:bCs/>
           <w:sz w:val="24"/>
           <w:szCs w:val="24"/>
         </w:rPr>
@@ -2005,18 +1856,98 @@
           <w:sz w:val="24"/>
           <w:szCs w:val="24"/>
         </w:rPr>
-        <w:t xml:space="preserve">ou </w:t>
-      </w:r>
-      <w:proofErr w:type="spellStart"/>
-      <w:r>
-        <w:rPr>
-          <w:rFonts w:ascii="Times New Roman" w:hAnsi="Times New Roman" w:cs="Times New Roman"/>
-          <w:sz w:val="24"/>
-          <w:szCs w:val="24"/>
-        </w:rPr>
-        <w:t>elses</w:t>
-      </w:r>
-      <w:proofErr w:type="spellEnd"/>
+        <w:t xml:space="preserve">e </w:t>
+      </w:r>
+      <w:r>
+        <w:rPr>
+          <w:rFonts w:ascii="Times New Roman" w:hAnsi="Times New Roman" w:cs="Times New Roman"/>
+          <w:b/>
+          <w:bCs/>
+          <w:sz w:val="24"/>
+          <w:szCs w:val="24"/>
+        </w:rPr>
+        <w:t>&amp;&amp;</w:t>
+      </w:r>
+      <w:r>
+        <w:rPr>
+          <w:rFonts w:ascii="Times New Roman" w:hAnsi="Times New Roman" w:cs="Times New Roman"/>
+          <w:sz w:val="24"/>
+          <w:szCs w:val="24"/>
+        </w:rPr>
+        <w:t>, respectivamente para indicar isso.</w:t>
+      </w:r>
+    </w:p>
+    <w:p>
+      <w:pPr>
+        <w:pStyle w:val="PargrafodaLista"/>
+        <w:spacing w:line="360" w:lineRule="auto"/>
+        <w:ind w:left="1080"/>
+        <w:jc w:val="both"/>
+        <w:rPr>
+          <w:rFonts w:ascii="Times New Roman" w:hAnsi="Times New Roman" w:cs="Times New Roman"/>
+          <w:b/>
+          <w:bCs/>
+          <w:sz w:val="24"/>
+          <w:szCs w:val="24"/>
+        </w:rPr>
+      </w:pPr>
+    </w:p>
+    <w:p>
+      <w:pPr>
+        <w:pStyle w:val="PargrafodaLista"/>
+        <w:numPr>
+          <w:ilvl w:val="0"/>
+          <w:numId w:val="1"/>
+        </w:numPr>
+        <w:spacing w:line="360" w:lineRule="auto"/>
+        <w:jc w:val="both"/>
+        <w:rPr>
+          <w:rFonts w:ascii="Times New Roman" w:hAnsi="Times New Roman" w:cs="Times New Roman"/>
+          <w:b/>
+          <w:bCs/>
+          <w:sz w:val="24"/>
+          <w:szCs w:val="24"/>
+        </w:rPr>
+      </w:pPr>
+      <w:r>
+        <w:rPr>
+          <w:rFonts w:ascii="Times New Roman" w:hAnsi="Times New Roman" w:cs="Times New Roman"/>
+          <w:b/>
+          <w:bCs/>
+          <w:sz w:val="24"/>
+          <w:szCs w:val="24"/>
+          <w:u w:val="single"/>
+        </w:rPr>
+        <w:t>Aula 5 – Iterando Sobre Coleções</w:t>
+      </w:r>
+      <w:r>
+        <w:rPr>
+          <w:rFonts w:ascii="Times New Roman" w:hAnsi="Times New Roman" w:cs="Times New Roman"/>
+          <w:b/>
+          <w:bCs/>
+          <w:sz w:val="24"/>
+          <w:szCs w:val="24"/>
+        </w:rPr>
+        <w:t>:</w:t>
+      </w:r>
+    </w:p>
+    <w:p>
+      <w:pPr>
+        <w:pStyle w:val="PargrafodaLista"/>
+        <w:numPr>
+          <w:ilvl w:val="1"/>
+          <w:numId w:val="1"/>
+        </w:numPr>
+        <w:spacing w:line="360" w:lineRule="auto"/>
+        <w:jc w:val="both"/>
+        <w:rPr>
+          <w:rFonts w:ascii="Times New Roman" w:hAnsi="Times New Roman" w:cs="Times New Roman"/>
+          <w:b/>
+          <w:bCs/>
+          <w:sz w:val="24"/>
+          <w:szCs w:val="24"/>
+        </w:rPr>
+      </w:pPr>
       <w:r>
         <w:rPr>
           <w:rFonts w:ascii="Times New Roman" w:hAnsi="Times New Roman" w:cs="Times New Roman"/>
@@ -2031,274 +1962,164 @@
           <w:sz w:val="24"/>
           <w:szCs w:val="24"/>
         </w:rPr>
-        <w:t>encadeados/aninhados dentro de outros para fazer um sistema complexo de escolhas.</w:t>
-      </w:r>
-    </w:p>
-    <w:p>
-      <w:pPr>
-        <w:pStyle w:val="PargrafodaLista"/>
-        <w:numPr>
-          <w:ilvl w:val="1"/>
-          <w:numId w:val="1"/>
-        </w:numPr>
-        <w:spacing w:line="360" w:lineRule="auto"/>
-        <w:jc w:val="both"/>
-        <w:rPr>
-          <w:rFonts w:ascii="Times New Roman" w:hAnsi="Times New Roman" w:cs="Times New Roman"/>
-          <w:b/>
-          <w:bCs/>
-          <w:sz w:val="24"/>
-          <w:szCs w:val="24"/>
-        </w:rPr>
-      </w:pPr>
-      <w:r>
-        <w:rPr>
-          <w:rFonts w:ascii="Times New Roman" w:hAnsi="Times New Roman" w:cs="Times New Roman"/>
-          <w:sz w:val="24"/>
-          <w:szCs w:val="24"/>
-        </w:rPr>
-        <w:t xml:space="preserve">Apertando ALT+SHIFT+F o </w:t>
-      </w:r>
-      <w:proofErr w:type="spellStart"/>
-      <w:r>
-        <w:rPr>
-          <w:rFonts w:ascii="Times New Roman" w:hAnsi="Times New Roman" w:cs="Times New Roman"/>
-          <w:sz w:val="24"/>
-          <w:szCs w:val="24"/>
-        </w:rPr>
-        <w:t>vscode</w:t>
-      </w:r>
-      <w:proofErr w:type="spellEnd"/>
-      <w:r>
-        <w:rPr>
-          <w:rFonts w:ascii="Times New Roman" w:hAnsi="Times New Roman" w:cs="Times New Roman"/>
-          <w:sz w:val="24"/>
-          <w:szCs w:val="24"/>
-        </w:rPr>
-        <w:t xml:space="preserve"> irá formatar automaticamente o código para você.</w:t>
-      </w:r>
-    </w:p>
-    <w:p>
-      <w:pPr>
-        <w:pStyle w:val="PargrafodaLista"/>
-        <w:numPr>
-          <w:ilvl w:val="1"/>
-          <w:numId w:val="1"/>
-        </w:numPr>
-        <w:spacing w:line="360" w:lineRule="auto"/>
-        <w:jc w:val="both"/>
-        <w:rPr>
-          <w:rFonts w:ascii="Times New Roman" w:hAnsi="Times New Roman" w:cs="Times New Roman"/>
-          <w:b/>
-          <w:bCs/>
-          <w:sz w:val="24"/>
-          <w:szCs w:val="24"/>
-        </w:rPr>
-      </w:pPr>
-      <w:proofErr w:type="gramStart"/>
-      <w:r>
-        <w:rPr>
-          <w:rFonts w:ascii="Times New Roman" w:hAnsi="Times New Roman" w:cs="Times New Roman"/>
-          <w:sz w:val="24"/>
-          <w:szCs w:val="24"/>
-        </w:rPr>
-        <w:t>Muitas condicionais no código pode</w:t>
-      </w:r>
-      <w:proofErr w:type="gramEnd"/>
-      <w:r>
-        <w:rPr>
-          <w:rFonts w:ascii="Times New Roman" w:hAnsi="Times New Roman" w:cs="Times New Roman"/>
-          <w:sz w:val="24"/>
-          <w:szCs w:val="24"/>
-        </w:rPr>
-        <w:t xml:space="preserve"> acabar gerando erros e dificultar na hora de achar.</w:t>
-      </w:r>
-    </w:p>
-    <w:p>
-      <w:pPr>
-        <w:pStyle w:val="PargrafodaLista"/>
-        <w:numPr>
-          <w:ilvl w:val="1"/>
-          <w:numId w:val="1"/>
-        </w:numPr>
-        <w:spacing w:line="360" w:lineRule="auto"/>
-        <w:jc w:val="both"/>
-        <w:rPr>
-          <w:rFonts w:ascii="Times New Roman" w:hAnsi="Times New Roman" w:cs="Times New Roman"/>
-          <w:b/>
-          <w:bCs/>
-          <w:sz w:val="24"/>
-          <w:szCs w:val="24"/>
-        </w:rPr>
-      </w:pPr>
-      <w:r>
-        <w:rPr>
-          <w:rFonts w:ascii="Times New Roman" w:hAnsi="Times New Roman" w:cs="Times New Roman"/>
-          <w:sz w:val="24"/>
-          <w:szCs w:val="24"/>
-        </w:rPr>
-        <w:t>Ter código duplicado não é uma boa prática.</w:t>
-      </w:r>
-    </w:p>
-    <w:p>
-      <w:pPr>
-        <w:pStyle w:val="PargrafodaLista"/>
-        <w:numPr>
-          <w:ilvl w:val="1"/>
-          <w:numId w:val="1"/>
-        </w:numPr>
-        <w:spacing w:line="360" w:lineRule="auto"/>
-        <w:jc w:val="both"/>
-        <w:rPr>
-          <w:rFonts w:ascii="Times New Roman" w:hAnsi="Times New Roman" w:cs="Times New Roman"/>
-          <w:b/>
-          <w:bCs/>
-          <w:sz w:val="24"/>
-          <w:szCs w:val="24"/>
-        </w:rPr>
-      </w:pPr>
-      <w:r>
-        <w:rPr>
-          <w:rFonts w:ascii="Times New Roman" w:hAnsi="Times New Roman" w:cs="Times New Roman"/>
-          <w:sz w:val="24"/>
-          <w:szCs w:val="24"/>
-        </w:rPr>
-        <w:t xml:space="preserve">Podemos criar condições onde uma OU outra </w:t>
-      </w:r>
-      <w:r>
-        <w:rPr>
-          <w:rFonts w:ascii="Times New Roman" w:hAnsi="Times New Roman" w:cs="Times New Roman"/>
-          <w:sz w:val="24"/>
-          <w:szCs w:val="24"/>
-        </w:rPr>
-        <w:t>operação</w:t>
-      </w:r>
-      <w:r>
-        <w:rPr>
-          <w:rFonts w:ascii="Times New Roman" w:hAnsi="Times New Roman" w:cs="Times New Roman"/>
-          <w:sz w:val="24"/>
-          <w:szCs w:val="24"/>
-        </w:rPr>
-        <w:t xml:space="preserve"> tem que ser verdadeira para que ele execute o bloco. Do mesmo modo, podemos criar para se uma E a outra seja verdadeira</w:t>
-      </w:r>
-      <w:r>
-        <w:rPr>
-          <w:rFonts w:ascii="Times New Roman" w:hAnsi="Times New Roman" w:cs="Times New Roman"/>
-          <w:sz w:val="24"/>
-          <w:szCs w:val="24"/>
-        </w:rPr>
-        <w:t xml:space="preserve">, utilizando as operações </w:t>
-      </w:r>
-      <w:r>
-        <w:rPr>
-          <w:rFonts w:ascii="Times New Roman" w:hAnsi="Times New Roman" w:cs="Times New Roman"/>
-          <w:b/>
-          <w:bCs/>
-          <w:sz w:val="24"/>
-          <w:szCs w:val="24"/>
-        </w:rPr>
-        <w:t>||</w:t>
-      </w:r>
-      <w:r>
-        <w:rPr>
-          <w:rFonts w:ascii="Times New Roman" w:hAnsi="Times New Roman" w:cs="Times New Roman"/>
-          <w:b/>
-          <w:bCs/>
-          <w:sz w:val="24"/>
-          <w:szCs w:val="24"/>
-        </w:rPr>
-        <w:t xml:space="preserve"> </w:t>
-      </w:r>
-      <w:r>
-        <w:rPr>
-          <w:rFonts w:ascii="Times New Roman" w:hAnsi="Times New Roman" w:cs="Times New Roman"/>
-          <w:sz w:val="24"/>
-          <w:szCs w:val="24"/>
-        </w:rPr>
-        <w:t xml:space="preserve">e </w:t>
-      </w:r>
-      <w:r>
-        <w:rPr>
-          <w:rFonts w:ascii="Times New Roman" w:hAnsi="Times New Roman" w:cs="Times New Roman"/>
-          <w:b/>
-          <w:bCs/>
-          <w:sz w:val="24"/>
-          <w:szCs w:val="24"/>
-        </w:rPr>
-        <w:t>&amp;&amp;</w:t>
-      </w:r>
-      <w:r>
-        <w:rPr>
-          <w:rFonts w:ascii="Times New Roman" w:hAnsi="Times New Roman" w:cs="Times New Roman"/>
-          <w:sz w:val="24"/>
-          <w:szCs w:val="24"/>
-        </w:rPr>
-        <w:t>, respectivamente para indicar isso.</w:t>
-      </w:r>
-    </w:p>
-    <w:p>
-      <w:pPr>
-        <w:pStyle w:val="PargrafodaLista"/>
-        <w:numPr>
-          <w:ilvl w:val="0"/>
-          <w:numId w:val="1"/>
-        </w:numPr>
-        <w:spacing w:line="360" w:lineRule="auto"/>
-        <w:jc w:val="both"/>
-        <w:rPr>
-          <w:rFonts w:ascii="Times New Roman" w:hAnsi="Times New Roman" w:cs="Times New Roman"/>
-          <w:b/>
-          <w:bCs/>
-          <w:sz w:val="24"/>
-          <w:szCs w:val="24"/>
-        </w:rPr>
-      </w:pPr>
-      <w:r>
-        <w:rPr>
-          <w:rFonts w:ascii="Times New Roman" w:hAnsi="Times New Roman" w:cs="Times New Roman"/>
-          <w:b/>
-          <w:bCs/>
-          <w:sz w:val="24"/>
-          <w:szCs w:val="24"/>
-          <w:u w:val="single"/>
-        </w:rPr>
-        <w:t>Aula 5 – Iterando Sobre Coleções</w:t>
-      </w:r>
-      <w:r>
-        <w:rPr>
-          <w:rFonts w:ascii="Times New Roman" w:hAnsi="Times New Roman" w:cs="Times New Roman"/>
-          <w:b/>
-          <w:bCs/>
-          <w:sz w:val="24"/>
-          <w:szCs w:val="24"/>
-        </w:rPr>
-        <w:t>:</w:t>
-      </w:r>
-    </w:p>
-    <w:p>
-      <w:pPr>
-        <w:pStyle w:val="PargrafodaLista"/>
-        <w:numPr>
-          <w:ilvl w:val="1"/>
-          <w:numId w:val="1"/>
-        </w:numPr>
-        <w:spacing w:line="360" w:lineRule="auto"/>
-        <w:jc w:val="both"/>
-        <w:rPr>
-          <w:rFonts w:ascii="Times New Roman" w:hAnsi="Times New Roman" w:cs="Times New Roman"/>
-          <w:b/>
-          <w:bCs/>
-          <w:sz w:val="24"/>
-          <w:szCs w:val="24"/>
-        </w:rPr>
-      </w:pPr>
-      <w:r>
-        <w:rPr>
-          <w:rFonts w:ascii="Times New Roman" w:hAnsi="Times New Roman" w:cs="Times New Roman"/>
-          <w:sz w:val="24"/>
-          <w:szCs w:val="24"/>
-        </w:rPr>
-        <w:t xml:space="preserve"> </w:t>
+        <w:t>Posso jogar operações de um if para uma variável.</w:t>
+      </w:r>
+    </w:p>
+    <w:p>
+      <w:pPr>
+        <w:pStyle w:val="PargrafodaLista"/>
+        <w:numPr>
+          <w:ilvl w:val="1"/>
+          <w:numId w:val="1"/>
+        </w:numPr>
+        <w:spacing w:line="360" w:lineRule="auto"/>
+        <w:jc w:val="both"/>
+        <w:rPr>
+          <w:rFonts w:ascii="Times New Roman" w:hAnsi="Times New Roman" w:cs="Times New Roman"/>
+          <w:b/>
+          <w:bCs/>
+          <w:sz w:val="24"/>
+          <w:szCs w:val="24"/>
+        </w:rPr>
+      </w:pPr>
+      <w:r>
+        <w:rPr>
+          <w:rFonts w:ascii="Times New Roman" w:hAnsi="Times New Roman" w:cs="Times New Roman"/>
+          <w:sz w:val="24"/>
+          <w:szCs w:val="24"/>
+        </w:rPr>
+        <w:t xml:space="preserve">Podemos colocar um comando break em uma condição para que a partir do momento que ela seja satisfeita, o programa quebre direto para o final, sem ter </w:t>
+      </w:r>
+      <w:r>
+        <w:rPr>
+          <w:rFonts w:ascii="Times New Roman" w:hAnsi="Times New Roman" w:cs="Times New Roman"/>
+          <w:sz w:val="24"/>
+          <w:szCs w:val="24"/>
+        </w:rPr>
+        <w:lastRenderedPageBreak/>
+        <w:t xml:space="preserve">que ficar passando várias e várias vezes pelo </w:t>
+      </w:r>
+      <w:r>
+        <w:rPr>
+          <w:rFonts w:ascii="Times New Roman" w:hAnsi="Times New Roman" w:cs="Times New Roman"/>
+          <w:sz w:val="24"/>
+          <w:szCs w:val="24"/>
+        </w:rPr>
+        <w:t>programa até chegar ao fim do contador.</w:t>
+      </w:r>
+    </w:p>
+    <w:p>
+      <w:pPr>
+        <w:pStyle w:val="PargrafodaLista"/>
+        <w:numPr>
+          <w:ilvl w:val="1"/>
+          <w:numId w:val="1"/>
+        </w:numPr>
+        <w:spacing w:line="360" w:lineRule="auto"/>
+        <w:jc w:val="both"/>
+        <w:rPr>
+          <w:rFonts w:ascii="Times New Roman" w:hAnsi="Times New Roman" w:cs="Times New Roman"/>
+          <w:b/>
+          <w:bCs/>
+          <w:sz w:val="24"/>
+          <w:szCs w:val="24"/>
+        </w:rPr>
+      </w:pPr>
+      <w:r>
+        <w:rPr>
+          <w:rFonts w:ascii="Times New Roman" w:hAnsi="Times New Roman" w:cs="Times New Roman"/>
+          <w:sz w:val="24"/>
+          <w:szCs w:val="24"/>
+        </w:rPr>
+        <w:t>Podemos usar o While para poder repetir interações quantas vezes quiser a partir de um contador.</w:t>
+      </w:r>
+    </w:p>
+    <w:p>
+      <w:pPr>
+        <w:pStyle w:val="PargrafodaLista"/>
+        <w:numPr>
+          <w:ilvl w:val="1"/>
+          <w:numId w:val="1"/>
+        </w:numPr>
+        <w:spacing w:line="360" w:lineRule="auto"/>
+        <w:jc w:val="both"/>
+        <w:rPr>
+          <w:rFonts w:ascii="Times New Roman" w:hAnsi="Times New Roman" w:cs="Times New Roman"/>
+          <w:b/>
+          <w:bCs/>
+          <w:sz w:val="24"/>
+          <w:szCs w:val="24"/>
+        </w:rPr>
+      </w:pPr>
+      <w:r>
+        <w:rPr>
+          <w:rFonts w:ascii="Times New Roman" w:hAnsi="Times New Roman" w:cs="Times New Roman"/>
+          <w:sz w:val="24"/>
+          <w:szCs w:val="24"/>
+        </w:rPr>
+        <w:t xml:space="preserve">Também podemos criar laços de repetição usando o </w:t>
+      </w:r>
+      <w:r>
+        <w:rPr>
+          <w:rFonts w:ascii="Times New Roman" w:hAnsi="Times New Roman" w:cs="Times New Roman"/>
+          <w:i/>
+          <w:iCs/>
+          <w:sz w:val="24"/>
+          <w:szCs w:val="24"/>
+        </w:rPr>
+        <w:t>for</w:t>
+      </w:r>
+      <w:r>
+        <w:rPr>
+          <w:rFonts w:ascii="Times New Roman" w:hAnsi="Times New Roman" w:cs="Times New Roman"/>
+          <w:sz w:val="24"/>
+          <w:szCs w:val="24"/>
+        </w:rPr>
+        <w:t xml:space="preserve">. Para colocar ele, precisamos escrever de forma diferente sendo: </w:t>
+      </w:r>
+      <w:r>
+        <w:rPr>
+          <w:rFonts w:ascii="Times New Roman" w:hAnsi="Times New Roman" w:cs="Times New Roman"/>
+          <w:i/>
+          <w:iCs/>
+          <w:sz w:val="24"/>
+          <w:szCs w:val="24"/>
+        </w:rPr>
+        <w:t>for(declara contador; contador; contador++){ bloco de código como no while }</w:t>
+      </w:r>
+      <w:r>
+        <w:rPr>
+          <w:rFonts w:ascii="Times New Roman" w:hAnsi="Times New Roman" w:cs="Times New Roman"/>
+          <w:sz w:val="24"/>
+          <w:szCs w:val="24"/>
+        </w:rPr>
+        <w:t>.</w:t>
+      </w:r>
+    </w:p>
+    <w:p>
+      <w:pPr>
+        <w:pStyle w:val="PargrafodaLista"/>
+        <w:numPr>
+          <w:ilvl w:val="1"/>
+          <w:numId w:val="1"/>
+        </w:numPr>
+        <w:spacing w:line="360" w:lineRule="auto"/>
+        <w:jc w:val="both"/>
+        <w:rPr>
+          <w:rFonts w:ascii="Times New Roman" w:hAnsi="Times New Roman" w:cs="Times New Roman"/>
+          <w:b/>
+          <w:bCs/>
+          <w:sz w:val="24"/>
+          <w:szCs w:val="24"/>
+        </w:rPr>
+      </w:pPr>
+      <w:r>
+        <w:rPr>
+          <w:rFonts w:ascii="Times New Roman" w:hAnsi="Times New Roman" w:cs="Times New Roman"/>
+          <w:sz w:val="24"/>
+          <w:szCs w:val="24"/>
+        </w:rPr>
+        <w:t>Pessoal usa a variável “i” para contador.</w:t>
       </w:r>
     </w:p>
     <w:sectPr>

</xml_diff>

<commit_message>
Aula extra sobre funções e classes
</commit_message>
<xml_diff>
--- a/Formação HTML && CSS3/JavaScript/JavaScript – Alura.docx
+++ b/Formação HTML && CSS3/JavaScript/JavaScript – Alura.docx
@@ -7,8 +7,13 @@
         <w:pStyle w:val="Ttulo"/>
       </w:pPr>
       <w:r>
-        <w:t>JavaScript – Alura</w:t>
-      </w:r>
+        <w:t xml:space="preserve">JavaScript – </w:t>
+      </w:r>
+      <w:proofErr w:type="spellStart"/>
+      <w:r>
+        <w:t>Alura</w:t>
+      </w:r>
+      <w:proofErr w:type="spellEnd"/>
     </w:p>
     <w:p>
       <w:pPr>
@@ -116,7 +121,25 @@
           <w:sz w:val="24"/>
           <w:szCs w:val="24"/>
         </w:rPr>
-        <w:t>Podemos executar o programa no Power shell digitando “node + nome programa”.</w:t>
+        <w:t xml:space="preserve">Podemos executar o programa no Power </w:t>
+      </w:r>
+      <w:proofErr w:type="spellStart"/>
+      <w:r>
+        <w:rPr>
+          <w:rFonts w:ascii="Times New Roman" w:hAnsi="Times New Roman" w:cs="Times New Roman"/>
+          <w:sz w:val="24"/>
+          <w:szCs w:val="24"/>
+        </w:rPr>
+        <w:t>shell</w:t>
+      </w:r>
+      <w:proofErr w:type="spellEnd"/>
+      <w:r>
+        <w:rPr>
+          <w:rFonts w:ascii="Times New Roman" w:hAnsi="Times New Roman" w:cs="Times New Roman"/>
+          <w:sz w:val="24"/>
+          <w:szCs w:val="24"/>
+        </w:rPr>
+        <w:t xml:space="preserve"> digitando “node + nome programa”.</w:t>
       </w:r>
     </w:p>
     <w:p>
@@ -190,7 +213,43 @@
           <w:sz w:val="24"/>
           <w:szCs w:val="24"/>
         </w:rPr>
-        <w:t>↓ copia e cola uma linha no vscode.</w:t>
+        <w:t xml:space="preserve">↓ </w:t>
+      </w:r>
+      <w:proofErr w:type="spellStart"/>
+      <w:r>
+        <w:rPr>
+          <w:rFonts w:ascii="Times New Roman" w:hAnsi="Times New Roman" w:cs="Times New Roman"/>
+          <w:sz w:val="24"/>
+          <w:szCs w:val="24"/>
+        </w:rPr>
+        <w:t>copia</w:t>
+      </w:r>
+      <w:proofErr w:type="spellEnd"/>
+      <w:r>
+        <w:rPr>
+          <w:rFonts w:ascii="Times New Roman" w:hAnsi="Times New Roman" w:cs="Times New Roman"/>
+          <w:sz w:val="24"/>
+          <w:szCs w:val="24"/>
+        </w:rPr>
+        <w:t xml:space="preserve"> e cola uma linha no </w:t>
+      </w:r>
+      <w:proofErr w:type="spellStart"/>
+      <w:r>
+        <w:rPr>
+          <w:rFonts w:ascii="Times New Roman" w:hAnsi="Times New Roman" w:cs="Times New Roman"/>
+          <w:sz w:val="24"/>
+          <w:szCs w:val="24"/>
+        </w:rPr>
+        <w:t>vscode</w:t>
+      </w:r>
+      <w:proofErr w:type="spellEnd"/>
+      <w:r>
+        <w:rPr>
+          <w:rFonts w:ascii="Times New Roman" w:hAnsi="Times New Roman" w:cs="Times New Roman"/>
+          <w:sz w:val="24"/>
+          <w:szCs w:val="24"/>
+        </w:rPr>
+        <w:t>.</w:t>
       </w:r>
     </w:p>
     <w:p>
@@ -224,7 +283,29 @@
           <w:sz w:val="24"/>
           <w:szCs w:val="24"/>
         </w:rPr>
-        <w:t>“const nome da variável</w:t>
+        <w:t>“</w:t>
+      </w:r>
+      <w:proofErr w:type="spellStart"/>
+      <w:r>
+        <w:rPr>
+          <w:rFonts w:ascii="Times New Roman" w:hAnsi="Times New Roman" w:cs="Times New Roman"/>
+          <w:i/>
+          <w:iCs/>
+          <w:sz w:val="24"/>
+          <w:szCs w:val="24"/>
+        </w:rPr>
+        <w:t>const</w:t>
+      </w:r>
+      <w:proofErr w:type="spellEnd"/>
+      <w:r>
+        <w:rPr>
+          <w:rFonts w:ascii="Times New Roman" w:hAnsi="Times New Roman" w:cs="Times New Roman"/>
+          <w:i/>
+          <w:iCs/>
+          <w:sz w:val="24"/>
+          <w:szCs w:val="24"/>
+        </w:rPr>
+        <w:t xml:space="preserve"> nome da variável</w:t>
       </w:r>
       <w:r>
         <w:rPr>
@@ -334,7 +415,43 @@
           <w:sz w:val="24"/>
           <w:szCs w:val="24"/>
         </w:rPr>
-        <w:t>Colocar o comando console é diferente de colocar o comando Console. Quando tem letra maiúscula ele dá erro, pois o JS é Case Sensitive.</w:t>
+        <w:t xml:space="preserve">Colocar o comando console é diferente de colocar o </w:t>
+      </w:r>
+      <w:proofErr w:type="gramStart"/>
+      <w:r>
+        <w:rPr>
+          <w:rFonts w:ascii="Times New Roman" w:hAnsi="Times New Roman" w:cs="Times New Roman"/>
+          <w:sz w:val="24"/>
+          <w:szCs w:val="24"/>
+        </w:rPr>
+        <w:t>comando Console</w:t>
+      </w:r>
+      <w:proofErr w:type="gramEnd"/>
+      <w:r>
+        <w:rPr>
+          <w:rFonts w:ascii="Times New Roman" w:hAnsi="Times New Roman" w:cs="Times New Roman"/>
+          <w:sz w:val="24"/>
+          <w:szCs w:val="24"/>
+        </w:rPr>
+        <w:t xml:space="preserve">. Quando tem letra maiúscula ele dá erro, pois o JS é Case </w:t>
+      </w:r>
+      <w:proofErr w:type="spellStart"/>
+      <w:r>
+        <w:rPr>
+          <w:rFonts w:ascii="Times New Roman" w:hAnsi="Times New Roman" w:cs="Times New Roman"/>
+          <w:sz w:val="24"/>
+          <w:szCs w:val="24"/>
+        </w:rPr>
+        <w:t>Sensitive</w:t>
+      </w:r>
+      <w:proofErr w:type="spellEnd"/>
+      <w:r>
+        <w:rPr>
+          <w:rFonts w:ascii="Times New Roman" w:hAnsi="Times New Roman" w:cs="Times New Roman"/>
+          <w:sz w:val="24"/>
+          <w:szCs w:val="24"/>
+        </w:rPr>
+        <w:t>.</w:t>
       </w:r>
     </w:p>
     <w:p>
@@ -384,6 +501,7 @@
         </w:rPr>
         <w:t xml:space="preserve"> Colocar o </w:t>
       </w:r>
+      <w:proofErr w:type="spellStart"/>
       <w:r>
         <w:rPr>
           <w:rFonts w:ascii="Times New Roman" w:hAnsi="Times New Roman" w:cs="Times New Roman"/>
@@ -394,6 +512,7 @@
         </w:rPr>
         <w:t>const</w:t>
       </w:r>
+      <w:proofErr w:type="spellEnd"/>
       <w:r>
         <w:rPr>
           <w:rFonts w:ascii="Times New Roman" w:hAnsi="Times New Roman" w:cs="Times New Roman"/>
@@ -450,7 +569,29 @@
           <w:sz w:val="24"/>
           <w:szCs w:val="24"/>
         </w:rPr>
-        <w:t>“let”</w:t>
+        <w:t>“</w:t>
+      </w:r>
+      <w:proofErr w:type="spellStart"/>
+      <w:r>
+        <w:rPr>
+          <w:rFonts w:ascii="Times New Roman" w:hAnsi="Times New Roman" w:cs="Times New Roman"/>
+          <w:i/>
+          <w:iCs/>
+          <w:sz w:val="24"/>
+          <w:szCs w:val="24"/>
+        </w:rPr>
+        <w:t>let</w:t>
+      </w:r>
+      <w:proofErr w:type="spellEnd"/>
+      <w:r>
+        <w:rPr>
+          <w:rFonts w:ascii="Times New Roman" w:hAnsi="Times New Roman" w:cs="Times New Roman"/>
+          <w:i/>
+          <w:iCs/>
+          <w:sz w:val="24"/>
+          <w:szCs w:val="24"/>
+        </w:rPr>
+        <w:t>”</w:t>
       </w:r>
       <w:r>
         <w:rPr>
@@ -570,7 +711,25 @@
           <w:sz w:val="24"/>
           <w:szCs w:val="24"/>
         </w:rPr>
-        <w:t>Se a string não conter um número, ele irá tentar fazer a conta e retornará um NaN (not a number)</w:t>
+        <w:t>Se a string não conter um número, ele irá tentar fazer a conta e retornará um NaN (</w:t>
+      </w:r>
+      <w:proofErr w:type="spellStart"/>
+      <w:r>
+        <w:rPr>
+          <w:rFonts w:ascii="Times New Roman" w:hAnsi="Times New Roman" w:cs="Times New Roman"/>
+          <w:sz w:val="24"/>
+          <w:szCs w:val="24"/>
+        </w:rPr>
+        <w:t>not</w:t>
+      </w:r>
+      <w:proofErr w:type="spellEnd"/>
+      <w:r>
+        <w:rPr>
+          <w:rFonts w:ascii="Times New Roman" w:hAnsi="Times New Roman" w:cs="Times New Roman"/>
+          <w:sz w:val="24"/>
+          <w:szCs w:val="24"/>
+        </w:rPr>
+        <w:t xml:space="preserve"> a number)</w:t>
       </w:r>
       <w:r>
         <w:rPr>
@@ -604,23 +763,77 @@
         </w:rPr>
         <w:t xml:space="preserve">Para converter uma string para número use o comando </w:t>
       </w:r>
-      <w:r>
-        <w:rPr>
-          <w:rFonts w:ascii="Times New Roman" w:hAnsi="Times New Roman" w:cs="Times New Roman"/>
-          <w:i/>
-          <w:iCs/>
-          <w:sz w:val="24"/>
-          <w:szCs w:val="24"/>
-        </w:rPr>
-        <w:t>parseInt/parseFloat(“string”);</w:t>
-      </w:r>
-      <w:r>
-        <w:rPr>
-          <w:rFonts w:ascii="Times New Roman" w:hAnsi="Times New Roman" w:cs="Times New Roman"/>
-          <w:sz w:val="24"/>
-          <w:szCs w:val="24"/>
-        </w:rPr>
-        <w:t>, sendo elas: números inteiros e flutuantes/reais, respectivamente.</w:t>
+      <w:proofErr w:type="spellStart"/>
+      <w:r>
+        <w:rPr>
+          <w:rFonts w:ascii="Times New Roman" w:hAnsi="Times New Roman" w:cs="Times New Roman"/>
+          <w:i/>
+          <w:iCs/>
+          <w:sz w:val="24"/>
+          <w:szCs w:val="24"/>
+        </w:rPr>
+        <w:t>parseInt</w:t>
+      </w:r>
+      <w:proofErr w:type="spellEnd"/>
+      <w:r>
+        <w:rPr>
+          <w:rFonts w:ascii="Times New Roman" w:hAnsi="Times New Roman" w:cs="Times New Roman"/>
+          <w:i/>
+          <w:iCs/>
+          <w:sz w:val="24"/>
+          <w:szCs w:val="24"/>
+        </w:rPr>
+        <w:t>/</w:t>
+      </w:r>
+      <w:proofErr w:type="spellStart"/>
+      <w:r>
+        <w:rPr>
+          <w:rFonts w:ascii="Times New Roman" w:hAnsi="Times New Roman" w:cs="Times New Roman"/>
+          <w:i/>
+          <w:iCs/>
+          <w:sz w:val="24"/>
+          <w:szCs w:val="24"/>
+        </w:rPr>
+        <w:t>parseFloat</w:t>
+      </w:r>
+      <w:proofErr w:type="spellEnd"/>
+      <w:r>
+        <w:rPr>
+          <w:rFonts w:ascii="Times New Roman" w:hAnsi="Times New Roman" w:cs="Times New Roman"/>
+          <w:i/>
+          <w:iCs/>
+          <w:sz w:val="24"/>
+          <w:szCs w:val="24"/>
+        </w:rPr>
+        <w:t>(“string”</w:t>
+      </w:r>
+      <w:proofErr w:type="gramStart"/>
+      <w:r>
+        <w:rPr>
+          <w:rFonts w:ascii="Times New Roman" w:hAnsi="Times New Roman" w:cs="Times New Roman"/>
+          <w:i/>
+          <w:iCs/>
+          <w:sz w:val="24"/>
+          <w:szCs w:val="24"/>
+        </w:rPr>
+        <w:t>);</w:t>
+      </w:r>
+      <w:r>
+        <w:rPr>
+          <w:rFonts w:ascii="Times New Roman" w:hAnsi="Times New Roman" w:cs="Times New Roman"/>
+          <w:sz w:val="24"/>
+          <w:szCs w:val="24"/>
+        </w:rPr>
+        <w:t>,</w:t>
+      </w:r>
+      <w:proofErr w:type="gramEnd"/>
+      <w:r>
+        <w:rPr>
+          <w:rFonts w:ascii="Times New Roman" w:hAnsi="Times New Roman" w:cs="Times New Roman"/>
+          <w:sz w:val="24"/>
+          <w:szCs w:val="24"/>
+        </w:rPr>
+        <w:t xml:space="preserve"> sendo elas: números inteiros e flutuantes/reais, respectivamente.</w:t>
       </w:r>
     </w:p>
     <w:p>
@@ -687,7 +900,18 @@
           <w:sz w:val="24"/>
           <w:szCs w:val="24"/>
         </w:rPr>
-        <w:t>console.log(nome, sobrenome);/console.log(nome + “ “ + sobrenome);</w:t>
+        <w:t>console.log(nome, sobrenome);/console.log(nome + “ “ + sobrenome</w:t>
+      </w:r>
+      <w:proofErr w:type="gramStart"/>
+      <w:r>
+        <w:rPr>
+          <w:rFonts w:ascii="Times New Roman" w:hAnsi="Times New Roman" w:cs="Times New Roman"/>
+          <w:i/>
+          <w:iCs/>
+          <w:sz w:val="24"/>
+          <w:szCs w:val="24"/>
+        </w:rPr>
+        <w:t>);</w:t>
       </w:r>
       <w:r>
         <w:rPr>
@@ -697,6 +921,7 @@
         </w:rPr>
         <w:t>.</w:t>
       </w:r>
+      <w:proofErr w:type="gramEnd"/>
     </w:p>
     <w:p>
       <w:pPr>
@@ -787,6 +1012,7 @@
         </w:rPr>
         <w:t>A declaração de variável “</w:t>
       </w:r>
+      <w:proofErr w:type="spellStart"/>
       <w:r>
         <w:rPr>
           <w:rFonts w:ascii="Times New Roman" w:hAnsi="Times New Roman" w:cs="Times New Roman"/>
@@ -797,6 +1023,7 @@
         </w:rPr>
         <w:t>const</w:t>
       </w:r>
+      <w:proofErr w:type="spellEnd"/>
       <w:r>
         <w:rPr>
           <w:rFonts w:ascii="Times New Roman" w:hAnsi="Times New Roman" w:cs="Times New Roman"/>
@@ -813,6 +1040,7 @@
         </w:rPr>
         <w:t xml:space="preserve"> Já a declaração “</w:t>
       </w:r>
+      <w:proofErr w:type="spellStart"/>
       <w:r>
         <w:rPr>
           <w:rFonts w:ascii="Times New Roman" w:hAnsi="Times New Roman" w:cs="Times New Roman"/>
@@ -823,6 +1051,7 @@
         </w:rPr>
         <w:t>let</w:t>
       </w:r>
+      <w:proofErr w:type="spellEnd"/>
       <w:r>
         <w:rPr>
           <w:rFonts w:ascii="Times New Roman" w:hAnsi="Times New Roman" w:cs="Times New Roman"/>
@@ -987,7 +1216,25 @@
           <w:sz w:val="24"/>
           <w:szCs w:val="24"/>
         </w:rPr>
-        <w:t>Conseguimos declarar e atribuir valores à variáveis em momentos e linhas diferentes, não preciso fazer isso no mesmo momento sempre.</w:t>
+        <w:t xml:space="preserve">Conseguimos declarar e atribuir valores </w:t>
+      </w:r>
+      <w:proofErr w:type="gramStart"/>
+      <w:r>
+        <w:rPr>
+          <w:rFonts w:ascii="Times New Roman" w:hAnsi="Times New Roman" w:cs="Times New Roman"/>
+          <w:sz w:val="24"/>
+          <w:szCs w:val="24"/>
+        </w:rPr>
+        <w:t>à</w:t>
+      </w:r>
+      <w:proofErr w:type="gramEnd"/>
+      <w:r>
+        <w:rPr>
+          <w:rFonts w:ascii="Times New Roman" w:hAnsi="Times New Roman" w:cs="Times New Roman"/>
+          <w:sz w:val="24"/>
+          <w:szCs w:val="24"/>
+        </w:rPr>
+        <w:t xml:space="preserve"> variáveis em momentos e linhas diferentes, não preciso fazer isso no mesmo momento sempre.</w:t>
       </w:r>
     </w:p>
     <w:p>
@@ -1041,15 +1288,27 @@
         </w:rPr>
         <w:t xml:space="preserve">Para criar listas utilizamos o comando </w:t>
       </w:r>
-      <w:r>
-        <w:rPr>
-          <w:rFonts w:ascii="Times New Roman" w:hAnsi="Times New Roman" w:cs="Times New Roman"/>
-          <w:i/>
-          <w:iCs/>
-          <w:sz w:val="24"/>
-          <w:szCs w:val="24"/>
-        </w:rPr>
-        <w:t xml:space="preserve">const lista = </w:t>
+      <w:proofErr w:type="spellStart"/>
+      <w:r>
+        <w:rPr>
+          <w:rFonts w:ascii="Times New Roman" w:hAnsi="Times New Roman" w:cs="Times New Roman"/>
+          <w:i/>
+          <w:iCs/>
+          <w:sz w:val="24"/>
+          <w:szCs w:val="24"/>
+        </w:rPr>
+        <w:t>const</w:t>
+      </w:r>
+      <w:proofErr w:type="spellEnd"/>
+      <w:r>
+        <w:rPr>
+          <w:rFonts w:ascii="Times New Roman" w:hAnsi="Times New Roman" w:cs="Times New Roman"/>
+          <w:i/>
+          <w:iCs/>
+          <w:sz w:val="24"/>
+          <w:szCs w:val="24"/>
+        </w:rPr>
+        <w:t xml:space="preserve"> lista = </w:t>
       </w:r>
       <w:r>
         <w:rPr>
@@ -1091,6 +1350,7 @@
         </w:rPr>
         <w:t xml:space="preserve"> </w:t>
       </w:r>
+      <w:proofErr w:type="gramStart"/>
       <w:r>
         <w:rPr>
           <w:rFonts w:ascii="Times New Roman" w:hAnsi="Times New Roman" w:cs="Times New Roman"/>
@@ -1107,7 +1367,16 @@
           <w:sz w:val="24"/>
           <w:szCs w:val="24"/>
         </w:rPr>
-        <w:t xml:space="preserve">, dessa forma criando ela dentro da variável constante </w:t>
+        <w:t>,</w:t>
+      </w:r>
+      <w:proofErr w:type="gramEnd"/>
+      <w:r>
+        <w:rPr>
+          <w:rFonts w:ascii="Times New Roman" w:hAnsi="Times New Roman" w:cs="Times New Roman"/>
+          <w:sz w:val="24"/>
+          <w:szCs w:val="24"/>
+        </w:rPr>
+        <w:t xml:space="preserve"> dessa forma criando ela dentro da variável constante </w:t>
       </w:r>
       <w:r>
         <w:rPr>
@@ -1153,6 +1422,7 @@
         </w:rPr>
         <w:t xml:space="preserve">Podemos adicionar outros elementos nas listas dinamicamente utilizando o comando </w:t>
       </w:r>
+      <w:proofErr w:type="spellStart"/>
       <w:r>
         <w:rPr>
           <w:rFonts w:ascii="Times New Roman" w:hAnsi="Times New Roman" w:cs="Times New Roman"/>
@@ -1173,7 +1443,20 @@
           <w:sz w:val="24"/>
           <w:szCs w:val="24"/>
         </w:rPr>
-        <w:t>push(`</w:t>
+        <w:t>push</w:t>
+      </w:r>
+      <w:proofErr w:type="spellEnd"/>
+      <w:r>
+        <w:rPr>
+          <w:rFonts w:ascii="Times New Roman" w:hAnsi="Times New Roman" w:cs="Times New Roman"/>
+          <w:b/>
+          <w:bCs/>
+          <w:i/>
+          <w:iCs/>
+          <w:sz w:val="24"/>
+          <w:szCs w:val="24"/>
+        </w:rPr>
+        <w:t>(`</w:t>
       </w:r>
       <w:r>
         <w:rPr>
@@ -1195,7 +1478,20 @@
           <w:sz w:val="24"/>
           <w:szCs w:val="24"/>
         </w:rPr>
-        <w:t>`);</w:t>
+        <w:t>`</w:t>
+      </w:r>
+      <w:proofErr w:type="gramStart"/>
+      <w:r>
+        <w:rPr>
+          <w:rFonts w:ascii="Times New Roman" w:hAnsi="Times New Roman" w:cs="Times New Roman"/>
+          <w:b/>
+          <w:bCs/>
+          <w:i/>
+          <w:iCs/>
+          <w:sz w:val="24"/>
+          <w:szCs w:val="24"/>
+        </w:rPr>
+        <w:t>);</w:t>
       </w:r>
       <w:r>
         <w:rPr>
@@ -1205,6 +1501,7 @@
         </w:rPr>
         <w:t>.</w:t>
       </w:r>
+      <w:proofErr w:type="gramEnd"/>
     </w:p>
     <w:p>
       <w:pPr>
@@ -1292,6 +1589,7 @@
         </w:rPr>
         <w:t xml:space="preserve"> que podemos adicionar itens dinamicamente na lista, também podemos retirá-los utilizando o comando </w:t>
       </w:r>
+      <w:proofErr w:type="spellStart"/>
       <w:r>
         <w:rPr>
           <w:rFonts w:ascii="Times New Roman" w:hAnsi="Times New Roman" w:cs="Times New Roman"/>
@@ -1326,6 +1624,7 @@
         </w:rPr>
         <w:t>splice</w:t>
       </w:r>
+      <w:proofErr w:type="spellEnd"/>
       <w:r>
         <w:rPr>
           <w:rFonts w:ascii="Times New Roman" w:hAnsi="Times New Roman" w:cs="Times New Roman"/>
@@ -1404,6 +1703,7 @@
         </w:rPr>
         <w:t xml:space="preserve"> quantidade de elementos</w:t>
       </w:r>
+      <w:proofErr w:type="gramStart"/>
       <w:r>
         <w:rPr>
           <w:rFonts w:ascii="Times New Roman" w:hAnsi="Times New Roman" w:cs="Times New Roman"/>
@@ -1424,6 +1724,7 @@
         </w:rPr>
         <w:t>.</w:t>
       </w:r>
+      <w:proofErr w:type="gramEnd"/>
       <w:r>
         <w:rPr>
           <w:rFonts w:ascii="Times New Roman" w:hAnsi="Times New Roman" w:cs="Times New Roman"/>
@@ -1642,15 +1943,27 @@
         </w:rPr>
         <w:t xml:space="preserve">Caso a condição colocada acima seja falsa, podemos colocar um </w:t>
       </w:r>
-      <w:r>
-        <w:rPr>
-          <w:rFonts w:ascii="Times New Roman" w:hAnsi="Times New Roman" w:cs="Times New Roman"/>
-          <w:i/>
-          <w:iCs/>
-          <w:sz w:val="24"/>
-          <w:szCs w:val="24"/>
-        </w:rPr>
-        <w:t>else{bloco de código}</w:t>
+      <w:proofErr w:type="spellStart"/>
+      <w:r>
+        <w:rPr>
+          <w:rFonts w:ascii="Times New Roman" w:hAnsi="Times New Roman" w:cs="Times New Roman"/>
+          <w:i/>
+          <w:iCs/>
+          <w:sz w:val="24"/>
+          <w:szCs w:val="24"/>
+        </w:rPr>
+        <w:t>else</w:t>
+      </w:r>
+      <w:proofErr w:type="spellEnd"/>
+      <w:r>
+        <w:rPr>
+          <w:rFonts w:ascii="Times New Roman" w:hAnsi="Times New Roman" w:cs="Times New Roman"/>
+          <w:i/>
+          <w:iCs/>
+          <w:sz w:val="24"/>
+          <w:szCs w:val="24"/>
+        </w:rPr>
+        <w:t>{bloco de código}</w:t>
       </w:r>
       <w:r>
         <w:rPr>
@@ -1684,15 +1997,51 @@
           <w:sz w:val="24"/>
           <w:szCs w:val="24"/>
         </w:rPr>
-        <w:t xml:space="preserve">Podemos colocar vários ifs </w:t>
-      </w:r>
-      <w:r>
-        <w:rPr>
-          <w:rFonts w:ascii="Times New Roman" w:hAnsi="Times New Roman" w:cs="Times New Roman"/>
-          <w:sz w:val="24"/>
-          <w:szCs w:val="24"/>
-        </w:rPr>
-        <w:t xml:space="preserve">ou elses </w:t>
+        <w:t xml:space="preserve">Podemos colocar vários </w:t>
+      </w:r>
+      <w:proofErr w:type="spellStart"/>
+      <w:r>
+        <w:rPr>
+          <w:rFonts w:ascii="Times New Roman" w:hAnsi="Times New Roman" w:cs="Times New Roman"/>
+          <w:sz w:val="24"/>
+          <w:szCs w:val="24"/>
+        </w:rPr>
+        <w:t>ifs</w:t>
+      </w:r>
+      <w:proofErr w:type="spellEnd"/>
+      <w:r>
+        <w:rPr>
+          <w:rFonts w:ascii="Times New Roman" w:hAnsi="Times New Roman" w:cs="Times New Roman"/>
+          <w:sz w:val="24"/>
+          <w:szCs w:val="24"/>
+        </w:rPr>
+        <w:t xml:space="preserve"> </w:t>
+      </w:r>
+      <w:r>
+        <w:rPr>
+          <w:rFonts w:ascii="Times New Roman" w:hAnsi="Times New Roman" w:cs="Times New Roman"/>
+          <w:sz w:val="24"/>
+          <w:szCs w:val="24"/>
+        </w:rPr>
+        <w:t xml:space="preserve">ou </w:t>
+      </w:r>
+      <w:proofErr w:type="spellStart"/>
+      <w:r>
+        <w:rPr>
+          <w:rFonts w:ascii="Times New Roman" w:hAnsi="Times New Roman" w:cs="Times New Roman"/>
+          <w:sz w:val="24"/>
+          <w:szCs w:val="24"/>
+        </w:rPr>
+        <w:t>elses</w:t>
+      </w:r>
+      <w:proofErr w:type="spellEnd"/>
+      <w:r>
+        <w:rPr>
+          <w:rFonts w:ascii="Times New Roman" w:hAnsi="Times New Roman" w:cs="Times New Roman"/>
+          <w:sz w:val="24"/>
+          <w:szCs w:val="24"/>
+        </w:rPr>
+        <w:t xml:space="preserve"> </w:t>
       </w:r>
       <w:r>
         <w:rPr>
@@ -1726,33 +2075,61 @@
           <w:sz w:val="24"/>
           <w:szCs w:val="24"/>
         </w:rPr>
-        <w:t>Apertando ALT+SHIFT+F o vscode irá formatar automaticamente o código para você.</w:t>
-      </w:r>
-    </w:p>
-    <w:p>
-      <w:pPr>
-        <w:pStyle w:val="PargrafodaLista"/>
-        <w:numPr>
-          <w:ilvl w:val="1"/>
-          <w:numId w:val="1"/>
-        </w:numPr>
-        <w:spacing w:line="360" w:lineRule="auto"/>
-        <w:jc w:val="both"/>
-        <w:rPr>
-          <w:rFonts w:ascii="Times New Roman" w:hAnsi="Times New Roman" w:cs="Times New Roman"/>
-          <w:b/>
-          <w:bCs/>
-          <w:sz w:val="24"/>
-          <w:szCs w:val="24"/>
-        </w:rPr>
-      </w:pPr>
-      <w:r>
-        <w:rPr>
-          <w:rFonts w:ascii="Times New Roman" w:hAnsi="Times New Roman" w:cs="Times New Roman"/>
-          <w:sz w:val="24"/>
-          <w:szCs w:val="24"/>
-        </w:rPr>
-        <w:t>Muitas condicionais no código pode acabar gerando erros e dificultar na hora de achar.</w:t>
+        <w:t xml:space="preserve">Apertando ALT+SHIFT+F o </w:t>
+      </w:r>
+      <w:proofErr w:type="spellStart"/>
+      <w:r>
+        <w:rPr>
+          <w:rFonts w:ascii="Times New Roman" w:hAnsi="Times New Roman" w:cs="Times New Roman"/>
+          <w:sz w:val="24"/>
+          <w:szCs w:val="24"/>
+        </w:rPr>
+        <w:t>vscode</w:t>
+      </w:r>
+      <w:proofErr w:type="spellEnd"/>
+      <w:r>
+        <w:rPr>
+          <w:rFonts w:ascii="Times New Roman" w:hAnsi="Times New Roman" w:cs="Times New Roman"/>
+          <w:sz w:val="24"/>
+          <w:szCs w:val="24"/>
+        </w:rPr>
+        <w:t xml:space="preserve"> irá formatar automaticamente o código para você.</w:t>
+      </w:r>
+    </w:p>
+    <w:p>
+      <w:pPr>
+        <w:pStyle w:val="PargrafodaLista"/>
+        <w:numPr>
+          <w:ilvl w:val="1"/>
+          <w:numId w:val="1"/>
+        </w:numPr>
+        <w:spacing w:line="360" w:lineRule="auto"/>
+        <w:jc w:val="both"/>
+        <w:rPr>
+          <w:rFonts w:ascii="Times New Roman" w:hAnsi="Times New Roman" w:cs="Times New Roman"/>
+          <w:b/>
+          <w:bCs/>
+          <w:sz w:val="24"/>
+          <w:szCs w:val="24"/>
+        </w:rPr>
+      </w:pPr>
+      <w:proofErr w:type="gramStart"/>
+      <w:r>
+        <w:rPr>
+          <w:rFonts w:ascii="Times New Roman" w:hAnsi="Times New Roman" w:cs="Times New Roman"/>
+          <w:sz w:val="24"/>
+          <w:szCs w:val="24"/>
+        </w:rPr>
+        <w:t>Muitas condicionais no código pode</w:t>
+      </w:r>
+      <w:proofErr w:type="gramEnd"/>
+      <w:r>
+        <w:rPr>
+          <w:rFonts w:ascii="Times New Roman" w:hAnsi="Times New Roman" w:cs="Times New Roman"/>
+          <w:sz w:val="24"/>
+          <w:szCs w:val="24"/>
+        </w:rPr>
+        <w:t xml:space="preserve"> acabar gerando erros e dificultar na hora de achar.</w:t>
       </w:r>
     </w:p>
     <w:p>
@@ -2085,7 +2462,29 @@
           <w:sz w:val="24"/>
           <w:szCs w:val="24"/>
         </w:rPr>
-        <w:t>for(declara contador; contador; contador++){ bloco de código como no while }</w:t>
+        <w:t xml:space="preserve">for(declara contador; contador; contador++){ bloco de código como no </w:t>
+      </w:r>
+      <w:proofErr w:type="spellStart"/>
+      <w:r>
+        <w:rPr>
+          <w:rFonts w:ascii="Times New Roman" w:hAnsi="Times New Roman" w:cs="Times New Roman"/>
+          <w:i/>
+          <w:iCs/>
+          <w:sz w:val="24"/>
+          <w:szCs w:val="24"/>
+        </w:rPr>
+        <w:t>while</w:t>
+      </w:r>
+      <w:proofErr w:type="spellEnd"/>
+      <w:r>
+        <w:rPr>
+          <w:rFonts w:ascii="Times New Roman" w:hAnsi="Times New Roman" w:cs="Times New Roman"/>
+          <w:i/>
+          <w:iCs/>
+          <w:sz w:val="24"/>
+          <w:szCs w:val="24"/>
+        </w:rPr>
+        <w:t xml:space="preserve"> }</w:t>
       </w:r>
       <w:r>
         <w:rPr>
@@ -2120,6 +2519,82 @@
           <w:szCs w:val="24"/>
         </w:rPr>
         <w:t>Pessoal usa a variável “i” para contador.</w:t>
+      </w:r>
+    </w:p>
+    <w:p>
+      <w:pPr>
+        <w:pStyle w:val="PargrafodaLista"/>
+        <w:numPr>
+          <w:ilvl w:val="0"/>
+          <w:numId w:val="1"/>
+        </w:numPr>
+        <w:spacing w:line="360" w:lineRule="auto"/>
+        <w:jc w:val="both"/>
+        <w:rPr>
+          <w:rFonts w:ascii="Times New Roman" w:hAnsi="Times New Roman" w:cs="Times New Roman"/>
+          <w:b/>
+          <w:bCs/>
+          <w:sz w:val="24"/>
+          <w:szCs w:val="24"/>
+        </w:rPr>
+      </w:pPr>
+      <w:r>
+        <w:rPr>
+          <w:rFonts w:ascii="Times New Roman" w:hAnsi="Times New Roman" w:cs="Times New Roman"/>
+          <w:b/>
+          <w:bCs/>
+          <w:sz w:val="24"/>
+          <w:szCs w:val="24"/>
+          <w:u w:val="single"/>
+        </w:rPr>
+        <w:t>Extra</w:t>
+      </w:r>
+      <w:r>
+        <w:rPr>
+          <w:rFonts w:ascii="Times New Roman" w:hAnsi="Times New Roman" w:cs="Times New Roman"/>
+          <w:b/>
+          <w:bCs/>
+          <w:sz w:val="24"/>
+          <w:szCs w:val="24"/>
+          <w:u w:val="single"/>
+        </w:rPr>
+        <w:t xml:space="preserve"> – Funções e Classes</w:t>
+      </w:r>
+      <w:r>
+        <w:rPr>
+          <w:rFonts w:ascii="Times New Roman" w:hAnsi="Times New Roman" w:cs="Times New Roman"/>
+          <w:b/>
+          <w:bCs/>
+          <w:sz w:val="24"/>
+          <w:szCs w:val="24"/>
+        </w:rPr>
+        <w:t>:</w:t>
+      </w:r>
+    </w:p>
+    <w:p>
+      <w:pPr>
+        <w:pStyle w:val="PargrafodaLista"/>
+        <w:numPr>
+          <w:ilvl w:val="1"/>
+          <w:numId w:val="1"/>
+        </w:numPr>
+        <w:spacing w:line="360" w:lineRule="auto"/>
+        <w:jc w:val="both"/>
+        <w:rPr>
+          <w:rFonts w:ascii="Times New Roman" w:hAnsi="Times New Roman" w:cs="Times New Roman"/>
+          <w:b/>
+          <w:bCs/>
+          <w:sz w:val="24"/>
+          <w:szCs w:val="24"/>
+        </w:rPr>
+      </w:pPr>
+      <w:r>
+        <w:rPr>
+          <w:rFonts w:ascii="Times New Roman" w:hAnsi="Times New Roman" w:cs="Times New Roman"/>
+          <w:sz w:val="24"/>
+          <w:szCs w:val="24"/>
+        </w:rPr>
+        <w:t xml:space="preserve"> </w:t>
       </w:r>
     </w:p>
     <w:sectPr>
@@ -2667,6 +3142,7 @@
   <w:style w:type="character" w:default="1" w:styleId="Fontepargpadro">
     <w:name w:val="Default Paragraph Font"/>
     <w:uiPriority w:val="1"/>
+    <w:semiHidden/>
     <w:unhideWhenUsed/>
   </w:style>
   <w:style w:type="table" w:default="1" w:styleId="Tabelanormal">

</xml_diff>

<commit_message>
Finalizei a aula extra e módulo 2
Comecei o módulo 2 de JS. Já criei o tópico no word, mas ainda faltam as pastas e arquivos.
</commit_message>
<xml_diff>
--- a/Formação HTML && CSS3/JavaScript/JavaScript – Alura.docx
+++ b/Formação HTML && CSS3/JavaScript/JavaScript – Alura.docx
@@ -2584,6 +2584,136 @@
           <w:rFonts w:ascii="Times New Roman" w:hAnsi="Times New Roman" w:cs="Times New Roman"/>
           <w:b/>
           <w:bCs/>
+          <w:sz w:val="24"/>
+          <w:szCs w:val="24"/>
+        </w:rPr>
+      </w:pPr>
+      <w:r>
+        <w:rPr>
+          <w:rFonts w:ascii="Times New Roman" w:hAnsi="Times New Roman" w:cs="Times New Roman"/>
+          <w:sz w:val="24"/>
+          <w:szCs w:val="24"/>
+        </w:rPr>
+        <w:t xml:space="preserve"> </w:t>
+      </w:r>
+      <w:r>
+        <w:rPr>
+          <w:rFonts w:ascii="Times New Roman" w:hAnsi="Times New Roman" w:cs="Times New Roman"/>
+          <w:sz w:val="24"/>
+          <w:szCs w:val="24"/>
+        </w:rPr>
+        <w:t>Classe é o nome dado para estruturas para criar objetos.</w:t>
+      </w:r>
+    </w:p>
+    <w:p>
+      <w:pPr>
+        <w:pStyle w:val="PargrafodaLista"/>
+        <w:numPr>
+          <w:ilvl w:val="1"/>
+          <w:numId w:val="1"/>
+        </w:numPr>
+        <w:spacing w:line="360" w:lineRule="auto"/>
+        <w:jc w:val="both"/>
+        <w:rPr>
+          <w:rFonts w:ascii="Times New Roman" w:hAnsi="Times New Roman" w:cs="Times New Roman"/>
+          <w:b/>
+          <w:bCs/>
+          <w:sz w:val="24"/>
+          <w:szCs w:val="24"/>
+        </w:rPr>
+      </w:pPr>
+      <w:r>
+        <w:rPr>
+          <w:rFonts w:ascii="Times New Roman" w:hAnsi="Times New Roman" w:cs="Times New Roman"/>
+          <w:sz w:val="24"/>
+          <w:szCs w:val="24"/>
+        </w:rPr>
+        <w:t>Praticamente tudo em JS é um objeto.</w:t>
+      </w:r>
+    </w:p>
+    <w:p>
+      <w:pPr>
+        <w:spacing w:line="360" w:lineRule="auto"/>
+        <w:jc w:val="right"/>
+        <w:rPr>
+          <w:rFonts w:ascii="Times New Roman" w:hAnsi="Times New Roman" w:cs="Times New Roman"/>
+          <w:b/>
+          <w:bCs/>
+          <w:sz w:val="24"/>
+          <w:szCs w:val="24"/>
+          <w:u w:val="single"/>
+        </w:rPr>
+      </w:pPr>
+      <w:r>
+        <w:rPr>
+          <w:rFonts w:ascii="Times New Roman" w:hAnsi="Times New Roman" w:cs="Times New Roman"/>
+          <w:b/>
+          <w:bCs/>
+          <w:sz w:val="24"/>
+          <w:szCs w:val="24"/>
+          <w:u w:val="single"/>
+        </w:rPr>
+        <w:t>Parte 2 – Programando a Orientação a Objeto</w:t>
+      </w:r>
+      <w:r>
+        <w:rPr>
+          <w:rFonts w:ascii="Times New Roman" w:hAnsi="Times New Roman" w:cs="Times New Roman"/>
+          <w:b/>
+          <w:bCs/>
+          <w:sz w:val="24"/>
+          <w:szCs w:val="24"/>
+        </w:rPr>
+        <w:t>:</w:t>
+      </w:r>
+    </w:p>
+    <w:p>
+      <w:pPr>
+        <w:pStyle w:val="PargrafodaLista"/>
+        <w:numPr>
+          <w:ilvl w:val="0"/>
+          <w:numId w:val="2"/>
+        </w:numPr>
+        <w:spacing w:line="360" w:lineRule="auto"/>
+        <w:jc w:val="both"/>
+        <w:rPr>
+          <w:rFonts w:ascii="Times New Roman" w:hAnsi="Times New Roman" w:cs="Times New Roman"/>
+          <w:sz w:val="24"/>
+          <w:szCs w:val="24"/>
+        </w:rPr>
+      </w:pPr>
+      <w:r>
+        <w:rPr>
+          <w:rFonts w:ascii="Times New Roman" w:hAnsi="Times New Roman" w:cs="Times New Roman"/>
+          <w:b/>
+          <w:bCs/>
+          <w:sz w:val="24"/>
+          <w:szCs w:val="24"/>
+          <w:u w:val="single"/>
+        </w:rPr>
+        <w:t>Aula 1 – Repetição de Código</w:t>
+      </w:r>
+      <w:r>
+        <w:rPr>
+          <w:rFonts w:ascii="Times New Roman" w:hAnsi="Times New Roman" w:cs="Times New Roman"/>
+          <w:b/>
+          <w:bCs/>
+          <w:sz w:val="24"/>
+          <w:szCs w:val="24"/>
+        </w:rPr>
+        <w:t>:</w:t>
+      </w:r>
+    </w:p>
+    <w:p>
+      <w:pPr>
+        <w:pStyle w:val="PargrafodaLista"/>
+        <w:numPr>
+          <w:ilvl w:val="1"/>
+          <w:numId w:val="2"/>
+        </w:numPr>
+        <w:spacing w:line="360" w:lineRule="auto"/>
+        <w:jc w:val="both"/>
+        <w:rPr>
+          <w:rFonts w:ascii="Times New Roman" w:hAnsi="Times New Roman" w:cs="Times New Roman"/>
           <w:sz w:val="24"/>
           <w:szCs w:val="24"/>
         </w:rPr>
@@ -2610,9 +2740,9 @@
 <file path=word/numbering.xml><?xml version="1.0" encoding="utf-8"?>
 <w:numbering xmlns:wpc="http://schemas.microsoft.com/office/word/2010/wordprocessingCanvas" xmlns:cx="http://schemas.microsoft.com/office/drawing/2014/chartex" xmlns:cx1="http://schemas.microsoft.com/office/drawing/2015/9/8/chartex" xmlns:cx2="http://schemas.microsoft.com/office/drawing/2015/10/21/chartex" xmlns:cx3="http://schemas.microsoft.com/office/drawing/2016/5/9/chartex" xmlns:cx4="http://schemas.microsoft.com/office/drawing/2016/5/10/chartex" xmlns:cx5="http://schemas.microsoft.com/office/drawing/2016/5/11/chartex" xmlns:cx6="http://schemas.microsoft.com/office/drawing/2016/5/12/chartex" xmlns:cx7="http://schemas.microsoft.com/office/drawing/2016/5/13/chartex" xmlns:cx8="http://schemas.microsoft.com/office/drawing/2016/5/14/chartex" xmlns:mc="http://schemas.openxmlformats.org/markup-compatibility/2006" xmlns:aink="http://schemas.microsoft.com/office/drawing/2016/ink" xmlns:am3d="http://schemas.microsoft.com/office/drawing/2017/model3d" xmlns:o="urn:schemas-microsoft-com:office:office" xmlns:r="http://schemas.openxmlformats.org/officeDocument/2006/relationships" xmlns:m="http://schemas.openxmlformats.org/officeDocument/2006/math" xmlns:v="urn:schemas-microsoft-com:vml" xmlns:wp14="http://schemas.microsoft.com/office/word/2010/wordprocessingDrawing" xmlns:wp="http://schemas.openxmlformats.org/drawingml/2006/wordprocessingDrawing" xmlns:w10="urn:schemas-microsoft-com:office:word" xmlns:w="http://schemas.openxmlformats.org/wordprocessingml/2006/main" xmlns:w14="http://schemas.microsoft.com/office/word/2010/wordml" xmlns:w15="http://schemas.microsoft.com/office/word/2012/wordml" xmlns:w16cex="http://schemas.microsoft.com/office/word/2018/wordml/cex" xmlns:w16cid="http://schemas.microsoft.com/office/word/2016/wordml/cid" xmlns:w16="http://schemas.microsoft.com/office/word/2018/wordml" xmlns:w16sdtdh="http://schemas.microsoft.com/office/word/2020/wordml/sdtdatahash" xmlns:w16se="http://schemas.microsoft.com/office/word/2015/wordml/symex" xmlns:wpg="http://schemas.microsoft.com/office/word/2010/wordprocessingGroup" xmlns:wpi="http://schemas.microsoft.com/office/word/2010/wordprocessingInk" xmlns:wne="http://schemas.microsoft.com/office/word/2006/wordml" xmlns:wps="http://schemas.microsoft.com/office/word/2010/wordprocessingShape" mc:Ignorable="w14 w15 w16se w16cid w16 w16cex w16sdtdh wp14">
   <w:abstractNum w:abstractNumId="0" w15:restartNumberingAfterBreak="0">
-    <w:nsid w:val="42F86790"/>
+    <w:nsid w:val="056A5663"/>
     <w:multiLevelType w:val="multilevel"/>
-    <w:tmpl w:val="30127FEE"/>
+    <w:tmpl w:val="A0A6926E"/>
     <w:lvl w:ilvl="0">
       <w:start w:val="1"/>
       <w:numFmt w:val="decimal"/>
@@ -2638,6 +2768,129 @@
       </w:pPr>
       <w:rPr>
         <w:rFonts w:hint="default"/>
+      </w:rPr>
+    </w:lvl>
+    <w:lvl w:ilvl="2">
+      <w:start w:val="1"/>
+      <w:numFmt w:val="decimal"/>
+      <w:isLgl/>
+      <w:lvlText w:val="%1.%2.%3."/>
+      <w:lvlJc w:val="left"/>
+      <w:pPr>
+        <w:ind w:left="1800" w:hanging="720"/>
+      </w:pPr>
+      <w:rPr>
+        <w:rFonts w:hint="default"/>
+      </w:rPr>
+    </w:lvl>
+    <w:lvl w:ilvl="3">
+      <w:start w:val="1"/>
+      <w:numFmt w:val="decimal"/>
+      <w:isLgl/>
+      <w:lvlText w:val="%1.%2.%3.%4."/>
+      <w:lvlJc w:val="left"/>
+      <w:pPr>
+        <w:ind w:left="2160" w:hanging="720"/>
+      </w:pPr>
+      <w:rPr>
+        <w:rFonts w:hint="default"/>
+      </w:rPr>
+    </w:lvl>
+    <w:lvl w:ilvl="4">
+      <w:start w:val="1"/>
+      <w:numFmt w:val="decimal"/>
+      <w:isLgl/>
+      <w:lvlText w:val="%1.%2.%3.%4.%5."/>
+      <w:lvlJc w:val="left"/>
+      <w:pPr>
+        <w:ind w:left="2880" w:hanging="1080"/>
+      </w:pPr>
+      <w:rPr>
+        <w:rFonts w:hint="default"/>
+      </w:rPr>
+    </w:lvl>
+    <w:lvl w:ilvl="5">
+      <w:start w:val="1"/>
+      <w:numFmt w:val="decimal"/>
+      <w:isLgl/>
+      <w:lvlText w:val="%1.%2.%3.%4.%5.%6."/>
+      <w:lvlJc w:val="left"/>
+      <w:pPr>
+        <w:ind w:left="3240" w:hanging="1080"/>
+      </w:pPr>
+      <w:rPr>
+        <w:rFonts w:hint="default"/>
+      </w:rPr>
+    </w:lvl>
+    <w:lvl w:ilvl="6">
+      <w:start w:val="1"/>
+      <w:numFmt w:val="decimal"/>
+      <w:isLgl/>
+      <w:lvlText w:val="%1.%2.%3.%4.%5.%6.%7."/>
+      <w:lvlJc w:val="left"/>
+      <w:pPr>
+        <w:ind w:left="3960" w:hanging="1440"/>
+      </w:pPr>
+      <w:rPr>
+        <w:rFonts w:hint="default"/>
+      </w:rPr>
+    </w:lvl>
+    <w:lvl w:ilvl="7">
+      <w:start w:val="1"/>
+      <w:numFmt w:val="decimal"/>
+      <w:isLgl/>
+      <w:lvlText w:val="%1.%2.%3.%4.%5.%6.%7.%8."/>
+      <w:lvlJc w:val="left"/>
+      <w:pPr>
+        <w:ind w:left="4320" w:hanging="1440"/>
+      </w:pPr>
+      <w:rPr>
+        <w:rFonts w:hint="default"/>
+      </w:rPr>
+    </w:lvl>
+    <w:lvl w:ilvl="8">
+      <w:start w:val="1"/>
+      <w:numFmt w:val="decimal"/>
+      <w:isLgl/>
+      <w:lvlText w:val="%1.%2.%3.%4.%5.%6.%7.%8.%9."/>
+      <w:lvlJc w:val="left"/>
+      <w:pPr>
+        <w:ind w:left="5040" w:hanging="1800"/>
+      </w:pPr>
+      <w:rPr>
+        <w:rFonts w:hint="default"/>
+      </w:rPr>
+    </w:lvl>
+  </w:abstractNum>
+  <w:abstractNum w:abstractNumId="1" w15:restartNumberingAfterBreak="0">
+    <w:nsid w:val="42F86790"/>
+    <w:multiLevelType w:val="multilevel"/>
+    <w:tmpl w:val="30127FEE"/>
+    <w:lvl w:ilvl="0">
+      <w:start w:val="1"/>
+      <w:numFmt w:val="decimal"/>
+      <w:lvlText w:val="%1."/>
+      <w:lvlJc w:val="left"/>
+      <w:pPr>
+        <w:ind w:left="720" w:hanging="360"/>
+      </w:pPr>
+      <w:rPr>
+        <w:rFonts w:hint="default"/>
+        <w:b/>
+        <w:bCs/>
+      </w:rPr>
+    </w:lvl>
+    <w:lvl w:ilvl="1">
+      <w:start w:val="1"/>
+      <w:numFmt w:val="decimal"/>
+      <w:isLgl/>
+      <w:lvlText w:val="%1.%2."/>
+      <w:lvlJc w:val="left"/>
+      <w:pPr>
+        <w:ind w:left="1080" w:hanging="360"/>
+      </w:pPr>
+      <w:rPr>
+        <w:rFonts w:hint="default"/>
         <w:b w:val="0"/>
         <w:bCs w:val="0"/>
       </w:rPr>
@@ -2735,6 +2988,9 @@
     </w:lvl>
   </w:abstractNum>
   <w:num w:numId="1">
+    <w:abstractNumId w:val="1"/>
+  </w:num>
+  <w:num w:numId="2">
     <w:abstractNumId w:val="0"/>
   </w:num>
 </w:numbering>

</xml_diff>

<commit_message>
Criei os Arquivos da Aula 4
E adicionei um tópico no word
</commit_message>
<xml_diff>
--- a/Formação HTML && CSS3/JavaScript/JavaScript – Alura.docx
+++ b/Formação HTML && CSS3/JavaScript/JavaScript – Alura.docx
@@ -7,13 +7,8 @@
         <w:pStyle w:val="Ttulo"/>
       </w:pPr>
       <w:r>
-        <w:t xml:space="preserve">JavaScript – </w:t>
-      </w:r>
-      <w:proofErr w:type="spellStart"/>
-      <w:r>
-        <w:t>Alura</w:t>
-      </w:r>
-      <w:proofErr w:type="spellEnd"/>
+        <w:t>JavaScript – Alura</w:t>
+      </w:r>
     </w:p>
     <w:p>
       <w:pPr>
@@ -121,25 +116,7 @@
           <w:sz w:val="24"/>
           <w:szCs w:val="24"/>
         </w:rPr>
-        <w:t xml:space="preserve">Podemos executar o programa no Power </w:t>
-      </w:r>
-      <w:proofErr w:type="spellStart"/>
-      <w:r>
-        <w:rPr>
-          <w:rFonts w:ascii="Times New Roman" w:hAnsi="Times New Roman" w:cs="Times New Roman"/>
-          <w:sz w:val="24"/>
-          <w:szCs w:val="24"/>
-        </w:rPr>
-        <w:t>shell</w:t>
-      </w:r>
-      <w:proofErr w:type="spellEnd"/>
-      <w:r>
-        <w:rPr>
-          <w:rFonts w:ascii="Times New Roman" w:hAnsi="Times New Roman" w:cs="Times New Roman"/>
-          <w:sz w:val="24"/>
-          <w:szCs w:val="24"/>
-        </w:rPr>
-        <w:t xml:space="preserve"> digitando “node + nome programa”.</w:t>
+        <w:t>Podemos executar o programa no Power shell digitando “node + nome programa”.</w:t>
       </w:r>
     </w:p>
     <w:p>
@@ -213,36 +190,62 @@
           <w:sz w:val="24"/>
           <w:szCs w:val="24"/>
         </w:rPr>
-        <w:t xml:space="preserve">↓ </w:t>
-      </w:r>
-      <w:proofErr w:type="spellStart"/>
-      <w:r>
-        <w:rPr>
-          <w:rFonts w:ascii="Times New Roman" w:hAnsi="Times New Roman" w:cs="Times New Roman"/>
-          <w:sz w:val="24"/>
-          <w:szCs w:val="24"/>
-        </w:rPr>
-        <w:t>copia</w:t>
-      </w:r>
-      <w:proofErr w:type="spellEnd"/>
-      <w:r>
-        <w:rPr>
-          <w:rFonts w:ascii="Times New Roman" w:hAnsi="Times New Roman" w:cs="Times New Roman"/>
-          <w:sz w:val="24"/>
-          <w:szCs w:val="24"/>
-        </w:rPr>
-        <w:t xml:space="preserve"> e cola uma linha no </w:t>
-      </w:r>
-      <w:proofErr w:type="spellStart"/>
-      <w:r>
-        <w:rPr>
-          <w:rFonts w:ascii="Times New Roman" w:hAnsi="Times New Roman" w:cs="Times New Roman"/>
-          <w:sz w:val="24"/>
-          <w:szCs w:val="24"/>
-        </w:rPr>
-        <w:t>vscode</w:t>
-      </w:r>
-      <w:proofErr w:type="spellEnd"/>
+        <w:t>↓ copia e cola uma linha no vscode.</w:t>
+      </w:r>
+    </w:p>
+    <w:p>
+      <w:pPr>
+        <w:pStyle w:val="PargrafodaLista"/>
+        <w:numPr>
+          <w:ilvl w:val="1"/>
+          <w:numId w:val="1"/>
+        </w:numPr>
+        <w:spacing w:line="360" w:lineRule="auto"/>
+        <w:jc w:val="both"/>
+        <w:rPr>
+          <w:rFonts w:ascii="Times New Roman" w:hAnsi="Times New Roman" w:cs="Times New Roman"/>
+          <w:sz w:val="24"/>
+          <w:szCs w:val="24"/>
+        </w:rPr>
+      </w:pPr>
+      <w:r>
+        <w:rPr>
+          <w:rFonts w:ascii="Times New Roman" w:hAnsi="Times New Roman" w:cs="Times New Roman"/>
+          <w:sz w:val="24"/>
+          <w:szCs w:val="24"/>
+        </w:rPr>
+        <w:t xml:space="preserve">Salvamos variáveis utilizando </w:t>
+      </w:r>
+      <w:r>
+        <w:rPr>
+          <w:rFonts w:ascii="Times New Roman" w:hAnsi="Times New Roman" w:cs="Times New Roman"/>
+          <w:i/>
+          <w:iCs/>
+          <w:sz w:val="24"/>
+          <w:szCs w:val="24"/>
+        </w:rPr>
+        <w:t>“const nome da variável</w:t>
+      </w:r>
+      <w:r>
+        <w:rPr>
+          <w:rFonts w:ascii="Times New Roman" w:hAnsi="Times New Roman" w:cs="Times New Roman"/>
+          <w:i/>
+          <w:iCs/>
+          <w:sz w:val="24"/>
+          <w:szCs w:val="24"/>
+        </w:rPr>
+        <w:t>: ;</w:t>
+      </w:r>
+      <w:r>
+        <w:rPr>
+          <w:rFonts w:ascii="Times New Roman" w:hAnsi="Times New Roman" w:cs="Times New Roman"/>
+          <w:i/>
+          <w:iCs/>
+          <w:sz w:val="24"/>
+          <w:szCs w:val="24"/>
+        </w:rPr>
+        <w:t>”</w:t>
+      </w:r>
       <w:r>
         <w:rPr>
           <w:rFonts w:ascii="Times New Roman" w:hAnsi="Times New Roman" w:cs="Times New Roman"/>
@@ -255,37 +258,132 @@
     <w:p>
       <w:pPr>
         <w:pStyle w:val="PargrafodaLista"/>
-        <w:numPr>
-          <w:ilvl w:val="1"/>
-          <w:numId w:val="1"/>
-        </w:numPr>
-        <w:spacing w:line="360" w:lineRule="auto"/>
-        <w:jc w:val="both"/>
-        <w:rPr>
-          <w:rFonts w:ascii="Times New Roman" w:hAnsi="Times New Roman" w:cs="Times New Roman"/>
-          <w:sz w:val="24"/>
-          <w:szCs w:val="24"/>
-        </w:rPr>
-      </w:pPr>
-      <w:r>
-        <w:rPr>
-          <w:rFonts w:ascii="Times New Roman" w:hAnsi="Times New Roman" w:cs="Times New Roman"/>
-          <w:sz w:val="24"/>
-          <w:szCs w:val="24"/>
-        </w:rPr>
-        <w:t xml:space="preserve">Salvamos variáveis utilizando </w:t>
-      </w:r>
-      <w:r>
-        <w:rPr>
-          <w:rFonts w:ascii="Times New Roman" w:hAnsi="Times New Roman" w:cs="Times New Roman"/>
-          <w:i/>
-          <w:iCs/>
-          <w:sz w:val="24"/>
-          <w:szCs w:val="24"/>
-        </w:rPr>
-        <w:t>“</w:t>
-      </w:r>
-      <w:proofErr w:type="spellStart"/>
+        <w:spacing w:line="360" w:lineRule="auto"/>
+        <w:ind w:left="1080"/>
+        <w:jc w:val="both"/>
+        <w:rPr>
+          <w:rFonts w:ascii="Times New Roman" w:hAnsi="Times New Roman" w:cs="Times New Roman"/>
+          <w:sz w:val="24"/>
+          <w:szCs w:val="24"/>
+        </w:rPr>
+      </w:pPr>
+    </w:p>
+    <w:p>
+      <w:pPr>
+        <w:pStyle w:val="PargrafodaLista"/>
+        <w:numPr>
+          <w:ilvl w:val="0"/>
+          <w:numId w:val="1"/>
+        </w:numPr>
+        <w:spacing w:line="360" w:lineRule="auto"/>
+        <w:jc w:val="both"/>
+        <w:rPr>
+          <w:rFonts w:ascii="Times New Roman" w:hAnsi="Times New Roman" w:cs="Times New Roman"/>
+          <w:sz w:val="24"/>
+          <w:szCs w:val="24"/>
+        </w:rPr>
+      </w:pPr>
+      <w:r>
+        <w:rPr>
+          <w:rFonts w:ascii="Times New Roman" w:hAnsi="Times New Roman" w:cs="Times New Roman"/>
+          <w:b/>
+          <w:bCs/>
+          <w:sz w:val="24"/>
+          <w:szCs w:val="24"/>
+          <w:u w:val="single"/>
+        </w:rPr>
+        <w:t>Aula 2 – Tipos de Variáveis</w:t>
+      </w:r>
+      <w:r>
+        <w:rPr>
+          <w:rFonts w:ascii="Times New Roman" w:hAnsi="Times New Roman" w:cs="Times New Roman"/>
+          <w:b/>
+          <w:bCs/>
+          <w:sz w:val="24"/>
+          <w:szCs w:val="24"/>
+        </w:rPr>
+        <w:t>:</w:t>
+      </w:r>
+    </w:p>
+    <w:p>
+      <w:pPr>
+        <w:pStyle w:val="PargrafodaLista"/>
+        <w:numPr>
+          <w:ilvl w:val="1"/>
+          <w:numId w:val="1"/>
+        </w:numPr>
+        <w:spacing w:line="360" w:lineRule="auto"/>
+        <w:jc w:val="both"/>
+        <w:rPr>
+          <w:rFonts w:ascii="Times New Roman" w:hAnsi="Times New Roman" w:cs="Times New Roman"/>
+          <w:sz w:val="24"/>
+          <w:szCs w:val="24"/>
+        </w:rPr>
+      </w:pPr>
+      <w:r>
+        <w:rPr>
+          <w:rFonts w:ascii="Times New Roman" w:hAnsi="Times New Roman" w:cs="Times New Roman"/>
+          <w:sz w:val="24"/>
+          <w:szCs w:val="24"/>
+        </w:rPr>
+        <w:t xml:space="preserve"> </w:t>
+      </w:r>
+      <w:r>
+        <w:rPr>
+          <w:rFonts w:ascii="Times New Roman" w:hAnsi="Times New Roman" w:cs="Times New Roman"/>
+          <w:sz w:val="24"/>
+          <w:szCs w:val="24"/>
+        </w:rPr>
+        <w:t>Colocar o comando console é diferente de colocar o comando Console. Quando tem letra maiúscula ele dá erro, pois o JS é Case Sensitive.</w:t>
+      </w:r>
+    </w:p>
+    <w:p>
+      <w:pPr>
+        <w:pStyle w:val="PargrafodaLista"/>
+        <w:numPr>
+          <w:ilvl w:val="2"/>
+          <w:numId w:val="1"/>
+        </w:numPr>
+        <w:spacing w:line="360" w:lineRule="auto"/>
+        <w:jc w:val="both"/>
+        <w:rPr>
+          <w:rFonts w:ascii="Times New Roman" w:hAnsi="Times New Roman" w:cs="Times New Roman"/>
+          <w:sz w:val="24"/>
+          <w:szCs w:val="24"/>
+        </w:rPr>
+      </w:pPr>
+      <w:r>
+        <w:rPr>
+          <w:rFonts w:ascii="Times New Roman" w:hAnsi="Times New Roman" w:cs="Times New Roman"/>
+          <w:sz w:val="24"/>
+          <w:szCs w:val="24"/>
+        </w:rPr>
+        <w:t>Nesse caso, podemos colocar variáveis com cases diferentes, mas com o mesmo nome que o JS irá entender como coisas diferentes, porém, isso é uma má prática, portanto não faça.</w:t>
+      </w:r>
+    </w:p>
+    <w:p>
+      <w:pPr>
+        <w:pStyle w:val="PargrafodaLista"/>
+        <w:numPr>
+          <w:ilvl w:val="1"/>
+          <w:numId w:val="1"/>
+        </w:numPr>
+        <w:spacing w:line="360" w:lineRule="auto"/>
+        <w:jc w:val="both"/>
+        <w:rPr>
+          <w:rFonts w:ascii="Times New Roman" w:hAnsi="Times New Roman" w:cs="Times New Roman"/>
+          <w:sz w:val="24"/>
+          <w:szCs w:val="24"/>
+        </w:rPr>
+      </w:pPr>
+      <w:r>
+        <w:rPr>
+          <w:rFonts w:ascii="Times New Roman" w:hAnsi="Times New Roman" w:cs="Times New Roman"/>
+          <w:sz w:val="24"/>
+          <w:szCs w:val="24"/>
+        </w:rPr>
+        <w:t xml:space="preserve"> Colocar o </w:t>
+      </w:r>
       <w:r>
         <w:rPr>
           <w:rFonts w:ascii="Times New Roman" w:hAnsi="Times New Roman" w:cs="Times New Roman"/>
@@ -296,223 +394,6 @@
         </w:rPr>
         <w:t>const</w:t>
       </w:r>
-      <w:proofErr w:type="spellEnd"/>
-      <w:r>
-        <w:rPr>
-          <w:rFonts w:ascii="Times New Roman" w:hAnsi="Times New Roman" w:cs="Times New Roman"/>
-          <w:i/>
-          <w:iCs/>
-          <w:sz w:val="24"/>
-          <w:szCs w:val="24"/>
-        </w:rPr>
-        <w:t xml:space="preserve"> nome da variável</w:t>
-      </w:r>
-      <w:r>
-        <w:rPr>
-          <w:rFonts w:ascii="Times New Roman" w:hAnsi="Times New Roman" w:cs="Times New Roman"/>
-          <w:i/>
-          <w:iCs/>
-          <w:sz w:val="24"/>
-          <w:szCs w:val="24"/>
-        </w:rPr>
-        <w:t>: ;</w:t>
-      </w:r>
-      <w:r>
-        <w:rPr>
-          <w:rFonts w:ascii="Times New Roman" w:hAnsi="Times New Roman" w:cs="Times New Roman"/>
-          <w:i/>
-          <w:iCs/>
-          <w:sz w:val="24"/>
-          <w:szCs w:val="24"/>
-        </w:rPr>
-        <w:t>”</w:t>
-      </w:r>
-      <w:r>
-        <w:rPr>
-          <w:rFonts w:ascii="Times New Roman" w:hAnsi="Times New Roman" w:cs="Times New Roman"/>
-          <w:sz w:val="24"/>
-          <w:szCs w:val="24"/>
-        </w:rPr>
-        <w:t>.</w:t>
-      </w:r>
-    </w:p>
-    <w:p>
-      <w:pPr>
-        <w:pStyle w:val="PargrafodaLista"/>
-        <w:spacing w:line="360" w:lineRule="auto"/>
-        <w:ind w:left="1080"/>
-        <w:jc w:val="both"/>
-        <w:rPr>
-          <w:rFonts w:ascii="Times New Roman" w:hAnsi="Times New Roman" w:cs="Times New Roman"/>
-          <w:sz w:val="24"/>
-          <w:szCs w:val="24"/>
-        </w:rPr>
-      </w:pPr>
-    </w:p>
-    <w:p>
-      <w:pPr>
-        <w:pStyle w:val="PargrafodaLista"/>
-        <w:numPr>
-          <w:ilvl w:val="0"/>
-          <w:numId w:val="1"/>
-        </w:numPr>
-        <w:spacing w:line="360" w:lineRule="auto"/>
-        <w:jc w:val="both"/>
-        <w:rPr>
-          <w:rFonts w:ascii="Times New Roman" w:hAnsi="Times New Roman" w:cs="Times New Roman"/>
-          <w:sz w:val="24"/>
-          <w:szCs w:val="24"/>
-        </w:rPr>
-      </w:pPr>
-      <w:r>
-        <w:rPr>
-          <w:rFonts w:ascii="Times New Roman" w:hAnsi="Times New Roman" w:cs="Times New Roman"/>
-          <w:b/>
-          <w:bCs/>
-          <w:sz w:val="24"/>
-          <w:szCs w:val="24"/>
-          <w:u w:val="single"/>
-        </w:rPr>
-        <w:t>Aula 2 – Tipos de Variáveis</w:t>
-      </w:r>
-      <w:r>
-        <w:rPr>
-          <w:rFonts w:ascii="Times New Roman" w:hAnsi="Times New Roman" w:cs="Times New Roman"/>
-          <w:b/>
-          <w:bCs/>
-          <w:sz w:val="24"/>
-          <w:szCs w:val="24"/>
-        </w:rPr>
-        <w:t>:</w:t>
-      </w:r>
-    </w:p>
-    <w:p>
-      <w:pPr>
-        <w:pStyle w:val="PargrafodaLista"/>
-        <w:numPr>
-          <w:ilvl w:val="1"/>
-          <w:numId w:val="1"/>
-        </w:numPr>
-        <w:spacing w:line="360" w:lineRule="auto"/>
-        <w:jc w:val="both"/>
-        <w:rPr>
-          <w:rFonts w:ascii="Times New Roman" w:hAnsi="Times New Roman" w:cs="Times New Roman"/>
-          <w:sz w:val="24"/>
-          <w:szCs w:val="24"/>
-        </w:rPr>
-      </w:pPr>
-      <w:r>
-        <w:rPr>
-          <w:rFonts w:ascii="Times New Roman" w:hAnsi="Times New Roman" w:cs="Times New Roman"/>
-          <w:sz w:val="24"/>
-          <w:szCs w:val="24"/>
-        </w:rPr>
-        <w:t xml:space="preserve"> </w:t>
-      </w:r>
-      <w:r>
-        <w:rPr>
-          <w:rFonts w:ascii="Times New Roman" w:hAnsi="Times New Roman" w:cs="Times New Roman"/>
-          <w:sz w:val="24"/>
-          <w:szCs w:val="24"/>
-        </w:rPr>
-        <w:t xml:space="preserve">Colocar o comando console é diferente de colocar o </w:t>
-      </w:r>
-      <w:proofErr w:type="gramStart"/>
-      <w:r>
-        <w:rPr>
-          <w:rFonts w:ascii="Times New Roman" w:hAnsi="Times New Roman" w:cs="Times New Roman"/>
-          <w:sz w:val="24"/>
-          <w:szCs w:val="24"/>
-        </w:rPr>
-        <w:t>comando Console</w:t>
-      </w:r>
-      <w:proofErr w:type="gramEnd"/>
-      <w:r>
-        <w:rPr>
-          <w:rFonts w:ascii="Times New Roman" w:hAnsi="Times New Roman" w:cs="Times New Roman"/>
-          <w:sz w:val="24"/>
-          <w:szCs w:val="24"/>
-        </w:rPr>
-        <w:t xml:space="preserve">. Quando tem letra maiúscula ele dá erro, pois o JS é Case </w:t>
-      </w:r>
-      <w:proofErr w:type="spellStart"/>
-      <w:r>
-        <w:rPr>
-          <w:rFonts w:ascii="Times New Roman" w:hAnsi="Times New Roman" w:cs="Times New Roman"/>
-          <w:sz w:val="24"/>
-          <w:szCs w:val="24"/>
-        </w:rPr>
-        <w:t>Sensitive</w:t>
-      </w:r>
-      <w:proofErr w:type="spellEnd"/>
-      <w:r>
-        <w:rPr>
-          <w:rFonts w:ascii="Times New Roman" w:hAnsi="Times New Roman" w:cs="Times New Roman"/>
-          <w:sz w:val="24"/>
-          <w:szCs w:val="24"/>
-        </w:rPr>
-        <w:t>.</w:t>
-      </w:r>
-    </w:p>
-    <w:p>
-      <w:pPr>
-        <w:pStyle w:val="PargrafodaLista"/>
-        <w:numPr>
-          <w:ilvl w:val="2"/>
-          <w:numId w:val="1"/>
-        </w:numPr>
-        <w:spacing w:line="360" w:lineRule="auto"/>
-        <w:jc w:val="both"/>
-        <w:rPr>
-          <w:rFonts w:ascii="Times New Roman" w:hAnsi="Times New Roman" w:cs="Times New Roman"/>
-          <w:sz w:val="24"/>
-          <w:szCs w:val="24"/>
-        </w:rPr>
-      </w:pPr>
-      <w:r>
-        <w:rPr>
-          <w:rFonts w:ascii="Times New Roman" w:hAnsi="Times New Roman" w:cs="Times New Roman"/>
-          <w:sz w:val="24"/>
-          <w:szCs w:val="24"/>
-        </w:rPr>
-        <w:t>Nesse caso, podemos colocar variáveis com cases diferentes, mas com o mesmo nome que o JS irá entender como coisas diferentes, porém, isso é uma má prática, portanto não faça.</w:t>
-      </w:r>
-    </w:p>
-    <w:p>
-      <w:pPr>
-        <w:pStyle w:val="PargrafodaLista"/>
-        <w:numPr>
-          <w:ilvl w:val="1"/>
-          <w:numId w:val="1"/>
-        </w:numPr>
-        <w:spacing w:line="360" w:lineRule="auto"/>
-        <w:jc w:val="both"/>
-        <w:rPr>
-          <w:rFonts w:ascii="Times New Roman" w:hAnsi="Times New Roman" w:cs="Times New Roman"/>
-          <w:sz w:val="24"/>
-          <w:szCs w:val="24"/>
-        </w:rPr>
-      </w:pPr>
-      <w:r>
-        <w:rPr>
-          <w:rFonts w:ascii="Times New Roman" w:hAnsi="Times New Roman" w:cs="Times New Roman"/>
-          <w:sz w:val="24"/>
-          <w:szCs w:val="24"/>
-        </w:rPr>
-        <w:t xml:space="preserve"> Colocar o </w:t>
-      </w:r>
-      <w:proofErr w:type="spellStart"/>
-      <w:r>
-        <w:rPr>
-          <w:rFonts w:ascii="Times New Roman" w:hAnsi="Times New Roman" w:cs="Times New Roman"/>
-          <w:i/>
-          <w:iCs/>
-          <w:sz w:val="24"/>
-          <w:szCs w:val="24"/>
-        </w:rPr>
-        <w:t>const</w:t>
-      </w:r>
-      <w:proofErr w:type="spellEnd"/>
       <w:r>
         <w:rPr>
           <w:rFonts w:ascii="Times New Roman" w:hAnsi="Times New Roman" w:cs="Times New Roman"/>
@@ -569,29 +450,7 @@
           <w:sz w:val="24"/>
           <w:szCs w:val="24"/>
         </w:rPr>
-        <w:t>“</w:t>
-      </w:r>
-      <w:proofErr w:type="spellStart"/>
-      <w:r>
-        <w:rPr>
-          <w:rFonts w:ascii="Times New Roman" w:hAnsi="Times New Roman" w:cs="Times New Roman"/>
-          <w:i/>
-          <w:iCs/>
-          <w:sz w:val="24"/>
-          <w:szCs w:val="24"/>
-        </w:rPr>
-        <w:t>let</w:t>
-      </w:r>
-      <w:proofErr w:type="spellEnd"/>
-      <w:r>
-        <w:rPr>
-          <w:rFonts w:ascii="Times New Roman" w:hAnsi="Times New Roman" w:cs="Times New Roman"/>
-          <w:i/>
-          <w:iCs/>
-          <w:sz w:val="24"/>
-          <w:szCs w:val="24"/>
-        </w:rPr>
-        <w:t>”</w:t>
+        <w:t>“let”</w:t>
       </w:r>
       <w:r>
         <w:rPr>
@@ -711,25 +570,7 @@
           <w:sz w:val="24"/>
           <w:szCs w:val="24"/>
         </w:rPr>
-        <w:t>Se a string não conter um número, ele irá tentar fazer a conta e retornará um NaN (</w:t>
-      </w:r>
-      <w:proofErr w:type="spellStart"/>
-      <w:r>
-        <w:rPr>
-          <w:rFonts w:ascii="Times New Roman" w:hAnsi="Times New Roman" w:cs="Times New Roman"/>
-          <w:sz w:val="24"/>
-          <w:szCs w:val="24"/>
-        </w:rPr>
-        <w:t>not</w:t>
-      </w:r>
-      <w:proofErr w:type="spellEnd"/>
-      <w:r>
-        <w:rPr>
-          <w:rFonts w:ascii="Times New Roman" w:hAnsi="Times New Roman" w:cs="Times New Roman"/>
-          <w:sz w:val="24"/>
-          <w:szCs w:val="24"/>
-        </w:rPr>
-        <w:t xml:space="preserve"> a number)</w:t>
+        <w:t>Se a string não conter um número, ele irá tentar fazer a conta e retornará um NaN (not a number)</w:t>
       </w:r>
       <w:r>
         <w:rPr>
@@ -763,77 +604,23 @@
         </w:rPr>
         <w:t xml:space="preserve">Para converter uma string para número use o comando </w:t>
       </w:r>
-      <w:proofErr w:type="spellStart"/>
-      <w:r>
-        <w:rPr>
-          <w:rFonts w:ascii="Times New Roman" w:hAnsi="Times New Roman" w:cs="Times New Roman"/>
-          <w:i/>
-          <w:iCs/>
-          <w:sz w:val="24"/>
-          <w:szCs w:val="24"/>
-        </w:rPr>
-        <w:t>parseInt</w:t>
-      </w:r>
-      <w:proofErr w:type="spellEnd"/>
-      <w:r>
-        <w:rPr>
-          <w:rFonts w:ascii="Times New Roman" w:hAnsi="Times New Roman" w:cs="Times New Roman"/>
-          <w:i/>
-          <w:iCs/>
-          <w:sz w:val="24"/>
-          <w:szCs w:val="24"/>
-        </w:rPr>
-        <w:t>/</w:t>
-      </w:r>
-      <w:proofErr w:type="spellStart"/>
-      <w:r>
-        <w:rPr>
-          <w:rFonts w:ascii="Times New Roman" w:hAnsi="Times New Roman" w:cs="Times New Roman"/>
-          <w:i/>
-          <w:iCs/>
-          <w:sz w:val="24"/>
-          <w:szCs w:val="24"/>
-        </w:rPr>
-        <w:t>parseFloat</w:t>
-      </w:r>
-      <w:proofErr w:type="spellEnd"/>
-      <w:r>
-        <w:rPr>
-          <w:rFonts w:ascii="Times New Roman" w:hAnsi="Times New Roman" w:cs="Times New Roman"/>
-          <w:i/>
-          <w:iCs/>
-          <w:sz w:val="24"/>
-          <w:szCs w:val="24"/>
-        </w:rPr>
-        <w:t>(“string”</w:t>
-      </w:r>
-      <w:proofErr w:type="gramStart"/>
-      <w:r>
-        <w:rPr>
-          <w:rFonts w:ascii="Times New Roman" w:hAnsi="Times New Roman" w:cs="Times New Roman"/>
-          <w:i/>
-          <w:iCs/>
-          <w:sz w:val="24"/>
-          <w:szCs w:val="24"/>
-        </w:rPr>
-        <w:t>);</w:t>
-      </w:r>
-      <w:r>
-        <w:rPr>
-          <w:rFonts w:ascii="Times New Roman" w:hAnsi="Times New Roman" w:cs="Times New Roman"/>
-          <w:sz w:val="24"/>
-          <w:szCs w:val="24"/>
-        </w:rPr>
-        <w:t>,</w:t>
-      </w:r>
-      <w:proofErr w:type="gramEnd"/>
-      <w:r>
-        <w:rPr>
-          <w:rFonts w:ascii="Times New Roman" w:hAnsi="Times New Roman" w:cs="Times New Roman"/>
-          <w:sz w:val="24"/>
-          <w:szCs w:val="24"/>
-        </w:rPr>
-        <w:t xml:space="preserve"> sendo elas: números inteiros e flutuantes/reais, respectivamente.</w:t>
+      <w:r>
+        <w:rPr>
+          <w:rFonts w:ascii="Times New Roman" w:hAnsi="Times New Roman" w:cs="Times New Roman"/>
+          <w:i/>
+          <w:iCs/>
+          <w:sz w:val="24"/>
+          <w:szCs w:val="24"/>
+        </w:rPr>
+        <w:t>parseInt/parseFloat(“string”);</w:t>
+      </w:r>
+      <w:r>
+        <w:rPr>
+          <w:rFonts w:ascii="Times New Roman" w:hAnsi="Times New Roman" w:cs="Times New Roman"/>
+          <w:sz w:val="24"/>
+          <w:szCs w:val="24"/>
+        </w:rPr>
+        <w:t>, sendo elas: números inteiros e flutuantes/reais, respectivamente.</w:t>
       </w:r>
     </w:p>
     <w:p>
@@ -900,9 +687,410 @@
           <w:sz w:val="24"/>
           <w:szCs w:val="24"/>
         </w:rPr>
-        <w:t>console.log(nome, sobrenome);/console.log(nome + “ “ + sobrenome</w:t>
-      </w:r>
-      <w:proofErr w:type="gramStart"/>
+        <w:t>console.log(nome, sobrenome);/console.log(nome + “ “ + sobrenome);</w:t>
+      </w:r>
+      <w:r>
+        <w:rPr>
+          <w:rFonts w:ascii="Times New Roman" w:hAnsi="Times New Roman" w:cs="Times New Roman"/>
+          <w:sz w:val="24"/>
+          <w:szCs w:val="24"/>
+        </w:rPr>
+        <w:t>.</w:t>
+      </w:r>
+    </w:p>
+    <w:p>
+      <w:pPr>
+        <w:pStyle w:val="PargrafodaLista"/>
+        <w:numPr>
+          <w:ilvl w:val="1"/>
+          <w:numId w:val="1"/>
+        </w:numPr>
+        <w:spacing w:line="360" w:lineRule="auto"/>
+        <w:jc w:val="both"/>
+        <w:rPr>
+          <w:rFonts w:ascii="Times New Roman" w:hAnsi="Times New Roman" w:cs="Times New Roman"/>
+          <w:sz w:val="24"/>
+          <w:szCs w:val="24"/>
+        </w:rPr>
+      </w:pPr>
+      <w:r>
+        <w:rPr>
+          <w:rFonts w:ascii="Times New Roman" w:hAnsi="Times New Roman" w:cs="Times New Roman"/>
+          <w:sz w:val="24"/>
+          <w:szCs w:val="24"/>
+        </w:rPr>
+        <w:t xml:space="preserve">Conseguimos colocar interpolação de strings nas versões mais novas do JS utilizando crase para escrever o texto dentro e colocando </w:t>
+      </w:r>
+      <w:r>
+        <w:rPr>
+          <w:rFonts w:ascii="Times New Roman" w:hAnsi="Times New Roman" w:cs="Times New Roman"/>
+          <w:b/>
+          <w:bCs/>
+          <w:sz w:val="24"/>
+          <w:szCs w:val="24"/>
+        </w:rPr>
+        <w:t>${}</w:t>
+      </w:r>
+      <w:r>
+        <w:rPr>
+          <w:rFonts w:ascii="Times New Roman" w:hAnsi="Times New Roman" w:cs="Times New Roman"/>
+          <w:sz w:val="24"/>
+          <w:szCs w:val="24"/>
+        </w:rPr>
+        <w:t xml:space="preserve"> ao invés de fazer a concatenação.</w:t>
+      </w:r>
+    </w:p>
+    <w:p>
+      <w:pPr>
+        <w:pStyle w:val="PargrafodaLista"/>
+        <w:numPr>
+          <w:ilvl w:val="1"/>
+          <w:numId w:val="1"/>
+        </w:numPr>
+        <w:spacing w:line="360" w:lineRule="auto"/>
+        <w:jc w:val="both"/>
+        <w:rPr>
+          <w:rFonts w:ascii="Times New Roman" w:hAnsi="Times New Roman" w:cs="Times New Roman"/>
+          <w:sz w:val="24"/>
+          <w:szCs w:val="24"/>
+        </w:rPr>
+      </w:pPr>
+      <w:r>
+        <w:rPr>
+          <w:rFonts w:ascii="Times New Roman" w:hAnsi="Times New Roman" w:cs="Times New Roman"/>
+          <w:sz w:val="24"/>
+          <w:szCs w:val="24"/>
+        </w:rPr>
+        <w:t>Podemos reescrever uma variável com a informação que ela já continha somada a informação de outra variável.</w:t>
+      </w:r>
+    </w:p>
+    <w:p>
+      <w:pPr>
+        <w:pStyle w:val="PargrafodaLista"/>
+        <w:numPr>
+          <w:ilvl w:val="1"/>
+          <w:numId w:val="1"/>
+        </w:numPr>
+        <w:spacing w:line="360" w:lineRule="auto"/>
+        <w:jc w:val="both"/>
+        <w:rPr>
+          <w:rFonts w:ascii="Times New Roman" w:hAnsi="Times New Roman" w:cs="Times New Roman"/>
+          <w:sz w:val="24"/>
+          <w:szCs w:val="24"/>
+        </w:rPr>
+      </w:pPr>
+      <w:r>
+        <w:rPr>
+          <w:rFonts w:ascii="Times New Roman" w:hAnsi="Times New Roman" w:cs="Times New Roman"/>
+          <w:sz w:val="24"/>
+          <w:szCs w:val="24"/>
+        </w:rPr>
+        <w:t>A declaração de variável “</w:t>
+      </w:r>
+      <w:r>
+        <w:rPr>
+          <w:rFonts w:ascii="Times New Roman" w:hAnsi="Times New Roman" w:cs="Times New Roman"/>
+          <w:i/>
+          <w:iCs/>
+          <w:sz w:val="24"/>
+          <w:szCs w:val="24"/>
+        </w:rPr>
+        <w:t>const</w:t>
+      </w:r>
+      <w:r>
+        <w:rPr>
+          <w:rFonts w:ascii="Times New Roman" w:hAnsi="Times New Roman" w:cs="Times New Roman"/>
+          <w:sz w:val="24"/>
+          <w:szCs w:val="24"/>
+        </w:rPr>
+        <w:t>” determina que aquela variável é uma constante, ou seja, se é uma constante não pode mudar.</w:t>
+      </w:r>
+      <w:r>
+        <w:rPr>
+          <w:rFonts w:ascii="Times New Roman" w:hAnsi="Times New Roman" w:cs="Times New Roman"/>
+          <w:sz w:val="24"/>
+          <w:szCs w:val="24"/>
+        </w:rPr>
+        <w:t xml:space="preserve"> Já a declaração “</w:t>
+      </w:r>
+      <w:r>
+        <w:rPr>
+          <w:rFonts w:ascii="Times New Roman" w:hAnsi="Times New Roman" w:cs="Times New Roman"/>
+          <w:i/>
+          <w:iCs/>
+          <w:sz w:val="24"/>
+          <w:szCs w:val="24"/>
+        </w:rPr>
+        <w:t>let</w:t>
+      </w:r>
+      <w:r>
+        <w:rPr>
+          <w:rFonts w:ascii="Times New Roman" w:hAnsi="Times New Roman" w:cs="Times New Roman"/>
+          <w:sz w:val="24"/>
+          <w:szCs w:val="24"/>
+        </w:rPr>
+        <w:t>”, é uma variável mesmo e pode sim ser alterada.</w:t>
+      </w:r>
+    </w:p>
+    <w:p>
+      <w:pPr>
+        <w:pStyle w:val="PargrafodaLista"/>
+        <w:numPr>
+          <w:ilvl w:val="1"/>
+          <w:numId w:val="1"/>
+        </w:numPr>
+        <w:spacing w:line="360" w:lineRule="auto"/>
+        <w:jc w:val="both"/>
+        <w:rPr>
+          <w:rFonts w:ascii="Times New Roman" w:hAnsi="Times New Roman" w:cs="Times New Roman"/>
+          <w:sz w:val="24"/>
+          <w:szCs w:val="24"/>
+        </w:rPr>
+      </w:pPr>
+      <w:r>
+        <w:rPr>
+          <w:rFonts w:ascii="Times New Roman" w:hAnsi="Times New Roman" w:cs="Times New Roman"/>
+          <w:sz w:val="24"/>
+          <w:szCs w:val="24"/>
+        </w:rPr>
+        <w:t>Uma boa prática é manter uma variável constante e não ficar alterando o tempo inteiro.</w:t>
+      </w:r>
+    </w:p>
+    <w:p>
+      <w:pPr>
+        <w:pStyle w:val="PargrafodaLista"/>
+        <w:numPr>
+          <w:ilvl w:val="1"/>
+          <w:numId w:val="1"/>
+        </w:numPr>
+        <w:spacing w:line="360" w:lineRule="auto"/>
+        <w:jc w:val="both"/>
+        <w:rPr>
+          <w:rFonts w:ascii="Times New Roman" w:hAnsi="Times New Roman" w:cs="Times New Roman"/>
+          <w:sz w:val="24"/>
+          <w:szCs w:val="24"/>
+        </w:rPr>
+      </w:pPr>
+      <w:r>
+        <w:rPr>
+          <w:rFonts w:ascii="Times New Roman" w:hAnsi="Times New Roman" w:cs="Times New Roman"/>
+          <w:sz w:val="24"/>
+          <w:szCs w:val="24"/>
+        </w:rPr>
+        <w:t>Sempre crie uma variável nova, é bem melhor.</w:t>
+      </w:r>
+    </w:p>
+    <w:p>
+      <w:pPr>
+        <w:pStyle w:val="PargrafodaLista"/>
+        <w:numPr>
+          <w:ilvl w:val="1"/>
+          <w:numId w:val="1"/>
+        </w:numPr>
+        <w:spacing w:line="360" w:lineRule="auto"/>
+        <w:jc w:val="both"/>
+        <w:rPr>
+          <w:rFonts w:ascii="Times New Roman" w:hAnsi="Times New Roman" w:cs="Times New Roman"/>
+          <w:sz w:val="24"/>
+          <w:szCs w:val="24"/>
+        </w:rPr>
+      </w:pPr>
+      <w:r>
+        <w:rPr>
+          <w:rFonts w:ascii="Times New Roman" w:hAnsi="Times New Roman" w:cs="Times New Roman"/>
+          <w:sz w:val="24"/>
+          <w:szCs w:val="24"/>
+        </w:rPr>
+        <w:t>Sempre dê o nome certo para as coisas e seja o mais específico possível para referenciar bem suas variáveis e não ter que ficar procurando para lembrar do que se trata.</w:t>
+      </w:r>
+    </w:p>
+    <w:p>
+      <w:pPr>
+        <w:pStyle w:val="PargrafodaLista"/>
+        <w:spacing w:line="360" w:lineRule="auto"/>
+        <w:ind w:left="1080"/>
+        <w:jc w:val="both"/>
+        <w:rPr>
+          <w:rFonts w:ascii="Times New Roman" w:hAnsi="Times New Roman" w:cs="Times New Roman"/>
+          <w:sz w:val="24"/>
+          <w:szCs w:val="24"/>
+        </w:rPr>
+      </w:pPr>
+    </w:p>
+    <w:p>
+      <w:pPr>
+        <w:pStyle w:val="PargrafodaLista"/>
+        <w:numPr>
+          <w:ilvl w:val="0"/>
+          <w:numId w:val="1"/>
+        </w:numPr>
+        <w:spacing w:line="360" w:lineRule="auto"/>
+        <w:jc w:val="both"/>
+        <w:rPr>
+          <w:rFonts w:ascii="Times New Roman" w:hAnsi="Times New Roman" w:cs="Times New Roman"/>
+          <w:b/>
+          <w:bCs/>
+          <w:sz w:val="24"/>
+          <w:szCs w:val="24"/>
+        </w:rPr>
+      </w:pPr>
+      <w:r>
+        <w:rPr>
+          <w:rFonts w:ascii="Times New Roman" w:hAnsi="Times New Roman" w:cs="Times New Roman"/>
+          <w:b/>
+          <w:bCs/>
+          <w:sz w:val="24"/>
+          <w:szCs w:val="24"/>
+          <w:u w:val="single"/>
+        </w:rPr>
+        <w:t>Aula 3 – Trabalhando com Muitos Elementos</w:t>
+      </w:r>
+      <w:r>
+        <w:rPr>
+          <w:rFonts w:ascii="Times New Roman" w:hAnsi="Times New Roman" w:cs="Times New Roman"/>
+          <w:b/>
+          <w:bCs/>
+          <w:sz w:val="24"/>
+          <w:szCs w:val="24"/>
+        </w:rPr>
+        <w:t>:</w:t>
+      </w:r>
+    </w:p>
+    <w:p>
+      <w:pPr>
+        <w:pStyle w:val="PargrafodaLista"/>
+        <w:numPr>
+          <w:ilvl w:val="1"/>
+          <w:numId w:val="1"/>
+        </w:numPr>
+        <w:spacing w:line="360" w:lineRule="auto"/>
+        <w:jc w:val="both"/>
+        <w:rPr>
+          <w:rFonts w:ascii="Times New Roman" w:hAnsi="Times New Roman" w:cs="Times New Roman"/>
+          <w:b/>
+          <w:bCs/>
+          <w:sz w:val="24"/>
+          <w:szCs w:val="24"/>
+        </w:rPr>
+      </w:pPr>
+      <w:r>
+        <w:rPr>
+          <w:rFonts w:ascii="Times New Roman" w:hAnsi="Times New Roman" w:cs="Times New Roman"/>
+          <w:sz w:val="24"/>
+          <w:szCs w:val="24"/>
+        </w:rPr>
+        <w:t xml:space="preserve"> </w:t>
+      </w:r>
+      <w:r>
+        <w:rPr>
+          <w:rFonts w:ascii="Times New Roman" w:hAnsi="Times New Roman" w:cs="Times New Roman"/>
+          <w:sz w:val="24"/>
+          <w:szCs w:val="24"/>
+        </w:rPr>
+        <w:t>Conseguimos declarar e atribuir valores à variáveis em momentos e linhas diferentes, não preciso fazer isso no mesmo momento sempre.</w:t>
+      </w:r>
+    </w:p>
+    <w:p>
+      <w:pPr>
+        <w:pStyle w:val="PargrafodaLista"/>
+        <w:numPr>
+          <w:ilvl w:val="1"/>
+          <w:numId w:val="1"/>
+        </w:numPr>
+        <w:spacing w:line="360" w:lineRule="auto"/>
+        <w:jc w:val="both"/>
+        <w:rPr>
+          <w:rFonts w:ascii="Times New Roman" w:hAnsi="Times New Roman" w:cs="Times New Roman"/>
+          <w:b/>
+          <w:bCs/>
+          <w:sz w:val="24"/>
+          <w:szCs w:val="24"/>
+        </w:rPr>
+      </w:pPr>
+      <w:r>
+        <w:rPr>
+          <w:rFonts w:ascii="Times New Roman" w:hAnsi="Times New Roman" w:cs="Times New Roman"/>
+          <w:sz w:val="24"/>
+          <w:szCs w:val="24"/>
+        </w:rPr>
+        <w:t>Podemos comentar várias linhas de uma vez utilizando o atalho CTRL+K+C e tirar o comentário de várias linhas selecionados usando o atalho CTRL+K+U.</w:t>
+      </w:r>
+    </w:p>
+    <w:p>
+      <w:pPr>
+        <w:pStyle w:val="PargrafodaLista"/>
+        <w:numPr>
+          <w:ilvl w:val="1"/>
+          <w:numId w:val="1"/>
+        </w:numPr>
+        <w:spacing w:line="360" w:lineRule="auto"/>
+        <w:jc w:val="both"/>
+        <w:rPr>
+          <w:rFonts w:ascii="Times New Roman" w:hAnsi="Times New Roman" w:cs="Times New Roman"/>
+          <w:b/>
+          <w:bCs/>
+          <w:sz w:val="24"/>
+          <w:szCs w:val="24"/>
+        </w:rPr>
+      </w:pPr>
+      <w:r>
+        <w:rPr>
+          <w:rFonts w:ascii="Times New Roman" w:hAnsi="Times New Roman" w:cs="Times New Roman"/>
+          <w:sz w:val="24"/>
+          <w:szCs w:val="24"/>
+        </w:rPr>
+        <w:t xml:space="preserve">Para criar listas utilizamos o comando </w:t>
+      </w:r>
+      <w:r>
+        <w:rPr>
+          <w:rFonts w:ascii="Times New Roman" w:hAnsi="Times New Roman" w:cs="Times New Roman"/>
+          <w:i/>
+          <w:iCs/>
+          <w:sz w:val="24"/>
+          <w:szCs w:val="24"/>
+        </w:rPr>
+        <w:t xml:space="preserve">const lista = </w:t>
+      </w:r>
+      <w:r>
+        <w:rPr>
+          <w:rFonts w:ascii="Times New Roman" w:hAnsi="Times New Roman" w:cs="Times New Roman"/>
+          <w:i/>
+          <w:iCs/>
+          <w:sz w:val="24"/>
+          <w:szCs w:val="24"/>
+        </w:rPr>
+        <w:t>new Array(`elemento1`,</w:t>
+      </w:r>
+      <w:r>
+        <w:rPr>
+          <w:rFonts w:ascii="Times New Roman" w:hAnsi="Times New Roman" w:cs="Times New Roman"/>
+          <w:i/>
+          <w:iCs/>
+          <w:sz w:val="24"/>
+          <w:szCs w:val="24"/>
+        </w:rPr>
+        <w:t xml:space="preserve"> </w:t>
+      </w:r>
+      <w:r>
+        <w:rPr>
+          <w:rFonts w:ascii="Times New Roman" w:hAnsi="Times New Roman" w:cs="Times New Roman"/>
+          <w:i/>
+          <w:iCs/>
+          <w:sz w:val="24"/>
+          <w:szCs w:val="24"/>
+        </w:rPr>
+        <w:t>`elemento2`,</w:t>
+      </w:r>
+      <w:r>
+        <w:rPr>
+          <w:rFonts w:ascii="Times New Roman" w:hAnsi="Times New Roman" w:cs="Times New Roman"/>
+          <w:i/>
+          <w:iCs/>
+          <w:sz w:val="24"/>
+          <w:szCs w:val="24"/>
+        </w:rPr>
+        <w:t xml:space="preserve"> </w:t>
+      </w:r>
       <w:r>
         <w:rPr>
           <w:rFonts w:ascii="Times New Roman" w:hAnsi="Times New Roman" w:cs="Times New Roman"/>
@@ -919,589 +1107,104 @@
           <w:sz w:val="24"/>
           <w:szCs w:val="24"/>
         </w:rPr>
+        <w:t xml:space="preserve">, dessa forma criando ela dentro da variável constante </w:t>
+      </w:r>
+      <w:r>
+        <w:rPr>
+          <w:rFonts w:ascii="Times New Roman" w:hAnsi="Times New Roman" w:cs="Times New Roman"/>
+          <w:i/>
+          <w:iCs/>
+          <w:sz w:val="24"/>
+          <w:szCs w:val="24"/>
+        </w:rPr>
+        <w:t>lista</w:t>
+      </w:r>
+      <w:r>
+        <w:rPr>
+          <w:rFonts w:ascii="Times New Roman" w:hAnsi="Times New Roman" w:cs="Times New Roman"/>
+          <w:sz w:val="24"/>
+          <w:szCs w:val="24"/>
+        </w:rPr>
+        <w:t>, que poderia ser qualquer outro nome.</w:t>
+      </w:r>
+    </w:p>
+    <w:p>
+      <w:pPr>
+        <w:pStyle w:val="PargrafodaLista"/>
+        <w:numPr>
+          <w:ilvl w:val="1"/>
+          <w:numId w:val="1"/>
+        </w:numPr>
+        <w:spacing w:line="360" w:lineRule="auto"/>
+        <w:jc w:val="both"/>
+        <w:rPr>
+          <w:rFonts w:ascii="Times New Roman" w:hAnsi="Times New Roman" w:cs="Times New Roman"/>
+          <w:b/>
+          <w:bCs/>
+          <w:sz w:val="24"/>
+          <w:szCs w:val="24"/>
+        </w:rPr>
+      </w:pPr>
+      <w:r>
+        <w:rPr>
+          <w:rFonts w:ascii="Times New Roman" w:hAnsi="Times New Roman" w:cs="Times New Roman"/>
+          <w:sz w:val="24"/>
+          <w:szCs w:val="24"/>
+        </w:rPr>
+        <w:t xml:space="preserve">Podemos adicionar outros elementos nas listas dinamicamente utilizando o comando </w:t>
+      </w:r>
+      <w:r>
+        <w:rPr>
+          <w:rFonts w:ascii="Times New Roman" w:hAnsi="Times New Roman" w:cs="Times New Roman"/>
+          <w:i/>
+          <w:iCs/>
+          <w:sz w:val="24"/>
+          <w:szCs w:val="24"/>
+        </w:rPr>
+        <w:t>variável.</w:t>
+      </w:r>
+      <w:r>
+        <w:rPr>
+          <w:rFonts w:ascii="Times New Roman" w:hAnsi="Times New Roman" w:cs="Times New Roman"/>
+          <w:b/>
+          <w:bCs/>
+          <w:i/>
+          <w:iCs/>
+          <w:sz w:val="24"/>
+          <w:szCs w:val="24"/>
+        </w:rPr>
+        <w:t>push(`</w:t>
+      </w:r>
+      <w:r>
+        <w:rPr>
+          <w:rFonts w:ascii="Times New Roman" w:hAnsi="Times New Roman" w:cs="Times New Roman"/>
+          <w:i/>
+          <w:iCs/>
+          <w:sz w:val="24"/>
+          <w:szCs w:val="24"/>
+        </w:rPr>
+        <w:t>elemento novo</w:t>
+      </w:r>
+      <w:r>
+        <w:rPr>
+          <w:rFonts w:ascii="Times New Roman" w:hAnsi="Times New Roman" w:cs="Times New Roman"/>
+          <w:b/>
+          <w:bCs/>
+          <w:i/>
+          <w:iCs/>
+          <w:sz w:val="24"/>
+          <w:szCs w:val="24"/>
+        </w:rPr>
+        <w:t>`);</w:t>
+      </w:r>
+      <w:r>
+        <w:rPr>
+          <w:rFonts w:ascii="Times New Roman" w:hAnsi="Times New Roman" w:cs="Times New Roman"/>
+          <w:sz w:val="24"/>
+          <w:szCs w:val="24"/>
+        </w:rPr>
         <w:t>.</w:t>
       </w:r>
-      <w:proofErr w:type="gramEnd"/>
-    </w:p>
-    <w:p>
-      <w:pPr>
-        <w:pStyle w:val="PargrafodaLista"/>
-        <w:numPr>
-          <w:ilvl w:val="1"/>
-          <w:numId w:val="1"/>
-        </w:numPr>
-        <w:spacing w:line="360" w:lineRule="auto"/>
-        <w:jc w:val="both"/>
-        <w:rPr>
-          <w:rFonts w:ascii="Times New Roman" w:hAnsi="Times New Roman" w:cs="Times New Roman"/>
-          <w:sz w:val="24"/>
-          <w:szCs w:val="24"/>
-        </w:rPr>
-      </w:pPr>
-      <w:r>
-        <w:rPr>
-          <w:rFonts w:ascii="Times New Roman" w:hAnsi="Times New Roman" w:cs="Times New Roman"/>
-          <w:sz w:val="24"/>
-          <w:szCs w:val="24"/>
-        </w:rPr>
-        <w:t xml:space="preserve">Conseguimos colocar interpolação de strings nas versões mais novas do JS utilizando crase para escrever o texto dentro e colocando </w:t>
-      </w:r>
-      <w:r>
-        <w:rPr>
-          <w:rFonts w:ascii="Times New Roman" w:hAnsi="Times New Roman" w:cs="Times New Roman"/>
-          <w:b/>
-          <w:bCs/>
-          <w:sz w:val="24"/>
-          <w:szCs w:val="24"/>
-        </w:rPr>
-        <w:t>${}</w:t>
-      </w:r>
-      <w:r>
-        <w:rPr>
-          <w:rFonts w:ascii="Times New Roman" w:hAnsi="Times New Roman" w:cs="Times New Roman"/>
-          <w:sz w:val="24"/>
-          <w:szCs w:val="24"/>
-        </w:rPr>
-        <w:t xml:space="preserve"> ao invés de fazer a concatenação.</w:t>
-      </w:r>
-    </w:p>
-    <w:p>
-      <w:pPr>
-        <w:pStyle w:val="PargrafodaLista"/>
-        <w:numPr>
-          <w:ilvl w:val="1"/>
-          <w:numId w:val="1"/>
-        </w:numPr>
-        <w:spacing w:line="360" w:lineRule="auto"/>
-        <w:jc w:val="both"/>
-        <w:rPr>
-          <w:rFonts w:ascii="Times New Roman" w:hAnsi="Times New Roman" w:cs="Times New Roman"/>
-          <w:sz w:val="24"/>
-          <w:szCs w:val="24"/>
-        </w:rPr>
-      </w:pPr>
-      <w:r>
-        <w:rPr>
-          <w:rFonts w:ascii="Times New Roman" w:hAnsi="Times New Roman" w:cs="Times New Roman"/>
-          <w:sz w:val="24"/>
-          <w:szCs w:val="24"/>
-        </w:rPr>
-        <w:t>Podemos reescrever uma variável com a informação que ela já continha somada a informação de outra variável.</w:t>
-      </w:r>
-    </w:p>
-    <w:p>
-      <w:pPr>
-        <w:pStyle w:val="PargrafodaLista"/>
-        <w:numPr>
-          <w:ilvl w:val="1"/>
-          <w:numId w:val="1"/>
-        </w:numPr>
-        <w:spacing w:line="360" w:lineRule="auto"/>
-        <w:jc w:val="both"/>
-        <w:rPr>
-          <w:rFonts w:ascii="Times New Roman" w:hAnsi="Times New Roman" w:cs="Times New Roman"/>
-          <w:sz w:val="24"/>
-          <w:szCs w:val="24"/>
-        </w:rPr>
-      </w:pPr>
-      <w:r>
-        <w:rPr>
-          <w:rFonts w:ascii="Times New Roman" w:hAnsi="Times New Roman" w:cs="Times New Roman"/>
-          <w:sz w:val="24"/>
-          <w:szCs w:val="24"/>
-        </w:rPr>
-        <w:t>A declaração de variável “</w:t>
-      </w:r>
-      <w:proofErr w:type="spellStart"/>
-      <w:r>
-        <w:rPr>
-          <w:rFonts w:ascii="Times New Roman" w:hAnsi="Times New Roman" w:cs="Times New Roman"/>
-          <w:i/>
-          <w:iCs/>
-          <w:sz w:val="24"/>
-          <w:szCs w:val="24"/>
-        </w:rPr>
-        <w:t>const</w:t>
-      </w:r>
-      <w:proofErr w:type="spellEnd"/>
-      <w:r>
-        <w:rPr>
-          <w:rFonts w:ascii="Times New Roman" w:hAnsi="Times New Roman" w:cs="Times New Roman"/>
-          <w:sz w:val="24"/>
-          <w:szCs w:val="24"/>
-        </w:rPr>
-        <w:t>” determina que aquela variável é uma constante, ou seja, se é uma constante não pode mudar.</w:t>
-      </w:r>
-      <w:r>
-        <w:rPr>
-          <w:rFonts w:ascii="Times New Roman" w:hAnsi="Times New Roman" w:cs="Times New Roman"/>
-          <w:sz w:val="24"/>
-          <w:szCs w:val="24"/>
-        </w:rPr>
-        <w:t xml:space="preserve"> Já a declaração “</w:t>
-      </w:r>
-      <w:proofErr w:type="spellStart"/>
-      <w:r>
-        <w:rPr>
-          <w:rFonts w:ascii="Times New Roman" w:hAnsi="Times New Roman" w:cs="Times New Roman"/>
-          <w:i/>
-          <w:iCs/>
-          <w:sz w:val="24"/>
-          <w:szCs w:val="24"/>
-        </w:rPr>
-        <w:t>let</w:t>
-      </w:r>
-      <w:proofErr w:type="spellEnd"/>
-      <w:r>
-        <w:rPr>
-          <w:rFonts w:ascii="Times New Roman" w:hAnsi="Times New Roman" w:cs="Times New Roman"/>
-          <w:sz w:val="24"/>
-          <w:szCs w:val="24"/>
-        </w:rPr>
-        <w:t>”, é uma variável mesmo e pode sim ser alterada.</w:t>
-      </w:r>
-    </w:p>
-    <w:p>
-      <w:pPr>
-        <w:pStyle w:val="PargrafodaLista"/>
-        <w:numPr>
-          <w:ilvl w:val="1"/>
-          <w:numId w:val="1"/>
-        </w:numPr>
-        <w:spacing w:line="360" w:lineRule="auto"/>
-        <w:jc w:val="both"/>
-        <w:rPr>
-          <w:rFonts w:ascii="Times New Roman" w:hAnsi="Times New Roman" w:cs="Times New Roman"/>
-          <w:sz w:val="24"/>
-          <w:szCs w:val="24"/>
-        </w:rPr>
-      </w:pPr>
-      <w:r>
-        <w:rPr>
-          <w:rFonts w:ascii="Times New Roman" w:hAnsi="Times New Roman" w:cs="Times New Roman"/>
-          <w:sz w:val="24"/>
-          <w:szCs w:val="24"/>
-        </w:rPr>
-        <w:t>Uma boa prática é manter uma variável constante e não ficar alterando o tempo inteiro.</w:t>
-      </w:r>
-    </w:p>
-    <w:p>
-      <w:pPr>
-        <w:pStyle w:val="PargrafodaLista"/>
-        <w:numPr>
-          <w:ilvl w:val="1"/>
-          <w:numId w:val="1"/>
-        </w:numPr>
-        <w:spacing w:line="360" w:lineRule="auto"/>
-        <w:jc w:val="both"/>
-        <w:rPr>
-          <w:rFonts w:ascii="Times New Roman" w:hAnsi="Times New Roman" w:cs="Times New Roman"/>
-          <w:sz w:val="24"/>
-          <w:szCs w:val="24"/>
-        </w:rPr>
-      </w:pPr>
-      <w:r>
-        <w:rPr>
-          <w:rFonts w:ascii="Times New Roman" w:hAnsi="Times New Roman" w:cs="Times New Roman"/>
-          <w:sz w:val="24"/>
-          <w:szCs w:val="24"/>
-        </w:rPr>
-        <w:t>Sempre crie uma variável nova, é bem melhor.</w:t>
-      </w:r>
-    </w:p>
-    <w:p>
-      <w:pPr>
-        <w:pStyle w:val="PargrafodaLista"/>
-        <w:numPr>
-          <w:ilvl w:val="1"/>
-          <w:numId w:val="1"/>
-        </w:numPr>
-        <w:spacing w:line="360" w:lineRule="auto"/>
-        <w:jc w:val="both"/>
-        <w:rPr>
-          <w:rFonts w:ascii="Times New Roman" w:hAnsi="Times New Roman" w:cs="Times New Roman"/>
-          <w:sz w:val="24"/>
-          <w:szCs w:val="24"/>
-        </w:rPr>
-      </w:pPr>
-      <w:r>
-        <w:rPr>
-          <w:rFonts w:ascii="Times New Roman" w:hAnsi="Times New Roman" w:cs="Times New Roman"/>
-          <w:sz w:val="24"/>
-          <w:szCs w:val="24"/>
-        </w:rPr>
-        <w:t>Sempre dê o nome certo para as coisas e seja o mais específico possível para referenciar bem suas variáveis e não ter que ficar procurando para lembrar do que se trata.</w:t>
-      </w:r>
-    </w:p>
-    <w:p>
-      <w:pPr>
-        <w:pStyle w:val="PargrafodaLista"/>
-        <w:spacing w:line="360" w:lineRule="auto"/>
-        <w:ind w:left="1080"/>
-        <w:jc w:val="both"/>
-        <w:rPr>
-          <w:rFonts w:ascii="Times New Roman" w:hAnsi="Times New Roman" w:cs="Times New Roman"/>
-          <w:sz w:val="24"/>
-          <w:szCs w:val="24"/>
-        </w:rPr>
-      </w:pPr>
-    </w:p>
-    <w:p>
-      <w:pPr>
-        <w:pStyle w:val="PargrafodaLista"/>
-        <w:numPr>
-          <w:ilvl w:val="0"/>
-          <w:numId w:val="1"/>
-        </w:numPr>
-        <w:spacing w:line="360" w:lineRule="auto"/>
-        <w:jc w:val="both"/>
-        <w:rPr>
-          <w:rFonts w:ascii="Times New Roman" w:hAnsi="Times New Roman" w:cs="Times New Roman"/>
-          <w:b/>
-          <w:bCs/>
-          <w:sz w:val="24"/>
-          <w:szCs w:val="24"/>
-        </w:rPr>
-      </w:pPr>
-      <w:r>
-        <w:rPr>
-          <w:rFonts w:ascii="Times New Roman" w:hAnsi="Times New Roman" w:cs="Times New Roman"/>
-          <w:b/>
-          <w:bCs/>
-          <w:sz w:val="24"/>
-          <w:szCs w:val="24"/>
-          <w:u w:val="single"/>
-        </w:rPr>
-        <w:t>Aula 3 – Trabalhando com Muitos Elementos</w:t>
-      </w:r>
-      <w:r>
-        <w:rPr>
-          <w:rFonts w:ascii="Times New Roman" w:hAnsi="Times New Roman" w:cs="Times New Roman"/>
-          <w:b/>
-          <w:bCs/>
-          <w:sz w:val="24"/>
-          <w:szCs w:val="24"/>
-        </w:rPr>
-        <w:t>:</w:t>
-      </w:r>
-    </w:p>
-    <w:p>
-      <w:pPr>
-        <w:pStyle w:val="PargrafodaLista"/>
-        <w:numPr>
-          <w:ilvl w:val="1"/>
-          <w:numId w:val="1"/>
-        </w:numPr>
-        <w:spacing w:line="360" w:lineRule="auto"/>
-        <w:jc w:val="both"/>
-        <w:rPr>
-          <w:rFonts w:ascii="Times New Roman" w:hAnsi="Times New Roman" w:cs="Times New Roman"/>
-          <w:b/>
-          <w:bCs/>
-          <w:sz w:val="24"/>
-          <w:szCs w:val="24"/>
-        </w:rPr>
-      </w:pPr>
-      <w:r>
-        <w:rPr>
-          <w:rFonts w:ascii="Times New Roman" w:hAnsi="Times New Roman" w:cs="Times New Roman"/>
-          <w:sz w:val="24"/>
-          <w:szCs w:val="24"/>
-        </w:rPr>
-        <w:t xml:space="preserve"> </w:t>
-      </w:r>
-      <w:r>
-        <w:rPr>
-          <w:rFonts w:ascii="Times New Roman" w:hAnsi="Times New Roman" w:cs="Times New Roman"/>
-          <w:sz w:val="24"/>
-          <w:szCs w:val="24"/>
-        </w:rPr>
-        <w:t xml:space="preserve">Conseguimos declarar e atribuir valores </w:t>
-      </w:r>
-      <w:proofErr w:type="gramStart"/>
-      <w:r>
-        <w:rPr>
-          <w:rFonts w:ascii="Times New Roman" w:hAnsi="Times New Roman" w:cs="Times New Roman"/>
-          <w:sz w:val="24"/>
-          <w:szCs w:val="24"/>
-        </w:rPr>
-        <w:t>à</w:t>
-      </w:r>
-      <w:proofErr w:type="gramEnd"/>
-      <w:r>
-        <w:rPr>
-          <w:rFonts w:ascii="Times New Roman" w:hAnsi="Times New Roman" w:cs="Times New Roman"/>
-          <w:sz w:val="24"/>
-          <w:szCs w:val="24"/>
-        </w:rPr>
-        <w:t xml:space="preserve"> variáveis em momentos e linhas diferentes, não preciso fazer isso no mesmo momento sempre.</w:t>
-      </w:r>
-    </w:p>
-    <w:p>
-      <w:pPr>
-        <w:pStyle w:val="PargrafodaLista"/>
-        <w:numPr>
-          <w:ilvl w:val="1"/>
-          <w:numId w:val="1"/>
-        </w:numPr>
-        <w:spacing w:line="360" w:lineRule="auto"/>
-        <w:jc w:val="both"/>
-        <w:rPr>
-          <w:rFonts w:ascii="Times New Roman" w:hAnsi="Times New Roman" w:cs="Times New Roman"/>
-          <w:b/>
-          <w:bCs/>
-          <w:sz w:val="24"/>
-          <w:szCs w:val="24"/>
-        </w:rPr>
-      </w:pPr>
-      <w:r>
-        <w:rPr>
-          <w:rFonts w:ascii="Times New Roman" w:hAnsi="Times New Roman" w:cs="Times New Roman"/>
-          <w:sz w:val="24"/>
-          <w:szCs w:val="24"/>
-        </w:rPr>
-        <w:t>Podemos comentar várias linhas de uma vez utilizando o atalho CTRL+K+C e tirar o comentário de várias linhas selecionados usando o atalho CTRL+K+U.</w:t>
-      </w:r>
-    </w:p>
-    <w:p>
-      <w:pPr>
-        <w:pStyle w:val="PargrafodaLista"/>
-        <w:numPr>
-          <w:ilvl w:val="1"/>
-          <w:numId w:val="1"/>
-        </w:numPr>
-        <w:spacing w:line="360" w:lineRule="auto"/>
-        <w:jc w:val="both"/>
-        <w:rPr>
-          <w:rFonts w:ascii="Times New Roman" w:hAnsi="Times New Roman" w:cs="Times New Roman"/>
-          <w:b/>
-          <w:bCs/>
-          <w:sz w:val="24"/>
-          <w:szCs w:val="24"/>
-        </w:rPr>
-      </w:pPr>
-      <w:r>
-        <w:rPr>
-          <w:rFonts w:ascii="Times New Roman" w:hAnsi="Times New Roman" w:cs="Times New Roman"/>
-          <w:sz w:val="24"/>
-          <w:szCs w:val="24"/>
-        </w:rPr>
-        <w:t xml:space="preserve">Para criar listas utilizamos o comando </w:t>
-      </w:r>
-      <w:proofErr w:type="spellStart"/>
-      <w:r>
-        <w:rPr>
-          <w:rFonts w:ascii="Times New Roman" w:hAnsi="Times New Roman" w:cs="Times New Roman"/>
-          <w:i/>
-          <w:iCs/>
-          <w:sz w:val="24"/>
-          <w:szCs w:val="24"/>
-        </w:rPr>
-        <w:t>const</w:t>
-      </w:r>
-      <w:proofErr w:type="spellEnd"/>
-      <w:r>
-        <w:rPr>
-          <w:rFonts w:ascii="Times New Roman" w:hAnsi="Times New Roman" w:cs="Times New Roman"/>
-          <w:i/>
-          <w:iCs/>
-          <w:sz w:val="24"/>
-          <w:szCs w:val="24"/>
-        </w:rPr>
-        <w:t xml:space="preserve"> lista = </w:t>
-      </w:r>
-      <w:r>
-        <w:rPr>
-          <w:rFonts w:ascii="Times New Roman" w:hAnsi="Times New Roman" w:cs="Times New Roman"/>
-          <w:i/>
-          <w:iCs/>
-          <w:sz w:val="24"/>
-          <w:szCs w:val="24"/>
-        </w:rPr>
-        <w:t>new Array(`elemento1`,</w:t>
-      </w:r>
-      <w:r>
-        <w:rPr>
-          <w:rFonts w:ascii="Times New Roman" w:hAnsi="Times New Roman" w:cs="Times New Roman"/>
-          <w:i/>
-          <w:iCs/>
-          <w:sz w:val="24"/>
-          <w:szCs w:val="24"/>
-        </w:rPr>
-        <w:t xml:space="preserve"> </w:t>
-      </w:r>
-      <w:r>
-        <w:rPr>
-          <w:rFonts w:ascii="Times New Roman" w:hAnsi="Times New Roman" w:cs="Times New Roman"/>
-          <w:i/>
-          <w:iCs/>
-          <w:sz w:val="24"/>
-          <w:szCs w:val="24"/>
-        </w:rPr>
-        <w:t>`elemento2`,</w:t>
-      </w:r>
-      <w:r>
-        <w:rPr>
-          <w:rFonts w:ascii="Times New Roman" w:hAnsi="Times New Roman" w:cs="Times New Roman"/>
-          <w:i/>
-          <w:iCs/>
-          <w:sz w:val="24"/>
-          <w:szCs w:val="24"/>
-        </w:rPr>
-        <w:t xml:space="preserve"> </w:t>
-      </w:r>
-      <w:proofErr w:type="gramStart"/>
-      <w:r>
-        <w:rPr>
-          <w:rFonts w:ascii="Times New Roman" w:hAnsi="Times New Roman" w:cs="Times New Roman"/>
-          <w:i/>
-          <w:iCs/>
-          <w:sz w:val="24"/>
-          <w:szCs w:val="24"/>
-        </w:rPr>
-        <w:t>);</w:t>
-      </w:r>
-      <w:r>
-        <w:rPr>
-          <w:rFonts w:ascii="Times New Roman" w:hAnsi="Times New Roman" w:cs="Times New Roman"/>
-          <w:sz w:val="24"/>
-          <w:szCs w:val="24"/>
-        </w:rPr>
-        <w:t>,</w:t>
-      </w:r>
-      <w:proofErr w:type="gramEnd"/>
-      <w:r>
-        <w:rPr>
-          <w:rFonts w:ascii="Times New Roman" w:hAnsi="Times New Roman" w:cs="Times New Roman"/>
-          <w:sz w:val="24"/>
-          <w:szCs w:val="24"/>
-        </w:rPr>
-        <w:t xml:space="preserve"> dessa forma criando ela dentro da variável constante </w:t>
-      </w:r>
-      <w:r>
-        <w:rPr>
-          <w:rFonts w:ascii="Times New Roman" w:hAnsi="Times New Roman" w:cs="Times New Roman"/>
-          <w:i/>
-          <w:iCs/>
-          <w:sz w:val="24"/>
-          <w:szCs w:val="24"/>
-        </w:rPr>
-        <w:t>lista</w:t>
-      </w:r>
-      <w:r>
-        <w:rPr>
-          <w:rFonts w:ascii="Times New Roman" w:hAnsi="Times New Roman" w:cs="Times New Roman"/>
-          <w:sz w:val="24"/>
-          <w:szCs w:val="24"/>
-        </w:rPr>
-        <w:t>, que poderia ser qualquer outro nome.</w:t>
-      </w:r>
-    </w:p>
-    <w:p>
-      <w:pPr>
-        <w:pStyle w:val="PargrafodaLista"/>
-        <w:numPr>
-          <w:ilvl w:val="1"/>
-          <w:numId w:val="1"/>
-        </w:numPr>
-        <w:spacing w:line="360" w:lineRule="auto"/>
-        <w:jc w:val="both"/>
-        <w:rPr>
-          <w:rFonts w:ascii="Times New Roman" w:hAnsi="Times New Roman" w:cs="Times New Roman"/>
-          <w:b/>
-          <w:bCs/>
-          <w:sz w:val="24"/>
-          <w:szCs w:val="24"/>
-        </w:rPr>
-      </w:pPr>
-      <w:r>
-        <w:rPr>
-          <w:rFonts w:ascii="Times New Roman" w:hAnsi="Times New Roman" w:cs="Times New Roman"/>
-          <w:sz w:val="24"/>
-          <w:szCs w:val="24"/>
-        </w:rPr>
-        <w:t xml:space="preserve">Podemos adicionar outros elementos nas listas dinamicamente utilizando o comando </w:t>
-      </w:r>
-      <w:proofErr w:type="spellStart"/>
-      <w:r>
-        <w:rPr>
-          <w:rFonts w:ascii="Times New Roman" w:hAnsi="Times New Roman" w:cs="Times New Roman"/>
-          <w:i/>
-          <w:iCs/>
-          <w:sz w:val="24"/>
-          <w:szCs w:val="24"/>
-        </w:rPr>
-        <w:t>variável.</w:t>
-      </w:r>
-      <w:r>
-        <w:rPr>
-          <w:rFonts w:ascii="Times New Roman" w:hAnsi="Times New Roman" w:cs="Times New Roman"/>
-          <w:b/>
-          <w:bCs/>
-          <w:i/>
-          <w:iCs/>
-          <w:sz w:val="24"/>
-          <w:szCs w:val="24"/>
-        </w:rPr>
-        <w:t>push</w:t>
-      </w:r>
-      <w:proofErr w:type="spellEnd"/>
-      <w:r>
-        <w:rPr>
-          <w:rFonts w:ascii="Times New Roman" w:hAnsi="Times New Roman" w:cs="Times New Roman"/>
-          <w:b/>
-          <w:bCs/>
-          <w:i/>
-          <w:iCs/>
-          <w:sz w:val="24"/>
-          <w:szCs w:val="24"/>
-        </w:rPr>
-        <w:t>(`</w:t>
-      </w:r>
-      <w:r>
-        <w:rPr>
-          <w:rFonts w:ascii="Times New Roman" w:hAnsi="Times New Roman" w:cs="Times New Roman"/>
-          <w:i/>
-          <w:iCs/>
-          <w:sz w:val="24"/>
-          <w:szCs w:val="24"/>
-        </w:rPr>
-        <w:t>elemento novo</w:t>
-      </w:r>
-      <w:r>
-        <w:rPr>
-          <w:rFonts w:ascii="Times New Roman" w:hAnsi="Times New Roman" w:cs="Times New Roman"/>
-          <w:b/>
-          <w:bCs/>
-          <w:i/>
-          <w:iCs/>
-          <w:sz w:val="24"/>
-          <w:szCs w:val="24"/>
-        </w:rPr>
-        <w:t>`</w:t>
-      </w:r>
-      <w:proofErr w:type="gramStart"/>
-      <w:r>
-        <w:rPr>
-          <w:rFonts w:ascii="Times New Roman" w:hAnsi="Times New Roman" w:cs="Times New Roman"/>
-          <w:b/>
-          <w:bCs/>
-          <w:i/>
-          <w:iCs/>
-          <w:sz w:val="24"/>
-          <w:szCs w:val="24"/>
-        </w:rPr>
-        <w:t>);</w:t>
-      </w:r>
-      <w:r>
-        <w:rPr>
-          <w:rFonts w:ascii="Times New Roman" w:hAnsi="Times New Roman" w:cs="Times New Roman"/>
-          <w:sz w:val="24"/>
-          <w:szCs w:val="24"/>
-        </w:rPr>
-        <w:t>.</w:t>
-      </w:r>
-      <w:proofErr w:type="gramEnd"/>
     </w:p>
     <w:p>
       <w:pPr>
@@ -1589,7 +1292,6 @@
         </w:rPr>
         <w:t xml:space="preserve"> que podemos adicionar itens dinamicamente na lista, também podemos retirá-los utilizando o comando </w:t>
       </w:r>
-      <w:proofErr w:type="spellStart"/>
       <w:r>
         <w:rPr>
           <w:rFonts w:ascii="Times New Roman" w:hAnsi="Times New Roman" w:cs="Times New Roman"/>
@@ -1624,7 +1326,6 @@
         </w:rPr>
         <w:t>splice</w:t>
       </w:r>
-      <w:proofErr w:type="spellEnd"/>
       <w:r>
         <w:rPr>
           <w:rFonts w:ascii="Times New Roman" w:hAnsi="Times New Roman" w:cs="Times New Roman"/>
@@ -1703,7 +1404,6 @@
         </w:rPr>
         <w:t xml:space="preserve"> quantidade de elementos</w:t>
       </w:r>
-      <w:proofErr w:type="gramStart"/>
       <w:r>
         <w:rPr>
           <w:rFonts w:ascii="Times New Roman" w:hAnsi="Times New Roman" w:cs="Times New Roman"/>
@@ -1724,7 +1424,6 @@
         </w:rPr>
         <w:t>.</w:t>
       </w:r>
-      <w:proofErr w:type="gramEnd"/>
       <w:r>
         <w:rPr>
           <w:rFonts w:ascii="Times New Roman" w:hAnsi="Times New Roman" w:cs="Times New Roman"/>
@@ -1943,27 +1642,15 @@
         </w:rPr>
         <w:t xml:space="preserve">Caso a condição colocada acima seja falsa, podemos colocar um </w:t>
       </w:r>
-      <w:proofErr w:type="spellStart"/>
-      <w:r>
-        <w:rPr>
-          <w:rFonts w:ascii="Times New Roman" w:hAnsi="Times New Roman" w:cs="Times New Roman"/>
-          <w:i/>
-          <w:iCs/>
-          <w:sz w:val="24"/>
-          <w:szCs w:val="24"/>
-        </w:rPr>
-        <w:t>else</w:t>
-      </w:r>
-      <w:proofErr w:type="spellEnd"/>
-      <w:r>
-        <w:rPr>
-          <w:rFonts w:ascii="Times New Roman" w:hAnsi="Times New Roman" w:cs="Times New Roman"/>
-          <w:i/>
-          <w:iCs/>
-          <w:sz w:val="24"/>
-          <w:szCs w:val="24"/>
-        </w:rPr>
-        <w:t>{bloco de código}</w:t>
+      <w:r>
+        <w:rPr>
+          <w:rFonts w:ascii="Times New Roman" w:hAnsi="Times New Roman" w:cs="Times New Roman"/>
+          <w:i/>
+          <w:iCs/>
+          <w:sz w:val="24"/>
+          <w:szCs w:val="24"/>
+        </w:rPr>
+        <w:t>else{bloco de código}</w:t>
       </w:r>
       <w:r>
         <w:rPr>
@@ -1997,51 +1684,15 @@
           <w:sz w:val="24"/>
           <w:szCs w:val="24"/>
         </w:rPr>
-        <w:t xml:space="preserve">Podemos colocar vários </w:t>
-      </w:r>
-      <w:proofErr w:type="spellStart"/>
-      <w:r>
-        <w:rPr>
-          <w:rFonts w:ascii="Times New Roman" w:hAnsi="Times New Roman" w:cs="Times New Roman"/>
-          <w:sz w:val="24"/>
-          <w:szCs w:val="24"/>
-        </w:rPr>
-        <w:t>ifs</w:t>
-      </w:r>
-      <w:proofErr w:type="spellEnd"/>
-      <w:r>
-        <w:rPr>
-          <w:rFonts w:ascii="Times New Roman" w:hAnsi="Times New Roman" w:cs="Times New Roman"/>
-          <w:sz w:val="24"/>
-          <w:szCs w:val="24"/>
-        </w:rPr>
-        <w:t xml:space="preserve"> </w:t>
-      </w:r>
-      <w:r>
-        <w:rPr>
-          <w:rFonts w:ascii="Times New Roman" w:hAnsi="Times New Roman" w:cs="Times New Roman"/>
-          <w:sz w:val="24"/>
-          <w:szCs w:val="24"/>
-        </w:rPr>
-        <w:t xml:space="preserve">ou </w:t>
-      </w:r>
-      <w:proofErr w:type="spellStart"/>
-      <w:r>
-        <w:rPr>
-          <w:rFonts w:ascii="Times New Roman" w:hAnsi="Times New Roman" w:cs="Times New Roman"/>
-          <w:sz w:val="24"/>
-          <w:szCs w:val="24"/>
-        </w:rPr>
-        <w:t>elses</w:t>
-      </w:r>
-      <w:proofErr w:type="spellEnd"/>
-      <w:r>
-        <w:rPr>
-          <w:rFonts w:ascii="Times New Roman" w:hAnsi="Times New Roman" w:cs="Times New Roman"/>
-          <w:sz w:val="24"/>
-          <w:szCs w:val="24"/>
-        </w:rPr>
-        <w:t xml:space="preserve"> </w:t>
+        <w:t xml:space="preserve">Podemos colocar vários ifs </w:t>
+      </w:r>
+      <w:r>
+        <w:rPr>
+          <w:rFonts w:ascii="Times New Roman" w:hAnsi="Times New Roman" w:cs="Times New Roman"/>
+          <w:sz w:val="24"/>
+          <w:szCs w:val="24"/>
+        </w:rPr>
+        <w:t xml:space="preserve">ou elses </w:t>
       </w:r>
       <w:r>
         <w:rPr>
@@ -2075,61 +1726,33 @@
           <w:sz w:val="24"/>
           <w:szCs w:val="24"/>
         </w:rPr>
-        <w:t xml:space="preserve">Apertando ALT+SHIFT+F o </w:t>
-      </w:r>
-      <w:proofErr w:type="spellStart"/>
-      <w:r>
-        <w:rPr>
-          <w:rFonts w:ascii="Times New Roman" w:hAnsi="Times New Roman" w:cs="Times New Roman"/>
-          <w:sz w:val="24"/>
-          <w:szCs w:val="24"/>
-        </w:rPr>
-        <w:t>vscode</w:t>
-      </w:r>
-      <w:proofErr w:type="spellEnd"/>
-      <w:r>
-        <w:rPr>
-          <w:rFonts w:ascii="Times New Roman" w:hAnsi="Times New Roman" w:cs="Times New Roman"/>
-          <w:sz w:val="24"/>
-          <w:szCs w:val="24"/>
-        </w:rPr>
-        <w:t xml:space="preserve"> irá formatar automaticamente o código para você.</w:t>
-      </w:r>
-    </w:p>
-    <w:p>
-      <w:pPr>
-        <w:pStyle w:val="PargrafodaLista"/>
-        <w:numPr>
-          <w:ilvl w:val="1"/>
-          <w:numId w:val="1"/>
-        </w:numPr>
-        <w:spacing w:line="360" w:lineRule="auto"/>
-        <w:jc w:val="both"/>
-        <w:rPr>
-          <w:rFonts w:ascii="Times New Roman" w:hAnsi="Times New Roman" w:cs="Times New Roman"/>
-          <w:b/>
-          <w:bCs/>
-          <w:sz w:val="24"/>
-          <w:szCs w:val="24"/>
-        </w:rPr>
-      </w:pPr>
-      <w:proofErr w:type="gramStart"/>
-      <w:r>
-        <w:rPr>
-          <w:rFonts w:ascii="Times New Roman" w:hAnsi="Times New Roman" w:cs="Times New Roman"/>
-          <w:sz w:val="24"/>
-          <w:szCs w:val="24"/>
-        </w:rPr>
-        <w:t>Muitas condicionais no código pode</w:t>
-      </w:r>
-      <w:proofErr w:type="gramEnd"/>
-      <w:r>
-        <w:rPr>
-          <w:rFonts w:ascii="Times New Roman" w:hAnsi="Times New Roman" w:cs="Times New Roman"/>
-          <w:sz w:val="24"/>
-          <w:szCs w:val="24"/>
-        </w:rPr>
-        <w:t xml:space="preserve"> acabar gerando erros e dificultar na hora de achar.</w:t>
+        <w:t>Apertando ALT+SHIFT+F o vscode irá formatar automaticamente o código para você.</w:t>
+      </w:r>
+    </w:p>
+    <w:p>
+      <w:pPr>
+        <w:pStyle w:val="PargrafodaLista"/>
+        <w:numPr>
+          <w:ilvl w:val="1"/>
+          <w:numId w:val="1"/>
+        </w:numPr>
+        <w:spacing w:line="360" w:lineRule="auto"/>
+        <w:jc w:val="both"/>
+        <w:rPr>
+          <w:rFonts w:ascii="Times New Roman" w:hAnsi="Times New Roman" w:cs="Times New Roman"/>
+          <w:b/>
+          <w:bCs/>
+          <w:sz w:val="24"/>
+          <w:szCs w:val="24"/>
+        </w:rPr>
+      </w:pPr>
+      <w:r>
+        <w:rPr>
+          <w:rFonts w:ascii="Times New Roman" w:hAnsi="Times New Roman" w:cs="Times New Roman"/>
+          <w:sz w:val="24"/>
+          <w:szCs w:val="24"/>
+        </w:rPr>
+        <w:t>Muitas condicionais no código pode acabar gerando erros e dificultar na hora de achar.</w:t>
       </w:r>
     </w:p>
     <w:p>
@@ -2462,29 +2085,7 @@
           <w:sz w:val="24"/>
           <w:szCs w:val="24"/>
         </w:rPr>
-        <w:t xml:space="preserve">for(declara contador; contador; contador++){ bloco de código como no </w:t>
-      </w:r>
-      <w:proofErr w:type="spellStart"/>
-      <w:r>
-        <w:rPr>
-          <w:rFonts w:ascii="Times New Roman" w:hAnsi="Times New Roman" w:cs="Times New Roman"/>
-          <w:i/>
-          <w:iCs/>
-          <w:sz w:val="24"/>
-          <w:szCs w:val="24"/>
-        </w:rPr>
-        <w:t>while</w:t>
-      </w:r>
-      <w:proofErr w:type="spellEnd"/>
-      <w:r>
-        <w:rPr>
-          <w:rFonts w:ascii="Times New Roman" w:hAnsi="Times New Roman" w:cs="Times New Roman"/>
-          <w:i/>
-          <w:iCs/>
-          <w:sz w:val="24"/>
-          <w:szCs w:val="24"/>
-        </w:rPr>
-        <w:t xml:space="preserve"> }</w:t>
+        <w:t>for(declara contador; contador; contador++){ bloco de código como no while }</w:t>
       </w:r>
       <w:r>
         <w:rPr>
@@ -2822,49 +2423,15 @@
         </w:rPr>
         <w:t xml:space="preserve">Para criar uma classe segue-se a seguinte estrutura: </w:t>
       </w:r>
-      <w:proofErr w:type="spellStart"/>
-      <w:r>
-        <w:rPr>
-          <w:rFonts w:ascii="Times New Roman" w:hAnsi="Times New Roman" w:cs="Times New Roman"/>
-          <w:i/>
-          <w:iCs/>
-          <w:sz w:val="24"/>
-          <w:szCs w:val="24"/>
-        </w:rPr>
-        <w:t>class</w:t>
-      </w:r>
-      <w:proofErr w:type="spellEnd"/>
-      <w:r>
-        <w:rPr>
-          <w:rFonts w:ascii="Times New Roman" w:hAnsi="Times New Roman" w:cs="Times New Roman"/>
-          <w:i/>
-          <w:iCs/>
-          <w:sz w:val="24"/>
-          <w:szCs w:val="24"/>
-        </w:rPr>
-        <w:t xml:space="preserve"> </w:t>
-      </w:r>
-      <w:proofErr w:type="spellStart"/>
-      <w:r>
-        <w:rPr>
-          <w:rFonts w:ascii="Times New Roman" w:hAnsi="Times New Roman" w:cs="Times New Roman"/>
-          <w:i/>
-          <w:iCs/>
-          <w:sz w:val="24"/>
-          <w:szCs w:val="24"/>
-        </w:rPr>
-        <w:t>nomeDaClasse</w:t>
-      </w:r>
-      <w:proofErr w:type="spellEnd"/>
-      <w:r>
-        <w:rPr>
-          <w:rFonts w:ascii="Times New Roman" w:hAnsi="Times New Roman" w:cs="Times New Roman"/>
-          <w:i/>
-          <w:iCs/>
-          <w:sz w:val="24"/>
-          <w:szCs w:val="24"/>
-        </w:rPr>
-        <w:t xml:space="preserve"> {variáveis que ela contém}</w:t>
+      <w:r>
+        <w:rPr>
+          <w:rFonts w:ascii="Times New Roman" w:hAnsi="Times New Roman" w:cs="Times New Roman"/>
+          <w:i/>
+          <w:iCs/>
+          <w:sz w:val="24"/>
+          <w:szCs w:val="24"/>
+        </w:rPr>
+        <w:t>class nomeDaClasse {variáveis que ela contém}</w:t>
       </w:r>
       <w:r>
         <w:rPr>
@@ -2930,101 +2497,25 @@
           <w:sz w:val="24"/>
           <w:szCs w:val="24"/>
         </w:rPr>
-        <w:t xml:space="preserve">new </w:t>
-      </w:r>
-      <w:proofErr w:type="spellStart"/>
-      <w:r>
-        <w:rPr>
-          <w:rFonts w:ascii="Times New Roman" w:hAnsi="Times New Roman" w:cs="Times New Roman"/>
-          <w:i/>
-          <w:iCs/>
-          <w:sz w:val="24"/>
-          <w:szCs w:val="24"/>
-        </w:rPr>
-        <w:t>nomeDaClasse</w:t>
-      </w:r>
-      <w:proofErr w:type="spellEnd"/>
-      <w:r>
-        <w:rPr>
-          <w:rFonts w:ascii="Times New Roman" w:hAnsi="Times New Roman" w:cs="Times New Roman"/>
-          <w:i/>
-          <w:iCs/>
-          <w:sz w:val="24"/>
-          <w:szCs w:val="24"/>
-        </w:rPr>
-        <w:t>(</w:t>
-      </w:r>
-      <w:proofErr w:type="gramStart"/>
-      <w:r>
-        <w:rPr>
-          <w:rFonts w:ascii="Times New Roman" w:hAnsi="Times New Roman" w:cs="Times New Roman"/>
-          <w:i/>
-          <w:iCs/>
-          <w:sz w:val="24"/>
-          <w:szCs w:val="24"/>
-        </w:rPr>
-        <w:t>);</w:t>
-      </w:r>
-      <w:r>
-        <w:rPr>
-          <w:rFonts w:ascii="Times New Roman" w:hAnsi="Times New Roman" w:cs="Times New Roman"/>
-          <w:sz w:val="24"/>
-          <w:szCs w:val="24"/>
-        </w:rPr>
-        <w:t>,</w:t>
-      </w:r>
-      <w:proofErr w:type="gramEnd"/>
-      <w:r>
-        <w:rPr>
-          <w:rFonts w:ascii="Times New Roman" w:hAnsi="Times New Roman" w:cs="Times New Roman"/>
-          <w:sz w:val="24"/>
-          <w:szCs w:val="24"/>
-        </w:rPr>
-        <w:t xml:space="preserve"> porém, é necessário criar uma variável para ela, portanto, o código completo fica assim: </w:t>
-      </w:r>
-      <w:proofErr w:type="spellStart"/>
-      <w:r>
-        <w:rPr>
-          <w:rFonts w:ascii="Times New Roman" w:hAnsi="Times New Roman" w:cs="Times New Roman"/>
-          <w:i/>
-          <w:iCs/>
-          <w:sz w:val="24"/>
-          <w:szCs w:val="24"/>
-        </w:rPr>
-        <w:t>const</w:t>
-      </w:r>
-      <w:proofErr w:type="spellEnd"/>
-      <w:r>
-        <w:rPr>
-          <w:rFonts w:ascii="Times New Roman" w:hAnsi="Times New Roman" w:cs="Times New Roman"/>
-          <w:i/>
-          <w:iCs/>
-          <w:sz w:val="24"/>
-          <w:szCs w:val="24"/>
-        </w:rPr>
-        <w:t xml:space="preserve"> variável = new </w:t>
-      </w:r>
-      <w:proofErr w:type="spellStart"/>
-      <w:r>
-        <w:rPr>
-          <w:rFonts w:ascii="Times New Roman" w:hAnsi="Times New Roman" w:cs="Times New Roman"/>
-          <w:i/>
-          <w:iCs/>
-          <w:sz w:val="24"/>
-          <w:szCs w:val="24"/>
-        </w:rPr>
-        <w:t>nomeDaClasse</w:t>
-      </w:r>
-      <w:proofErr w:type="spellEnd"/>
-      <w:r>
-        <w:rPr>
-          <w:rFonts w:ascii="Times New Roman" w:hAnsi="Times New Roman" w:cs="Times New Roman"/>
-          <w:i/>
-          <w:iCs/>
-          <w:sz w:val="24"/>
-          <w:szCs w:val="24"/>
-        </w:rPr>
-        <w:t>();</w:t>
+        <w:t>new nomeDaClasse();</w:t>
+      </w:r>
+      <w:r>
+        <w:rPr>
+          <w:rFonts w:ascii="Times New Roman" w:hAnsi="Times New Roman" w:cs="Times New Roman"/>
+          <w:sz w:val="24"/>
+          <w:szCs w:val="24"/>
+        </w:rPr>
+        <w:t xml:space="preserve">, porém, é necessário criar uma variável para ela, portanto, o código completo fica assim: </w:t>
+      </w:r>
+      <w:r>
+        <w:rPr>
+          <w:rFonts w:ascii="Times New Roman" w:hAnsi="Times New Roman" w:cs="Times New Roman"/>
+          <w:i/>
+          <w:iCs/>
+          <w:sz w:val="24"/>
+          <w:szCs w:val="24"/>
+        </w:rPr>
+        <w:t>const variável = new nomeDaClasse();</w:t>
       </w:r>
       <w:r>
         <w:rPr>
@@ -3058,50 +2549,15 @@
         </w:rPr>
         <w:t xml:space="preserve">Para acessar um atributo da variável, que está dentro da classe, nós colocamos o nome da variável (criada acima) um “.” E o nome do atributo: </w:t>
       </w:r>
-      <w:proofErr w:type="spellStart"/>
-      <w:r>
-        <w:rPr>
-          <w:rFonts w:ascii="Times New Roman" w:hAnsi="Times New Roman" w:cs="Times New Roman"/>
-          <w:i/>
-          <w:iCs/>
-          <w:sz w:val="24"/>
-          <w:szCs w:val="24"/>
-        </w:rPr>
-        <w:t>variável.nomeDoAtributo</w:t>
-      </w:r>
-      <w:proofErr w:type="spellEnd"/>
-      <w:r>
-        <w:rPr>
-          <w:rFonts w:ascii="Times New Roman" w:hAnsi="Times New Roman" w:cs="Times New Roman"/>
-          <w:i/>
-          <w:iCs/>
-          <w:sz w:val="24"/>
-          <w:szCs w:val="24"/>
-        </w:rPr>
-        <w:t xml:space="preserve"> = </w:t>
-      </w:r>
-      <w:proofErr w:type="spellStart"/>
-      <w:proofErr w:type="gramStart"/>
-      <w:r>
-        <w:rPr>
-          <w:rFonts w:ascii="Times New Roman" w:hAnsi="Times New Roman" w:cs="Times New Roman"/>
-          <w:i/>
-          <w:iCs/>
-          <w:sz w:val="24"/>
-          <w:szCs w:val="24"/>
-        </w:rPr>
-        <w:t>conteúto</w:t>
-      </w:r>
-      <w:proofErr w:type="spellEnd"/>
-      <w:r>
-        <w:rPr>
-          <w:rFonts w:ascii="Times New Roman" w:hAnsi="Times New Roman" w:cs="Times New Roman"/>
-          <w:i/>
-          <w:iCs/>
-          <w:sz w:val="24"/>
-          <w:szCs w:val="24"/>
-        </w:rPr>
-        <w:t>;</w:t>
+      <w:r>
+        <w:rPr>
+          <w:rFonts w:ascii="Times New Roman" w:hAnsi="Times New Roman" w:cs="Times New Roman"/>
+          <w:i/>
+          <w:iCs/>
+          <w:sz w:val="24"/>
+          <w:szCs w:val="24"/>
+        </w:rPr>
+        <w:t>variável.nomeDoAtributo = conteúto;</w:t>
       </w:r>
       <w:r>
         <w:rPr>
@@ -3111,7 +2567,6 @@
         </w:rPr>
         <w:t>.</w:t>
       </w:r>
-      <w:proofErr w:type="gramEnd"/>
     </w:p>
     <w:p>
       <w:pPr>
@@ -3293,36 +2748,120 @@
         </w:rPr>
         <w:t xml:space="preserve">Quando nos referimos a uma conta corrente específica ou um objeto ao qual a classe é referente, podemos colocar apenas o comando </w:t>
       </w:r>
-      <w:proofErr w:type="spellStart"/>
-      <w:r>
-        <w:rPr>
-          <w:rFonts w:ascii="Times New Roman" w:hAnsi="Times New Roman" w:cs="Times New Roman"/>
-          <w:i/>
-          <w:iCs/>
-          <w:sz w:val="24"/>
-          <w:szCs w:val="24"/>
-        </w:rPr>
-        <w:t>this</w:t>
-      </w:r>
-      <w:proofErr w:type="spellEnd"/>
-      <w:r>
-        <w:rPr>
-          <w:rFonts w:ascii="Times New Roman" w:hAnsi="Times New Roman" w:cs="Times New Roman"/>
-          <w:i/>
-          <w:iCs/>
+      <w:r>
+        <w:rPr>
+          <w:rFonts w:ascii="Times New Roman" w:hAnsi="Times New Roman" w:cs="Times New Roman"/>
+          <w:i/>
+          <w:iCs/>
+          <w:sz w:val="24"/>
+          <w:szCs w:val="24"/>
+        </w:rPr>
+        <w:t>this.</w:t>
+      </w:r>
+      <w:r>
+        <w:rPr>
+          <w:rFonts w:ascii="Times New Roman" w:hAnsi="Times New Roman" w:cs="Times New Roman"/>
+          <w:sz w:val="24"/>
+          <w:szCs w:val="24"/>
+        </w:rPr>
+        <w:t>, desse modo, o código saberá que você está se referindo a qualquer conta que você esteja mexendo.</w:t>
+      </w:r>
+    </w:p>
+    <w:p>
+      <w:pPr>
+        <w:pStyle w:val="PargrafodaLista"/>
+        <w:numPr>
+          <w:ilvl w:val="1"/>
+          <w:numId w:val="2"/>
+        </w:numPr>
+        <w:spacing w:line="360" w:lineRule="auto"/>
+        <w:jc w:val="both"/>
+        <w:rPr>
+          <w:rFonts w:ascii="Times New Roman" w:hAnsi="Times New Roman" w:cs="Times New Roman"/>
+          <w:sz w:val="24"/>
+          <w:szCs w:val="24"/>
+        </w:rPr>
+      </w:pPr>
+      <w:r>
+        <w:rPr>
+          <w:rFonts w:ascii="Times New Roman" w:hAnsi="Times New Roman" w:cs="Times New Roman"/>
+          <w:sz w:val="24"/>
+          <w:szCs w:val="24"/>
+        </w:rPr>
+        <w:t>Após colocar uma operação em uma classe, quando vai fazer a utilização dela, basta colocar o valor que quiser dentro dos parênteses.</w:t>
+      </w:r>
+    </w:p>
+    <w:p>
+      <w:pPr>
+        <w:pStyle w:val="PargrafodaLista"/>
+        <w:numPr>
+          <w:ilvl w:val="1"/>
+          <w:numId w:val="2"/>
+        </w:numPr>
+        <w:spacing w:line="360" w:lineRule="auto"/>
+        <w:jc w:val="both"/>
+        <w:rPr>
+          <w:rFonts w:ascii="Times New Roman" w:hAnsi="Times New Roman" w:cs="Times New Roman"/>
+          <w:sz w:val="24"/>
+          <w:szCs w:val="24"/>
+        </w:rPr>
+      </w:pPr>
+      <w:r>
+        <w:rPr>
+          <w:rFonts w:ascii="Times New Roman" w:hAnsi="Times New Roman" w:cs="Times New Roman"/>
+          <w:sz w:val="24"/>
+          <w:szCs w:val="24"/>
+        </w:rPr>
+        <w:t>Podemos colocar “#” para indicar que é uma propriedade/campo privado, não permitindo que ela seja alterada a não ser que passe pelas verificações colocadas dentro da classe</w:t>
+      </w:r>
+      <w:r>
+        <w:rPr>
+          <w:rFonts w:ascii="Times New Roman" w:hAnsi="Times New Roman" w:cs="Times New Roman"/>
+          <w:sz w:val="24"/>
+          <w:szCs w:val="24"/>
+        </w:rPr>
+        <w:t>, esse método ainda não está em vigor oficial.</w:t>
+      </w:r>
+    </w:p>
+    <w:p>
+      <w:pPr>
+        <w:pStyle w:val="PargrafodaLista"/>
+        <w:numPr>
+          <w:ilvl w:val="1"/>
+          <w:numId w:val="2"/>
+        </w:numPr>
+        <w:spacing w:line="360" w:lineRule="auto"/>
+        <w:jc w:val="both"/>
+        <w:rPr>
+          <w:rFonts w:ascii="Times New Roman" w:hAnsi="Times New Roman" w:cs="Times New Roman"/>
+          <w:sz w:val="24"/>
+          <w:szCs w:val="24"/>
+        </w:rPr>
+      </w:pPr>
+      <w:r>
+        <w:rPr>
+          <w:rFonts w:ascii="Times New Roman" w:hAnsi="Times New Roman" w:cs="Times New Roman"/>
+          <w:sz w:val="24"/>
+          <w:szCs w:val="24"/>
+        </w:rPr>
+        <w:t>Oficialmente, colocamos um “_” para indicar que aquele atributo é privado</w:t>
+      </w:r>
+      <w:r>
+        <w:rPr>
+          <w:rFonts w:ascii="Times New Roman" w:hAnsi="Times New Roman" w:cs="Times New Roman"/>
+          <w:sz w:val="24"/>
+          <w:szCs w:val="24"/>
+        </w:rPr>
+        <w:t>, mas nenhum atributo é realmente privado hoje em dia</w:t>
+      </w:r>
+      <w:r>
+        <w:rPr>
+          <w:rFonts w:ascii="Times New Roman" w:hAnsi="Times New Roman" w:cs="Times New Roman"/>
           <w:sz w:val="24"/>
           <w:szCs w:val="24"/>
         </w:rPr>
         <w:t>.</w:t>
       </w:r>
-      <w:r>
-        <w:rPr>
-          <w:rFonts w:ascii="Times New Roman" w:hAnsi="Times New Roman" w:cs="Times New Roman"/>
-          <w:sz w:val="24"/>
-          <w:szCs w:val="24"/>
-        </w:rPr>
-        <w:t>, desse modo, o código saberá que você está se referindo a qualquer conta que você esteja mexendo.</w:t>
-      </w:r>
     </w:p>
     <w:p>
       <w:pPr>
@@ -3345,7 +2884,7 @@
           <w:sz w:val="24"/>
           <w:szCs w:val="24"/>
         </w:rPr>
-        <w:t>Após colocar uma operação em uma classe, quando vai fazer a utilização dela, basta colocar o valor que quiser dentro dos parênteses.</w:t>
+        <w:t>Nós podemos fazer retornos (return) dentro de métodos para, no caso do banco, retornar o valor esperado para o cliente após um saque.</w:t>
       </w:r>
     </w:p>
     <w:p>
@@ -3369,15 +2908,7 @@
           <w:sz w:val="24"/>
           <w:szCs w:val="24"/>
         </w:rPr>
-        <w:t>Podemos colocar “#” para indicar que é uma propriedade/campo privado, não permitindo que ela seja alterada a não ser que passe pelas verificações colocadas dentro da classe</w:t>
-      </w:r>
-      <w:r>
-        <w:rPr>
-          <w:rFonts w:ascii="Times New Roman" w:hAnsi="Times New Roman" w:cs="Times New Roman"/>
-          <w:sz w:val="24"/>
-          <w:szCs w:val="24"/>
-        </w:rPr>
-        <w:t>, esse método ainda não está em vigor oficial.</w:t>
+        <w:t>Return sempre no final do método/função.</w:t>
       </w:r>
     </w:p>
     <w:p>
@@ -3401,211 +2932,23 @@
           <w:sz w:val="24"/>
           <w:szCs w:val="24"/>
         </w:rPr>
-        <w:t>Oficialmente, colocamos um “_” para indicar que aquele atributo é privado</w:t>
-      </w:r>
-      <w:r>
-        <w:rPr>
-          <w:rFonts w:ascii="Times New Roman" w:hAnsi="Times New Roman" w:cs="Times New Roman"/>
-          <w:sz w:val="24"/>
-          <w:szCs w:val="24"/>
-        </w:rPr>
-        <w:t>, mas nenhum atributo é realmente privado hoje em dia</w:t>
-      </w:r>
-      <w:r>
-        <w:rPr>
-          <w:rFonts w:ascii="Times New Roman" w:hAnsi="Times New Roman" w:cs="Times New Roman"/>
-          <w:sz w:val="24"/>
-          <w:szCs w:val="24"/>
-        </w:rPr>
-        <w:t>.</w:t>
-      </w:r>
-    </w:p>
-    <w:p>
-      <w:pPr>
-        <w:pStyle w:val="PargrafodaLista"/>
-        <w:numPr>
-          <w:ilvl w:val="1"/>
-          <w:numId w:val="2"/>
-        </w:numPr>
-        <w:spacing w:line="360" w:lineRule="auto"/>
-        <w:jc w:val="both"/>
-        <w:rPr>
-          <w:rFonts w:ascii="Times New Roman" w:hAnsi="Times New Roman" w:cs="Times New Roman"/>
-          <w:sz w:val="24"/>
-          <w:szCs w:val="24"/>
-        </w:rPr>
-      </w:pPr>
-      <w:r>
-        <w:rPr>
-          <w:rFonts w:ascii="Times New Roman" w:hAnsi="Times New Roman" w:cs="Times New Roman"/>
-          <w:sz w:val="24"/>
-          <w:szCs w:val="24"/>
-        </w:rPr>
-        <w:t>Nós podemos fazer retornos (</w:t>
-      </w:r>
-      <w:proofErr w:type="spellStart"/>
-      <w:r>
-        <w:rPr>
-          <w:rFonts w:ascii="Times New Roman" w:hAnsi="Times New Roman" w:cs="Times New Roman"/>
-          <w:sz w:val="24"/>
-          <w:szCs w:val="24"/>
-        </w:rPr>
-        <w:t>return</w:t>
-      </w:r>
-      <w:proofErr w:type="spellEnd"/>
-      <w:r>
-        <w:rPr>
-          <w:rFonts w:ascii="Times New Roman" w:hAnsi="Times New Roman" w:cs="Times New Roman"/>
-          <w:sz w:val="24"/>
-          <w:szCs w:val="24"/>
-        </w:rPr>
-        <w:t>) dentro de métodos para, no caso do banco, retornar o valor esperado para o cliente após um saque.</w:t>
-      </w:r>
-    </w:p>
-    <w:p>
-      <w:pPr>
-        <w:pStyle w:val="PargrafodaLista"/>
-        <w:numPr>
-          <w:ilvl w:val="1"/>
-          <w:numId w:val="2"/>
-        </w:numPr>
-        <w:spacing w:line="360" w:lineRule="auto"/>
-        <w:jc w:val="both"/>
-        <w:rPr>
-          <w:rFonts w:ascii="Times New Roman" w:hAnsi="Times New Roman" w:cs="Times New Roman"/>
-          <w:sz w:val="24"/>
-          <w:szCs w:val="24"/>
-        </w:rPr>
-      </w:pPr>
-      <w:proofErr w:type="spellStart"/>
-      <w:r>
-        <w:rPr>
-          <w:rFonts w:ascii="Times New Roman" w:hAnsi="Times New Roman" w:cs="Times New Roman"/>
-          <w:sz w:val="24"/>
-          <w:szCs w:val="24"/>
-        </w:rPr>
-        <w:t>Return</w:t>
-      </w:r>
-      <w:proofErr w:type="spellEnd"/>
-      <w:r>
-        <w:rPr>
-          <w:rFonts w:ascii="Times New Roman" w:hAnsi="Times New Roman" w:cs="Times New Roman"/>
-          <w:sz w:val="24"/>
-          <w:szCs w:val="24"/>
-        </w:rPr>
-        <w:t xml:space="preserve"> sempre no final do método/função.</w:t>
-      </w:r>
-    </w:p>
-    <w:p>
-      <w:pPr>
-        <w:pStyle w:val="PargrafodaLista"/>
-        <w:numPr>
-          <w:ilvl w:val="1"/>
-          <w:numId w:val="2"/>
-        </w:numPr>
-        <w:spacing w:line="360" w:lineRule="auto"/>
-        <w:jc w:val="both"/>
-        <w:rPr>
-          <w:rFonts w:ascii="Times New Roman" w:hAnsi="Times New Roman" w:cs="Times New Roman"/>
-          <w:sz w:val="24"/>
-          <w:szCs w:val="24"/>
-        </w:rPr>
-      </w:pPr>
-      <w:r>
-        <w:rPr>
-          <w:rFonts w:ascii="Times New Roman" w:hAnsi="Times New Roman" w:cs="Times New Roman"/>
-          <w:sz w:val="24"/>
-          <w:szCs w:val="24"/>
-        </w:rPr>
-        <w:t xml:space="preserve">Ao invés de ir colocando diversos </w:t>
-      </w:r>
-      <w:proofErr w:type="spellStart"/>
-      <w:r>
-        <w:rPr>
-          <w:rFonts w:ascii="Times New Roman" w:hAnsi="Times New Roman" w:cs="Times New Roman"/>
-          <w:sz w:val="24"/>
-          <w:szCs w:val="24"/>
-        </w:rPr>
-        <w:t>ifs</w:t>
-      </w:r>
-      <w:proofErr w:type="spellEnd"/>
-      <w:r>
-        <w:rPr>
-          <w:rFonts w:ascii="Times New Roman" w:hAnsi="Times New Roman" w:cs="Times New Roman"/>
-          <w:sz w:val="24"/>
-          <w:szCs w:val="24"/>
-        </w:rPr>
-        <w:t xml:space="preserve"> um dentro do outro até chegar no resultado esperado, podemos colocar um </w:t>
-      </w:r>
-      <w:proofErr w:type="spellStart"/>
-      <w:r>
-        <w:rPr>
-          <w:rFonts w:ascii="Times New Roman" w:hAnsi="Times New Roman" w:cs="Times New Roman"/>
-          <w:sz w:val="24"/>
-          <w:szCs w:val="24"/>
-        </w:rPr>
-        <w:t>return</w:t>
-      </w:r>
-      <w:proofErr w:type="spellEnd"/>
-      <w:r>
-        <w:rPr>
-          <w:rFonts w:ascii="Times New Roman" w:hAnsi="Times New Roman" w:cs="Times New Roman"/>
-          <w:sz w:val="24"/>
-          <w:szCs w:val="24"/>
-        </w:rPr>
-        <w:t xml:space="preserve"> e ir selecionando por métodos negativos o resultado que eu quero.</w:t>
-      </w:r>
-      <w:r>
-        <w:rPr>
-          <w:rFonts w:ascii="Times New Roman" w:hAnsi="Times New Roman" w:cs="Times New Roman"/>
-          <w:sz w:val="24"/>
-          <w:szCs w:val="24"/>
-        </w:rPr>
-        <w:t xml:space="preserve"> Essa técnica se chama Early </w:t>
-      </w:r>
-      <w:proofErr w:type="spellStart"/>
-      <w:r>
-        <w:rPr>
-          <w:rFonts w:ascii="Times New Roman" w:hAnsi="Times New Roman" w:cs="Times New Roman"/>
-          <w:sz w:val="24"/>
-          <w:szCs w:val="24"/>
-        </w:rPr>
-        <w:t>return</w:t>
-      </w:r>
-      <w:proofErr w:type="spellEnd"/>
-      <w:r>
-        <w:rPr>
-          <w:rFonts w:ascii="Times New Roman" w:hAnsi="Times New Roman" w:cs="Times New Roman"/>
-          <w:sz w:val="24"/>
-          <w:szCs w:val="24"/>
-        </w:rPr>
-        <w:t>, usada para melhorar a legibilidade do código.</w:t>
-      </w:r>
-      <w:r>
-        <w:rPr>
-          <w:rFonts w:ascii="Times New Roman" w:hAnsi="Times New Roman" w:cs="Times New Roman"/>
-          <w:sz w:val="24"/>
-          <w:szCs w:val="24"/>
-        </w:rPr>
-        <w:t xml:space="preserve"> Nesses casos onde o comando do if fica somente em uma linha, não tem a necessidade de utilizar os {} do if, basta colocar a condição e o </w:t>
-      </w:r>
-      <w:proofErr w:type="spellStart"/>
-      <w:r>
-        <w:rPr>
-          <w:rFonts w:ascii="Times New Roman" w:hAnsi="Times New Roman" w:cs="Times New Roman"/>
-          <w:sz w:val="24"/>
-          <w:szCs w:val="24"/>
-        </w:rPr>
-        <w:t>return</w:t>
-      </w:r>
-      <w:proofErr w:type="spellEnd"/>
-      <w:r>
-        <w:rPr>
-          <w:rFonts w:ascii="Times New Roman" w:hAnsi="Times New Roman" w:cs="Times New Roman"/>
-          <w:sz w:val="24"/>
-          <w:szCs w:val="24"/>
-        </w:rPr>
-        <w:t xml:space="preserve"> na frente que já será o suficiente.</w:t>
+        <w:t>Ao invés de ir colocando diversos ifs um dentro do outro até chegar no resultado esperado, podemos colocar um return e ir selecionando por métodos negativos o resultado que eu quero.</w:t>
+      </w:r>
+      <w:r>
+        <w:rPr>
+          <w:rFonts w:ascii="Times New Roman" w:hAnsi="Times New Roman" w:cs="Times New Roman"/>
+          <w:sz w:val="24"/>
+          <w:szCs w:val="24"/>
+        </w:rPr>
+        <w:t xml:space="preserve"> Essa técnica se chama Early return, usada para melhorar a legibilidade do código.</w:t>
+      </w:r>
+      <w:r>
+        <w:rPr>
+          <w:rFonts w:ascii="Times New Roman" w:hAnsi="Times New Roman" w:cs="Times New Roman"/>
+          <w:sz w:val="24"/>
+          <w:szCs w:val="24"/>
+        </w:rPr>
+        <w:t xml:space="preserve"> Nesses casos onde o comando do if fica somente em uma linha, não tem a necessidade de utilizar os {} do if, basta colocar a condição e o return na frente que já será o suficiente.</w:t>
       </w:r>
     </w:p>
     <w:p>
@@ -3770,30 +3113,18 @@
           <w:sz w:val="24"/>
           <w:szCs w:val="24"/>
         </w:rPr>
+        <w:t xml:space="preserve"> export</w:t>
+      </w:r>
+      <w:r>
+        <w:rPr>
+          <w:rFonts w:ascii="Times New Roman" w:hAnsi="Times New Roman" w:cs="Times New Roman"/>
+          <w:i/>
+          <w:iCs/>
+          <w:sz w:val="24"/>
+          <w:szCs w:val="24"/>
+        </w:rPr>
         <w:t xml:space="preserve"> </w:t>
       </w:r>
-      <w:proofErr w:type="spellStart"/>
-      <w:r>
-        <w:rPr>
-          <w:rFonts w:ascii="Times New Roman" w:hAnsi="Times New Roman" w:cs="Times New Roman"/>
-          <w:i/>
-          <w:iCs/>
-          <w:sz w:val="24"/>
-          <w:szCs w:val="24"/>
-        </w:rPr>
-        <w:t>export</w:t>
-      </w:r>
-      <w:proofErr w:type="spellEnd"/>
-      <w:r>
-        <w:rPr>
-          <w:rFonts w:ascii="Times New Roman" w:hAnsi="Times New Roman" w:cs="Times New Roman"/>
-          <w:i/>
-          <w:iCs/>
-          <w:sz w:val="24"/>
-          <w:szCs w:val="24"/>
-        </w:rPr>
-        <w:t xml:space="preserve"> </w:t>
-      </w:r>
       <w:r>
         <w:rPr>
           <w:rFonts w:ascii="Times New Roman" w:hAnsi="Times New Roman" w:cs="Times New Roman"/>
@@ -3828,25 +3159,7 @@
           <w:sz w:val="24"/>
           <w:szCs w:val="24"/>
         </w:rPr>
-        <w:t xml:space="preserve">, dessa forma fazendo essa conexão. Colocamos o </w:t>
-      </w:r>
-      <w:proofErr w:type="spellStart"/>
-      <w:r>
-        <w:rPr>
-          <w:rFonts w:ascii="Times New Roman" w:hAnsi="Times New Roman" w:cs="Times New Roman"/>
-          <w:sz w:val="24"/>
-          <w:szCs w:val="24"/>
-        </w:rPr>
-        <w:t>export</w:t>
-      </w:r>
-      <w:proofErr w:type="spellEnd"/>
-      <w:r>
-        <w:rPr>
-          <w:rFonts w:ascii="Times New Roman" w:hAnsi="Times New Roman" w:cs="Times New Roman"/>
-          <w:sz w:val="24"/>
-          <w:szCs w:val="24"/>
-        </w:rPr>
-        <w:t xml:space="preserve"> nos módulos antes das classes e o importe no começo do arquivo que está consumindo aquela calasse.</w:t>
+        <w:t>, dessa forma fazendo essa conexão. Colocamos o export nos módulos antes das classes e o importe no começo do arquivo que está consumindo aquela calasse.</w:t>
       </w:r>
     </w:p>
     <w:p>
@@ -3872,65 +3185,23 @@
         </w:rPr>
         <w:t xml:space="preserve">Para que o nodejs execute o código com os módulos, precisamos colocar no terminal </w:t>
       </w:r>
-      <w:proofErr w:type="spellStart"/>
-      <w:r>
-        <w:rPr>
-          <w:rFonts w:ascii="Times New Roman" w:hAnsi="Times New Roman" w:cs="Times New Roman"/>
-          <w:i/>
-          <w:iCs/>
-          <w:sz w:val="24"/>
-          <w:szCs w:val="24"/>
-        </w:rPr>
-        <w:t>npm</w:t>
-      </w:r>
-      <w:proofErr w:type="spellEnd"/>
-      <w:r>
-        <w:rPr>
-          <w:rFonts w:ascii="Times New Roman" w:hAnsi="Times New Roman" w:cs="Times New Roman"/>
-          <w:i/>
-          <w:iCs/>
-          <w:sz w:val="24"/>
-          <w:szCs w:val="24"/>
-        </w:rPr>
-        <w:t xml:space="preserve"> </w:t>
-      </w:r>
-      <w:proofErr w:type="spellStart"/>
-      <w:r>
-        <w:rPr>
-          <w:rFonts w:ascii="Times New Roman" w:hAnsi="Times New Roman" w:cs="Times New Roman"/>
-          <w:i/>
-          <w:iCs/>
-          <w:sz w:val="24"/>
-          <w:szCs w:val="24"/>
-        </w:rPr>
-        <w:t>init</w:t>
-      </w:r>
-      <w:proofErr w:type="spellEnd"/>
-      <w:r>
-        <w:rPr>
-          <w:rFonts w:ascii="Times New Roman" w:hAnsi="Times New Roman" w:cs="Times New Roman"/>
-          <w:sz w:val="24"/>
-          <w:szCs w:val="24"/>
-        </w:rPr>
-        <w:t xml:space="preserve">, ir preenchendo de acordo com o que pede e no final ele irá te gerar um arquivo </w:t>
-      </w:r>
-      <w:proofErr w:type="spellStart"/>
-      <w:r>
-        <w:rPr>
-          <w:rFonts w:ascii="Times New Roman" w:hAnsi="Times New Roman" w:cs="Times New Roman"/>
-          <w:sz w:val="24"/>
-          <w:szCs w:val="24"/>
-        </w:rPr>
-        <w:t>package.json</w:t>
-      </w:r>
-      <w:proofErr w:type="spellEnd"/>
-      <w:r>
-        <w:rPr>
-          <w:rFonts w:ascii="Times New Roman" w:hAnsi="Times New Roman" w:cs="Times New Roman"/>
-          <w:sz w:val="24"/>
-          <w:szCs w:val="24"/>
-        </w:rPr>
-        <w:t xml:space="preserve">. Dentro desse arquivo coloque um </w:t>
+      <w:r>
+        <w:rPr>
+          <w:rFonts w:ascii="Times New Roman" w:hAnsi="Times New Roman" w:cs="Times New Roman"/>
+          <w:i/>
+          <w:iCs/>
+          <w:sz w:val="24"/>
+          <w:szCs w:val="24"/>
+        </w:rPr>
+        <w:t>npm init</w:t>
+      </w:r>
+      <w:r>
+        <w:rPr>
+          <w:rFonts w:ascii="Times New Roman" w:hAnsi="Times New Roman" w:cs="Times New Roman"/>
+          <w:sz w:val="24"/>
+          <w:szCs w:val="24"/>
+        </w:rPr>
+        <w:t xml:space="preserve">, ir preenchendo de acordo com o que pede e no final ele irá te gerar um arquivo package.json. Dentro desse arquivo coloque um </w:t>
       </w:r>
       <w:r>
         <w:rPr>
@@ -4049,6 +3320,14 @@
           <w:szCs w:val="24"/>
         </w:rPr>
         <w:t xml:space="preserve"> </w:t>
+      </w:r>
+      <w:r>
+        <w:rPr>
+          <w:rFonts w:ascii="Times New Roman" w:hAnsi="Times New Roman" w:cs="Times New Roman"/>
+          <w:sz w:val="24"/>
+          <w:szCs w:val="24"/>
+        </w:rPr>
+        <w:t>O JS não te retorna o objeto quando vc tenta acessar ele, ele te retorna uma referência àquele objeto, ou seja, o caminho até aquela memória.</w:t>
       </w:r>
     </w:p>
     <w:sectPr>

</xml_diff>

<commit_message>
Iniciando a aula 5 e Última do módulo
</commit_message>
<xml_diff>
--- a/Formação HTML && CSS3/JavaScript/JavaScript – Alura.docx
+++ b/Formação HTML && CSS3/JavaScript/JavaScript – Alura.docx
@@ -7,8 +7,13 @@
         <w:pStyle w:val="Ttulo"/>
       </w:pPr>
       <w:r>
-        <w:t>JavaScript – Alura</w:t>
-      </w:r>
+        <w:t xml:space="preserve">JavaScript – </w:t>
+      </w:r>
+      <w:proofErr w:type="spellStart"/>
+      <w:r>
+        <w:t>Alura</w:t>
+      </w:r>
+      <w:proofErr w:type="spellEnd"/>
     </w:p>
     <w:p>
       <w:pPr>
@@ -116,7 +121,25 @@
           <w:sz w:val="24"/>
           <w:szCs w:val="24"/>
         </w:rPr>
-        <w:t>Podemos executar o programa no Power shell digitando “node + nome programa”.</w:t>
+        <w:t xml:space="preserve">Podemos executar o programa no Power </w:t>
+      </w:r>
+      <w:proofErr w:type="spellStart"/>
+      <w:r>
+        <w:rPr>
+          <w:rFonts w:ascii="Times New Roman" w:hAnsi="Times New Roman" w:cs="Times New Roman"/>
+          <w:sz w:val="24"/>
+          <w:szCs w:val="24"/>
+        </w:rPr>
+        <w:t>shell</w:t>
+      </w:r>
+      <w:proofErr w:type="spellEnd"/>
+      <w:r>
+        <w:rPr>
+          <w:rFonts w:ascii="Times New Roman" w:hAnsi="Times New Roman" w:cs="Times New Roman"/>
+          <w:sz w:val="24"/>
+          <w:szCs w:val="24"/>
+        </w:rPr>
+        <w:t xml:space="preserve"> digitando “node + nome programa”.</w:t>
       </w:r>
     </w:p>
     <w:p>
@@ -190,7 +213,43 @@
           <w:sz w:val="24"/>
           <w:szCs w:val="24"/>
         </w:rPr>
-        <w:t>↓ copia e cola uma linha no vscode.</w:t>
+        <w:t xml:space="preserve">↓ </w:t>
+      </w:r>
+      <w:proofErr w:type="spellStart"/>
+      <w:r>
+        <w:rPr>
+          <w:rFonts w:ascii="Times New Roman" w:hAnsi="Times New Roman" w:cs="Times New Roman"/>
+          <w:sz w:val="24"/>
+          <w:szCs w:val="24"/>
+        </w:rPr>
+        <w:t>copia</w:t>
+      </w:r>
+      <w:proofErr w:type="spellEnd"/>
+      <w:r>
+        <w:rPr>
+          <w:rFonts w:ascii="Times New Roman" w:hAnsi="Times New Roman" w:cs="Times New Roman"/>
+          <w:sz w:val="24"/>
+          <w:szCs w:val="24"/>
+        </w:rPr>
+        <w:t xml:space="preserve"> e cola uma linha no </w:t>
+      </w:r>
+      <w:proofErr w:type="spellStart"/>
+      <w:r>
+        <w:rPr>
+          <w:rFonts w:ascii="Times New Roman" w:hAnsi="Times New Roman" w:cs="Times New Roman"/>
+          <w:sz w:val="24"/>
+          <w:szCs w:val="24"/>
+        </w:rPr>
+        <w:t>vscode</w:t>
+      </w:r>
+      <w:proofErr w:type="spellEnd"/>
+      <w:r>
+        <w:rPr>
+          <w:rFonts w:ascii="Times New Roman" w:hAnsi="Times New Roman" w:cs="Times New Roman"/>
+          <w:sz w:val="24"/>
+          <w:szCs w:val="24"/>
+        </w:rPr>
+        <w:t>.</w:t>
       </w:r>
     </w:p>
     <w:p>
@@ -224,7 +283,29 @@
           <w:sz w:val="24"/>
           <w:szCs w:val="24"/>
         </w:rPr>
-        <w:t>“const nome da variável</w:t>
+        <w:t>“</w:t>
+      </w:r>
+      <w:proofErr w:type="spellStart"/>
+      <w:r>
+        <w:rPr>
+          <w:rFonts w:ascii="Times New Roman" w:hAnsi="Times New Roman" w:cs="Times New Roman"/>
+          <w:i/>
+          <w:iCs/>
+          <w:sz w:val="24"/>
+          <w:szCs w:val="24"/>
+        </w:rPr>
+        <w:t>const</w:t>
+      </w:r>
+      <w:proofErr w:type="spellEnd"/>
+      <w:r>
+        <w:rPr>
+          <w:rFonts w:ascii="Times New Roman" w:hAnsi="Times New Roman" w:cs="Times New Roman"/>
+          <w:i/>
+          <w:iCs/>
+          <w:sz w:val="24"/>
+          <w:szCs w:val="24"/>
+        </w:rPr>
+        <w:t xml:space="preserve"> nome da variável</w:t>
       </w:r>
       <w:r>
         <w:rPr>
@@ -334,7 +415,43 @@
           <w:sz w:val="24"/>
           <w:szCs w:val="24"/>
         </w:rPr>
-        <w:t>Colocar o comando console é diferente de colocar o comando Console. Quando tem letra maiúscula ele dá erro, pois o JS é Case Sensitive.</w:t>
+        <w:t xml:space="preserve">Colocar o comando console é diferente de colocar o </w:t>
+      </w:r>
+      <w:proofErr w:type="gramStart"/>
+      <w:r>
+        <w:rPr>
+          <w:rFonts w:ascii="Times New Roman" w:hAnsi="Times New Roman" w:cs="Times New Roman"/>
+          <w:sz w:val="24"/>
+          <w:szCs w:val="24"/>
+        </w:rPr>
+        <w:t>comando Console</w:t>
+      </w:r>
+      <w:proofErr w:type="gramEnd"/>
+      <w:r>
+        <w:rPr>
+          <w:rFonts w:ascii="Times New Roman" w:hAnsi="Times New Roman" w:cs="Times New Roman"/>
+          <w:sz w:val="24"/>
+          <w:szCs w:val="24"/>
+        </w:rPr>
+        <w:t xml:space="preserve">. Quando tem letra maiúscula ele dá erro, pois o JS é Case </w:t>
+      </w:r>
+      <w:proofErr w:type="spellStart"/>
+      <w:r>
+        <w:rPr>
+          <w:rFonts w:ascii="Times New Roman" w:hAnsi="Times New Roman" w:cs="Times New Roman"/>
+          <w:sz w:val="24"/>
+          <w:szCs w:val="24"/>
+        </w:rPr>
+        <w:t>Sensitive</w:t>
+      </w:r>
+      <w:proofErr w:type="spellEnd"/>
+      <w:r>
+        <w:rPr>
+          <w:rFonts w:ascii="Times New Roman" w:hAnsi="Times New Roman" w:cs="Times New Roman"/>
+          <w:sz w:val="24"/>
+          <w:szCs w:val="24"/>
+        </w:rPr>
+        <w:t>.</w:t>
       </w:r>
     </w:p>
     <w:p>
@@ -384,6 +501,7 @@
         </w:rPr>
         <w:t xml:space="preserve"> Colocar o </w:t>
       </w:r>
+      <w:proofErr w:type="spellStart"/>
       <w:r>
         <w:rPr>
           <w:rFonts w:ascii="Times New Roman" w:hAnsi="Times New Roman" w:cs="Times New Roman"/>
@@ -394,6 +512,7 @@
         </w:rPr>
         <w:t>const</w:t>
       </w:r>
+      <w:proofErr w:type="spellEnd"/>
       <w:r>
         <w:rPr>
           <w:rFonts w:ascii="Times New Roman" w:hAnsi="Times New Roman" w:cs="Times New Roman"/>
@@ -450,7 +569,29 @@
           <w:sz w:val="24"/>
           <w:szCs w:val="24"/>
         </w:rPr>
-        <w:t>“let”</w:t>
+        <w:t>“</w:t>
+      </w:r>
+      <w:proofErr w:type="spellStart"/>
+      <w:r>
+        <w:rPr>
+          <w:rFonts w:ascii="Times New Roman" w:hAnsi="Times New Roman" w:cs="Times New Roman"/>
+          <w:i/>
+          <w:iCs/>
+          <w:sz w:val="24"/>
+          <w:szCs w:val="24"/>
+        </w:rPr>
+        <w:t>let</w:t>
+      </w:r>
+      <w:proofErr w:type="spellEnd"/>
+      <w:r>
+        <w:rPr>
+          <w:rFonts w:ascii="Times New Roman" w:hAnsi="Times New Roman" w:cs="Times New Roman"/>
+          <w:i/>
+          <w:iCs/>
+          <w:sz w:val="24"/>
+          <w:szCs w:val="24"/>
+        </w:rPr>
+        <w:t>”</w:t>
       </w:r>
       <w:r>
         <w:rPr>
@@ -570,7 +711,25 @@
           <w:sz w:val="24"/>
           <w:szCs w:val="24"/>
         </w:rPr>
-        <w:t>Se a string não conter um número, ele irá tentar fazer a conta e retornará um NaN (not a number)</w:t>
+        <w:t>Se a string não conter um número, ele irá tentar fazer a conta e retornará um NaN (</w:t>
+      </w:r>
+      <w:proofErr w:type="spellStart"/>
+      <w:r>
+        <w:rPr>
+          <w:rFonts w:ascii="Times New Roman" w:hAnsi="Times New Roman" w:cs="Times New Roman"/>
+          <w:sz w:val="24"/>
+          <w:szCs w:val="24"/>
+        </w:rPr>
+        <w:t>not</w:t>
+      </w:r>
+      <w:proofErr w:type="spellEnd"/>
+      <w:r>
+        <w:rPr>
+          <w:rFonts w:ascii="Times New Roman" w:hAnsi="Times New Roman" w:cs="Times New Roman"/>
+          <w:sz w:val="24"/>
+          <w:szCs w:val="24"/>
+        </w:rPr>
+        <w:t xml:space="preserve"> a number)</w:t>
       </w:r>
       <w:r>
         <w:rPr>
@@ -604,23 +763,77 @@
         </w:rPr>
         <w:t xml:space="preserve">Para converter uma string para número use o comando </w:t>
       </w:r>
-      <w:r>
-        <w:rPr>
-          <w:rFonts w:ascii="Times New Roman" w:hAnsi="Times New Roman" w:cs="Times New Roman"/>
-          <w:i/>
-          <w:iCs/>
-          <w:sz w:val="24"/>
-          <w:szCs w:val="24"/>
-        </w:rPr>
-        <w:t>parseInt/parseFloat(“string”);</w:t>
-      </w:r>
-      <w:r>
-        <w:rPr>
-          <w:rFonts w:ascii="Times New Roman" w:hAnsi="Times New Roman" w:cs="Times New Roman"/>
-          <w:sz w:val="24"/>
-          <w:szCs w:val="24"/>
-        </w:rPr>
-        <w:t>, sendo elas: números inteiros e flutuantes/reais, respectivamente.</w:t>
+      <w:proofErr w:type="spellStart"/>
+      <w:r>
+        <w:rPr>
+          <w:rFonts w:ascii="Times New Roman" w:hAnsi="Times New Roman" w:cs="Times New Roman"/>
+          <w:i/>
+          <w:iCs/>
+          <w:sz w:val="24"/>
+          <w:szCs w:val="24"/>
+        </w:rPr>
+        <w:t>parseInt</w:t>
+      </w:r>
+      <w:proofErr w:type="spellEnd"/>
+      <w:r>
+        <w:rPr>
+          <w:rFonts w:ascii="Times New Roman" w:hAnsi="Times New Roman" w:cs="Times New Roman"/>
+          <w:i/>
+          <w:iCs/>
+          <w:sz w:val="24"/>
+          <w:szCs w:val="24"/>
+        </w:rPr>
+        <w:t>/</w:t>
+      </w:r>
+      <w:proofErr w:type="spellStart"/>
+      <w:r>
+        <w:rPr>
+          <w:rFonts w:ascii="Times New Roman" w:hAnsi="Times New Roman" w:cs="Times New Roman"/>
+          <w:i/>
+          <w:iCs/>
+          <w:sz w:val="24"/>
+          <w:szCs w:val="24"/>
+        </w:rPr>
+        <w:t>parseFloat</w:t>
+      </w:r>
+      <w:proofErr w:type="spellEnd"/>
+      <w:r>
+        <w:rPr>
+          <w:rFonts w:ascii="Times New Roman" w:hAnsi="Times New Roman" w:cs="Times New Roman"/>
+          <w:i/>
+          <w:iCs/>
+          <w:sz w:val="24"/>
+          <w:szCs w:val="24"/>
+        </w:rPr>
+        <w:t>(“string”</w:t>
+      </w:r>
+      <w:proofErr w:type="gramStart"/>
+      <w:r>
+        <w:rPr>
+          <w:rFonts w:ascii="Times New Roman" w:hAnsi="Times New Roman" w:cs="Times New Roman"/>
+          <w:i/>
+          <w:iCs/>
+          <w:sz w:val="24"/>
+          <w:szCs w:val="24"/>
+        </w:rPr>
+        <w:t>);</w:t>
+      </w:r>
+      <w:r>
+        <w:rPr>
+          <w:rFonts w:ascii="Times New Roman" w:hAnsi="Times New Roman" w:cs="Times New Roman"/>
+          <w:sz w:val="24"/>
+          <w:szCs w:val="24"/>
+        </w:rPr>
+        <w:t>,</w:t>
+      </w:r>
+      <w:proofErr w:type="gramEnd"/>
+      <w:r>
+        <w:rPr>
+          <w:rFonts w:ascii="Times New Roman" w:hAnsi="Times New Roman" w:cs="Times New Roman"/>
+          <w:sz w:val="24"/>
+          <w:szCs w:val="24"/>
+        </w:rPr>
+        <w:t xml:space="preserve"> sendo elas: números inteiros e flutuantes/reais, respectivamente.</w:t>
       </w:r>
     </w:p>
     <w:p>
@@ -687,7 +900,18 @@
           <w:sz w:val="24"/>
           <w:szCs w:val="24"/>
         </w:rPr>
-        <w:t>console.log(nome, sobrenome);/console.log(nome + “ “ + sobrenome);</w:t>
+        <w:t>console.log(nome, sobrenome);/console.log(nome + “ “ + sobrenome</w:t>
+      </w:r>
+      <w:proofErr w:type="gramStart"/>
+      <w:r>
+        <w:rPr>
+          <w:rFonts w:ascii="Times New Roman" w:hAnsi="Times New Roman" w:cs="Times New Roman"/>
+          <w:i/>
+          <w:iCs/>
+          <w:sz w:val="24"/>
+          <w:szCs w:val="24"/>
+        </w:rPr>
+        <w:t>);</w:t>
       </w:r>
       <w:r>
         <w:rPr>
@@ -697,6 +921,7 @@
         </w:rPr>
         <w:t>.</w:t>
       </w:r>
+      <w:proofErr w:type="gramEnd"/>
     </w:p>
     <w:p>
       <w:pPr>
@@ -787,6 +1012,7 @@
         </w:rPr>
         <w:t>A declaração de variável “</w:t>
       </w:r>
+      <w:proofErr w:type="spellStart"/>
       <w:r>
         <w:rPr>
           <w:rFonts w:ascii="Times New Roman" w:hAnsi="Times New Roman" w:cs="Times New Roman"/>
@@ -797,6 +1023,7 @@
         </w:rPr>
         <w:t>const</w:t>
       </w:r>
+      <w:proofErr w:type="spellEnd"/>
       <w:r>
         <w:rPr>
           <w:rFonts w:ascii="Times New Roman" w:hAnsi="Times New Roman" w:cs="Times New Roman"/>
@@ -813,6 +1040,7 @@
         </w:rPr>
         <w:t xml:space="preserve"> Já a declaração “</w:t>
       </w:r>
+      <w:proofErr w:type="spellStart"/>
       <w:r>
         <w:rPr>
           <w:rFonts w:ascii="Times New Roman" w:hAnsi="Times New Roman" w:cs="Times New Roman"/>
@@ -823,6 +1051,7 @@
         </w:rPr>
         <w:t>let</w:t>
       </w:r>
+      <w:proofErr w:type="spellEnd"/>
       <w:r>
         <w:rPr>
           <w:rFonts w:ascii="Times New Roman" w:hAnsi="Times New Roman" w:cs="Times New Roman"/>
@@ -987,7 +1216,25 @@
           <w:sz w:val="24"/>
           <w:szCs w:val="24"/>
         </w:rPr>
-        <w:t>Conseguimos declarar e atribuir valores à variáveis em momentos e linhas diferentes, não preciso fazer isso no mesmo momento sempre.</w:t>
+        <w:t xml:space="preserve">Conseguimos declarar e atribuir valores </w:t>
+      </w:r>
+      <w:proofErr w:type="gramStart"/>
+      <w:r>
+        <w:rPr>
+          <w:rFonts w:ascii="Times New Roman" w:hAnsi="Times New Roman" w:cs="Times New Roman"/>
+          <w:sz w:val="24"/>
+          <w:szCs w:val="24"/>
+        </w:rPr>
+        <w:t>à</w:t>
+      </w:r>
+      <w:proofErr w:type="gramEnd"/>
+      <w:r>
+        <w:rPr>
+          <w:rFonts w:ascii="Times New Roman" w:hAnsi="Times New Roman" w:cs="Times New Roman"/>
+          <w:sz w:val="24"/>
+          <w:szCs w:val="24"/>
+        </w:rPr>
+        <w:t xml:space="preserve"> variáveis em momentos e linhas diferentes, não preciso fazer isso no mesmo momento sempre.</w:t>
       </w:r>
     </w:p>
     <w:p>
@@ -1041,15 +1288,27 @@
         </w:rPr>
         <w:t xml:space="preserve">Para criar listas utilizamos o comando </w:t>
       </w:r>
-      <w:r>
-        <w:rPr>
-          <w:rFonts w:ascii="Times New Roman" w:hAnsi="Times New Roman" w:cs="Times New Roman"/>
-          <w:i/>
-          <w:iCs/>
-          <w:sz w:val="24"/>
-          <w:szCs w:val="24"/>
-        </w:rPr>
-        <w:t xml:space="preserve">const lista = </w:t>
+      <w:proofErr w:type="spellStart"/>
+      <w:r>
+        <w:rPr>
+          <w:rFonts w:ascii="Times New Roman" w:hAnsi="Times New Roman" w:cs="Times New Roman"/>
+          <w:i/>
+          <w:iCs/>
+          <w:sz w:val="24"/>
+          <w:szCs w:val="24"/>
+        </w:rPr>
+        <w:t>const</w:t>
+      </w:r>
+      <w:proofErr w:type="spellEnd"/>
+      <w:r>
+        <w:rPr>
+          <w:rFonts w:ascii="Times New Roman" w:hAnsi="Times New Roman" w:cs="Times New Roman"/>
+          <w:i/>
+          <w:iCs/>
+          <w:sz w:val="24"/>
+          <w:szCs w:val="24"/>
+        </w:rPr>
+        <w:t xml:space="preserve"> lista = </w:t>
       </w:r>
       <w:r>
         <w:rPr>
@@ -1091,6 +1350,7 @@
         </w:rPr>
         <w:t xml:space="preserve"> </w:t>
       </w:r>
+      <w:proofErr w:type="gramStart"/>
       <w:r>
         <w:rPr>
           <w:rFonts w:ascii="Times New Roman" w:hAnsi="Times New Roman" w:cs="Times New Roman"/>
@@ -1107,7 +1367,16 @@
           <w:sz w:val="24"/>
           <w:szCs w:val="24"/>
         </w:rPr>
-        <w:t xml:space="preserve">, dessa forma criando ela dentro da variável constante </w:t>
+        <w:t>,</w:t>
+      </w:r>
+      <w:proofErr w:type="gramEnd"/>
+      <w:r>
+        <w:rPr>
+          <w:rFonts w:ascii="Times New Roman" w:hAnsi="Times New Roman" w:cs="Times New Roman"/>
+          <w:sz w:val="24"/>
+          <w:szCs w:val="24"/>
+        </w:rPr>
+        <w:t xml:space="preserve"> dessa forma criando ela dentro da variável constante </w:t>
       </w:r>
       <w:r>
         <w:rPr>
@@ -1153,6 +1422,7 @@
         </w:rPr>
         <w:t xml:space="preserve">Podemos adicionar outros elementos nas listas dinamicamente utilizando o comando </w:t>
       </w:r>
+      <w:proofErr w:type="spellStart"/>
       <w:r>
         <w:rPr>
           <w:rFonts w:ascii="Times New Roman" w:hAnsi="Times New Roman" w:cs="Times New Roman"/>
@@ -1173,7 +1443,20 @@
           <w:sz w:val="24"/>
           <w:szCs w:val="24"/>
         </w:rPr>
-        <w:t>push(`</w:t>
+        <w:t>push</w:t>
+      </w:r>
+      <w:proofErr w:type="spellEnd"/>
+      <w:r>
+        <w:rPr>
+          <w:rFonts w:ascii="Times New Roman" w:hAnsi="Times New Roman" w:cs="Times New Roman"/>
+          <w:b/>
+          <w:bCs/>
+          <w:i/>
+          <w:iCs/>
+          <w:sz w:val="24"/>
+          <w:szCs w:val="24"/>
+        </w:rPr>
+        <w:t>(`</w:t>
       </w:r>
       <w:r>
         <w:rPr>
@@ -1195,7 +1478,20 @@
           <w:sz w:val="24"/>
           <w:szCs w:val="24"/>
         </w:rPr>
-        <w:t>`);</w:t>
+        <w:t>`</w:t>
+      </w:r>
+      <w:proofErr w:type="gramStart"/>
+      <w:r>
+        <w:rPr>
+          <w:rFonts w:ascii="Times New Roman" w:hAnsi="Times New Roman" w:cs="Times New Roman"/>
+          <w:b/>
+          <w:bCs/>
+          <w:i/>
+          <w:iCs/>
+          <w:sz w:val="24"/>
+          <w:szCs w:val="24"/>
+        </w:rPr>
+        <w:t>);</w:t>
       </w:r>
       <w:r>
         <w:rPr>
@@ -1205,6 +1501,7 @@
         </w:rPr>
         <w:t>.</w:t>
       </w:r>
+      <w:proofErr w:type="gramEnd"/>
     </w:p>
     <w:p>
       <w:pPr>
@@ -1292,6 +1589,7 @@
         </w:rPr>
         <w:t xml:space="preserve"> que podemos adicionar itens dinamicamente na lista, também podemos retirá-los utilizando o comando </w:t>
       </w:r>
+      <w:proofErr w:type="spellStart"/>
       <w:r>
         <w:rPr>
           <w:rFonts w:ascii="Times New Roman" w:hAnsi="Times New Roman" w:cs="Times New Roman"/>
@@ -1326,6 +1624,7 @@
         </w:rPr>
         <w:t>splice</w:t>
       </w:r>
+      <w:proofErr w:type="spellEnd"/>
       <w:r>
         <w:rPr>
           <w:rFonts w:ascii="Times New Roman" w:hAnsi="Times New Roman" w:cs="Times New Roman"/>
@@ -1404,6 +1703,7 @@
         </w:rPr>
         <w:t xml:space="preserve"> quantidade de elementos</w:t>
       </w:r>
+      <w:proofErr w:type="gramStart"/>
       <w:r>
         <w:rPr>
           <w:rFonts w:ascii="Times New Roman" w:hAnsi="Times New Roman" w:cs="Times New Roman"/>
@@ -1424,6 +1724,7 @@
         </w:rPr>
         <w:t>.</w:t>
       </w:r>
+      <w:proofErr w:type="gramEnd"/>
       <w:r>
         <w:rPr>
           <w:rFonts w:ascii="Times New Roman" w:hAnsi="Times New Roman" w:cs="Times New Roman"/>
@@ -1642,15 +1943,27 @@
         </w:rPr>
         <w:t xml:space="preserve">Caso a condição colocada acima seja falsa, podemos colocar um </w:t>
       </w:r>
-      <w:r>
-        <w:rPr>
-          <w:rFonts w:ascii="Times New Roman" w:hAnsi="Times New Roman" w:cs="Times New Roman"/>
-          <w:i/>
-          <w:iCs/>
-          <w:sz w:val="24"/>
-          <w:szCs w:val="24"/>
-        </w:rPr>
-        <w:t>else{bloco de código}</w:t>
+      <w:proofErr w:type="spellStart"/>
+      <w:r>
+        <w:rPr>
+          <w:rFonts w:ascii="Times New Roman" w:hAnsi="Times New Roman" w:cs="Times New Roman"/>
+          <w:i/>
+          <w:iCs/>
+          <w:sz w:val="24"/>
+          <w:szCs w:val="24"/>
+        </w:rPr>
+        <w:t>else</w:t>
+      </w:r>
+      <w:proofErr w:type="spellEnd"/>
+      <w:r>
+        <w:rPr>
+          <w:rFonts w:ascii="Times New Roman" w:hAnsi="Times New Roman" w:cs="Times New Roman"/>
+          <w:i/>
+          <w:iCs/>
+          <w:sz w:val="24"/>
+          <w:szCs w:val="24"/>
+        </w:rPr>
+        <w:t>{bloco de código}</w:t>
       </w:r>
       <w:r>
         <w:rPr>
@@ -1684,15 +1997,51 @@
           <w:sz w:val="24"/>
           <w:szCs w:val="24"/>
         </w:rPr>
-        <w:t xml:space="preserve">Podemos colocar vários ifs </w:t>
-      </w:r>
-      <w:r>
-        <w:rPr>
-          <w:rFonts w:ascii="Times New Roman" w:hAnsi="Times New Roman" w:cs="Times New Roman"/>
-          <w:sz w:val="24"/>
-          <w:szCs w:val="24"/>
-        </w:rPr>
-        <w:t xml:space="preserve">ou elses </w:t>
+        <w:t xml:space="preserve">Podemos colocar vários </w:t>
+      </w:r>
+      <w:proofErr w:type="spellStart"/>
+      <w:r>
+        <w:rPr>
+          <w:rFonts w:ascii="Times New Roman" w:hAnsi="Times New Roman" w:cs="Times New Roman"/>
+          <w:sz w:val="24"/>
+          <w:szCs w:val="24"/>
+        </w:rPr>
+        <w:t>ifs</w:t>
+      </w:r>
+      <w:proofErr w:type="spellEnd"/>
+      <w:r>
+        <w:rPr>
+          <w:rFonts w:ascii="Times New Roman" w:hAnsi="Times New Roman" w:cs="Times New Roman"/>
+          <w:sz w:val="24"/>
+          <w:szCs w:val="24"/>
+        </w:rPr>
+        <w:t xml:space="preserve"> </w:t>
+      </w:r>
+      <w:r>
+        <w:rPr>
+          <w:rFonts w:ascii="Times New Roman" w:hAnsi="Times New Roman" w:cs="Times New Roman"/>
+          <w:sz w:val="24"/>
+          <w:szCs w:val="24"/>
+        </w:rPr>
+        <w:t xml:space="preserve">ou </w:t>
+      </w:r>
+      <w:proofErr w:type="spellStart"/>
+      <w:r>
+        <w:rPr>
+          <w:rFonts w:ascii="Times New Roman" w:hAnsi="Times New Roman" w:cs="Times New Roman"/>
+          <w:sz w:val="24"/>
+          <w:szCs w:val="24"/>
+        </w:rPr>
+        <w:t>elses</w:t>
+      </w:r>
+      <w:proofErr w:type="spellEnd"/>
+      <w:r>
+        <w:rPr>
+          <w:rFonts w:ascii="Times New Roman" w:hAnsi="Times New Roman" w:cs="Times New Roman"/>
+          <w:sz w:val="24"/>
+          <w:szCs w:val="24"/>
+        </w:rPr>
+        <w:t xml:space="preserve"> </w:t>
       </w:r>
       <w:r>
         <w:rPr>
@@ -1726,7 +2075,25 @@
           <w:sz w:val="24"/>
           <w:szCs w:val="24"/>
         </w:rPr>
-        <w:t>Apertando ALT+SHIFT+F o vscode irá formatar automaticamente o código para você.</w:t>
+        <w:t xml:space="preserve">Apertando ALT+SHIFT+F o </w:t>
+      </w:r>
+      <w:proofErr w:type="spellStart"/>
+      <w:r>
+        <w:rPr>
+          <w:rFonts w:ascii="Times New Roman" w:hAnsi="Times New Roman" w:cs="Times New Roman"/>
+          <w:sz w:val="24"/>
+          <w:szCs w:val="24"/>
+        </w:rPr>
+        <w:t>vscode</w:t>
+      </w:r>
+      <w:proofErr w:type="spellEnd"/>
+      <w:r>
+        <w:rPr>
+          <w:rFonts w:ascii="Times New Roman" w:hAnsi="Times New Roman" w:cs="Times New Roman"/>
+          <w:sz w:val="24"/>
+          <w:szCs w:val="24"/>
+        </w:rPr>
+        <w:t xml:space="preserve"> irá formatar automaticamente o código para você.</w:t>
       </w:r>
     </w:p>
     <w:p>
@@ -1746,13 +2113,23 @@
           <w:szCs w:val="24"/>
         </w:rPr>
       </w:pPr>
-      <w:r>
-        <w:rPr>
-          <w:rFonts w:ascii="Times New Roman" w:hAnsi="Times New Roman" w:cs="Times New Roman"/>
-          <w:sz w:val="24"/>
-          <w:szCs w:val="24"/>
-        </w:rPr>
-        <w:t>Muitas condicionais no código pode acabar gerando erros e dificultar na hora de achar.</w:t>
+      <w:proofErr w:type="gramStart"/>
+      <w:r>
+        <w:rPr>
+          <w:rFonts w:ascii="Times New Roman" w:hAnsi="Times New Roman" w:cs="Times New Roman"/>
+          <w:sz w:val="24"/>
+          <w:szCs w:val="24"/>
+        </w:rPr>
+        <w:t>Muitas condicionais no código pode</w:t>
+      </w:r>
+      <w:proofErr w:type="gramEnd"/>
+      <w:r>
+        <w:rPr>
+          <w:rFonts w:ascii="Times New Roman" w:hAnsi="Times New Roman" w:cs="Times New Roman"/>
+          <w:sz w:val="24"/>
+          <w:szCs w:val="24"/>
+        </w:rPr>
+        <w:t xml:space="preserve"> acabar gerando erros e dificultar na hora de achar.</w:t>
       </w:r>
     </w:p>
     <w:p>
@@ -2085,7 +2462,29 @@
           <w:sz w:val="24"/>
           <w:szCs w:val="24"/>
         </w:rPr>
-        <w:t>for(declara contador; contador; contador++){ bloco de código como no while }</w:t>
+        <w:t xml:space="preserve">for(declara contador; contador; contador++){ bloco de código como no </w:t>
+      </w:r>
+      <w:proofErr w:type="spellStart"/>
+      <w:r>
+        <w:rPr>
+          <w:rFonts w:ascii="Times New Roman" w:hAnsi="Times New Roman" w:cs="Times New Roman"/>
+          <w:i/>
+          <w:iCs/>
+          <w:sz w:val="24"/>
+          <w:szCs w:val="24"/>
+        </w:rPr>
+        <w:t>while</w:t>
+      </w:r>
+      <w:proofErr w:type="spellEnd"/>
+      <w:r>
+        <w:rPr>
+          <w:rFonts w:ascii="Times New Roman" w:hAnsi="Times New Roman" w:cs="Times New Roman"/>
+          <w:i/>
+          <w:iCs/>
+          <w:sz w:val="24"/>
+          <w:szCs w:val="24"/>
+        </w:rPr>
+        <w:t xml:space="preserve"> }</w:t>
       </w:r>
       <w:r>
         <w:rPr>
@@ -2423,15 +2822,49 @@
         </w:rPr>
         <w:t xml:space="preserve">Para criar uma classe segue-se a seguinte estrutura: </w:t>
       </w:r>
-      <w:r>
-        <w:rPr>
-          <w:rFonts w:ascii="Times New Roman" w:hAnsi="Times New Roman" w:cs="Times New Roman"/>
-          <w:i/>
-          <w:iCs/>
-          <w:sz w:val="24"/>
-          <w:szCs w:val="24"/>
-        </w:rPr>
-        <w:t>class nomeDaClasse {variáveis que ela contém}</w:t>
+      <w:proofErr w:type="spellStart"/>
+      <w:r>
+        <w:rPr>
+          <w:rFonts w:ascii="Times New Roman" w:hAnsi="Times New Roman" w:cs="Times New Roman"/>
+          <w:i/>
+          <w:iCs/>
+          <w:sz w:val="24"/>
+          <w:szCs w:val="24"/>
+        </w:rPr>
+        <w:t>class</w:t>
+      </w:r>
+      <w:proofErr w:type="spellEnd"/>
+      <w:r>
+        <w:rPr>
+          <w:rFonts w:ascii="Times New Roman" w:hAnsi="Times New Roman" w:cs="Times New Roman"/>
+          <w:i/>
+          <w:iCs/>
+          <w:sz w:val="24"/>
+          <w:szCs w:val="24"/>
+        </w:rPr>
+        <w:t xml:space="preserve"> </w:t>
+      </w:r>
+      <w:proofErr w:type="spellStart"/>
+      <w:r>
+        <w:rPr>
+          <w:rFonts w:ascii="Times New Roman" w:hAnsi="Times New Roman" w:cs="Times New Roman"/>
+          <w:i/>
+          <w:iCs/>
+          <w:sz w:val="24"/>
+          <w:szCs w:val="24"/>
+        </w:rPr>
+        <w:t>nomeDaClasse</w:t>
+      </w:r>
+      <w:proofErr w:type="spellEnd"/>
+      <w:r>
+        <w:rPr>
+          <w:rFonts w:ascii="Times New Roman" w:hAnsi="Times New Roman" w:cs="Times New Roman"/>
+          <w:i/>
+          <w:iCs/>
+          <w:sz w:val="24"/>
+          <w:szCs w:val="24"/>
+        </w:rPr>
+        <w:t xml:space="preserve"> {variáveis que ela contém}</w:t>
       </w:r>
       <w:r>
         <w:rPr>
@@ -2497,25 +2930,101 @@
           <w:sz w:val="24"/>
           <w:szCs w:val="24"/>
         </w:rPr>
-        <w:t>new nomeDaClasse();</w:t>
-      </w:r>
-      <w:r>
-        <w:rPr>
-          <w:rFonts w:ascii="Times New Roman" w:hAnsi="Times New Roman" w:cs="Times New Roman"/>
-          <w:sz w:val="24"/>
-          <w:szCs w:val="24"/>
-        </w:rPr>
-        <w:t xml:space="preserve">, porém, é necessário criar uma variável para ela, portanto, o código completo fica assim: </w:t>
-      </w:r>
-      <w:r>
-        <w:rPr>
-          <w:rFonts w:ascii="Times New Roman" w:hAnsi="Times New Roman" w:cs="Times New Roman"/>
-          <w:i/>
-          <w:iCs/>
-          <w:sz w:val="24"/>
-          <w:szCs w:val="24"/>
-        </w:rPr>
-        <w:t>const variável = new nomeDaClasse();</w:t>
+        <w:t xml:space="preserve">new </w:t>
+      </w:r>
+      <w:proofErr w:type="spellStart"/>
+      <w:r>
+        <w:rPr>
+          <w:rFonts w:ascii="Times New Roman" w:hAnsi="Times New Roman" w:cs="Times New Roman"/>
+          <w:i/>
+          <w:iCs/>
+          <w:sz w:val="24"/>
+          <w:szCs w:val="24"/>
+        </w:rPr>
+        <w:t>nomeDaClasse</w:t>
+      </w:r>
+      <w:proofErr w:type="spellEnd"/>
+      <w:r>
+        <w:rPr>
+          <w:rFonts w:ascii="Times New Roman" w:hAnsi="Times New Roman" w:cs="Times New Roman"/>
+          <w:i/>
+          <w:iCs/>
+          <w:sz w:val="24"/>
+          <w:szCs w:val="24"/>
+        </w:rPr>
+        <w:t>(</w:t>
+      </w:r>
+      <w:proofErr w:type="gramStart"/>
+      <w:r>
+        <w:rPr>
+          <w:rFonts w:ascii="Times New Roman" w:hAnsi="Times New Roman" w:cs="Times New Roman"/>
+          <w:i/>
+          <w:iCs/>
+          <w:sz w:val="24"/>
+          <w:szCs w:val="24"/>
+        </w:rPr>
+        <w:t>);</w:t>
+      </w:r>
+      <w:r>
+        <w:rPr>
+          <w:rFonts w:ascii="Times New Roman" w:hAnsi="Times New Roman" w:cs="Times New Roman"/>
+          <w:sz w:val="24"/>
+          <w:szCs w:val="24"/>
+        </w:rPr>
+        <w:t>,</w:t>
+      </w:r>
+      <w:proofErr w:type="gramEnd"/>
+      <w:r>
+        <w:rPr>
+          <w:rFonts w:ascii="Times New Roman" w:hAnsi="Times New Roman" w:cs="Times New Roman"/>
+          <w:sz w:val="24"/>
+          <w:szCs w:val="24"/>
+        </w:rPr>
+        <w:t xml:space="preserve"> porém, é necessário criar uma variável para ela, portanto, o código completo fica assim: </w:t>
+      </w:r>
+      <w:proofErr w:type="spellStart"/>
+      <w:r>
+        <w:rPr>
+          <w:rFonts w:ascii="Times New Roman" w:hAnsi="Times New Roman" w:cs="Times New Roman"/>
+          <w:i/>
+          <w:iCs/>
+          <w:sz w:val="24"/>
+          <w:szCs w:val="24"/>
+        </w:rPr>
+        <w:t>const</w:t>
+      </w:r>
+      <w:proofErr w:type="spellEnd"/>
+      <w:r>
+        <w:rPr>
+          <w:rFonts w:ascii="Times New Roman" w:hAnsi="Times New Roman" w:cs="Times New Roman"/>
+          <w:i/>
+          <w:iCs/>
+          <w:sz w:val="24"/>
+          <w:szCs w:val="24"/>
+        </w:rPr>
+        <w:t xml:space="preserve"> variável = new </w:t>
+      </w:r>
+      <w:proofErr w:type="spellStart"/>
+      <w:r>
+        <w:rPr>
+          <w:rFonts w:ascii="Times New Roman" w:hAnsi="Times New Roman" w:cs="Times New Roman"/>
+          <w:i/>
+          <w:iCs/>
+          <w:sz w:val="24"/>
+          <w:szCs w:val="24"/>
+        </w:rPr>
+        <w:t>nomeDaClasse</w:t>
+      </w:r>
+      <w:proofErr w:type="spellEnd"/>
+      <w:r>
+        <w:rPr>
+          <w:rFonts w:ascii="Times New Roman" w:hAnsi="Times New Roman" w:cs="Times New Roman"/>
+          <w:i/>
+          <w:iCs/>
+          <w:sz w:val="24"/>
+          <w:szCs w:val="24"/>
+        </w:rPr>
+        <w:t>();</w:t>
       </w:r>
       <w:r>
         <w:rPr>
@@ -2549,15 +3058,50 @@
         </w:rPr>
         <w:t xml:space="preserve">Para acessar um atributo da variável, que está dentro da classe, nós colocamos o nome da variável (criada acima) um “.” E o nome do atributo: </w:t>
       </w:r>
-      <w:r>
-        <w:rPr>
-          <w:rFonts w:ascii="Times New Roman" w:hAnsi="Times New Roman" w:cs="Times New Roman"/>
-          <w:i/>
-          <w:iCs/>
-          <w:sz w:val="24"/>
-          <w:szCs w:val="24"/>
-        </w:rPr>
-        <w:t>variável.nomeDoAtributo = conteúto;</w:t>
+      <w:proofErr w:type="spellStart"/>
+      <w:r>
+        <w:rPr>
+          <w:rFonts w:ascii="Times New Roman" w:hAnsi="Times New Roman" w:cs="Times New Roman"/>
+          <w:i/>
+          <w:iCs/>
+          <w:sz w:val="24"/>
+          <w:szCs w:val="24"/>
+        </w:rPr>
+        <w:t>variável.nomeDoAtributo</w:t>
+      </w:r>
+      <w:proofErr w:type="spellEnd"/>
+      <w:r>
+        <w:rPr>
+          <w:rFonts w:ascii="Times New Roman" w:hAnsi="Times New Roman" w:cs="Times New Roman"/>
+          <w:i/>
+          <w:iCs/>
+          <w:sz w:val="24"/>
+          <w:szCs w:val="24"/>
+        </w:rPr>
+        <w:t xml:space="preserve"> = </w:t>
+      </w:r>
+      <w:proofErr w:type="spellStart"/>
+      <w:proofErr w:type="gramStart"/>
+      <w:r>
+        <w:rPr>
+          <w:rFonts w:ascii="Times New Roman" w:hAnsi="Times New Roman" w:cs="Times New Roman"/>
+          <w:i/>
+          <w:iCs/>
+          <w:sz w:val="24"/>
+          <w:szCs w:val="24"/>
+        </w:rPr>
+        <w:t>conteúto</w:t>
+      </w:r>
+      <w:proofErr w:type="spellEnd"/>
+      <w:r>
+        <w:rPr>
+          <w:rFonts w:ascii="Times New Roman" w:hAnsi="Times New Roman" w:cs="Times New Roman"/>
+          <w:i/>
+          <w:iCs/>
+          <w:sz w:val="24"/>
+          <w:szCs w:val="24"/>
+        </w:rPr>
+        <w:t>;</w:t>
       </w:r>
       <w:r>
         <w:rPr>
@@ -2567,6 +3111,7 @@
         </w:rPr>
         <w:t>.</w:t>
       </w:r>
+      <w:proofErr w:type="gramEnd"/>
     </w:p>
     <w:p>
       <w:pPr>
@@ -2748,15 +3293,27 @@
         </w:rPr>
         <w:t xml:space="preserve">Quando nos referimos a uma conta corrente específica ou um objeto ao qual a classe é referente, podemos colocar apenas o comando </w:t>
       </w:r>
-      <w:r>
-        <w:rPr>
-          <w:rFonts w:ascii="Times New Roman" w:hAnsi="Times New Roman" w:cs="Times New Roman"/>
-          <w:i/>
-          <w:iCs/>
-          <w:sz w:val="24"/>
-          <w:szCs w:val="24"/>
-        </w:rPr>
-        <w:t>this.</w:t>
+      <w:proofErr w:type="spellStart"/>
+      <w:r>
+        <w:rPr>
+          <w:rFonts w:ascii="Times New Roman" w:hAnsi="Times New Roman" w:cs="Times New Roman"/>
+          <w:i/>
+          <w:iCs/>
+          <w:sz w:val="24"/>
+          <w:szCs w:val="24"/>
+        </w:rPr>
+        <w:t>this</w:t>
+      </w:r>
+      <w:proofErr w:type="spellEnd"/>
+      <w:r>
+        <w:rPr>
+          <w:rFonts w:ascii="Times New Roman" w:hAnsi="Times New Roman" w:cs="Times New Roman"/>
+          <w:i/>
+          <w:iCs/>
+          <w:sz w:val="24"/>
+          <w:szCs w:val="24"/>
+        </w:rPr>
+        <w:t>.</w:t>
       </w:r>
       <w:r>
         <w:rPr>
@@ -2884,7 +3441,25 @@
           <w:sz w:val="24"/>
           <w:szCs w:val="24"/>
         </w:rPr>
-        <w:t>Nós podemos fazer retornos (return) dentro de métodos para, no caso do banco, retornar o valor esperado para o cliente após um saque.</w:t>
+        <w:t>Nós podemos fazer retornos (</w:t>
+      </w:r>
+      <w:proofErr w:type="spellStart"/>
+      <w:r>
+        <w:rPr>
+          <w:rFonts w:ascii="Times New Roman" w:hAnsi="Times New Roman" w:cs="Times New Roman"/>
+          <w:sz w:val="24"/>
+          <w:szCs w:val="24"/>
+        </w:rPr>
+        <w:t>return</w:t>
+      </w:r>
+      <w:proofErr w:type="spellEnd"/>
+      <w:r>
+        <w:rPr>
+          <w:rFonts w:ascii="Times New Roman" w:hAnsi="Times New Roman" w:cs="Times New Roman"/>
+          <w:sz w:val="24"/>
+          <w:szCs w:val="24"/>
+        </w:rPr>
+        <w:t>) dentro de métodos para, no caso do banco, retornar o valor esperado para o cliente após um saque.</w:t>
       </w:r>
     </w:p>
     <w:p>
@@ -2902,13 +3477,23 @@
           <w:szCs w:val="24"/>
         </w:rPr>
       </w:pPr>
-      <w:r>
-        <w:rPr>
-          <w:rFonts w:ascii="Times New Roman" w:hAnsi="Times New Roman" w:cs="Times New Roman"/>
-          <w:sz w:val="24"/>
-          <w:szCs w:val="24"/>
-        </w:rPr>
-        <w:t>Return sempre no final do método/função.</w:t>
+      <w:proofErr w:type="spellStart"/>
+      <w:r>
+        <w:rPr>
+          <w:rFonts w:ascii="Times New Roman" w:hAnsi="Times New Roman" w:cs="Times New Roman"/>
+          <w:sz w:val="24"/>
+          <w:szCs w:val="24"/>
+        </w:rPr>
+        <w:t>Return</w:t>
+      </w:r>
+      <w:proofErr w:type="spellEnd"/>
+      <w:r>
+        <w:rPr>
+          <w:rFonts w:ascii="Times New Roman" w:hAnsi="Times New Roman" w:cs="Times New Roman"/>
+          <w:sz w:val="24"/>
+          <w:szCs w:val="24"/>
+        </w:rPr>
+        <w:t xml:space="preserve"> sempre no final do método/função.</w:t>
       </w:r>
     </w:p>
     <w:p>
@@ -2932,23 +3517,95 @@
           <w:sz w:val="24"/>
           <w:szCs w:val="24"/>
         </w:rPr>
-        <w:t>Ao invés de ir colocando diversos ifs um dentro do outro até chegar no resultado esperado, podemos colocar um return e ir selecionando por métodos negativos o resultado que eu quero.</w:t>
-      </w:r>
-      <w:r>
-        <w:rPr>
-          <w:rFonts w:ascii="Times New Roman" w:hAnsi="Times New Roman" w:cs="Times New Roman"/>
-          <w:sz w:val="24"/>
-          <w:szCs w:val="24"/>
-        </w:rPr>
-        <w:t xml:space="preserve"> Essa técnica se chama Early return, usada para melhorar a legibilidade do código.</w:t>
-      </w:r>
-      <w:r>
-        <w:rPr>
-          <w:rFonts w:ascii="Times New Roman" w:hAnsi="Times New Roman" w:cs="Times New Roman"/>
-          <w:sz w:val="24"/>
-          <w:szCs w:val="24"/>
-        </w:rPr>
-        <w:t xml:space="preserve"> Nesses casos onde o comando do if fica somente em uma linha, não tem a necessidade de utilizar os {} do if, basta colocar a condição e o return na frente que já será o suficiente.</w:t>
+        <w:t xml:space="preserve">Ao invés de ir colocando diversos </w:t>
+      </w:r>
+      <w:proofErr w:type="spellStart"/>
+      <w:r>
+        <w:rPr>
+          <w:rFonts w:ascii="Times New Roman" w:hAnsi="Times New Roman" w:cs="Times New Roman"/>
+          <w:sz w:val="24"/>
+          <w:szCs w:val="24"/>
+        </w:rPr>
+        <w:t>ifs</w:t>
+      </w:r>
+      <w:proofErr w:type="spellEnd"/>
+      <w:r>
+        <w:rPr>
+          <w:rFonts w:ascii="Times New Roman" w:hAnsi="Times New Roman" w:cs="Times New Roman"/>
+          <w:sz w:val="24"/>
+          <w:szCs w:val="24"/>
+        </w:rPr>
+        <w:t xml:space="preserve"> um dentro do outro até chegar no resultado esperado, podemos colocar um </w:t>
+      </w:r>
+      <w:proofErr w:type="spellStart"/>
+      <w:r>
+        <w:rPr>
+          <w:rFonts w:ascii="Times New Roman" w:hAnsi="Times New Roman" w:cs="Times New Roman"/>
+          <w:sz w:val="24"/>
+          <w:szCs w:val="24"/>
+        </w:rPr>
+        <w:t>return</w:t>
+      </w:r>
+      <w:proofErr w:type="spellEnd"/>
+      <w:r>
+        <w:rPr>
+          <w:rFonts w:ascii="Times New Roman" w:hAnsi="Times New Roman" w:cs="Times New Roman"/>
+          <w:sz w:val="24"/>
+          <w:szCs w:val="24"/>
+        </w:rPr>
+        <w:t xml:space="preserve"> e ir selecionando por métodos negativos o resultado que eu quero.</w:t>
+      </w:r>
+      <w:r>
+        <w:rPr>
+          <w:rFonts w:ascii="Times New Roman" w:hAnsi="Times New Roman" w:cs="Times New Roman"/>
+          <w:sz w:val="24"/>
+          <w:szCs w:val="24"/>
+        </w:rPr>
+        <w:t xml:space="preserve"> Essa técnica se chama Early </w:t>
+      </w:r>
+      <w:proofErr w:type="spellStart"/>
+      <w:r>
+        <w:rPr>
+          <w:rFonts w:ascii="Times New Roman" w:hAnsi="Times New Roman" w:cs="Times New Roman"/>
+          <w:sz w:val="24"/>
+          <w:szCs w:val="24"/>
+        </w:rPr>
+        <w:t>return</w:t>
+      </w:r>
+      <w:proofErr w:type="spellEnd"/>
+      <w:r>
+        <w:rPr>
+          <w:rFonts w:ascii="Times New Roman" w:hAnsi="Times New Roman" w:cs="Times New Roman"/>
+          <w:sz w:val="24"/>
+          <w:szCs w:val="24"/>
+        </w:rPr>
+        <w:t>, usada para melhorar a legibilidade do código.</w:t>
+      </w:r>
+      <w:r>
+        <w:rPr>
+          <w:rFonts w:ascii="Times New Roman" w:hAnsi="Times New Roman" w:cs="Times New Roman"/>
+          <w:sz w:val="24"/>
+          <w:szCs w:val="24"/>
+        </w:rPr>
+        <w:t xml:space="preserve"> Nesses casos onde o comando do if fica somente em uma linha, não tem a necessidade de utilizar os {} do if, basta colocar a condição e o </w:t>
+      </w:r>
+      <w:proofErr w:type="spellStart"/>
+      <w:r>
+        <w:rPr>
+          <w:rFonts w:ascii="Times New Roman" w:hAnsi="Times New Roman" w:cs="Times New Roman"/>
+          <w:sz w:val="24"/>
+          <w:szCs w:val="24"/>
+        </w:rPr>
+        <w:t>return</w:t>
+      </w:r>
+      <w:proofErr w:type="spellEnd"/>
+      <w:r>
+        <w:rPr>
+          <w:rFonts w:ascii="Times New Roman" w:hAnsi="Times New Roman" w:cs="Times New Roman"/>
+          <w:sz w:val="24"/>
+          <w:szCs w:val="24"/>
+        </w:rPr>
+        <w:t xml:space="preserve"> na frente que já será o suficiente.</w:t>
       </w:r>
     </w:p>
     <w:p>
@@ -3113,18 +3770,30 @@
           <w:sz w:val="24"/>
           <w:szCs w:val="24"/>
         </w:rPr>
-        <w:t xml:space="preserve"> export</w:t>
-      </w:r>
-      <w:r>
-        <w:rPr>
-          <w:rFonts w:ascii="Times New Roman" w:hAnsi="Times New Roman" w:cs="Times New Roman"/>
-          <w:i/>
-          <w:iCs/>
-          <w:sz w:val="24"/>
-          <w:szCs w:val="24"/>
-        </w:rPr>
         <w:t xml:space="preserve"> </w:t>
       </w:r>
+      <w:proofErr w:type="spellStart"/>
+      <w:r>
+        <w:rPr>
+          <w:rFonts w:ascii="Times New Roman" w:hAnsi="Times New Roman" w:cs="Times New Roman"/>
+          <w:i/>
+          <w:iCs/>
+          <w:sz w:val="24"/>
+          <w:szCs w:val="24"/>
+        </w:rPr>
+        <w:t>export</w:t>
+      </w:r>
+      <w:proofErr w:type="spellEnd"/>
+      <w:r>
+        <w:rPr>
+          <w:rFonts w:ascii="Times New Roman" w:hAnsi="Times New Roman" w:cs="Times New Roman"/>
+          <w:i/>
+          <w:iCs/>
+          <w:sz w:val="24"/>
+          <w:szCs w:val="24"/>
+        </w:rPr>
+        <w:t xml:space="preserve"> </w:t>
+      </w:r>
       <w:r>
         <w:rPr>
           <w:rFonts w:ascii="Times New Roman" w:hAnsi="Times New Roman" w:cs="Times New Roman"/>
@@ -3159,7 +3828,25 @@
           <w:sz w:val="24"/>
           <w:szCs w:val="24"/>
         </w:rPr>
-        <w:t>, dessa forma fazendo essa conexão. Colocamos o export nos módulos antes das classes e o importe no começo do arquivo que está consumindo aquela calasse.</w:t>
+        <w:t xml:space="preserve">, dessa forma fazendo essa conexão. Colocamos o </w:t>
+      </w:r>
+      <w:proofErr w:type="spellStart"/>
+      <w:r>
+        <w:rPr>
+          <w:rFonts w:ascii="Times New Roman" w:hAnsi="Times New Roman" w:cs="Times New Roman"/>
+          <w:sz w:val="24"/>
+          <w:szCs w:val="24"/>
+        </w:rPr>
+        <w:t>export</w:t>
+      </w:r>
+      <w:proofErr w:type="spellEnd"/>
+      <w:r>
+        <w:rPr>
+          <w:rFonts w:ascii="Times New Roman" w:hAnsi="Times New Roman" w:cs="Times New Roman"/>
+          <w:sz w:val="24"/>
+          <w:szCs w:val="24"/>
+        </w:rPr>
+        <w:t xml:space="preserve"> nos módulos antes das classes e o importe no começo do arquivo que está consumindo aquela calasse.</w:t>
       </w:r>
     </w:p>
     <w:p>
@@ -3185,23 +3872,65 @@
         </w:rPr>
         <w:t xml:space="preserve">Para que o nodejs execute o código com os módulos, precisamos colocar no terminal </w:t>
       </w:r>
-      <w:r>
-        <w:rPr>
-          <w:rFonts w:ascii="Times New Roman" w:hAnsi="Times New Roman" w:cs="Times New Roman"/>
-          <w:i/>
-          <w:iCs/>
-          <w:sz w:val="24"/>
-          <w:szCs w:val="24"/>
-        </w:rPr>
-        <w:t>npm init</w:t>
-      </w:r>
-      <w:r>
-        <w:rPr>
-          <w:rFonts w:ascii="Times New Roman" w:hAnsi="Times New Roman" w:cs="Times New Roman"/>
-          <w:sz w:val="24"/>
-          <w:szCs w:val="24"/>
-        </w:rPr>
-        <w:t xml:space="preserve">, ir preenchendo de acordo com o que pede e no final ele irá te gerar um arquivo package.json. Dentro desse arquivo coloque um </w:t>
+      <w:proofErr w:type="spellStart"/>
+      <w:r>
+        <w:rPr>
+          <w:rFonts w:ascii="Times New Roman" w:hAnsi="Times New Roman" w:cs="Times New Roman"/>
+          <w:i/>
+          <w:iCs/>
+          <w:sz w:val="24"/>
+          <w:szCs w:val="24"/>
+        </w:rPr>
+        <w:t>npm</w:t>
+      </w:r>
+      <w:proofErr w:type="spellEnd"/>
+      <w:r>
+        <w:rPr>
+          <w:rFonts w:ascii="Times New Roman" w:hAnsi="Times New Roman" w:cs="Times New Roman"/>
+          <w:i/>
+          <w:iCs/>
+          <w:sz w:val="24"/>
+          <w:szCs w:val="24"/>
+        </w:rPr>
+        <w:t xml:space="preserve"> </w:t>
+      </w:r>
+      <w:proofErr w:type="spellStart"/>
+      <w:r>
+        <w:rPr>
+          <w:rFonts w:ascii="Times New Roman" w:hAnsi="Times New Roman" w:cs="Times New Roman"/>
+          <w:i/>
+          <w:iCs/>
+          <w:sz w:val="24"/>
+          <w:szCs w:val="24"/>
+        </w:rPr>
+        <w:t>init</w:t>
+      </w:r>
+      <w:proofErr w:type="spellEnd"/>
+      <w:r>
+        <w:rPr>
+          <w:rFonts w:ascii="Times New Roman" w:hAnsi="Times New Roman" w:cs="Times New Roman"/>
+          <w:sz w:val="24"/>
+          <w:szCs w:val="24"/>
+        </w:rPr>
+        <w:t xml:space="preserve">, ir preenchendo de acordo com o que pede e no final ele irá te gerar um arquivo </w:t>
+      </w:r>
+      <w:proofErr w:type="spellStart"/>
+      <w:r>
+        <w:rPr>
+          <w:rFonts w:ascii="Times New Roman" w:hAnsi="Times New Roman" w:cs="Times New Roman"/>
+          <w:sz w:val="24"/>
+          <w:szCs w:val="24"/>
+        </w:rPr>
+        <w:t>package.json</w:t>
+      </w:r>
+      <w:proofErr w:type="spellEnd"/>
+      <w:r>
+        <w:rPr>
+          <w:rFonts w:ascii="Times New Roman" w:hAnsi="Times New Roman" w:cs="Times New Roman"/>
+          <w:sz w:val="24"/>
+          <w:szCs w:val="24"/>
+        </w:rPr>
+        <w:t xml:space="preserve">. Dentro desse arquivo coloque um </w:t>
       </w:r>
       <w:r>
         <w:rPr>
@@ -3327,7 +4056,25 @@
           <w:sz w:val="24"/>
           <w:szCs w:val="24"/>
         </w:rPr>
-        <w:t>O JS não te retorna o objeto quando vc tenta acessar ele, ele te retorna uma referência àquele objeto, ou seja, o caminho até aquela memória.</w:t>
+        <w:t xml:space="preserve">O JS não te retorna o objeto quando </w:t>
+      </w:r>
+      <w:proofErr w:type="spellStart"/>
+      <w:r>
+        <w:rPr>
+          <w:rFonts w:ascii="Times New Roman" w:hAnsi="Times New Roman" w:cs="Times New Roman"/>
+          <w:sz w:val="24"/>
+          <w:szCs w:val="24"/>
+        </w:rPr>
+        <w:t>vc</w:t>
+      </w:r>
+      <w:proofErr w:type="spellEnd"/>
+      <w:r>
+        <w:rPr>
+          <w:rFonts w:ascii="Times New Roman" w:hAnsi="Times New Roman" w:cs="Times New Roman"/>
+          <w:sz w:val="24"/>
+          <w:szCs w:val="24"/>
+        </w:rPr>
+        <w:t xml:space="preserve"> tenta acessar ele, ele te retorna uma referência àquele objeto, ou seja, o caminho até aquela memória.</w:t>
       </w:r>
     </w:p>
     <w:p>
@@ -3513,7 +4260,25 @@
           <w:sz w:val="24"/>
           <w:szCs w:val="24"/>
         </w:rPr>
-        <w:t>Apesar de se parecer com um método ele se chama acessor.</w:t>
+        <w:t xml:space="preserve">Apesar de se parecer com um método ele se chama </w:t>
+      </w:r>
+      <w:proofErr w:type="spellStart"/>
+      <w:r>
+        <w:rPr>
+          <w:rFonts w:ascii="Times New Roman" w:hAnsi="Times New Roman" w:cs="Times New Roman"/>
+          <w:sz w:val="24"/>
+          <w:szCs w:val="24"/>
+        </w:rPr>
+        <w:t>acessor</w:t>
+      </w:r>
+      <w:proofErr w:type="spellEnd"/>
+      <w:r>
+        <w:rPr>
+          <w:rFonts w:ascii="Times New Roman" w:hAnsi="Times New Roman" w:cs="Times New Roman"/>
+          <w:sz w:val="24"/>
+          <w:szCs w:val="24"/>
+        </w:rPr>
+        <w:t>.</w:t>
       </w:r>
     </w:p>
     <w:p>
@@ -3537,8 +4302,27 @@
           <w:sz w:val="24"/>
           <w:szCs w:val="24"/>
         </w:rPr>
-        <w:t xml:space="preserve">Um segundo acessor é o </w:t>
-      </w:r>
+        <w:t xml:space="preserve">Um segundo </w:t>
+      </w:r>
+      <w:proofErr w:type="spellStart"/>
+      <w:r>
+        <w:rPr>
+          <w:rFonts w:ascii="Times New Roman" w:hAnsi="Times New Roman" w:cs="Times New Roman"/>
+          <w:sz w:val="24"/>
+          <w:szCs w:val="24"/>
+        </w:rPr>
+        <w:t>acessor</w:t>
+      </w:r>
+      <w:proofErr w:type="spellEnd"/>
+      <w:r>
+        <w:rPr>
+          <w:rFonts w:ascii="Times New Roman" w:hAnsi="Times New Roman" w:cs="Times New Roman"/>
+          <w:sz w:val="24"/>
+          <w:szCs w:val="24"/>
+        </w:rPr>
+        <w:t xml:space="preserve"> é o </w:t>
+      </w:r>
+      <w:proofErr w:type="spellStart"/>
       <w:r>
         <w:rPr>
           <w:rFonts w:ascii="Times New Roman" w:hAnsi="Times New Roman" w:cs="Times New Roman"/>
@@ -3549,6 +4333,7 @@
         </w:rPr>
         <w:t>get</w:t>
       </w:r>
+      <w:proofErr w:type="spellEnd"/>
       <w:r>
         <w:rPr>
           <w:rFonts w:ascii="Times New Roman" w:hAnsi="Times New Roman" w:cs="Times New Roman"/>
@@ -3579,7 +4364,25 @@
           <w:sz w:val="24"/>
           <w:szCs w:val="24"/>
         </w:rPr>
-        <w:t>O acessor sempre é p</w:t>
+        <w:t xml:space="preserve">O </w:t>
+      </w:r>
+      <w:proofErr w:type="spellStart"/>
+      <w:r>
+        <w:rPr>
+          <w:rFonts w:ascii="Times New Roman" w:hAnsi="Times New Roman" w:cs="Times New Roman"/>
+          <w:sz w:val="24"/>
+          <w:szCs w:val="24"/>
+        </w:rPr>
+        <w:t>acessor</w:t>
+      </w:r>
+      <w:proofErr w:type="spellEnd"/>
+      <w:r>
+        <w:rPr>
+          <w:rFonts w:ascii="Times New Roman" w:hAnsi="Times New Roman" w:cs="Times New Roman"/>
+          <w:sz w:val="24"/>
+          <w:szCs w:val="24"/>
+        </w:rPr>
+        <w:t xml:space="preserve"> sempre é p</w:t>
       </w:r>
       <w:r>
         <w:rPr>
@@ -3619,7 +4422,61 @@
           <w:sz w:val="24"/>
           <w:szCs w:val="24"/>
         </w:rPr>
-        <w:t xml:space="preserve">Utilizando o acessor get, nós podemos colocar um return dentro dele que se refira ao atributo privado, mas com o nome público, desse </w:t>
+        <w:t xml:space="preserve">Utilizando o </w:t>
+      </w:r>
+      <w:proofErr w:type="spellStart"/>
+      <w:r>
+        <w:rPr>
+          <w:rFonts w:ascii="Times New Roman" w:hAnsi="Times New Roman" w:cs="Times New Roman"/>
+          <w:sz w:val="24"/>
+          <w:szCs w:val="24"/>
+        </w:rPr>
+        <w:t>acessor</w:t>
+      </w:r>
+      <w:proofErr w:type="spellEnd"/>
+      <w:r>
+        <w:rPr>
+          <w:rFonts w:ascii="Times New Roman" w:hAnsi="Times New Roman" w:cs="Times New Roman"/>
+          <w:sz w:val="24"/>
+          <w:szCs w:val="24"/>
+        </w:rPr>
+        <w:t xml:space="preserve"> </w:t>
+      </w:r>
+      <w:proofErr w:type="spellStart"/>
+      <w:r>
+        <w:rPr>
+          <w:rFonts w:ascii="Times New Roman" w:hAnsi="Times New Roman" w:cs="Times New Roman"/>
+          <w:sz w:val="24"/>
+          <w:szCs w:val="24"/>
+        </w:rPr>
+        <w:t>get</w:t>
+      </w:r>
+      <w:proofErr w:type="spellEnd"/>
+      <w:r>
+        <w:rPr>
+          <w:rFonts w:ascii="Times New Roman" w:hAnsi="Times New Roman" w:cs="Times New Roman"/>
+          <w:sz w:val="24"/>
+          <w:szCs w:val="24"/>
+        </w:rPr>
+        <w:t xml:space="preserve">, nós podemos colocar um </w:t>
+      </w:r>
+      <w:proofErr w:type="spellStart"/>
+      <w:r>
+        <w:rPr>
+          <w:rFonts w:ascii="Times New Roman" w:hAnsi="Times New Roman" w:cs="Times New Roman"/>
+          <w:sz w:val="24"/>
+          <w:szCs w:val="24"/>
+        </w:rPr>
+        <w:t>return</w:t>
+      </w:r>
+      <w:proofErr w:type="spellEnd"/>
+      <w:r>
+        <w:rPr>
+          <w:rFonts w:ascii="Times New Roman" w:hAnsi="Times New Roman" w:cs="Times New Roman"/>
+          <w:sz w:val="24"/>
+          <w:szCs w:val="24"/>
+        </w:rPr>
+        <w:t xml:space="preserve"> dentro dele que se refira ao atributo privado, mas com o nome público, desse </w:t>
       </w:r>
       <w:r>
         <w:rPr>
@@ -3628,7 +4485,25 @@
           <w:szCs w:val="24"/>
         </w:rPr>
         <w:lastRenderedPageBreak/>
-        <w:t>modo, quando a pessoa quiser ver um saldo da conta, por exemplo, ela pode colocar um log do saldo, mas se tentar atribuir um valor à ele, será negado, pois aquela é uma variável pública que serve apenas para exibir o valor real da variável privada _saldo.</w:t>
+        <w:t xml:space="preserve">modo, quando a pessoa quiser ver um saldo da conta, por exemplo, ela pode colocar um log do saldo, mas se tentar atribuir um valor </w:t>
+      </w:r>
+      <w:proofErr w:type="gramStart"/>
+      <w:r>
+        <w:rPr>
+          <w:rFonts w:ascii="Times New Roman" w:hAnsi="Times New Roman" w:cs="Times New Roman"/>
+          <w:sz w:val="24"/>
+          <w:szCs w:val="24"/>
+        </w:rPr>
+        <w:t>à</w:t>
+      </w:r>
+      <w:proofErr w:type="gramEnd"/>
+      <w:r>
+        <w:rPr>
+          <w:rFonts w:ascii="Times New Roman" w:hAnsi="Times New Roman" w:cs="Times New Roman"/>
+          <w:sz w:val="24"/>
+          <w:szCs w:val="24"/>
+        </w:rPr>
+        <w:t xml:space="preserve"> ele, será negado, pois aquela é uma variável pública que serve apenas para exibir o valor real da variável privada _saldo.</w:t>
       </w:r>
       <w:r>
         <w:rPr>
@@ -3662,6 +4537,7 @@
         </w:rPr>
         <w:t>Para condicionais também podemos colocar o valor (</w:t>
       </w:r>
+      <w:proofErr w:type="spellStart"/>
       <w:r>
         <w:rPr>
           <w:rFonts w:ascii="Times New Roman" w:hAnsi="Times New Roman" w:cs="Times New Roman"/>
@@ -3672,6 +4548,7 @@
         </w:rPr>
         <w:t>instanceof</w:t>
       </w:r>
+      <w:proofErr w:type="spellEnd"/>
       <w:r>
         <w:rPr>
           <w:rFonts w:ascii="Times New Roman" w:hAnsi="Times New Roman" w:cs="Times New Roman"/>
@@ -3696,7 +4573,103 @@
           <w:sz w:val="24"/>
           <w:szCs w:val="24"/>
         </w:rPr>
-        <w:t>, desse modo, caso você esteja fazendo um sistema de proteção para clientes, ele só vai atribuir valor se a instancia for do typo cliente, caso contrário ele não permite.</w:t>
+        <w:t xml:space="preserve">, desse modo, caso você esteja fazendo um sistema de proteção para clientes, ele só vai atribuir valor se a instancia for do </w:t>
+      </w:r>
+      <w:proofErr w:type="spellStart"/>
+      <w:r>
+        <w:rPr>
+          <w:rFonts w:ascii="Times New Roman" w:hAnsi="Times New Roman" w:cs="Times New Roman"/>
+          <w:sz w:val="24"/>
+          <w:szCs w:val="24"/>
+        </w:rPr>
+        <w:t>typo</w:t>
+      </w:r>
+      <w:proofErr w:type="spellEnd"/>
+      <w:r>
+        <w:rPr>
+          <w:rFonts w:ascii="Times New Roman" w:hAnsi="Times New Roman" w:cs="Times New Roman"/>
+          <w:sz w:val="24"/>
+          <w:szCs w:val="24"/>
+        </w:rPr>
+        <w:t xml:space="preserve"> cliente, caso contrário ele não permite.</w:t>
+      </w:r>
+    </w:p>
+    <w:p>
+      <w:pPr>
+        <w:pStyle w:val="PargrafodaLista"/>
+        <w:spacing w:line="360" w:lineRule="auto"/>
+        <w:ind w:left="1080"/>
+        <w:jc w:val="both"/>
+        <w:rPr>
+          <w:rFonts w:ascii="Times New Roman" w:hAnsi="Times New Roman" w:cs="Times New Roman"/>
+          <w:sz w:val="24"/>
+          <w:szCs w:val="24"/>
+        </w:rPr>
+      </w:pPr>
+    </w:p>
+    <w:p>
+      <w:pPr>
+        <w:pStyle w:val="PargrafodaLista"/>
+        <w:numPr>
+          <w:ilvl w:val="0"/>
+          <w:numId w:val="2"/>
+        </w:numPr>
+        <w:spacing w:line="360" w:lineRule="auto"/>
+        <w:jc w:val="both"/>
+        <w:rPr>
+          <w:rFonts w:ascii="Times New Roman" w:hAnsi="Times New Roman" w:cs="Times New Roman"/>
+          <w:b/>
+          <w:bCs/>
+          <w:sz w:val="24"/>
+          <w:szCs w:val="24"/>
+        </w:rPr>
+      </w:pPr>
+      <w:r>
+        <w:rPr>
+          <w:rFonts w:ascii="Times New Roman" w:hAnsi="Times New Roman" w:cs="Times New Roman"/>
+          <w:b/>
+          <w:bCs/>
+          <w:sz w:val="24"/>
+          <w:szCs w:val="24"/>
+          <w:u w:val="single"/>
+        </w:rPr>
+        <w:t>Aula 5 – Construtores e estáticos</w:t>
+      </w:r>
+      <w:r>
+        <w:rPr>
+          <w:rFonts w:ascii="Times New Roman" w:hAnsi="Times New Roman" w:cs="Times New Roman"/>
+          <w:b/>
+          <w:bCs/>
+          <w:sz w:val="24"/>
+          <w:szCs w:val="24"/>
+        </w:rPr>
+        <w:t>:</w:t>
+      </w:r>
+    </w:p>
+    <w:p>
+      <w:pPr>
+        <w:pStyle w:val="PargrafodaLista"/>
+        <w:numPr>
+          <w:ilvl w:val="1"/>
+          <w:numId w:val="2"/>
+        </w:numPr>
+        <w:spacing w:line="360" w:lineRule="auto"/>
+        <w:jc w:val="both"/>
+        <w:rPr>
+          <w:rFonts w:ascii="Times New Roman" w:hAnsi="Times New Roman" w:cs="Times New Roman"/>
+          <w:b/>
+          <w:bCs/>
+          <w:sz w:val="24"/>
+          <w:szCs w:val="24"/>
+        </w:rPr>
+      </w:pPr>
+      <w:r>
+        <w:rPr>
+          <w:rFonts w:ascii="Times New Roman" w:hAnsi="Times New Roman" w:cs="Times New Roman"/>
+          <w:sz w:val="24"/>
+          <w:szCs w:val="24"/>
+        </w:rPr>
+        <w:t xml:space="preserve"> </w:t>
       </w:r>
     </w:p>
     <w:sectPr>
@@ -3714,7 +4687,7 @@
   <w:abstractNum w:abstractNumId="0" w15:restartNumberingAfterBreak="0">
     <w:nsid w:val="056A5663"/>
     <w:multiLevelType w:val="multilevel"/>
-    <w:tmpl w:val="A0A6926E"/>
+    <w:tmpl w:val="DE54CB86"/>
     <w:lvl w:ilvl="0">
       <w:start w:val="1"/>
       <w:numFmt w:val="decimal"/>
@@ -3740,6 +4713,8 @@
       </w:pPr>
       <w:rPr>
         <w:rFonts w:hint="default"/>
+        <w:b w:val="0"/>
+        <w:bCs w:val="0"/>
       </w:rPr>
     </w:lvl>
     <w:lvl w:ilvl="2">

</xml_diff>

<commit_message>
Finalizei a aula 5 e o módulo 2 de JS
</commit_message>
<xml_diff>
--- a/Formação HTML && CSS3/JavaScript/JavaScript – Alura.docx
+++ b/Formação HTML && CSS3/JavaScript/JavaScript – Alura.docx
@@ -415,25 +415,7 @@
           <w:sz w:val="24"/>
           <w:szCs w:val="24"/>
         </w:rPr>
-        <w:t xml:space="preserve">Colocar o comando console é diferente de colocar o </w:t>
-      </w:r>
-      <w:proofErr w:type="gramStart"/>
-      <w:r>
-        <w:rPr>
-          <w:rFonts w:ascii="Times New Roman" w:hAnsi="Times New Roman" w:cs="Times New Roman"/>
-          <w:sz w:val="24"/>
-          <w:szCs w:val="24"/>
-        </w:rPr>
-        <w:t>comando Console</w:t>
-      </w:r>
-      <w:proofErr w:type="gramEnd"/>
-      <w:r>
-        <w:rPr>
-          <w:rFonts w:ascii="Times New Roman" w:hAnsi="Times New Roman" w:cs="Times New Roman"/>
-          <w:sz w:val="24"/>
-          <w:szCs w:val="24"/>
-        </w:rPr>
-        <w:t xml:space="preserve">. Quando tem letra maiúscula ele dá erro, pois o JS é Case </w:t>
+        <w:t xml:space="preserve">Colocar o comando console é diferente de colocar o comando Console. Quando tem letra maiúscula ele dá erro, pois o JS é Case </w:t>
       </w:r>
       <w:proofErr w:type="spellStart"/>
       <w:r>
@@ -805,35 +787,15 @@
           <w:sz w:val="24"/>
           <w:szCs w:val="24"/>
         </w:rPr>
-        <w:t>(“string”</w:t>
-      </w:r>
-      <w:proofErr w:type="gramStart"/>
-      <w:r>
-        <w:rPr>
-          <w:rFonts w:ascii="Times New Roman" w:hAnsi="Times New Roman" w:cs="Times New Roman"/>
-          <w:i/>
-          <w:iCs/>
-          <w:sz w:val="24"/>
-          <w:szCs w:val="24"/>
-        </w:rPr>
-        <w:t>);</w:t>
-      </w:r>
-      <w:r>
-        <w:rPr>
-          <w:rFonts w:ascii="Times New Roman" w:hAnsi="Times New Roman" w:cs="Times New Roman"/>
-          <w:sz w:val="24"/>
-          <w:szCs w:val="24"/>
-        </w:rPr>
-        <w:t>,</w:t>
-      </w:r>
-      <w:proofErr w:type="gramEnd"/>
-      <w:r>
-        <w:rPr>
-          <w:rFonts w:ascii="Times New Roman" w:hAnsi="Times New Roman" w:cs="Times New Roman"/>
-          <w:sz w:val="24"/>
-          <w:szCs w:val="24"/>
-        </w:rPr>
-        <w:t xml:space="preserve"> sendo elas: números inteiros e flutuantes/reais, respectivamente.</w:t>
+        <w:t>(“string”);</w:t>
+      </w:r>
+      <w:r>
+        <w:rPr>
+          <w:rFonts w:ascii="Times New Roman" w:hAnsi="Times New Roman" w:cs="Times New Roman"/>
+          <w:sz w:val="24"/>
+          <w:szCs w:val="24"/>
+        </w:rPr>
+        <w:t>, sendo elas: números inteiros e flutuantes/reais, respectivamente.</w:t>
       </w:r>
     </w:p>
     <w:p>
@@ -900,18 +862,7 @@
           <w:sz w:val="24"/>
           <w:szCs w:val="24"/>
         </w:rPr>
-        <w:t>console.log(nome, sobrenome);/console.log(nome + “ “ + sobrenome</w:t>
-      </w:r>
-      <w:proofErr w:type="gramStart"/>
-      <w:r>
-        <w:rPr>
-          <w:rFonts w:ascii="Times New Roman" w:hAnsi="Times New Roman" w:cs="Times New Roman"/>
-          <w:i/>
-          <w:iCs/>
-          <w:sz w:val="24"/>
-          <w:szCs w:val="24"/>
-        </w:rPr>
-        <w:t>);</w:t>
+        <w:t>console.log(nome, sobrenome);/console.log(nome + “ “ + sobrenome);</w:t>
       </w:r>
       <w:r>
         <w:rPr>
@@ -921,7 +872,6 @@
         </w:rPr>
         <w:t>.</w:t>
       </w:r>
-      <w:proofErr w:type="gramEnd"/>
     </w:p>
     <w:p>
       <w:pPr>
@@ -1216,25 +1166,7 @@
           <w:sz w:val="24"/>
           <w:szCs w:val="24"/>
         </w:rPr>
-        <w:t xml:space="preserve">Conseguimos declarar e atribuir valores </w:t>
-      </w:r>
-      <w:proofErr w:type="gramStart"/>
-      <w:r>
-        <w:rPr>
-          <w:rFonts w:ascii="Times New Roman" w:hAnsi="Times New Roman" w:cs="Times New Roman"/>
-          <w:sz w:val="24"/>
-          <w:szCs w:val="24"/>
-        </w:rPr>
-        <w:t>à</w:t>
-      </w:r>
-      <w:proofErr w:type="gramEnd"/>
-      <w:r>
-        <w:rPr>
-          <w:rFonts w:ascii="Times New Roman" w:hAnsi="Times New Roman" w:cs="Times New Roman"/>
-          <w:sz w:val="24"/>
-          <w:szCs w:val="24"/>
-        </w:rPr>
-        <w:t xml:space="preserve"> variáveis em momentos e linhas diferentes, não preciso fazer isso no mesmo momento sempre.</w:t>
+        <w:t>Conseguimos declarar e atribuir valores à variáveis em momentos e linhas diferentes, não preciso fazer isso no mesmo momento sempre.</w:t>
       </w:r>
     </w:p>
     <w:p>
@@ -1350,7 +1282,6 @@
         </w:rPr>
         <w:t xml:space="preserve"> </w:t>
       </w:r>
-      <w:proofErr w:type="gramStart"/>
       <w:r>
         <w:rPr>
           <w:rFonts w:ascii="Times New Roman" w:hAnsi="Times New Roman" w:cs="Times New Roman"/>
@@ -1367,16 +1298,7 @@
           <w:sz w:val="24"/>
           <w:szCs w:val="24"/>
         </w:rPr>
-        <w:t>,</w:t>
-      </w:r>
-      <w:proofErr w:type="gramEnd"/>
-      <w:r>
-        <w:rPr>
-          <w:rFonts w:ascii="Times New Roman" w:hAnsi="Times New Roman" w:cs="Times New Roman"/>
-          <w:sz w:val="24"/>
-          <w:szCs w:val="24"/>
-        </w:rPr>
-        <w:t xml:space="preserve"> dessa forma criando ela dentro da variável constante </w:t>
+        <w:t xml:space="preserve">, dessa forma criando ela dentro da variável constante </w:t>
       </w:r>
       <w:r>
         <w:rPr>
@@ -1478,20 +1400,7 @@
           <w:sz w:val="24"/>
           <w:szCs w:val="24"/>
         </w:rPr>
-        <w:t>`</w:t>
-      </w:r>
-      <w:proofErr w:type="gramStart"/>
-      <w:r>
-        <w:rPr>
-          <w:rFonts w:ascii="Times New Roman" w:hAnsi="Times New Roman" w:cs="Times New Roman"/>
-          <w:b/>
-          <w:bCs/>
-          <w:i/>
-          <w:iCs/>
-          <w:sz w:val="24"/>
-          <w:szCs w:val="24"/>
-        </w:rPr>
-        <w:t>);</w:t>
+        <w:t>`);</w:t>
       </w:r>
       <w:r>
         <w:rPr>
@@ -1501,7 +1410,6 @@
         </w:rPr>
         <w:t>.</w:t>
       </w:r>
-      <w:proofErr w:type="gramEnd"/>
     </w:p>
     <w:p>
       <w:pPr>
@@ -1703,7 +1611,6 @@
         </w:rPr>
         <w:t xml:space="preserve"> quantidade de elementos</w:t>
       </w:r>
-      <w:proofErr w:type="gramStart"/>
       <w:r>
         <w:rPr>
           <w:rFonts w:ascii="Times New Roman" w:hAnsi="Times New Roman" w:cs="Times New Roman"/>
@@ -1724,7 +1631,6 @@
         </w:rPr>
         <w:t>.</w:t>
       </w:r>
-      <w:proofErr w:type="gramEnd"/>
       <w:r>
         <w:rPr>
           <w:rFonts w:ascii="Times New Roman" w:hAnsi="Times New Roman" w:cs="Times New Roman"/>
@@ -2113,23 +2019,13 @@
           <w:szCs w:val="24"/>
         </w:rPr>
       </w:pPr>
-      <w:proofErr w:type="gramStart"/>
-      <w:r>
-        <w:rPr>
-          <w:rFonts w:ascii="Times New Roman" w:hAnsi="Times New Roman" w:cs="Times New Roman"/>
-          <w:sz w:val="24"/>
-          <w:szCs w:val="24"/>
-        </w:rPr>
-        <w:t>Muitas condicionais no código pode</w:t>
-      </w:r>
-      <w:proofErr w:type="gramEnd"/>
-      <w:r>
-        <w:rPr>
-          <w:rFonts w:ascii="Times New Roman" w:hAnsi="Times New Roman" w:cs="Times New Roman"/>
-          <w:sz w:val="24"/>
-          <w:szCs w:val="24"/>
-        </w:rPr>
-        <w:t xml:space="preserve"> acabar gerando erros e dificultar na hora de achar.</w:t>
+      <w:r>
+        <w:rPr>
+          <w:rFonts w:ascii="Times New Roman" w:hAnsi="Times New Roman" w:cs="Times New Roman"/>
+          <w:sz w:val="24"/>
+          <w:szCs w:val="24"/>
+        </w:rPr>
+        <w:t>Muitas condicionais no código pode acabar gerando erros e dificultar na hora de achar.</w:t>
       </w:r>
     </w:p>
     <w:p>
@@ -2952,35 +2848,15 @@
           <w:sz w:val="24"/>
           <w:szCs w:val="24"/>
         </w:rPr>
-        <w:t>(</w:t>
-      </w:r>
-      <w:proofErr w:type="gramStart"/>
-      <w:r>
-        <w:rPr>
-          <w:rFonts w:ascii="Times New Roman" w:hAnsi="Times New Roman" w:cs="Times New Roman"/>
-          <w:i/>
-          <w:iCs/>
-          <w:sz w:val="24"/>
-          <w:szCs w:val="24"/>
-        </w:rPr>
-        <w:t>);</w:t>
-      </w:r>
-      <w:r>
-        <w:rPr>
-          <w:rFonts w:ascii="Times New Roman" w:hAnsi="Times New Roman" w:cs="Times New Roman"/>
-          <w:sz w:val="24"/>
-          <w:szCs w:val="24"/>
-        </w:rPr>
-        <w:t>,</w:t>
-      </w:r>
-      <w:proofErr w:type="gramEnd"/>
-      <w:r>
-        <w:rPr>
-          <w:rFonts w:ascii="Times New Roman" w:hAnsi="Times New Roman" w:cs="Times New Roman"/>
-          <w:sz w:val="24"/>
-          <w:szCs w:val="24"/>
-        </w:rPr>
-        <w:t xml:space="preserve"> porém, é necessário criar uma variável para ela, portanto, o código completo fica assim: </w:t>
+        <w:t>();</w:t>
+      </w:r>
+      <w:r>
+        <w:rPr>
+          <w:rFonts w:ascii="Times New Roman" w:hAnsi="Times New Roman" w:cs="Times New Roman"/>
+          <w:sz w:val="24"/>
+          <w:szCs w:val="24"/>
+        </w:rPr>
+        <w:t xml:space="preserve">, porém, é necessário criar uma variável para ela, portanto, o código completo fica assim: </w:t>
       </w:r>
       <w:proofErr w:type="spellStart"/>
       <w:r>
@@ -3081,7 +2957,6 @@
         <w:t xml:space="preserve"> = </w:t>
       </w:r>
       <w:proofErr w:type="spellStart"/>
-      <w:proofErr w:type="gramStart"/>
       <w:r>
         <w:rPr>
           <w:rFonts w:ascii="Times New Roman" w:hAnsi="Times New Roman" w:cs="Times New Roman"/>
@@ -3111,7 +2986,6 @@
         </w:rPr>
         <w:t>.</w:t>
       </w:r>
-      <w:proofErr w:type="gramEnd"/>
     </w:p>
     <w:p>
       <w:pPr>
@@ -4485,25 +4359,7 @@
           <w:szCs w:val="24"/>
         </w:rPr>
         <w:lastRenderedPageBreak/>
-        <w:t xml:space="preserve">modo, quando a pessoa quiser ver um saldo da conta, por exemplo, ela pode colocar um log do saldo, mas se tentar atribuir um valor </w:t>
-      </w:r>
-      <w:proofErr w:type="gramStart"/>
-      <w:r>
-        <w:rPr>
-          <w:rFonts w:ascii="Times New Roman" w:hAnsi="Times New Roman" w:cs="Times New Roman"/>
-          <w:sz w:val="24"/>
-          <w:szCs w:val="24"/>
-        </w:rPr>
-        <w:t>à</w:t>
-      </w:r>
-      <w:proofErr w:type="gramEnd"/>
-      <w:r>
-        <w:rPr>
-          <w:rFonts w:ascii="Times New Roman" w:hAnsi="Times New Roman" w:cs="Times New Roman"/>
-          <w:sz w:val="24"/>
-          <w:szCs w:val="24"/>
-        </w:rPr>
-        <w:t xml:space="preserve"> ele, será negado, pois aquela é uma variável pública que serve apenas para exibir o valor real da variável privada _saldo.</w:t>
+        <w:t>modo, quando a pessoa quiser ver um saldo da conta, por exemplo, ela pode colocar um log do saldo, mas se tentar atribuir um valor à ele, será negado, pois aquela é uma variável pública que serve apenas para exibir o valor real da variável privada _saldo.</w:t>
       </w:r>
       <w:r>
         <w:rPr>
@@ -4670,6 +4526,350 @@
           <w:szCs w:val="24"/>
         </w:rPr>
         <w:t xml:space="preserve"> </w:t>
+      </w:r>
+      <w:r>
+        <w:rPr>
+          <w:rFonts w:ascii="Times New Roman" w:hAnsi="Times New Roman" w:cs="Times New Roman"/>
+          <w:sz w:val="24"/>
+          <w:szCs w:val="24"/>
+        </w:rPr>
+        <w:t>Usando construtores você pode fazer com que a função</w:t>
+      </w:r>
+      <w:r>
+        <w:rPr>
+          <w:rFonts w:ascii="Times New Roman" w:hAnsi="Times New Roman" w:cs="Times New Roman"/>
+          <w:sz w:val="24"/>
+          <w:szCs w:val="24"/>
+        </w:rPr>
+        <w:t xml:space="preserve"> new Cliente(); na </w:t>
+      </w:r>
+      <w:proofErr w:type="spellStart"/>
+      <w:r>
+        <w:rPr>
+          <w:rFonts w:ascii="Times New Roman" w:hAnsi="Times New Roman" w:cs="Times New Roman"/>
+          <w:sz w:val="24"/>
+          <w:szCs w:val="24"/>
+        </w:rPr>
+        <w:t>hr</w:t>
+      </w:r>
+      <w:proofErr w:type="spellEnd"/>
+      <w:r>
+        <w:rPr>
+          <w:rFonts w:ascii="Times New Roman" w:hAnsi="Times New Roman" w:cs="Times New Roman"/>
+          <w:sz w:val="24"/>
+          <w:szCs w:val="24"/>
+        </w:rPr>
+        <w:t xml:space="preserve"> de atribuir um cliente consiga armazenar todos os dados dele, basta colocar dentro dos parênteses new Cliente(“nome”, </w:t>
+      </w:r>
+      <w:proofErr w:type="spellStart"/>
+      <w:r>
+        <w:rPr>
+          <w:rFonts w:ascii="Times New Roman" w:hAnsi="Times New Roman" w:cs="Times New Roman"/>
+          <w:sz w:val="24"/>
+          <w:szCs w:val="24"/>
+        </w:rPr>
+        <w:t>cpf</w:t>
+      </w:r>
+      <w:proofErr w:type="spellEnd"/>
+      <w:r>
+        <w:rPr>
+          <w:rFonts w:ascii="Times New Roman" w:hAnsi="Times New Roman" w:cs="Times New Roman"/>
+          <w:sz w:val="24"/>
+          <w:szCs w:val="24"/>
+        </w:rPr>
+        <w:t xml:space="preserve">); uma vez que o construtor tenha sido construído da mesma maneira </w:t>
+      </w:r>
+      <w:proofErr w:type="spellStart"/>
+      <w:r>
+        <w:rPr>
+          <w:rFonts w:ascii="Times New Roman" w:hAnsi="Times New Roman" w:cs="Times New Roman"/>
+          <w:sz w:val="24"/>
+          <w:szCs w:val="24"/>
+        </w:rPr>
+        <w:t>constructor</w:t>
+      </w:r>
+      <w:proofErr w:type="spellEnd"/>
+      <w:r>
+        <w:rPr>
+          <w:rFonts w:ascii="Times New Roman" w:hAnsi="Times New Roman" w:cs="Times New Roman"/>
+          <w:sz w:val="24"/>
+          <w:szCs w:val="24"/>
+        </w:rPr>
+        <w:t xml:space="preserve">(nome, </w:t>
+      </w:r>
+      <w:proofErr w:type="spellStart"/>
+      <w:r>
+        <w:rPr>
+          <w:rFonts w:ascii="Times New Roman" w:hAnsi="Times New Roman" w:cs="Times New Roman"/>
+          <w:sz w:val="24"/>
+          <w:szCs w:val="24"/>
+        </w:rPr>
+        <w:t>cpf</w:t>
+      </w:r>
+      <w:proofErr w:type="spellEnd"/>
+      <w:r>
+        <w:rPr>
+          <w:rFonts w:ascii="Times New Roman" w:hAnsi="Times New Roman" w:cs="Times New Roman"/>
+          <w:sz w:val="24"/>
+          <w:szCs w:val="24"/>
+        </w:rPr>
+        <w:t>){</w:t>
+      </w:r>
+      <w:proofErr w:type="spellStart"/>
+      <w:r>
+        <w:rPr>
+          <w:rFonts w:ascii="Times New Roman" w:hAnsi="Times New Roman" w:cs="Times New Roman"/>
+          <w:sz w:val="24"/>
+          <w:szCs w:val="24"/>
+        </w:rPr>
+        <w:t>this.nome</w:t>
+      </w:r>
+      <w:proofErr w:type="spellEnd"/>
+      <w:r>
+        <w:rPr>
+          <w:rFonts w:ascii="Times New Roman" w:hAnsi="Times New Roman" w:cs="Times New Roman"/>
+          <w:sz w:val="24"/>
+          <w:szCs w:val="24"/>
+        </w:rPr>
+        <w:t xml:space="preserve"> = nome; </w:t>
+      </w:r>
+      <w:proofErr w:type="spellStart"/>
+      <w:r>
+        <w:rPr>
+          <w:rFonts w:ascii="Times New Roman" w:hAnsi="Times New Roman" w:cs="Times New Roman"/>
+          <w:sz w:val="24"/>
+          <w:szCs w:val="24"/>
+        </w:rPr>
+        <w:t>this</w:t>
+      </w:r>
+      <w:proofErr w:type="spellEnd"/>
+      <w:r>
+        <w:rPr>
+          <w:rFonts w:ascii="Times New Roman" w:hAnsi="Times New Roman" w:cs="Times New Roman"/>
+          <w:sz w:val="24"/>
+          <w:szCs w:val="24"/>
+        </w:rPr>
+        <w:t>._</w:t>
+      </w:r>
+      <w:proofErr w:type="spellStart"/>
+      <w:r>
+        <w:rPr>
+          <w:rFonts w:ascii="Times New Roman" w:hAnsi="Times New Roman" w:cs="Times New Roman"/>
+          <w:sz w:val="24"/>
+          <w:szCs w:val="24"/>
+        </w:rPr>
+        <w:t>cpf</w:t>
+      </w:r>
+      <w:proofErr w:type="spellEnd"/>
+      <w:r>
+        <w:rPr>
+          <w:rFonts w:ascii="Times New Roman" w:hAnsi="Times New Roman" w:cs="Times New Roman"/>
+          <w:sz w:val="24"/>
+          <w:szCs w:val="24"/>
+        </w:rPr>
+        <w:t xml:space="preserve">(pq agr é privado) = </w:t>
+      </w:r>
+      <w:proofErr w:type="spellStart"/>
+      <w:r>
+        <w:rPr>
+          <w:rFonts w:ascii="Times New Roman" w:hAnsi="Times New Roman" w:cs="Times New Roman"/>
+          <w:sz w:val="24"/>
+          <w:szCs w:val="24"/>
+        </w:rPr>
+        <w:t>cpf</w:t>
+      </w:r>
+      <w:proofErr w:type="spellEnd"/>
+      <w:r>
+        <w:rPr>
+          <w:rFonts w:ascii="Times New Roman" w:hAnsi="Times New Roman" w:cs="Times New Roman"/>
+          <w:sz w:val="24"/>
+          <w:szCs w:val="24"/>
+        </w:rPr>
+        <w:t xml:space="preserve">;}. Dessa forma facilita o código e </w:t>
+      </w:r>
+      <w:r>
+        <w:rPr>
+          <w:rFonts w:ascii="Times New Roman" w:hAnsi="Times New Roman" w:cs="Times New Roman"/>
+          <w:sz w:val="24"/>
+          <w:szCs w:val="24"/>
+        </w:rPr>
+        <w:t xml:space="preserve">se alguém tentar alterar o </w:t>
+      </w:r>
+      <w:proofErr w:type="spellStart"/>
+      <w:r>
+        <w:rPr>
+          <w:rFonts w:ascii="Times New Roman" w:hAnsi="Times New Roman" w:cs="Times New Roman"/>
+          <w:sz w:val="24"/>
+          <w:szCs w:val="24"/>
+        </w:rPr>
+        <w:t>cpf</w:t>
+      </w:r>
+      <w:proofErr w:type="spellEnd"/>
+      <w:r>
+        <w:rPr>
+          <w:rFonts w:ascii="Times New Roman" w:hAnsi="Times New Roman" w:cs="Times New Roman"/>
+          <w:sz w:val="24"/>
+          <w:szCs w:val="24"/>
+        </w:rPr>
+        <w:t xml:space="preserve"> por cliente1.cpf = </w:t>
+      </w:r>
+      <w:proofErr w:type="spellStart"/>
+      <w:r>
+        <w:rPr>
+          <w:rFonts w:ascii="Times New Roman" w:hAnsi="Times New Roman" w:cs="Times New Roman"/>
+          <w:sz w:val="24"/>
+          <w:szCs w:val="24"/>
+        </w:rPr>
+        <w:t>QualquerOutroValor</w:t>
+      </w:r>
+      <w:proofErr w:type="spellEnd"/>
+      <w:r>
+        <w:rPr>
+          <w:rFonts w:ascii="Times New Roman" w:hAnsi="Times New Roman" w:cs="Times New Roman"/>
+          <w:sz w:val="24"/>
+          <w:szCs w:val="24"/>
+        </w:rPr>
+        <w:t xml:space="preserve">, ele não irá conseguir, pois o </w:t>
+      </w:r>
+      <w:proofErr w:type="spellStart"/>
+      <w:r>
+        <w:rPr>
+          <w:rFonts w:ascii="Times New Roman" w:hAnsi="Times New Roman" w:cs="Times New Roman"/>
+          <w:sz w:val="24"/>
+          <w:szCs w:val="24"/>
+        </w:rPr>
+        <w:t>cpf</w:t>
+      </w:r>
+      <w:proofErr w:type="spellEnd"/>
+      <w:r>
+        <w:rPr>
+          <w:rFonts w:ascii="Times New Roman" w:hAnsi="Times New Roman" w:cs="Times New Roman"/>
+          <w:sz w:val="24"/>
+          <w:szCs w:val="24"/>
+        </w:rPr>
+        <w:t xml:space="preserve"> é um </w:t>
+      </w:r>
+      <w:proofErr w:type="spellStart"/>
+      <w:r>
+        <w:rPr>
+          <w:rFonts w:ascii="Times New Roman" w:hAnsi="Times New Roman" w:cs="Times New Roman"/>
+          <w:sz w:val="24"/>
+          <w:szCs w:val="24"/>
+        </w:rPr>
+        <w:t>getter</w:t>
+      </w:r>
+      <w:proofErr w:type="spellEnd"/>
+      <w:r>
+        <w:rPr>
+          <w:rFonts w:ascii="Times New Roman" w:hAnsi="Times New Roman" w:cs="Times New Roman"/>
+          <w:sz w:val="24"/>
+          <w:szCs w:val="24"/>
+        </w:rPr>
+        <w:t>, e não a variável original, pois ela está privada e não deve ser mexida.</w:t>
+      </w:r>
+    </w:p>
+    <w:p>
+      <w:pPr>
+        <w:pStyle w:val="PargrafodaLista"/>
+        <w:numPr>
+          <w:ilvl w:val="1"/>
+          <w:numId w:val="2"/>
+        </w:numPr>
+        <w:spacing w:line="360" w:lineRule="auto"/>
+        <w:jc w:val="both"/>
+        <w:rPr>
+          <w:rFonts w:ascii="Times New Roman" w:hAnsi="Times New Roman" w:cs="Times New Roman"/>
+          <w:b/>
+          <w:bCs/>
+          <w:sz w:val="24"/>
+          <w:szCs w:val="24"/>
+        </w:rPr>
+      </w:pPr>
+      <w:r>
+        <w:rPr>
+          <w:rFonts w:ascii="Times New Roman" w:hAnsi="Times New Roman" w:cs="Times New Roman"/>
+          <w:sz w:val="24"/>
+          <w:szCs w:val="24"/>
+        </w:rPr>
+        <w:t>Podemos utilizar assessores dentro de construtores</w:t>
+      </w:r>
+      <w:r>
+        <w:rPr>
+          <w:rFonts w:ascii="Times New Roman" w:hAnsi="Times New Roman" w:cs="Times New Roman"/>
+          <w:sz w:val="24"/>
+          <w:szCs w:val="24"/>
+        </w:rPr>
+        <w:t>, mas, uma vez que atribuídos, não podem ser mudados a partir de assessores, tem que ser o atributo original, que está privado</w:t>
+      </w:r>
+      <w:r>
+        <w:rPr>
+          <w:rFonts w:ascii="Times New Roman" w:hAnsi="Times New Roman" w:cs="Times New Roman"/>
+          <w:sz w:val="24"/>
+          <w:szCs w:val="24"/>
+        </w:rPr>
+        <w:t>.</w:t>
+      </w:r>
+    </w:p>
+    <w:p>
+      <w:pPr>
+        <w:pStyle w:val="PargrafodaLista"/>
+        <w:numPr>
+          <w:ilvl w:val="1"/>
+          <w:numId w:val="2"/>
+        </w:numPr>
+        <w:spacing w:line="360" w:lineRule="auto"/>
+        <w:jc w:val="both"/>
+        <w:rPr>
+          <w:rFonts w:ascii="Times New Roman" w:hAnsi="Times New Roman" w:cs="Times New Roman"/>
+          <w:b/>
+          <w:bCs/>
+          <w:sz w:val="24"/>
+          <w:szCs w:val="24"/>
+        </w:rPr>
+      </w:pPr>
+      <w:r>
+        <w:rPr>
+          <w:rFonts w:ascii="Times New Roman" w:hAnsi="Times New Roman" w:cs="Times New Roman"/>
+          <w:sz w:val="24"/>
+          <w:szCs w:val="24"/>
+        </w:rPr>
+        <w:t xml:space="preserve">Quando se cria um </w:t>
+      </w:r>
+      <w:r>
+        <w:rPr>
+          <w:rFonts w:ascii="Times New Roman" w:hAnsi="Times New Roman" w:cs="Times New Roman"/>
+          <w:sz w:val="24"/>
+          <w:szCs w:val="24"/>
+        </w:rPr>
+        <w:t>elemento estático, você está criando algo que assim que for alterado, ele irá se alterar em todas as contas, mesmo que elas sejam coisas separadas e individuais.</w:t>
+      </w:r>
+      <w:r>
+        <w:rPr>
+          <w:rFonts w:ascii="Times New Roman" w:hAnsi="Times New Roman" w:cs="Times New Roman"/>
+          <w:sz w:val="24"/>
+          <w:szCs w:val="24"/>
+        </w:rPr>
+        <w:t xml:space="preserve"> A palavra chave para criar algo estático é a </w:t>
+      </w:r>
+      <w:proofErr w:type="spellStart"/>
+      <w:r>
+        <w:rPr>
+          <w:rFonts w:ascii="Times New Roman" w:hAnsi="Times New Roman" w:cs="Times New Roman"/>
+          <w:i/>
+          <w:iCs/>
+          <w:sz w:val="24"/>
+          <w:szCs w:val="24"/>
+        </w:rPr>
+        <w:t>static</w:t>
+      </w:r>
+      <w:proofErr w:type="spellEnd"/>
+      <w:r>
+        <w:rPr>
+          <w:rFonts w:ascii="Times New Roman" w:hAnsi="Times New Roman" w:cs="Times New Roman"/>
+          <w:sz w:val="24"/>
+          <w:szCs w:val="24"/>
+        </w:rPr>
+        <w:t>.</w:t>
       </w:r>
     </w:p>
     <w:sectPr>

</xml_diff>

<commit_message>
Iniciando a aula extra
</commit_message>
<xml_diff>
--- a/Formação HTML && CSS3/JavaScript/JavaScript – Alura.docx
+++ b/Formação HTML && CSS3/JavaScript/JavaScript – Alura.docx
@@ -415,7 +415,25 @@
           <w:sz w:val="24"/>
           <w:szCs w:val="24"/>
         </w:rPr>
-        <w:t xml:space="preserve">Colocar o comando console é diferente de colocar o comando Console. Quando tem letra maiúscula ele dá erro, pois o JS é Case </w:t>
+        <w:t xml:space="preserve">Colocar o comando console é diferente de colocar o </w:t>
+      </w:r>
+      <w:proofErr w:type="gramStart"/>
+      <w:r>
+        <w:rPr>
+          <w:rFonts w:ascii="Times New Roman" w:hAnsi="Times New Roman" w:cs="Times New Roman"/>
+          <w:sz w:val="24"/>
+          <w:szCs w:val="24"/>
+        </w:rPr>
+        <w:t>comando Console</w:t>
+      </w:r>
+      <w:proofErr w:type="gramEnd"/>
+      <w:r>
+        <w:rPr>
+          <w:rFonts w:ascii="Times New Roman" w:hAnsi="Times New Roman" w:cs="Times New Roman"/>
+          <w:sz w:val="24"/>
+          <w:szCs w:val="24"/>
+        </w:rPr>
+        <w:t xml:space="preserve">. Quando tem letra maiúscula ele dá erro, pois o JS é Case </w:t>
       </w:r>
       <w:proofErr w:type="spellStart"/>
       <w:r>
@@ -787,15 +805,35 @@
           <w:sz w:val="24"/>
           <w:szCs w:val="24"/>
         </w:rPr>
-        <w:t>(“string”);</w:t>
-      </w:r>
-      <w:r>
-        <w:rPr>
-          <w:rFonts w:ascii="Times New Roman" w:hAnsi="Times New Roman" w:cs="Times New Roman"/>
-          <w:sz w:val="24"/>
-          <w:szCs w:val="24"/>
-        </w:rPr>
-        <w:t>, sendo elas: números inteiros e flutuantes/reais, respectivamente.</w:t>
+        <w:t>(“string”</w:t>
+      </w:r>
+      <w:proofErr w:type="gramStart"/>
+      <w:r>
+        <w:rPr>
+          <w:rFonts w:ascii="Times New Roman" w:hAnsi="Times New Roman" w:cs="Times New Roman"/>
+          <w:i/>
+          <w:iCs/>
+          <w:sz w:val="24"/>
+          <w:szCs w:val="24"/>
+        </w:rPr>
+        <w:t>);</w:t>
+      </w:r>
+      <w:r>
+        <w:rPr>
+          <w:rFonts w:ascii="Times New Roman" w:hAnsi="Times New Roman" w:cs="Times New Roman"/>
+          <w:sz w:val="24"/>
+          <w:szCs w:val="24"/>
+        </w:rPr>
+        <w:t>,</w:t>
+      </w:r>
+      <w:proofErr w:type="gramEnd"/>
+      <w:r>
+        <w:rPr>
+          <w:rFonts w:ascii="Times New Roman" w:hAnsi="Times New Roman" w:cs="Times New Roman"/>
+          <w:sz w:val="24"/>
+          <w:szCs w:val="24"/>
+        </w:rPr>
+        <w:t xml:space="preserve"> sendo elas: números inteiros e flutuantes/reais, respectivamente.</w:t>
       </w:r>
     </w:p>
     <w:p>
@@ -862,7 +900,18 @@
           <w:sz w:val="24"/>
           <w:szCs w:val="24"/>
         </w:rPr>
-        <w:t>console.log(nome, sobrenome);/console.log(nome + “ “ + sobrenome);</w:t>
+        <w:t>console.log(nome, sobrenome);/console.log(nome + “ “ + sobrenome</w:t>
+      </w:r>
+      <w:proofErr w:type="gramStart"/>
+      <w:r>
+        <w:rPr>
+          <w:rFonts w:ascii="Times New Roman" w:hAnsi="Times New Roman" w:cs="Times New Roman"/>
+          <w:i/>
+          <w:iCs/>
+          <w:sz w:val="24"/>
+          <w:szCs w:val="24"/>
+        </w:rPr>
+        <w:t>);</w:t>
       </w:r>
       <w:r>
         <w:rPr>
@@ -872,6 +921,7 @@
         </w:rPr>
         <w:t>.</w:t>
       </w:r>
+      <w:proofErr w:type="gramEnd"/>
     </w:p>
     <w:p>
       <w:pPr>
@@ -1166,7 +1216,25 @@
           <w:sz w:val="24"/>
           <w:szCs w:val="24"/>
         </w:rPr>
-        <w:t>Conseguimos declarar e atribuir valores à variáveis em momentos e linhas diferentes, não preciso fazer isso no mesmo momento sempre.</w:t>
+        <w:t xml:space="preserve">Conseguimos declarar e atribuir valores </w:t>
+      </w:r>
+      <w:proofErr w:type="gramStart"/>
+      <w:r>
+        <w:rPr>
+          <w:rFonts w:ascii="Times New Roman" w:hAnsi="Times New Roman" w:cs="Times New Roman"/>
+          <w:sz w:val="24"/>
+          <w:szCs w:val="24"/>
+        </w:rPr>
+        <w:t>à</w:t>
+      </w:r>
+      <w:proofErr w:type="gramEnd"/>
+      <w:r>
+        <w:rPr>
+          <w:rFonts w:ascii="Times New Roman" w:hAnsi="Times New Roman" w:cs="Times New Roman"/>
+          <w:sz w:val="24"/>
+          <w:szCs w:val="24"/>
+        </w:rPr>
+        <w:t xml:space="preserve"> variáveis em momentos e linhas diferentes, não preciso fazer isso no mesmo momento sempre.</w:t>
       </w:r>
     </w:p>
     <w:p>
@@ -1282,6 +1350,7 @@
         </w:rPr>
         <w:t xml:space="preserve"> </w:t>
       </w:r>
+      <w:proofErr w:type="gramStart"/>
       <w:r>
         <w:rPr>
           <w:rFonts w:ascii="Times New Roman" w:hAnsi="Times New Roman" w:cs="Times New Roman"/>
@@ -1298,7 +1367,16 @@
           <w:sz w:val="24"/>
           <w:szCs w:val="24"/>
         </w:rPr>
-        <w:t xml:space="preserve">, dessa forma criando ela dentro da variável constante </w:t>
+        <w:t>,</w:t>
+      </w:r>
+      <w:proofErr w:type="gramEnd"/>
+      <w:r>
+        <w:rPr>
+          <w:rFonts w:ascii="Times New Roman" w:hAnsi="Times New Roman" w:cs="Times New Roman"/>
+          <w:sz w:val="24"/>
+          <w:szCs w:val="24"/>
+        </w:rPr>
+        <w:t xml:space="preserve"> dessa forma criando ela dentro da variável constante </w:t>
       </w:r>
       <w:r>
         <w:rPr>
@@ -1400,7 +1478,20 @@
           <w:sz w:val="24"/>
           <w:szCs w:val="24"/>
         </w:rPr>
-        <w:t>`);</w:t>
+        <w:t>`</w:t>
+      </w:r>
+      <w:proofErr w:type="gramStart"/>
+      <w:r>
+        <w:rPr>
+          <w:rFonts w:ascii="Times New Roman" w:hAnsi="Times New Roman" w:cs="Times New Roman"/>
+          <w:b/>
+          <w:bCs/>
+          <w:i/>
+          <w:iCs/>
+          <w:sz w:val="24"/>
+          <w:szCs w:val="24"/>
+        </w:rPr>
+        <w:t>);</w:t>
       </w:r>
       <w:r>
         <w:rPr>
@@ -1410,6 +1501,7 @@
         </w:rPr>
         <w:t>.</w:t>
       </w:r>
+      <w:proofErr w:type="gramEnd"/>
     </w:p>
     <w:p>
       <w:pPr>
@@ -1611,6 +1703,7 @@
         </w:rPr>
         <w:t xml:space="preserve"> quantidade de elementos</w:t>
       </w:r>
+      <w:proofErr w:type="gramStart"/>
       <w:r>
         <w:rPr>
           <w:rFonts w:ascii="Times New Roman" w:hAnsi="Times New Roman" w:cs="Times New Roman"/>
@@ -1631,6 +1724,7 @@
         </w:rPr>
         <w:t>.</w:t>
       </w:r>
+      <w:proofErr w:type="gramEnd"/>
       <w:r>
         <w:rPr>
           <w:rFonts w:ascii="Times New Roman" w:hAnsi="Times New Roman" w:cs="Times New Roman"/>
@@ -2019,13 +2113,23 @@
           <w:szCs w:val="24"/>
         </w:rPr>
       </w:pPr>
-      <w:r>
-        <w:rPr>
-          <w:rFonts w:ascii="Times New Roman" w:hAnsi="Times New Roman" w:cs="Times New Roman"/>
-          <w:sz w:val="24"/>
-          <w:szCs w:val="24"/>
-        </w:rPr>
-        <w:t>Muitas condicionais no código pode acabar gerando erros e dificultar na hora de achar.</w:t>
+      <w:proofErr w:type="gramStart"/>
+      <w:r>
+        <w:rPr>
+          <w:rFonts w:ascii="Times New Roman" w:hAnsi="Times New Roman" w:cs="Times New Roman"/>
+          <w:sz w:val="24"/>
+          <w:szCs w:val="24"/>
+        </w:rPr>
+        <w:t>Muitas condicionais no código pode</w:t>
+      </w:r>
+      <w:proofErr w:type="gramEnd"/>
+      <w:r>
+        <w:rPr>
+          <w:rFonts w:ascii="Times New Roman" w:hAnsi="Times New Roman" w:cs="Times New Roman"/>
+          <w:sz w:val="24"/>
+          <w:szCs w:val="24"/>
+        </w:rPr>
+        <w:t xml:space="preserve"> acabar gerando erros e dificultar na hora de achar.</w:t>
       </w:r>
     </w:p>
     <w:p>
@@ -2848,6 +2952,78 @@
           <w:sz w:val="24"/>
           <w:szCs w:val="24"/>
         </w:rPr>
+        <w:t>(</w:t>
+      </w:r>
+      <w:proofErr w:type="gramStart"/>
+      <w:r>
+        <w:rPr>
+          <w:rFonts w:ascii="Times New Roman" w:hAnsi="Times New Roman" w:cs="Times New Roman"/>
+          <w:i/>
+          <w:iCs/>
+          <w:sz w:val="24"/>
+          <w:szCs w:val="24"/>
+        </w:rPr>
+        <w:t>);</w:t>
+      </w:r>
+      <w:r>
+        <w:rPr>
+          <w:rFonts w:ascii="Times New Roman" w:hAnsi="Times New Roman" w:cs="Times New Roman"/>
+          <w:sz w:val="24"/>
+          <w:szCs w:val="24"/>
+        </w:rPr>
+        <w:t>,</w:t>
+      </w:r>
+      <w:proofErr w:type="gramEnd"/>
+      <w:r>
+        <w:rPr>
+          <w:rFonts w:ascii="Times New Roman" w:hAnsi="Times New Roman" w:cs="Times New Roman"/>
+          <w:sz w:val="24"/>
+          <w:szCs w:val="24"/>
+        </w:rPr>
+        <w:t xml:space="preserve"> porém, é necessário criar uma variável para ela, portanto, o código completo fica assim: </w:t>
+      </w:r>
+      <w:proofErr w:type="spellStart"/>
+      <w:r>
+        <w:rPr>
+          <w:rFonts w:ascii="Times New Roman" w:hAnsi="Times New Roman" w:cs="Times New Roman"/>
+          <w:i/>
+          <w:iCs/>
+          <w:sz w:val="24"/>
+          <w:szCs w:val="24"/>
+        </w:rPr>
+        <w:t>const</w:t>
+      </w:r>
+      <w:proofErr w:type="spellEnd"/>
+      <w:r>
+        <w:rPr>
+          <w:rFonts w:ascii="Times New Roman" w:hAnsi="Times New Roman" w:cs="Times New Roman"/>
+          <w:i/>
+          <w:iCs/>
+          <w:sz w:val="24"/>
+          <w:szCs w:val="24"/>
+        </w:rPr>
+        <w:t xml:space="preserve"> variável = new </w:t>
+      </w:r>
+      <w:proofErr w:type="spellStart"/>
+      <w:r>
+        <w:rPr>
+          <w:rFonts w:ascii="Times New Roman" w:hAnsi="Times New Roman" w:cs="Times New Roman"/>
+          <w:i/>
+          <w:iCs/>
+          <w:sz w:val="24"/>
+          <w:szCs w:val="24"/>
+        </w:rPr>
+        <w:t>nomeDaClasse</w:t>
+      </w:r>
+      <w:proofErr w:type="spellEnd"/>
+      <w:r>
+        <w:rPr>
+          <w:rFonts w:ascii="Times New Roman" w:hAnsi="Times New Roman" w:cs="Times New Roman"/>
+          <w:i/>
+          <w:iCs/>
+          <w:sz w:val="24"/>
+          <w:szCs w:val="24"/>
+        </w:rPr>
         <w:t>();</w:t>
       </w:r>
       <w:r>
@@ -2856,58 +3032,6 @@
           <w:sz w:val="24"/>
           <w:szCs w:val="24"/>
         </w:rPr>
-        <w:t xml:space="preserve">, porém, é necessário criar uma variável para ela, portanto, o código completo fica assim: </w:t>
-      </w:r>
-      <w:proofErr w:type="spellStart"/>
-      <w:r>
-        <w:rPr>
-          <w:rFonts w:ascii="Times New Roman" w:hAnsi="Times New Roman" w:cs="Times New Roman"/>
-          <w:i/>
-          <w:iCs/>
-          <w:sz w:val="24"/>
-          <w:szCs w:val="24"/>
-        </w:rPr>
-        <w:t>const</w:t>
-      </w:r>
-      <w:proofErr w:type="spellEnd"/>
-      <w:r>
-        <w:rPr>
-          <w:rFonts w:ascii="Times New Roman" w:hAnsi="Times New Roman" w:cs="Times New Roman"/>
-          <w:i/>
-          <w:iCs/>
-          <w:sz w:val="24"/>
-          <w:szCs w:val="24"/>
-        </w:rPr>
-        <w:t xml:space="preserve"> variável = new </w:t>
-      </w:r>
-      <w:proofErr w:type="spellStart"/>
-      <w:r>
-        <w:rPr>
-          <w:rFonts w:ascii="Times New Roman" w:hAnsi="Times New Roman" w:cs="Times New Roman"/>
-          <w:i/>
-          <w:iCs/>
-          <w:sz w:val="24"/>
-          <w:szCs w:val="24"/>
-        </w:rPr>
-        <w:t>nomeDaClasse</w:t>
-      </w:r>
-      <w:proofErr w:type="spellEnd"/>
-      <w:r>
-        <w:rPr>
-          <w:rFonts w:ascii="Times New Roman" w:hAnsi="Times New Roman" w:cs="Times New Roman"/>
-          <w:i/>
-          <w:iCs/>
-          <w:sz w:val="24"/>
-          <w:szCs w:val="24"/>
-        </w:rPr>
-        <w:t>();</w:t>
-      </w:r>
-      <w:r>
-        <w:rPr>
-          <w:rFonts w:ascii="Times New Roman" w:hAnsi="Times New Roman" w:cs="Times New Roman"/>
-          <w:sz w:val="24"/>
-          <w:szCs w:val="24"/>
-        </w:rPr>
         <w:t>.</w:t>
       </w:r>
     </w:p>
@@ -2957,6 +3081,7 @@
         <w:t xml:space="preserve"> = </w:t>
       </w:r>
       <w:proofErr w:type="spellStart"/>
+      <w:proofErr w:type="gramStart"/>
       <w:r>
         <w:rPr>
           <w:rFonts w:ascii="Times New Roman" w:hAnsi="Times New Roman" w:cs="Times New Roman"/>
@@ -2986,6 +3111,7 @@
         </w:rPr>
         <w:t>.</w:t>
       </w:r>
+      <w:proofErr w:type="gramEnd"/>
     </w:p>
     <w:p>
       <w:pPr>
@@ -4359,7 +4485,25 @@
           <w:szCs w:val="24"/>
         </w:rPr>
         <w:lastRenderedPageBreak/>
-        <w:t>modo, quando a pessoa quiser ver um saldo da conta, por exemplo, ela pode colocar um log do saldo, mas se tentar atribuir um valor à ele, será negado, pois aquela é uma variável pública que serve apenas para exibir o valor real da variável privada _saldo.</w:t>
+        <w:t xml:space="preserve">modo, quando a pessoa quiser ver um saldo da conta, por exemplo, ela pode colocar um log do saldo, mas se tentar atribuir um valor </w:t>
+      </w:r>
+      <w:proofErr w:type="gramStart"/>
+      <w:r>
+        <w:rPr>
+          <w:rFonts w:ascii="Times New Roman" w:hAnsi="Times New Roman" w:cs="Times New Roman"/>
+          <w:sz w:val="24"/>
+          <w:szCs w:val="24"/>
+        </w:rPr>
+        <w:t>à</w:t>
+      </w:r>
+      <w:proofErr w:type="gramEnd"/>
+      <w:r>
+        <w:rPr>
+          <w:rFonts w:ascii="Times New Roman" w:hAnsi="Times New Roman" w:cs="Times New Roman"/>
+          <w:sz w:val="24"/>
+          <w:szCs w:val="24"/>
+        </w:rPr>
+        <w:t xml:space="preserve"> ele, será negado, pois aquela é uma variável pública que serve apenas para exibir o valor real da variável privada _saldo.</w:t>
       </w:r>
       <w:r>
         <w:rPr>
@@ -4870,6 +5014,99 @@
           <w:szCs w:val="24"/>
         </w:rPr>
         <w:t>.</w:t>
+      </w:r>
+    </w:p>
+    <w:p>
+      <w:pPr>
+        <w:pStyle w:val="PargrafodaLista"/>
+        <w:spacing w:line="360" w:lineRule="auto"/>
+        <w:ind w:left="1080"/>
+        <w:jc w:val="both"/>
+        <w:rPr>
+          <w:rFonts w:ascii="Times New Roman" w:hAnsi="Times New Roman" w:cs="Times New Roman"/>
+          <w:b/>
+          <w:bCs/>
+          <w:sz w:val="24"/>
+          <w:szCs w:val="24"/>
+        </w:rPr>
+      </w:pPr>
+    </w:p>
+    <w:p>
+      <w:pPr>
+        <w:pStyle w:val="PargrafodaLista"/>
+        <w:numPr>
+          <w:ilvl w:val="0"/>
+          <w:numId w:val="2"/>
+        </w:numPr>
+        <w:spacing w:line="360" w:lineRule="auto"/>
+        <w:jc w:val="both"/>
+        <w:rPr>
+          <w:rFonts w:ascii="Times New Roman" w:hAnsi="Times New Roman" w:cs="Times New Roman"/>
+          <w:b/>
+          <w:bCs/>
+          <w:sz w:val="24"/>
+          <w:szCs w:val="24"/>
+        </w:rPr>
+      </w:pPr>
+      <w:r>
+        <w:rPr>
+          <w:rFonts w:ascii="Times New Roman" w:hAnsi="Times New Roman" w:cs="Times New Roman"/>
+          <w:b/>
+          <w:bCs/>
+          <w:sz w:val="24"/>
+          <w:szCs w:val="24"/>
+          <w:u w:val="single"/>
+        </w:rPr>
+        <w:t xml:space="preserve">Extra: JS </w:t>
+      </w:r>
+      <w:proofErr w:type="spellStart"/>
+      <w:r>
+        <w:rPr>
+          <w:rFonts w:ascii="Times New Roman" w:hAnsi="Times New Roman" w:cs="Times New Roman"/>
+          <w:b/>
+          <w:bCs/>
+          <w:sz w:val="24"/>
+          <w:szCs w:val="24"/>
+          <w:u w:val="single"/>
+        </w:rPr>
+        <w:t>Linter</w:t>
+      </w:r>
+      <w:proofErr w:type="spellEnd"/>
+      <w:r>
+        <w:rPr>
+          <w:rFonts w:ascii="Times New Roman" w:hAnsi="Times New Roman" w:cs="Times New Roman"/>
+          <w:b/>
+          <w:bCs/>
+          <w:sz w:val="24"/>
+          <w:szCs w:val="24"/>
+        </w:rPr>
+        <w:t>:</w:t>
+      </w:r>
+    </w:p>
+    <w:p>
+      <w:pPr>
+        <w:pStyle w:val="PargrafodaLista"/>
+        <w:numPr>
+          <w:ilvl w:val="1"/>
+          <w:numId w:val="2"/>
+        </w:numPr>
+        <w:spacing w:line="360" w:lineRule="auto"/>
+        <w:jc w:val="both"/>
+        <w:rPr>
+          <w:rFonts w:ascii="Times New Roman" w:hAnsi="Times New Roman" w:cs="Times New Roman"/>
+          <w:b/>
+          <w:bCs/>
+          <w:sz w:val="24"/>
+          <w:szCs w:val="24"/>
+        </w:rPr>
+      </w:pPr>
+      <w:r>
+        <w:rPr>
+          <w:rFonts w:ascii="Times New Roman" w:hAnsi="Times New Roman" w:cs="Times New Roman"/>
+          <w:sz w:val="24"/>
+          <w:szCs w:val="24"/>
+        </w:rPr>
+        <w:t xml:space="preserve"> </w:t>
       </w:r>
     </w:p>
     <w:sectPr>

</xml_diff>

<commit_message>
Iniciando o Módulo 3 e aula 1
Conhecendo o problema do cliente na primeira aula do terceiro módulo de Interfaces e Herança em Orientação a Objetos
</commit_message>
<xml_diff>
--- a/Formação HTML && CSS3/JavaScript/JavaScript – Alura.docx
+++ b/Formação HTML && CSS3/JavaScript/JavaScript – Alura.docx
@@ -7,8 +7,13 @@
         <w:pStyle w:val="Ttulo"/>
       </w:pPr>
       <w:r>
-        <w:t>JavaScript – Alura</w:t>
-      </w:r>
+        <w:t xml:space="preserve">JavaScript – </w:t>
+      </w:r>
+      <w:proofErr w:type="spellStart"/>
+      <w:r>
+        <w:t>Alura</w:t>
+      </w:r>
+      <w:proofErr w:type="spellEnd"/>
     </w:p>
     <w:p>
       <w:pPr>
@@ -116,7 +121,25 @@
           <w:sz w:val="24"/>
           <w:szCs w:val="24"/>
         </w:rPr>
-        <w:t>Podemos executar o programa no Power shell digitando “node + nome programa”.</w:t>
+        <w:t xml:space="preserve">Podemos executar o programa no Power </w:t>
+      </w:r>
+      <w:proofErr w:type="spellStart"/>
+      <w:r>
+        <w:rPr>
+          <w:rFonts w:ascii="Times New Roman" w:hAnsi="Times New Roman" w:cs="Times New Roman"/>
+          <w:sz w:val="24"/>
+          <w:szCs w:val="24"/>
+        </w:rPr>
+        <w:t>shell</w:t>
+      </w:r>
+      <w:proofErr w:type="spellEnd"/>
+      <w:r>
+        <w:rPr>
+          <w:rFonts w:ascii="Times New Roman" w:hAnsi="Times New Roman" w:cs="Times New Roman"/>
+          <w:sz w:val="24"/>
+          <w:szCs w:val="24"/>
+        </w:rPr>
+        <w:t xml:space="preserve"> digitando “node + nome programa”.</w:t>
       </w:r>
     </w:p>
     <w:p>
@@ -190,7 +213,43 @@
           <w:sz w:val="24"/>
           <w:szCs w:val="24"/>
         </w:rPr>
-        <w:t>↓ copia e cola uma linha no vscode.</w:t>
+        <w:t xml:space="preserve">↓ </w:t>
+      </w:r>
+      <w:proofErr w:type="spellStart"/>
+      <w:r>
+        <w:rPr>
+          <w:rFonts w:ascii="Times New Roman" w:hAnsi="Times New Roman" w:cs="Times New Roman"/>
+          <w:sz w:val="24"/>
+          <w:szCs w:val="24"/>
+        </w:rPr>
+        <w:t>copia</w:t>
+      </w:r>
+      <w:proofErr w:type="spellEnd"/>
+      <w:r>
+        <w:rPr>
+          <w:rFonts w:ascii="Times New Roman" w:hAnsi="Times New Roman" w:cs="Times New Roman"/>
+          <w:sz w:val="24"/>
+          <w:szCs w:val="24"/>
+        </w:rPr>
+        <w:t xml:space="preserve"> e cola uma linha no </w:t>
+      </w:r>
+      <w:proofErr w:type="spellStart"/>
+      <w:r>
+        <w:rPr>
+          <w:rFonts w:ascii="Times New Roman" w:hAnsi="Times New Roman" w:cs="Times New Roman"/>
+          <w:sz w:val="24"/>
+          <w:szCs w:val="24"/>
+        </w:rPr>
+        <w:t>vscode</w:t>
+      </w:r>
+      <w:proofErr w:type="spellEnd"/>
+      <w:r>
+        <w:rPr>
+          <w:rFonts w:ascii="Times New Roman" w:hAnsi="Times New Roman" w:cs="Times New Roman"/>
+          <w:sz w:val="24"/>
+          <w:szCs w:val="24"/>
+        </w:rPr>
+        <w:t>.</w:t>
       </w:r>
     </w:p>
     <w:p>
@@ -224,7 +283,29 @@
           <w:sz w:val="24"/>
           <w:szCs w:val="24"/>
         </w:rPr>
-        <w:t>“const nome da variável</w:t>
+        <w:t>“</w:t>
+      </w:r>
+      <w:proofErr w:type="spellStart"/>
+      <w:r>
+        <w:rPr>
+          <w:rFonts w:ascii="Times New Roman" w:hAnsi="Times New Roman" w:cs="Times New Roman"/>
+          <w:i/>
+          <w:iCs/>
+          <w:sz w:val="24"/>
+          <w:szCs w:val="24"/>
+        </w:rPr>
+        <w:t>const</w:t>
+      </w:r>
+      <w:proofErr w:type="spellEnd"/>
+      <w:r>
+        <w:rPr>
+          <w:rFonts w:ascii="Times New Roman" w:hAnsi="Times New Roman" w:cs="Times New Roman"/>
+          <w:i/>
+          <w:iCs/>
+          <w:sz w:val="24"/>
+          <w:szCs w:val="24"/>
+        </w:rPr>
+        <w:t xml:space="preserve"> nome da variável</w:t>
       </w:r>
       <w:r>
         <w:rPr>
@@ -334,7 +415,43 @@
           <w:sz w:val="24"/>
           <w:szCs w:val="24"/>
         </w:rPr>
-        <w:t>Colocar o comando console é diferente de colocar o comando Console. Quando tem letra maiúscula ele dá erro, pois o JS é Case Sensitive.</w:t>
+        <w:t xml:space="preserve">Colocar o comando console é diferente de colocar o </w:t>
+      </w:r>
+      <w:proofErr w:type="gramStart"/>
+      <w:r>
+        <w:rPr>
+          <w:rFonts w:ascii="Times New Roman" w:hAnsi="Times New Roman" w:cs="Times New Roman"/>
+          <w:sz w:val="24"/>
+          <w:szCs w:val="24"/>
+        </w:rPr>
+        <w:t>comando Console</w:t>
+      </w:r>
+      <w:proofErr w:type="gramEnd"/>
+      <w:r>
+        <w:rPr>
+          <w:rFonts w:ascii="Times New Roman" w:hAnsi="Times New Roman" w:cs="Times New Roman"/>
+          <w:sz w:val="24"/>
+          <w:szCs w:val="24"/>
+        </w:rPr>
+        <w:t xml:space="preserve">. Quando tem letra maiúscula ele dá erro, pois o JS é Case </w:t>
+      </w:r>
+      <w:proofErr w:type="spellStart"/>
+      <w:r>
+        <w:rPr>
+          <w:rFonts w:ascii="Times New Roman" w:hAnsi="Times New Roman" w:cs="Times New Roman"/>
+          <w:sz w:val="24"/>
+          <w:szCs w:val="24"/>
+        </w:rPr>
+        <w:t>Sensitive</w:t>
+      </w:r>
+      <w:proofErr w:type="spellEnd"/>
+      <w:r>
+        <w:rPr>
+          <w:rFonts w:ascii="Times New Roman" w:hAnsi="Times New Roman" w:cs="Times New Roman"/>
+          <w:sz w:val="24"/>
+          <w:szCs w:val="24"/>
+        </w:rPr>
+        <w:t>.</w:t>
       </w:r>
     </w:p>
     <w:p>
@@ -384,6 +501,7 @@
         </w:rPr>
         <w:t xml:space="preserve"> Colocar o </w:t>
       </w:r>
+      <w:proofErr w:type="spellStart"/>
       <w:r>
         <w:rPr>
           <w:rFonts w:ascii="Times New Roman" w:hAnsi="Times New Roman" w:cs="Times New Roman"/>
@@ -394,6 +512,7 @@
         </w:rPr>
         <w:t>const</w:t>
       </w:r>
+      <w:proofErr w:type="spellEnd"/>
       <w:r>
         <w:rPr>
           <w:rFonts w:ascii="Times New Roman" w:hAnsi="Times New Roman" w:cs="Times New Roman"/>
@@ -450,7 +569,29 @@
           <w:sz w:val="24"/>
           <w:szCs w:val="24"/>
         </w:rPr>
-        <w:t>“let”</w:t>
+        <w:t>“</w:t>
+      </w:r>
+      <w:proofErr w:type="spellStart"/>
+      <w:r>
+        <w:rPr>
+          <w:rFonts w:ascii="Times New Roman" w:hAnsi="Times New Roman" w:cs="Times New Roman"/>
+          <w:i/>
+          <w:iCs/>
+          <w:sz w:val="24"/>
+          <w:szCs w:val="24"/>
+        </w:rPr>
+        <w:t>let</w:t>
+      </w:r>
+      <w:proofErr w:type="spellEnd"/>
+      <w:r>
+        <w:rPr>
+          <w:rFonts w:ascii="Times New Roman" w:hAnsi="Times New Roman" w:cs="Times New Roman"/>
+          <w:i/>
+          <w:iCs/>
+          <w:sz w:val="24"/>
+          <w:szCs w:val="24"/>
+        </w:rPr>
+        <w:t>”</w:t>
       </w:r>
       <w:r>
         <w:rPr>
@@ -570,7 +711,25 @@
           <w:sz w:val="24"/>
           <w:szCs w:val="24"/>
         </w:rPr>
-        <w:t>Se a string não conter um número, ele irá tentar fazer a conta e retornará um NaN (not a number)</w:t>
+        <w:t>Se a string não conter um número, ele irá tentar fazer a conta e retornará um NaN (</w:t>
+      </w:r>
+      <w:proofErr w:type="spellStart"/>
+      <w:r>
+        <w:rPr>
+          <w:rFonts w:ascii="Times New Roman" w:hAnsi="Times New Roman" w:cs="Times New Roman"/>
+          <w:sz w:val="24"/>
+          <w:szCs w:val="24"/>
+        </w:rPr>
+        <w:t>not</w:t>
+      </w:r>
+      <w:proofErr w:type="spellEnd"/>
+      <w:r>
+        <w:rPr>
+          <w:rFonts w:ascii="Times New Roman" w:hAnsi="Times New Roman" w:cs="Times New Roman"/>
+          <w:sz w:val="24"/>
+          <w:szCs w:val="24"/>
+        </w:rPr>
+        <w:t xml:space="preserve"> a number)</w:t>
       </w:r>
       <w:r>
         <w:rPr>
@@ -604,23 +763,77 @@
         </w:rPr>
         <w:t xml:space="preserve">Para converter uma string para número use o comando </w:t>
       </w:r>
-      <w:r>
-        <w:rPr>
-          <w:rFonts w:ascii="Times New Roman" w:hAnsi="Times New Roman" w:cs="Times New Roman"/>
-          <w:i/>
-          <w:iCs/>
-          <w:sz w:val="24"/>
-          <w:szCs w:val="24"/>
-        </w:rPr>
-        <w:t>parseInt/parseFloat(“string”);</w:t>
-      </w:r>
-      <w:r>
-        <w:rPr>
-          <w:rFonts w:ascii="Times New Roman" w:hAnsi="Times New Roman" w:cs="Times New Roman"/>
-          <w:sz w:val="24"/>
-          <w:szCs w:val="24"/>
-        </w:rPr>
-        <w:t>, sendo elas: números inteiros e flutuantes/reais, respectivamente.</w:t>
+      <w:proofErr w:type="spellStart"/>
+      <w:r>
+        <w:rPr>
+          <w:rFonts w:ascii="Times New Roman" w:hAnsi="Times New Roman" w:cs="Times New Roman"/>
+          <w:i/>
+          <w:iCs/>
+          <w:sz w:val="24"/>
+          <w:szCs w:val="24"/>
+        </w:rPr>
+        <w:t>parseInt</w:t>
+      </w:r>
+      <w:proofErr w:type="spellEnd"/>
+      <w:r>
+        <w:rPr>
+          <w:rFonts w:ascii="Times New Roman" w:hAnsi="Times New Roman" w:cs="Times New Roman"/>
+          <w:i/>
+          <w:iCs/>
+          <w:sz w:val="24"/>
+          <w:szCs w:val="24"/>
+        </w:rPr>
+        <w:t>/</w:t>
+      </w:r>
+      <w:proofErr w:type="spellStart"/>
+      <w:r>
+        <w:rPr>
+          <w:rFonts w:ascii="Times New Roman" w:hAnsi="Times New Roman" w:cs="Times New Roman"/>
+          <w:i/>
+          <w:iCs/>
+          <w:sz w:val="24"/>
+          <w:szCs w:val="24"/>
+        </w:rPr>
+        <w:t>parseFloat</w:t>
+      </w:r>
+      <w:proofErr w:type="spellEnd"/>
+      <w:r>
+        <w:rPr>
+          <w:rFonts w:ascii="Times New Roman" w:hAnsi="Times New Roman" w:cs="Times New Roman"/>
+          <w:i/>
+          <w:iCs/>
+          <w:sz w:val="24"/>
+          <w:szCs w:val="24"/>
+        </w:rPr>
+        <w:t>(“string”</w:t>
+      </w:r>
+      <w:proofErr w:type="gramStart"/>
+      <w:r>
+        <w:rPr>
+          <w:rFonts w:ascii="Times New Roman" w:hAnsi="Times New Roman" w:cs="Times New Roman"/>
+          <w:i/>
+          <w:iCs/>
+          <w:sz w:val="24"/>
+          <w:szCs w:val="24"/>
+        </w:rPr>
+        <w:t>);</w:t>
+      </w:r>
+      <w:r>
+        <w:rPr>
+          <w:rFonts w:ascii="Times New Roman" w:hAnsi="Times New Roman" w:cs="Times New Roman"/>
+          <w:sz w:val="24"/>
+          <w:szCs w:val="24"/>
+        </w:rPr>
+        <w:t>,</w:t>
+      </w:r>
+      <w:proofErr w:type="gramEnd"/>
+      <w:r>
+        <w:rPr>
+          <w:rFonts w:ascii="Times New Roman" w:hAnsi="Times New Roman" w:cs="Times New Roman"/>
+          <w:sz w:val="24"/>
+          <w:szCs w:val="24"/>
+        </w:rPr>
+        <w:t xml:space="preserve"> sendo elas: números inteiros e flutuantes/reais, respectivamente.</w:t>
       </w:r>
     </w:p>
     <w:p>
@@ -687,7 +900,18 @@
           <w:sz w:val="24"/>
           <w:szCs w:val="24"/>
         </w:rPr>
-        <w:t>console.log(nome, sobrenome);/console.log(nome + “ “ + sobrenome);</w:t>
+        <w:t>console.log(nome, sobrenome);/console.log(nome + “ “ + sobrenome</w:t>
+      </w:r>
+      <w:proofErr w:type="gramStart"/>
+      <w:r>
+        <w:rPr>
+          <w:rFonts w:ascii="Times New Roman" w:hAnsi="Times New Roman" w:cs="Times New Roman"/>
+          <w:i/>
+          <w:iCs/>
+          <w:sz w:val="24"/>
+          <w:szCs w:val="24"/>
+        </w:rPr>
+        <w:t>);</w:t>
       </w:r>
       <w:r>
         <w:rPr>
@@ -697,6 +921,7 @@
         </w:rPr>
         <w:t>.</w:t>
       </w:r>
+      <w:proofErr w:type="gramEnd"/>
     </w:p>
     <w:p>
       <w:pPr>
@@ -787,6 +1012,7 @@
         </w:rPr>
         <w:t>A declaração de variável “</w:t>
       </w:r>
+      <w:proofErr w:type="spellStart"/>
       <w:r>
         <w:rPr>
           <w:rFonts w:ascii="Times New Roman" w:hAnsi="Times New Roman" w:cs="Times New Roman"/>
@@ -797,6 +1023,7 @@
         </w:rPr>
         <w:t>const</w:t>
       </w:r>
+      <w:proofErr w:type="spellEnd"/>
       <w:r>
         <w:rPr>
           <w:rFonts w:ascii="Times New Roman" w:hAnsi="Times New Roman" w:cs="Times New Roman"/>
@@ -813,6 +1040,7 @@
         </w:rPr>
         <w:t xml:space="preserve"> Já a declaração “</w:t>
       </w:r>
+      <w:proofErr w:type="spellStart"/>
       <w:r>
         <w:rPr>
           <w:rFonts w:ascii="Times New Roman" w:hAnsi="Times New Roman" w:cs="Times New Roman"/>
@@ -823,6 +1051,7 @@
         </w:rPr>
         <w:t>let</w:t>
       </w:r>
+      <w:proofErr w:type="spellEnd"/>
       <w:r>
         <w:rPr>
           <w:rFonts w:ascii="Times New Roman" w:hAnsi="Times New Roman" w:cs="Times New Roman"/>
@@ -987,7 +1216,25 @@
           <w:sz w:val="24"/>
           <w:szCs w:val="24"/>
         </w:rPr>
-        <w:t>Conseguimos declarar e atribuir valores à variáveis em momentos e linhas diferentes, não preciso fazer isso no mesmo momento sempre.</w:t>
+        <w:t xml:space="preserve">Conseguimos declarar e atribuir valores </w:t>
+      </w:r>
+      <w:proofErr w:type="gramStart"/>
+      <w:r>
+        <w:rPr>
+          <w:rFonts w:ascii="Times New Roman" w:hAnsi="Times New Roman" w:cs="Times New Roman"/>
+          <w:sz w:val="24"/>
+          <w:szCs w:val="24"/>
+        </w:rPr>
+        <w:t>à</w:t>
+      </w:r>
+      <w:proofErr w:type="gramEnd"/>
+      <w:r>
+        <w:rPr>
+          <w:rFonts w:ascii="Times New Roman" w:hAnsi="Times New Roman" w:cs="Times New Roman"/>
+          <w:sz w:val="24"/>
+          <w:szCs w:val="24"/>
+        </w:rPr>
+        <w:t xml:space="preserve"> variáveis em momentos e linhas diferentes, não preciso fazer isso no mesmo momento sempre.</w:t>
       </w:r>
     </w:p>
     <w:p>
@@ -1041,15 +1288,27 @@
         </w:rPr>
         <w:t xml:space="preserve">Para criar listas utilizamos o comando </w:t>
       </w:r>
-      <w:r>
-        <w:rPr>
-          <w:rFonts w:ascii="Times New Roman" w:hAnsi="Times New Roman" w:cs="Times New Roman"/>
-          <w:i/>
-          <w:iCs/>
-          <w:sz w:val="24"/>
-          <w:szCs w:val="24"/>
-        </w:rPr>
-        <w:t xml:space="preserve">const lista = </w:t>
+      <w:proofErr w:type="spellStart"/>
+      <w:r>
+        <w:rPr>
+          <w:rFonts w:ascii="Times New Roman" w:hAnsi="Times New Roman" w:cs="Times New Roman"/>
+          <w:i/>
+          <w:iCs/>
+          <w:sz w:val="24"/>
+          <w:szCs w:val="24"/>
+        </w:rPr>
+        <w:t>const</w:t>
+      </w:r>
+      <w:proofErr w:type="spellEnd"/>
+      <w:r>
+        <w:rPr>
+          <w:rFonts w:ascii="Times New Roman" w:hAnsi="Times New Roman" w:cs="Times New Roman"/>
+          <w:i/>
+          <w:iCs/>
+          <w:sz w:val="24"/>
+          <w:szCs w:val="24"/>
+        </w:rPr>
+        <w:t xml:space="preserve"> lista = </w:t>
       </w:r>
       <w:r>
         <w:rPr>
@@ -1091,6 +1350,7 @@
         </w:rPr>
         <w:t xml:space="preserve"> </w:t>
       </w:r>
+      <w:proofErr w:type="gramStart"/>
       <w:r>
         <w:rPr>
           <w:rFonts w:ascii="Times New Roman" w:hAnsi="Times New Roman" w:cs="Times New Roman"/>
@@ -1107,7 +1367,16 @@
           <w:sz w:val="24"/>
           <w:szCs w:val="24"/>
         </w:rPr>
-        <w:t xml:space="preserve">, dessa forma criando ela dentro da variável constante </w:t>
+        <w:t>,</w:t>
+      </w:r>
+      <w:proofErr w:type="gramEnd"/>
+      <w:r>
+        <w:rPr>
+          <w:rFonts w:ascii="Times New Roman" w:hAnsi="Times New Roman" w:cs="Times New Roman"/>
+          <w:sz w:val="24"/>
+          <w:szCs w:val="24"/>
+        </w:rPr>
+        <w:t xml:space="preserve"> dessa forma criando ela dentro da variável constante </w:t>
       </w:r>
       <w:r>
         <w:rPr>
@@ -1153,6 +1422,7 @@
         </w:rPr>
         <w:t xml:space="preserve">Podemos adicionar outros elementos nas listas dinamicamente utilizando o comando </w:t>
       </w:r>
+      <w:proofErr w:type="spellStart"/>
       <w:r>
         <w:rPr>
           <w:rFonts w:ascii="Times New Roman" w:hAnsi="Times New Roman" w:cs="Times New Roman"/>
@@ -1173,7 +1443,20 @@
           <w:sz w:val="24"/>
           <w:szCs w:val="24"/>
         </w:rPr>
-        <w:t>push(`</w:t>
+        <w:t>push</w:t>
+      </w:r>
+      <w:proofErr w:type="spellEnd"/>
+      <w:r>
+        <w:rPr>
+          <w:rFonts w:ascii="Times New Roman" w:hAnsi="Times New Roman" w:cs="Times New Roman"/>
+          <w:b/>
+          <w:bCs/>
+          <w:i/>
+          <w:iCs/>
+          <w:sz w:val="24"/>
+          <w:szCs w:val="24"/>
+        </w:rPr>
+        <w:t>(`</w:t>
       </w:r>
       <w:r>
         <w:rPr>
@@ -1195,7 +1478,20 @@
           <w:sz w:val="24"/>
           <w:szCs w:val="24"/>
         </w:rPr>
-        <w:t>`);</w:t>
+        <w:t>`</w:t>
+      </w:r>
+      <w:proofErr w:type="gramStart"/>
+      <w:r>
+        <w:rPr>
+          <w:rFonts w:ascii="Times New Roman" w:hAnsi="Times New Roman" w:cs="Times New Roman"/>
+          <w:b/>
+          <w:bCs/>
+          <w:i/>
+          <w:iCs/>
+          <w:sz w:val="24"/>
+          <w:szCs w:val="24"/>
+        </w:rPr>
+        <w:t>);</w:t>
       </w:r>
       <w:r>
         <w:rPr>
@@ -1205,6 +1501,7 @@
         </w:rPr>
         <w:t>.</w:t>
       </w:r>
+      <w:proofErr w:type="gramEnd"/>
     </w:p>
     <w:p>
       <w:pPr>
@@ -1292,6 +1589,7 @@
         </w:rPr>
         <w:t xml:space="preserve"> que podemos adicionar itens dinamicamente na lista, também podemos retirá-los utilizando o comando </w:t>
       </w:r>
+      <w:proofErr w:type="spellStart"/>
       <w:r>
         <w:rPr>
           <w:rFonts w:ascii="Times New Roman" w:hAnsi="Times New Roman" w:cs="Times New Roman"/>
@@ -1326,6 +1624,7 @@
         </w:rPr>
         <w:t>splice</w:t>
       </w:r>
+      <w:proofErr w:type="spellEnd"/>
       <w:r>
         <w:rPr>
           <w:rFonts w:ascii="Times New Roman" w:hAnsi="Times New Roman" w:cs="Times New Roman"/>
@@ -1404,6 +1703,7 @@
         </w:rPr>
         <w:t xml:space="preserve"> quantidade de elementos</w:t>
       </w:r>
+      <w:proofErr w:type="gramStart"/>
       <w:r>
         <w:rPr>
           <w:rFonts w:ascii="Times New Roman" w:hAnsi="Times New Roman" w:cs="Times New Roman"/>
@@ -1424,6 +1724,7 @@
         </w:rPr>
         <w:t>.</w:t>
       </w:r>
+      <w:proofErr w:type="gramEnd"/>
       <w:r>
         <w:rPr>
           <w:rFonts w:ascii="Times New Roman" w:hAnsi="Times New Roman" w:cs="Times New Roman"/>
@@ -1642,15 +1943,27 @@
         </w:rPr>
         <w:t xml:space="preserve">Caso a condição colocada acima seja falsa, podemos colocar um </w:t>
       </w:r>
-      <w:r>
-        <w:rPr>
-          <w:rFonts w:ascii="Times New Roman" w:hAnsi="Times New Roman" w:cs="Times New Roman"/>
-          <w:i/>
-          <w:iCs/>
-          <w:sz w:val="24"/>
-          <w:szCs w:val="24"/>
-        </w:rPr>
-        <w:t>else{bloco de código}</w:t>
+      <w:proofErr w:type="spellStart"/>
+      <w:r>
+        <w:rPr>
+          <w:rFonts w:ascii="Times New Roman" w:hAnsi="Times New Roman" w:cs="Times New Roman"/>
+          <w:i/>
+          <w:iCs/>
+          <w:sz w:val="24"/>
+          <w:szCs w:val="24"/>
+        </w:rPr>
+        <w:t>else</w:t>
+      </w:r>
+      <w:proofErr w:type="spellEnd"/>
+      <w:r>
+        <w:rPr>
+          <w:rFonts w:ascii="Times New Roman" w:hAnsi="Times New Roman" w:cs="Times New Roman"/>
+          <w:i/>
+          <w:iCs/>
+          <w:sz w:val="24"/>
+          <w:szCs w:val="24"/>
+        </w:rPr>
+        <w:t>{bloco de código}</w:t>
       </w:r>
       <w:r>
         <w:rPr>
@@ -1684,15 +1997,51 @@
           <w:sz w:val="24"/>
           <w:szCs w:val="24"/>
         </w:rPr>
-        <w:t xml:space="preserve">Podemos colocar vários ifs </w:t>
-      </w:r>
-      <w:r>
-        <w:rPr>
-          <w:rFonts w:ascii="Times New Roman" w:hAnsi="Times New Roman" w:cs="Times New Roman"/>
-          <w:sz w:val="24"/>
-          <w:szCs w:val="24"/>
-        </w:rPr>
-        <w:t xml:space="preserve">ou elses </w:t>
+        <w:t xml:space="preserve">Podemos colocar vários </w:t>
+      </w:r>
+      <w:proofErr w:type="spellStart"/>
+      <w:r>
+        <w:rPr>
+          <w:rFonts w:ascii="Times New Roman" w:hAnsi="Times New Roman" w:cs="Times New Roman"/>
+          <w:sz w:val="24"/>
+          <w:szCs w:val="24"/>
+        </w:rPr>
+        <w:t>ifs</w:t>
+      </w:r>
+      <w:proofErr w:type="spellEnd"/>
+      <w:r>
+        <w:rPr>
+          <w:rFonts w:ascii="Times New Roman" w:hAnsi="Times New Roman" w:cs="Times New Roman"/>
+          <w:sz w:val="24"/>
+          <w:szCs w:val="24"/>
+        </w:rPr>
+        <w:t xml:space="preserve"> </w:t>
+      </w:r>
+      <w:r>
+        <w:rPr>
+          <w:rFonts w:ascii="Times New Roman" w:hAnsi="Times New Roman" w:cs="Times New Roman"/>
+          <w:sz w:val="24"/>
+          <w:szCs w:val="24"/>
+        </w:rPr>
+        <w:t xml:space="preserve">ou </w:t>
+      </w:r>
+      <w:proofErr w:type="spellStart"/>
+      <w:r>
+        <w:rPr>
+          <w:rFonts w:ascii="Times New Roman" w:hAnsi="Times New Roman" w:cs="Times New Roman"/>
+          <w:sz w:val="24"/>
+          <w:szCs w:val="24"/>
+        </w:rPr>
+        <w:t>elses</w:t>
+      </w:r>
+      <w:proofErr w:type="spellEnd"/>
+      <w:r>
+        <w:rPr>
+          <w:rFonts w:ascii="Times New Roman" w:hAnsi="Times New Roman" w:cs="Times New Roman"/>
+          <w:sz w:val="24"/>
+          <w:szCs w:val="24"/>
+        </w:rPr>
+        <w:t xml:space="preserve"> </w:t>
       </w:r>
       <w:r>
         <w:rPr>
@@ -1726,7 +2075,25 @@
           <w:sz w:val="24"/>
           <w:szCs w:val="24"/>
         </w:rPr>
-        <w:t>Apertando ALT+SHIFT+F o vscode irá formatar automaticamente o código para você.</w:t>
+        <w:t xml:space="preserve">Apertando ALT+SHIFT+F o </w:t>
+      </w:r>
+      <w:proofErr w:type="spellStart"/>
+      <w:r>
+        <w:rPr>
+          <w:rFonts w:ascii="Times New Roman" w:hAnsi="Times New Roman" w:cs="Times New Roman"/>
+          <w:sz w:val="24"/>
+          <w:szCs w:val="24"/>
+        </w:rPr>
+        <w:t>vscode</w:t>
+      </w:r>
+      <w:proofErr w:type="spellEnd"/>
+      <w:r>
+        <w:rPr>
+          <w:rFonts w:ascii="Times New Roman" w:hAnsi="Times New Roman" w:cs="Times New Roman"/>
+          <w:sz w:val="24"/>
+          <w:szCs w:val="24"/>
+        </w:rPr>
+        <w:t xml:space="preserve"> irá formatar automaticamente o código para você.</w:t>
       </w:r>
     </w:p>
     <w:p>
@@ -1746,13 +2113,23 @@
           <w:szCs w:val="24"/>
         </w:rPr>
       </w:pPr>
-      <w:r>
-        <w:rPr>
-          <w:rFonts w:ascii="Times New Roman" w:hAnsi="Times New Roman" w:cs="Times New Roman"/>
-          <w:sz w:val="24"/>
-          <w:szCs w:val="24"/>
-        </w:rPr>
-        <w:t>Muitas condicionais no código pode acabar gerando erros e dificultar na hora de achar.</w:t>
+      <w:proofErr w:type="gramStart"/>
+      <w:r>
+        <w:rPr>
+          <w:rFonts w:ascii="Times New Roman" w:hAnsi="Times New Roman" w:cs="Times New Roman"/>
+          <w:sz w:val="24"/>
+          <w:szCs w:val="24"/>
+        </w:rPr>
+        <w:t>Muitas condicionais no código pode</w:t>
+      </w:r>
+      <w:proofErr w:type="gramEnd"/>
+      <w:r>
+        <w:rPr>
+          <w:rFonts w:ascii="Times New Roman" w:hAnsi="Times New Roman" w:cs="Times New Roman"/>
+          <w:sz w:val="24"/>
+          <w:szCs w:val="24"/>
+        </w:rPr>
+        <w:t xml:space="preserve"> acabar gerando erros e dificultar na hora de achar.</w:t>
       </w:r>
     </w:p>
     <w:p>
@@ -2085,7 +2462,29 @@
           <w:sz w:val="24"/>
           <w:szCs w:val="24"/>
         </w:rPr>
-        <w:t>for(declara contador; contador; contador++){ bloco de código como no while }</w:t>
+        <w:t xml:space="preserve">for(declara contador; contador; contador++){ bloco de código como no </w:t>
+      </w:r>
+      <w:proofErr w:type="spellStart"/>
+      <w:r>
+        <w:rPr>
+          <w:rFonts w:ascii="Times New Roman" w:hAnsi="Times New Roman" w:cs="Times New Roman"/>
+          <w:i/>
+          <w:iCs/>
+          <w:sz w:val="24"/>
+          <w:szCs w:val="24"/>
+        </w:rPr>
+        <w:t>while</w:t>
+      </w:r>
+      <w:proofErr w:type="spellEnd"/>
+      <w:r>
+        <w:rPr>
+          <w:rFonts w:ascii="Times New Roman" w:hAnsi="Times New Roman" w:cs="Times New Roman"/>
+          <w:i/>
+          <w:iCs/>
+          <w:sz w:val="24"/>
+          <w:szCs w:val="24"/>
+        </w:rPr>
+        <w:t xml:space="preserve"> }</w:t>
       </w:r>
       <w:r>
         <w:rPr>
@@ -2423,15 +2822,49 @@
         </w:rPr>
         <w:t xml:space="preserve">Para criar uma classe segue-se a seguinte estrutura: </w:t>
       </w:r>
-      <w:r>
-        <w:rPr>
-          <w:rFonts w:ascii="Times New Roman" w:hAnsi="Times New Roman" w:cs="Times New Roman"/>
-          <w:i/>
-          <w:iCs/>
-          <w:sz w:val="24"/>
-          <w:szCs w:val="24"/>
-        </w:rPr>
-        <w:t>class nomeDaClasse {variáveis que ela contém}</w:t>
+      <w:proofErr w:type="spellStart"/>
+      <w:r>
+        <w:rPr>
+          <w:rFonts w:ascii="Times New Roman" w:hAnsi="Times New Roman" w:cs="Times New Roman"/>
+          <w:i/>
+          <w:iCs/>
+          <w:sz w:val="24"/>
+          <w:szCs w:val="24"/>
+        </w:rPr>
+        <w:t>class</w:t>
+      </w:r>
+      <w:proofErr w:type="spellEnd"/>
+      <w:r>
+        <w:rPr>
+          <w:rFonts w:ascii="Times New Roman" w:hAnsi="Times New Roman" w:cs="Times New Roman"/>
+          <w:i/>
+          <w:iCs/>
+          <w:sz w:val="24"/>
+          <w:szCs w:val="24"/>
+        </w:rPr>
+        <w:t xml:space="preserve"> </w:t>
+      </w:r>
+      <w:proofErr w:type="spellStart"/>
+      <w:r>
+        <w:rPr>
+          <w:rFonts w:ascii="Times New Roman" w:hAnsi="Times New Roman" w:cs="Times New Roman"/>
+          <w:i/>
+          <w:iCs/>
+          <w:sz w:val="24"/>
+          <w:szCs w:val="24"/>
+        </w:rPr>
+        <w:t>nomeDaClasse</w:t>
+      </w:r>
+      <w:proofErr w:type="spellEnd"/>
+      <w:r>
+        <w:rPr>
+          <w:rFonts w:ascii="Times New Roman" w:hAnsi="Times New Roman" w:cs="Times New Roman"/>
+          <w:i/>
+          <w:iCs/>
+          <w:sz w:val="24"/>
+          <w:szCs w:val="24"/>
+        </w:rPr>
+        <w:t xml:space="preserve"> {variáveis que ela contém}</w:t>
       </w:r>
       <w:r>
         <w:rPr>
@@ -2497,25 +2930,101 @@
           <w:sz w:val="24"/>
           <w:szCs w:val="24"/>
         </w:rPr>
-        <w:t>new nomeDaClasse();</w:t>
-      </w:r>
-      <w:r>
-        <w:rPr>
-          <w:rFonts w:ascii="Times New Roman" w:hAnsi="Times New Roman" w:cs="Times New Roman"/>
-          <w:sz w:val="24"/>
-          <w:szCs w:val="24"/>
-        </w:rPr>
-        <w:t xml:space="preserve">, porém, é necessário criar uma variável para ela, portanto, o código completo fica assim: </w:t>
-      </w:r>
-      <w:r>
-        <w:rPr>
-          <w:rFonts w:ascii="Times New Roman" w:hAnsi="Times New Roman" w:cs="Times New Roman"/>
-          <w:i/>
-          <w:iCs/>
-          <w:sz w:val="24"/>
-          <w:szCs w:val="24"/>
-        </w:rPr>
-        <w:t>const variável = new nomeDaClasse();</w:t>
+        <w:t xml:space="preserve">new </w:t>
+      </w:r>
+      <w:proofErr w:type="spellStart"/>
+      <w:r>
+        <w:rPr>
+          <w:rFonts w:ascii="Times New Roman" w:hAnsi="Times New Roman" w:cs="Times New Roman"/>
+          <w:i/>
+          <w:iCs/>
+          <w:sz w:val="24"/>
+          <w:szCs w:val="24"/>
+        </w:rPr>
+        <w:t>nomeDaClasse</w:t>
+      </w:r>
+      <w:proofErr w:type="spellEnd"/>
+      <w:r>
+        <w:rPr>
+          <w:rFonts w:ascii="Times New Roman" w:hAnsi="Times New Roman" w:cs="Times New Roman"/>
+          <w:i/>
+          <w:iCs/>
+          <w:sz w:val="24"/>
+          <w:szCs w:val="24"/>
+        </w:rPr>
+        <w:t>(</w:t>
+      </w:r>
+      <w:proofErr w:type="gramStart"/>
+      <w:r>
+        <w:rPr>
+          <w:rFonts w:ascii="Times New Roman" w:hAnsi="Times New Roman" w:cs="Times New Roman"/>
+          <w:i/>
+          <w:iCs/>
+          <w:sz w:val="24"/>
+          <w:szCs w:val="24"/>
+        </w:rPr>
+        <w:t>);</w:t>
+      </w:r>
+      <w:r>
+        <w:rPr>
+          <w:rFonts w:ascii="Times New Roman" w:hAnsi="Times New Roman" w:cs="Times New Roman"/>
+          <w:sz w:val="24"/>
+          <w:szCs w:val="24"/>
+        </w:rPr>
+        <w:t>,</w:t>
+      </w:r>
+      <w:proofErr w:type="gramEnd"/>
+      <w:r>
+        <w:rPr>
+          <w:rFonts w:ascii="Times New Roman" w:hAnsi="Times New Roman" w:cs="Times New Roman"/>
+          <w:sz w:val="24"/>
+          <w:szCs w:val="24"/>
+        </w:rPr>
+        <w:t xml:space="preserve"> porém, é necessário criar uma variável para ela, portanto, o código completo fica assim: </w:t>
+      </w:r>
+      <w:proofErr w:type="spellStart"/>
+      <w:r>
+        <w:rPr>
+          <w:rFonts w:ascii="Times New Roman" w:hAnsi="Times New Roman" w:cs="Times New Roman"/>
+          <w:i/>
+          <w:iCs/>
+          <w:sz w:val="24"/>
+          <w:szCs w:val="24"/>
+        </w:rPr>
+        <w:t>const</w:t>
+      </w:r>
+      <w:proofErr w:type="spellEnd"/>
+      <w:r>
+        <w:rPr>
+          <w:rFonts w:ascii="Times New Roman" w:hAnsi="Times New Roman" w:cs="Times New Roman"/>
+          <w:i/>
+          <w:iCs/>
+          <w:sz w:val="24"/>
+          <w:szCs w:val="24"/>
+        </w:rPr>
+        <w:t xml:space="preserve"> variável = new </w:t>
+      </w:r>
+      <w:proofErr w:type="spellStart"/>
+      <w:r>
+        <w:rPr>
+          <w:rFonts w:ascii="Times New Roman" w:hAnsi="Times New Roman" w:cs="Times New Roman"/>
+          <w:i/>
+          <w:iCs/>
+          <w:sz w:val="24"/>
+          <w:szCs w:val="24"/>
+        </w:rPr>
+        <w:t>nomeDaClasse</w:t>
+      </w:r>
+      <w:proofErr w:type="spellEnd"/>
+      <w:r>
+        <w:rPr>
+          <w:rFonts w:ascii="Times New Roman" w:hAnsi="Times New Roman" w:cs="Times New Roman"/>
+          <w:i/>
+          <w:iCs/>
+          <w:sz w:val="24"/>
+          <w:szCs w:val="24"/>
+        </w:rPr>
+        <w:t>();</w:t>
       </w:r>
       <w:r>
         <w:rPr>
@@ -2549,15 +3058,50 @@
         </w:rPr>
         <w:t xml:space="preserve">Para acessar um atributo da variável, que está dentro da classe, nós colocamos o nome da variável (criada acima) um “.” E o nome do atributo: </w:t>
       </w:r>
-      <w:r>
-        <w:rPr>
-          <w:rFonts w:ascii="Times New Roman" w:hAnsi="Times New Roman" w:cs="Times New Roman"/>
-          <w:i/>
-          <w:iCs/>
-          <w:sz w:val="24"/>
-          <w:szCs w:val="24"/>
-        </w:rPr>
-        <w:t>variável.nomeDoAtributo = conteúto;</w:t>
+      <w:proofErr w:type="spellStart"/>
+      <w:r>
+        <w:rPr>
+          <w:rFonts w:ascii="Times New Roman" w:hAnsi="Times New Roman" w:cs="Times New Roman"/>
+          <w:i/>
+          <w:iCs/>
+          <w:sz w:val="24"/>
+          <w:szCs w:val="24"/>
+        </w:rPr>
+        <w:t>variável.nomeDoAtributo</w:t>
+      </w:r>
+      <w:proofErr w:type="spellEnd"/>
+      <w:r>
+        <w:rPr>
+          <w:rFonts w:ascii="Times New Roman" w:hAnsi="Times New Roman" w:cs="Times New Roman"/>
+          <w:i/>
+          <w:iCs/>
+          <w:sz w:val="24"/>
+          <w:szCs w:val="24"/>
+        </w:rPr>
+        <w:t xml:space="preserve"> = </w:t>
+      </w:r>
+      <w:proofErr w:type="spellStart"/>
+      <w:proofErr w:type="gramStart"/>
+      <w:r>
+        <w:rPr>
+          <w:rFonts w:ascii="Times New Roman" w:hAnsi="Times New Roman" w:cs="Times New Roman"/>
+          <w:i/>
+          <w:iCs/>
+          <w:sz w:val="24"/>
+          <w:szCs w:val="24"/>
+        </w:rPr>
+        <w:t>conteúto</w:t>
+      </w:r>
+      <w:proofErr w:type="spellEnd"/>
+      <w:r>
+        <w:rPr>
+          <w:rFonts w:ascii="Times New Roman" w:hAnsi="Times New Roman" w:cs="Times New Roman"/>
+          <w:i/>
+          <w:iCs/>
+          <w:sz w:val="24"/>
+          <w:szCs w:val="24"/>
+        </w:rPr>
+        <w:t>;</w:t>
       </w:r>
       <w:r>
         <w:rPr>
@@ -2567,6 +3111,7 @@
         </w:rPr>
         <w:t>.</w:t>
       </w:r>
+      <w:proofErr w:type="gramEnd"/>
     </w:p>
     <w:p>
       <w:pPr>
@@ -2748,15 +3293,27 @@
         </w:rPr>
         <w:t xml:space="preserve">Quando nos referimos a uma conta corrente específica ou um objeto ao qual a classe é referente, podemos colocar apenas o comando </w:t>
       </w:r>
-      <w:r>
-        <w:rPr>
-          <w:rFonts w:ascii="Times New Roman" w:hAnsi="Times New Roman" w:cs="Times New Roman"/>
-          <w:i/>
-          <w:iCs/>
-          <w:sz w:val="24"/>
-          <w:szCs w:val="24"/>
-        </w:rPr>
-        <w:t>this.</w:t>
+      <w:proofErr w:type="spellStart"/>
+      <w:r>
+        <w:rPr>
+          <w:rFonts w:ascii="Times New Roman" w:hAnsi="Times New Roman" w:cs="Times New Roman"/>
+          <w:i/>
+          <w:iCs/>
+          <w:sz w:val="24"/>
+          <w:szCs w:val="24"/>
+        </w:rPr>
+        <w:t>this</w:t>
+      </w:r>
+      <w:proofErr w:type="spellEnd"/>
+      <w:r>
+        <w:rPr>
+          <w:rFonts w:ascii="Times New Roman" w:hAnsi="Times New Roman" w:cs="Times New Roman"/>
+          <w:i/>
+          <w:iCs/>
+          <w:sz w:val="24"/>
+          <w:szCs w:val="24"/>
+        </w:rPr>
+        <w:t>.</w:t>
       </w:r>
       <w:r>
         <w:rPr>
@@ -2884,7 +3441,25 @@
           <w:sz w:val="24"/>
           <w:szCs w:val="24"/>
         </w:rPr>
-        <w:t>Nós podemos fazer retornos (return) dentro de métodos para, no caso do banco, retornar o valor esperado para o cliente após um saque.</w:t>
+        <w:t>Nós podemos fazer retornos (</w:t>
+      </w:r>
+      <w:proofErr w:type="spellStart"/>
+      <w:r>
+        <w:rPr>
+          <w:rFonts w:ascii="Times New Roman" w:hAnsi="Times New Roman" w:cs="Times New Roman"/>
+          <w:sz w:val="24"/>
+          <w:szCs w:val="24"/>
+        </w:rPr>
+        <w:t>return</w:t>
+      </w:r>
+      <w:proofErr w:type="spellEnd"/>
+      <w:r>
+        <w:rPr>
+          <w:rFonts w:ascii="Times New Roman" w:hAnsi="Times New Roman" w:cs="Times New Roman"/>
+          <w:sz w:val="24"/>
+          <w:szCs w:val="24"/>
+        </w:rPr>
+        <w:t>) dentro de métodos para, no caso do banco, retornar o valor esperado para o cliente após um saque.</w:t>
       </w:r>
     </w:p>
     <w:p>
@@ -2902,13 +3477,23 @@
           <w:szCs w:val="24"/>
         </w:rPr>
       </w:pPr>
-      <w:r>
-        <w:rPr>
-          <w:rFonts w:ascii="Times New Roman" w:hAnsi="Times New Roman" w:cs="Times New Roman"/>
-          <w:sz w:val="24"/>
-          <w:szCs w:val="24"/>
-        </w:rPr>
-        <w:t>Return sempre no final do método/função.</w:t>
+      <w:proofErr w:type="spellStart"/>
+      <w:r>
+        <w:rPr>
+          <w:rFonts w:ascii="Times New Roman" w:hAnsi="Times New Roman" w:cs="Times New Roman"/>
+          <w:sz w:val="24"/>
+          <w:szCs w:val="24"/>
+        </w:rPr>
+        <w:t>Return</w:t>
+      </w:r>
+      <w:proofErr w:type="spellEnd"/>
+      <w:r>
+        <w:rPr>
+          <w:rFonts w:ascii="Times New Roman" w:hAnsi="Times New Roman" w:cs="Times New Roman"/>
+          <w:sz w:val="24"/>
+          <w:szCs w:val="24"/>
+        </w:rPr>
+        <w:t xml:space="preserve"> sempre no final do método/função.</w:t>
       </w:r>
     </w:p>
     <w:p>
@@ -2932,23 +3517,95 @@
           <w:sz w:val="24"/>
           <w:szCs w:val="24"/>
         </w:rPr>
-        <w:t>Ao invés de ir colocando diversos ifs um dentro do outro até chegar no resultado esperado, podemos colocar um return e ir selecionando por métodos negativos o resultado que eu quero.</w:t>
-      </w:r>
-      <w:r>
-        <w:rPr>
-          <w:rFonts w:ascii="Times New Roman" w:hAnsi="Times New Roman" w:cs="Times New Roman"/>
-          <w:sz w:val="24"/>
-          <w:szCs w:val="24"/>
-        </w:rPr>
-        <w:t xml:space="preserve"> Essa técnica se chama Early return, usada para melhorar a legibilidade do código.</w:t>
-      </w:r>
-      <w:r>
-        <w:rPr>
-          <w:rFonts w:ascii="Times New Roman" w:hAnsi="Times New Roman" w:cs="Times New Roman"/>
-          <w:sz w:val="24"/>
-          <w:szCs w:val="24"/>
-        </w:rPr>
-        <w:t xml:space="preserve"> Nesses casos onde o comando do if fica somente em uma linha, não tem a necessidade de utilizar os {} do if, basta colocar a condição e o return na frente que já será o suficiente.</w:t>
+        <w:t xml:space="preserve">Ao invés de ir colocando diversos </w:t>
+      </w:r>
+      <w:proofErr w:type="spellStart"/>
+      <w:r>
+        <w:rPr>
+          <w:rFonts w:ascii="Times New Roman" w:hAnsi="Times New Roman" w:cs="Times New Roman"/>
+          <w:sz w:val="24"/>
+          <w:szCs w:val="24"/>
+        </w:rPr>
+        <w:t>ifs</w:t>
+      </w:r>
+      <w:proofErr w:type="spellEnd"/>
+      <w:r>
+        <w:rPr>
+          <w:rFonts w:ascii="Times New Roman" w:hAnsi="Times New Roman" w:cs="Times New Roman"/>
+          <w:sz w:val="24"/>
+          <w:szCs w:val="24"/>
+        </w:rPr>
+        <w:t xml:space="preserve"> um dentro do outro até chegar no resultado esperado, podemos colocar um </w:t>
+      </w:r>
+      <w:proofErr w:type="spellStart"/>
+      <w:r>
+        <w:rPr>
+          <w:rFonts w:ascii="Times New Roman" w:hAnsi="Times New Roman" w:cs="Times New Roman"/>
+          <w:sz w:val="24"/>
+          <w:szCs w:val="24"/>
+        </w:rPr>
+        <w:t>return</w:t>
+      </w:r>
+      <w:proofErr w:type="spellEnd"/>
+      <w:r>
+        <w:rPr>
+          <w:rFonts w:ascii="Times New Roman" w:hAnsi="Times New Roman" w:cs="Times New Roman"/>
+          <w:sz w:val="24"/>
+          <w:szCs w:val="24"/>
+        </w:rPr>
+        <w:t xml:space="preserve"> e ir selecionando por métodos negativos o resultado que eu quero.</w:t>
+      </w:r>
+      <w:r>
+        <w:rPr>
+          <w:rFonts w:ascii="Times New Roman" w:hAnsi="Times New Roman" w:cs="Times New Roman"/>
+          <w:sz w:val="24"/>
+          <w:szCs w:val="24"/>
+        </w:rPr>
+        <w:t xml:space="preserve"> Essa técnica se chama Early </w:t>
+      </w:r>
+      <w:proofErr w:type="spellStart"/>
+      <w:r>
+        <w:rPr>
+          <w:rFonts w:ascii="Times New Roman" w:hAnsi="Times New Roman" w:cs="Times New Roman"/>
+          <w:sz w:val="24"/>
+          <w:szCs w:val="24"/>
+        </w:rPr>
+        <w:t>return</w:t>
+      </w:r>
+      <w:proofErr w:type="spellEnd"/>
+      <w:r>
+        <w:rPr>
+          <w:rFonts w:ascii="Times New Roman" w:hAnsi="Times New Roman" w:cs="Times New Roman"/>
+          <w:sz w:val="24"/>
+          <w:szCs w:val="24"/>
+        </w:rPr>
+        <w:t>, usada para melhorar a legibilidade do código.</w:t>
+      </w:r>
+      <w:r>
+        <w:rPr>
+          <w:rFonts w:ascii="Times New Roman" w:hAnsi="Times New Roman" w:cs="Times New Roman"/>
+          <w:sz w:val="24"/>
+          <w:szCs w:val="24"/>
+        </w:rPr>
+        <w:t xml:space="preserve"> Nesses casos onde o comando do if fica somente em uma linha, não tem a necessidade de utilizar os {} do if, basta colocar a condição e o </w:t>
+      </w:r>
+      <w:proofErr w:type="spellStart"/>
+      <w:r>
+        <w:rPr>
+          <w:rFonts w:ascii="Times New Roman" w:hAnsi="Times New Roman" w:cs="Times New Roman"/>
+          <w:sz w:val="24"/>
+          <w:szCs w:val="24"/>
+        </w:rPr>
+        <w:t>return</w:t>
+      </w:r>
+      <w:proofErr w:type="spellEnd"/>
+      <w:r>
+        <w:rPr>
+          <w:rFonts w:ascii="Times New Roman" w:hAnsi="Times New Roman" w:cs="Times New Roman"/>
+          <w:sz w:val="24"/>
+          <w:szCs w:val="24"/>
+        </w:rPr>
+        <w:t xml:space="preserve"> na frente que já será o suficiente.</w:t>
       </w:r>
     </w:p>
     <w:p>
@@ -3113,18 +3770,30 @@
           <w:sz w:val="24"/>
           <w:szCs w:val="24"/>
         </w:rPr>
-        <w:t xml:space="preserve"> export</w:t>
-      </w:r>
-      <w:r>
-        <w:rPr>
-          <w:rFonts w:ascii="Times New Roman" w:hAnsi="Times New Roman" w:cs="Times New Roman"/>
-          <w:i/>
-          <w:iCs/>
-          <w:sz w:val="24"/>
-          <w:szCs w:val="24"/>
-        </w:rPr>
         <w:t xml:space="preserve"> </w:t>
       </w:r>
+      <w:proofErr w:type="spellStart"/>
+      <w:r>
+        <w:rPr>
+          <w:rFonts w:ascii="Times New Roman" w:hAnsi="Times New Roman" w:cs="Times New Roman"/>
+          <w:i/>
+          <w:iCs/>
+          <w:sz w:val="24"/>
+          <w:szCs w:val="24"/>
+        </w:rPr>
+        <w:t>export</w:t>
+      </w:r>
+      <w:proofErr w:type="spellEnd"/>
+      <w:r>
+        <w:rPr>
+          <w:rFonts w:ascii="Times New Roman" w:hAnsi="Times New Roman" w:cs="Times New Roman"/>
+          <w:i/>
+          <w:iCs/>
+          <w:sz w:val="24"/>
+          <w:szCs w:val="24"/>
+        </w:rPr>
+        <w:t xml:space="preserve"> </w:t>
+      </w:r>
       <w:r>
         <w:rPr>
           <w:rFonts w:ascii="Times New Roman" w:hAnsi="Times New Roman" w:cs="Times New Roman"/>
@@ -3159,7 +3828,25 @@
           <w:sz w:val="24"/>
           <w:szCs w:val="24"/>
         </w:rPr>
-        <w:t>, dessa forma fazendo essa conexão. Colocamos o export nos módulos antes das classes e o importe no começo do arquivo que está consumindo aquela calasse.</w:t>
+        <w:t xml:space="preserve">, dessa forma fazendo essa conexão. Colocamos o </w:t>
+      </w:r>
+      <w:proofErr w:type="spellStart"/>
+      <w:r>
+        <w:rPr>
+          <w:rFonts w:ascii="Times New Roman" w:hAnsi="Times New Roman" w:cs="Times New Roman"/>
+          <w:sz w:val="24"/>
+          <w:szCs w:val="24"/>
+        </w:rPr>
+        <w:t>export</w:t>
+      </w:r>
+      <w:proofErr w:type="spellEnd"/>
+      <w:r>
+        <w:rPr>
+          <w:rFonts w:ascii="Times New Roman" w:hAnsi="Times New Roman" w:cs="Times New Roman"/>
+          <w:sz w:val="24"/>
+          <w:szCs w:val="24"/>
+        </w:rPr>
+        <w:t xml:space="preserve"> nos módulos antes das classes e o importe no começo do arquivo que está consumindo aquela calasse.</w:t>
       </w:r>
     </w:p>
     <w:p>
@@ -3185,23 +3872,65 @@
         </w:rPr>
         <w:t xml:space="preserve">Para que o nodejs execute o código com os módulos, precisamos colocar no terminal </w:t>
       </w:r>
-      <w:r>
-        <w:rPr>
-          <w:rFonts w:ascii="Times New Roman" w:hAnsi="Times New Roman" w:cs="Times New Roman"/>
-          <w:i/>
-          <w:iCs/>
-          <w:sz w:val="24"/>
-          <w:szCs w:val="24"/>
-        </w:rPr>
-        <w:t>npm init</w:t>
-      </w:r>
-      <w:r>
-        <w:rPr>
-          <w:rFonts w:ascii="Times New Roman" w:hAnsi="Times New Roman" w:cs="Times New Roman"/>
-          <w:sz w:val="24"/>
-          <w:szCs w:val="24"/>
-        </w:rPr>
-        <w:t xml:space="preserve">, ir preenchendo de acordo com o que pede e no final ele irá te gerar um arquivo package.json. Dentro desse arquivo coloque um </w:t>
+      <w:proofErr w:type="spellStart"/>
+      <w:r>
+        <w:rPr>
+          <w:rFonts w:ascii="Times New Roman" w:hAnsi="Times New Roman" w:cs="Times New Roman"/>
+          <w:i/>
+          <w:iCs/>
+          <w:sz w:val="24"/>
+          <w:szCs w:val="24"/>
+        </w:rPr>
+        <w:t>npm</w:t>
+      </w:r>
+      <w:proofErr w:type="spellEnd"/>
+      <w:r>
+        <w:rPr>
+          <w:rFonts w:ascii="Times New Roman" w:hAnsi="Times New Roman" w:cs="Times New Roman"/>
+          <w:i/>
+          <w:iCs/>
+          <w:sz w:val="24"/>
+          <w:szCs w:val="24"/>
+        </w:rPr>
+        <w:t xml:space="preserve"> </w:t>
+      </w:r>
+      <w:proofErr w:type="spellStart"/>
+      <w:r>
+        <w:rPr>
+          <w:rFonts w:ascii="Times New Roman" w:hAnsi="Times New Roman" w:cs="Times New Roman"/>
+          <w:i/>
+          <w:iCs/>
+          <w:sz w:val="24"/>
+          <w:szCs w:val="24"/>
+        </w:rPr>
+        <w:t>init</w:t>
+      </w:r>
+      <w:proofErr w:type="spellEnd"/>
+      <w:r>
+        <w:rPr>
+          <w:rFonts w:ascii="Times New Roman" w:hAnsi="Times New Roman" w:cs="Times New Roman"/>
+          <w:sz w:val="24"/>
+          <w:szCs w:val="24"/>
+        </w:rPr>
+        <w:t xml:space="preserve">, ir preenchendo de acordo com o que pede e no final ele irá te gerar um arquivo </w:t>
+      </w:r>
+      <w:proofErr w:type="spellStart"/>
+      <w:r>
+        <w:rPr>
+          <w:rFonts w:ascii="Times New Roman" w:hAnsi="Times New Roman" w:cs="Times New Roman"/>
+          <w:sz w:val="24"/>
+          <w:szCs w:val="24"/>
+        </w:rPr>
+        <w:t>package.json</w:t>
+      </w:r>
+      <w:proofErr w:type="spellEnd"/>
+      <w:r>
+        <w:rPr>
+          <w:rFonts w:ascii="Times New Roman" w:hAnsi="Times New Roman" w:cs="Times New Roman"/>
+          <w:sz w:val="24"/>
+          <w:szCs w:val="24"/>
+        </w:rPr>
+        <w:t xml:space="preserve">. Dentro desse arquivo coloque um </w:t>
       </w:r>
       <w:r>
         <w:rPr>
@@ -3327,7 +4056,25 @@
           <w:sz w:val="24"/>
           <w:szCs w:val="24"/>
         </w:rPr>
-        <w:t>O JS não te retorna o objeto quando vc tenta acessar ele, ele te retorna uma referência àquele objeto, ou seja, o caminho até aquela memória.</w:t>
+        <w:t xml:space="preserve">O JS não te retorna o objeto quando </w:t>
+      </w:r>
+      <w:proofErr w:type="spellStart"/>
+      <w:r>
+        <w:rPr>
+          <w:rFonts w:ascii="Times New Roman" w:hAnsi="Times New Roman" w:cs="Times New Roman"/>
+          <w:sz w:val="24"/>
+          <w:szCs w:val="24"/>
+        </w:rPr>
+        <w:t>vc</w:t>
+      </w:r>
+      <w:proofErr w:type="spellEnd"/>
+      <w:r>
+        <w:rPr>
+          <w:rFonts w:ascii="Times New Roman" w:hAnsi="Times New Roman" w:cs="Times New Roman"/>
+          <w:sz w:val="24"/>
+          <w:szCs w:val="24"/>
+        </w:rPr>
+        <w:t xml:space="preserve"> tenta acessar ele, ele te retorna uma referência àquele objeto, ou seja, o caminho até aquela memória.</w:t>
       </w:r>
     </w:p>
     <w:p>
@@ -3513,7 +4260,25 @@
           <w:sz w:val="24"/>
           <w:szCs w:val="24"/>
         </w:rPr>
-        <w:t>Apesar de se parecer com um método ele se chama acessor.</w:t>
+        <w:t xml:space="preserve">Apesar de se parecer com um método ele se chama </w:t>
+      </w:r>
+      <w:proofErr w:type="spellStart"/>
+      <w:r>
+        <w:rPr>
+          <w:rFonts w:ascii="Times New Roman" w:hAnsi="Times New Roman" w:cs="Times New Roman"/>
+          <w:sz w:val="24"/>
+          <w:szCs w:val="24"/>
+        </w:rPr>
+        <w:t>acessor</w:t>
+      </w:r>
+      <w:proofErr w:type="spellEnd"/>
+      <w:r>
+        <w:rPr>
+          <w:rFonts w:ascii="Times New Roman" w:hAnsi="Times New Roman" w:cs="Times New Roman"/>
+          <w:sz w:val="24"/>
+          <w:szCs w:val="24"/>
+        </w:rPr>
+        <w:t>.</w:t>
       </w:r>
     </w:p>
     <w:p>
@@ -3537,8 +4302,27 @@
           <w:sz w:val="24"/>
           <w:szCs w:val="24"/>
         </w:rPr>
-        <w:t xml:space="preserve">Um segundo acessor é o </w:t>
-      </w:r>
+        <w:t xml:space="preserve">Um segundo </w:t>
+      </w:r>
+      <w:proofErr w:type="spellStart"/>
+      <w:r>
+        <w:rPr>
+          <w:rFonts w:ascii="Times New Roman" w:hAnsi="Times New Roman" w:cs="Times New Roman"/>
+          <w:sz w:val="24"/>
+          <w:szCs w:val="24"/>
+        </w:rPr>
+        <w:t>acessor</w:t>
+      </w:r>
+      <w:proofErr w:type="spellEnd"/>
+      <w:r>
+        <w:rPr>
+          <w:rFonts w:ascii="Times New Roman" w:hAnsi="Times New Roman" w:cs="Times New Roman"/>
+          <w:sz w:val="24"/>
+          <w:szCs w:val="24"/>
+        </w:rPr>
+        <w:t xml:space="preserve"> é o </w:t>
+      </w:r>
+      <w:proofErr w:type="spellStart"/>
       <w:r>
         <w:rPr>
           <w:rFonts w:ascii="Times New Roman" w:hAnsi="Times New Roman" w:cs="Times New Roman"/>
@@ -3549,6 +4333,7 @@
         </w:rPr>
         <w:t>get</w:t>
       </w:r>
+      <w:proofErr w:type="spellEnd"/>
       <w:r>
         <w:rPr>
           <w:rFonts w:ascii="Times New Roman" w:hAnsi="Times New Roman" w:cs="Times New Roman"/>
@@ -3579,7 +4364,25 @@
           <w:sz w:val="24"/>
           <w:szCs w:val="24"/>
         </w:rPr>
-        <w:t>O acessor sempre é p</w:t>
+        <w:t xml:space="preserve">O </w:t>
+      </w:r>
+      <w:proofErr w:type="spellStart"/>
+      <w:r>
+        <w:rPr>
+          <w:rFonts w:ascii="Times New Roman" w:hAnsi="Times New Roman" w:cs="Times New Roman"/>
+          <w:sz w:val="24"/>
+          <w:szCs w:val="24"/>
+        </w:rPr>
+        <w:t>acessor</w:t>
+      </w:r>
+      <w:proofErr w:type="spellEnd"/>
+      <w:r>
+        <w:rPr>
+          <w:rFonts w:ascii="Times New Roman" w:hAnsi="Times New Roman" w:cs="Times New Roman"/>
+          <w:sz w:val="24"/>
+          <w:szCs w:val="24"/>
+        </w:rPr>
+        <w:t xml:space="preserve"> sempre é p</w:t>
       </w:r>
       <w:r>
         <w:rPr>
@@ -3619,7 +4422,61 @@
           <w:sz w:val="24"/>
           <w:szCs w:val="24"/>
         </w:rPr>
-        <w:t xml:space="preserve">Utilizando o acessor get, nós podemos colocar um return dentro dele que se refira ao atributo privado, mas com o nome público, desse </w:t>
+        <w:t xml:space="preserve">Utilizando o </w:t>
+      </w:r>
+      <w:proofErr w:type="spellStart"/>
+      <w:r>
+        <w:rPr>
+          <w:rFonts w:ascii="Times New Roman" w:hAnsi="Times New Roman" w:cs="Times New Roman"/>
+          <w:sz w:val="24"/>
+          <w:szCs w:val="24"/>
+        </w:rPr>
+        <w:t>acessor</w:t>
+      </w:r>
+      <w:proofErr w:type="spellEnd"/>
+      <w:r>
+        <w:rPr>
+          <w:rFonts w:ascii="Times New Roman" w:hAnsi="Times New Roman" w:cs="Times New Roman"/>
+          <w:sz w:val="24"/>
+          <w:szCs w:val="24"/>
+        </w:rPr>
+        <w:t xml:space="preserve"> </w:t>
+      </w:r>
+      <w:proofErr w:type="spellStart"/>
+      <w:r>
+        <w:rPr>
+          <w:rFonts w:ascii="Times New Roman" w:hAnsi="Times New Roman" w:cs="Times New Roman"/>
+          <w:sz w:val="24"/>
+          <w:szCs w:val="24"/>
+        </w:rPr>
+        <w:t>get</w:t>
+      </w:r>
+      <w:proofErr w:type="spellEnd"/>
+      <w:r>
+        <w:rPr>
+          <w:rFonts w:ascii="Times New Roman" w:hAnsi="Times New Roman" w:cs="Times New Roman"/>
+          <w:sz w:val="24"/>
+          <w:szCs w:val="24"/>
+        </w:rPr>
+        <w:t xml:space="preserve">, nós podemos colocar um </w:t>
+      </w:r>
+      <w:proofErr w:type="spellStart"/>
+      <w:r>
+        <w:rPr>
+          <w:rFonts w:ascii="Times New Roman" w:hAnsi="Times New Roman" w:cs="Times New Roman"/>
+          <w:sz w:val="24"/>
+          <w:szCs w:val="24"/>
+        </w:rPr>
+        <w:t>return</w:t>
+      </w:r>
+      <w:proofErr w:type="spellEnd"/>
+      <w:r>
+        <w:rPr>
+          <w:rFonts w:ascii="Times New Roman" w:hAnsi="Times New Roman" w:cs="Times New Roman"/>
+          <w:sz w:val="24"/>
+          <w:szCs w:val="24"/>
+        </w:rPr>
+        <w:t xml:space="preserve"> dentro dele que se refira ao atributo privado, mas com o nome público, desse </w:t>
       </w:r>
       <w:r>
         <w:rPr>
@@ -3628,7 +4485,25 @@
           <w:szCs w:val="24"/>
         </w:rPr>
         <w:lastRenderedPageBreak/>
-        <w:t>modo, quando a pessoa quiser ver um saldo da conta, por exemplo, ela pode colocar um log do saldo, mas se tentar atribuir um valor à ele, será negado, pois aquela é uma variável pública que serve apenas para exibir o valor real da variável privada _saldo.</w:t>
+        <w:t xml:space="preserve">modo, quando a pessoa quiser ver um saldo da conta, por exemplo, ela pode colocar um log do saldo, mas se tentar atribuir um valor </w:t>
+      </w:r>
+      <w:proofErr w:type="gramStart"/>
+      <w:r>
+        <w:rPr>
+          <w:rFonts w:ascii="Times New Roman" w:hAnsi="Times New Roman" w:cs="Times New Roman"/>
+          <w:sz w:val="24"/>
+          <w:szCs w:val="24"/>
+        </w:rPr>
+        <w:t>à</w:t>
+      </w:r>
+      <w:proofErr w:type="gramEnd"/>
+      <w:r>
+        <w:rPr>
+          <w:rFonts w:ascii="Times New Roman" w:hAnsi="Times New Roman" w:cs="Times New Roman"/>
+          <w:sz w:val="24"/>
+          <w:szCs w:val="24"/>
+        </w:rPr>
+        <w:t xml:space="preserve"> ele, será negado, pois aquela é uma variável pública que serve apenas para exibir o valor real da variável privada _saldo.</w:t>
       </w:r>
       <w:r>
         <w:rPr>
@@ -3662,6 +4537,7 @@
         </w:rPr>
         <w:t>Para condicionais também podemos colocar o valor (</w:t>
       </w:r>
+      <w:proofErr w:type="spellStart"/>
       <w:r>
         <w:rPr>
           <w:rFonts w:ascii="Times New Roman" w:hAnsi="Times New Roman" w:cs="Times New Roman"/>
@@ -3672,6 +4548,7 @@
         </w:rPr>
         <w:t>instanceof</w:t>
       </w:r>
+      <w:proofErr w:type="spellEnd"/>
       <w:r>
         <w:rPr>
           <w:rFonts w:ascii="Times New Roman" w:hAnsi="Times New Roman" w:cs="Times New Roman"/>
@@ -3696,7 +4573,25 @@
           <w:sz w:val="24"/>
           <w:szCs w:val="24"/>
         </w:rPr>
-        <w:t>, desse modo, caso você esteja fazendo um sistema de proteção para clientes, ele só vai atribuir valor se a instancia for do typo cliente, caso contrário ele não permite.</w:t>
+        <w:t xml:space="preserve">, desse modo, caso você esteja fazendo um sistema de proteção para clientes, ele só vai atribuir valor se a instancia for do </w:t>
+      </w:r>
+      <w:proofErr w:type="spellStart"/>
+      <w:r>
+        <w:rPr>
+          <w:rFonts w:ascii="Times New Roman" w:hAnsi="Times New Roman" w:cs="Times New Roman"/>
+          <w:sz w:val="24"/>
+          <w:szCs w:val="24"/>
+        </w:rPr>
+        <w:t>typo</w:t>
+      </w:r>
+      <w:proofErr w:type="spellEnd"/>
+      <w:r>
+        <w:rPr>
+          <w:rFonts w:ascii="Times New Roman" w:hAnsi="Times New Roman" w:cs="Times New Roman"/>
+          <w:sz w:val="24"/>
+          <w:szCs w:val="24"/>
+        </w:rPr>
+        <w:t xml:space="preserve"> cliente, caso contrário ele não permite.</w:t>
       </w:r>
     </w:p>
     <w:p>
@@ -3790,15 +4685,231 @@
           <w:sz w:val="24"/>
           <w:szCs w:val="24"/>
         </w:rPr>
-        <w:t xml:space="preserve"> new Cliente(); na hr de atribuir um cliente consiga armazenar todos os dados dele, basta colocar dentro dos parênteses new Cliente(“nome”, cpf); uma vez que o construtor tenha sido construído da mesma maneira constructor(nome, cpf){this.nome = nome; this._cpf(pq agr é privado) = cpf;}. Dessa forma facilita o código e </w:t>
-      </w:r>
-      <w:r>
-        <w:rPr>
-          <w:rFonts w:ascii="Times New Roman" w:hAnsi="Times New Roman" w:cs="Times New Roman"/>
-          <w:sz w:val="24"/>
-          <w:szCs w:val="24"/>
-        </w:rPr>
-        <w:t>se alguém tentar alterar o cpf por cliente1.cpf = QualquerOutroValor, ele não irá conseguir, pois o cpf é um getter, e não a variável original, pois ela está privada e não deve ser mexida.</w:t>
+        <w:t xml:space="preserve"> new Cliente(); na </w:t>
+      </w:r>
+      <w:proofErr w:type="spellStart"/>
+      <w:r>
+        <w:rPr>
+          <w:rFonts w:ascii="Times New Roman" w:hAnsi="Times New Roman" w:cs="Times New Roman"/>
+          <w:sz w:val="24"/>
+          <w:szCs w:val="24"/>
+        </w:rPr>
+        <w:t>hr</w:t>
+      </w:r>
+      <w:proofErr w:type="spellEnd"/>
+      <w:r>
+        <w:rPr>
+          <w:rFonts w:ascii="Times New Roman" w:hAnsi="Times New Roman" w:cs="Times New Roman"/>
+          <w:sz w:val="24"/>
+          <w:szCs w:val="24"/>
+        </w:rPr>
+        <w:t xml:space="preserve"> de atribuir um cliente consiga armazenar todos os dados dele, basta colocar dentro dos parênteses new Cliente(“nome”, </w:t>
+      </w:r>
+      <w:proofErr w:type="spellStart"/>
+      <w:r>
+        <w:rPr>
+          <w:rFonts w:ascii="Times New Roman" w:hAnsi="Times New Roman" w:cs="Times New Roman"/>
+          <w:sz w:val="24"/>
+          <w:szCs w:val="24"/>
+        </w:rPr>
+        <w:t>cpf</w:t>
+      </w:r>
+      <w:proofErr w:type="spellEnd"/>
+      <w:r>
+        <w:rPr>
+          <w:rFonts w:ascii="Times New Roman" w:hAnsi="Times New Roman" w:cs="Times New Roman"/>
+          <w:sz w:val="24"/>
+          <w:szCs w:val="24"/>
+        </w:rPr>
+        <w:t xml:space="preserve">); uma vez que o construtor tenha sido construído da mesma maneira </w:t>
+      </w:r>
+      <w:proofErr w:type="spellStart"/>
+      <w:r>
+        <w:rPr>
+          <w:rFonts w:ascii="Times New Roman" w:hAnsi="Times New Roman" w:cs="Times New Roman"/>
+          <w:sz w:val="24"/>
+          <w:szCs w:val="24"/>
+        </w:rPr>
+        <w:t>constructor</w:t>
+      </w:r>
+      <w:proofErr w:type="spellEnd"/>
+      <w:r>
+        <w:rPr>
+          <w:rFonts w:ascii="Times New Roman" w:hAnsi="Times New Roman" w:cs="Times New Roman"/>
+          <w:sz w:val="24"/>
+          <w:szCs w:val="24"/>
+        </w:rPr>
+        <w:t xml:space="preserve">(nome, </w:t>
+      </w:r>
+      <w:proofErr w:type="spellStart"/>
+      <w:r>
+        <w:rPr>
+          <w:rFonts w:ascii="Times New Roman" w:hAnsi="Times New Roman" w:cs="Times New Roman"/>
+          <w:sz w:val="24"/>
+          <w:szCs w:val="24"/>
+        </w:rPr>
+        <w:t>cpf</w:t>
+      </w:r>
+      <w:proofErr w:type="spellEnd"/>
+      <w:r>
+        <w:rPr>
+          <w:rFonts w:ascii="Times New Roman" w:hAnsi="Times New Roman" w:cs="Times New Roman"/>
+          <w:sz w:val="24"/>
+          <w:szCs w:val="24"/>
+        </w:rPr>
+        <w:t>){</w:t>
+      </w:r>
+      <w:proofErr w:type="spellStart"/>
+      <w:r>
+        <w:rPr>
+          <w:rFonts w:ascii="Times New Roman" w:hAnsi="Times New Roman" w:cs="Times New Roman"/>
+          <w:sz w:val="24"/>
+          <w:szCs w:val="24"/>
+        </w:rPr>
+        <w:t>this.nome</w:t>
+      </w:r>
+      <w:proofErr w:type="spellEnd"/>
+      <w:r>
+        <w:rPr>
+          <w:rFonts w:ascii="Times New Roman" w:hAnsi="Times New Roman" w:cs="Times New Roman"/>
+          <w:sz w:val="24"/>
+          <w:szCs w:val="24"/>
+        </w:rPr>
+        <w:t xml:space="preserve"> = nome; </w:t>
+      </w:r>
+      <w:proofErr w:type="spellStart"/>
+      <w:r>
+        <w:rPr>
+          <w:rFonts w:ascii="Times New Roman" w:hAnsi="Times New Roman" w:cs="Times New Roman"/>
+          <w:sz w:val="24"/>
+          <w:szCs w:val="24"/>
+        </w:rPr>
+        <w:t>this</w:t>
+      </w:r>
+      <w:proofErr w:type="spellEnd"/>
+      <w:r>
+        <w:rPr>
+          <w:rFonts w:ascii="Times New Roman" w:hAnsi="Times New Roman" w:cs="Times New Roman"/>
+          <w:sz w:val="24"/>
+          <w:szCs w:val="24"/>
+        </w:rPr>
+        <w:t>._</w:t>
+      </w:r>
+      <w:proofErr w:type="spellStart"/>
+      <w:r>
+        <w:rPr>
+          <w:rFonts w:ascii="Times New Roman" w:hAnsi="Times New Roman" w:cs="Times New Roman"/>
+          <w:sz w:val="24"/>
+          <w:szCs w:val="24"/>
+        </w:rPr>
+        <w:t>cpf</w:t>
+      </w:r>
+      <w:proofErr w:type="spellEnd"/>
+      <w:r>
+        <w:rPr>
+          <w:rFonts w:ascii="Times New Roman" w:hAnsi="Times New Roman" w:cs="Times New Roman"/>
+          <w:sz w:val="24"/>
+          <w:szCs w:val="24"/>
+        </w:rPr>
+        <w:t xml:space="preserve">(pq agr é privado) = </w:t>
+      </w:r>
+      <w:proofErr w:type="spellStart"/>
+      <w:r>
+        <w:rPr>
+          <w:rFonts w:ascii="Times New Roman" w:hAnsi="Times New Roman" w:cs="Times New Roman"/>
+          <w:sz w:val="24"/>
+          <w:szCs w:val="24"/>
+        </w:rPr>
+        <w:t>cpf</w:t>
+      </w:r>
+      <w:proofErr w:type="spellEnd"/>
+      <w:r>
+        <w:rPr>
+          <w:rFonts w:ascii="Times New Roman" w:hAnsi="Times New Roman" w:cs="Times New Roman"/>
+          <w:sz w:val="24"/>
+          <w:szCs w:val="24"/>
+        </w:rPr>
+        <w:t xml:space="preserve">;}. Dessa forma facilita o código e </w:t>
+      </w:r>
+      <w:r>
+        <w:rPr>
+          <w:rFonts w:ascii="Times New Roman" w:hAnsi="Times New Roman" w:cs="Times New Roman"/>
+          <w:sz w:val="24"/>
+          <w:szCs w:val="24"/>
+        </w:rPr>
+        <w:t xml:space="preserve">se alguém tentar alterar o </w:t>
+      </w:r>
+      <w:proofErr w:type="spellStart"/>
+      <w:r>
+        <w:rPr>
+          <w:rFonts w:ascii="Times New Roman" w:hAnsi="Times New Roman" w:cs="Times New Roman"/>
+          <w:sz w:val="24"/>
+          <w:szCs w:val="24"/>
+        </w:rPr>
+        <w:t>cpf</w:t>
+      </w:r>
+      <w:proofErr w:type="spellEnd"/>
+      <w:r>
+        <w:rPr>
+          <w:rFonts w:ascii="Times New Roman" w:hAnsi="Times New Roman" w:cs="Times New Roman"/>
+          <w:sz w:val="24"/>
+          <w:szCs w:val="24"/>
+        </w:rPr>
+        <w:t xml:space="preserve"> por cliente1.cpf = </w:t>
+      </w:r>
+      <w:proofErr w:type="spellStart"/>
+      <w:r>
+        <w:rPr>
+          <w:rFonts w:ascii="Times New Roman" w:hAnsi="Times New Roman" w:cs="Times New Roman"/>
+          <w:sz w:val="24"/>
+          <w:szCs w:val="24"/>
+        </w:rPr>
+        <w:t>QualquerOutroValor</w:t>
+      </w:r>
+      <w:proofErr w:type="spellEnd"/>
+      <w:r>
+        <w:rPr>
+          <w:rFonts w:ascii="Times New Roman" w:hAnsi="Times New Roman" w:cs="Times New Roman"/>
+          <w:sz w:val="24"/>
+          <w:szCs w:val="24"/>
+        </w:rPr>
+        <w:t xml:space="preserve">, ele não irá conseguir, pois o </w:t>
+      </w:r>
+      <w:proofErr w:type="spellStart"/>
+      <w:r>
+        <w:rPr>
+          <w:rFonts w:ascii="Times New Roman" w:hAnsi="Times New Roman" w:cs="Times New Roman"/>
+          <w:sz w:val="24"/>
+          <w:szCs w:val="24"/>
+        </w:rPr>
+        <w:t>cpf</w:t>
+      </w:r>
+      <w:proofErr w:type="spellEnd"/>
+      <w:r>
+        <w:rPr>
+          <w:rFonts w:ascii="Times New Roman" w:hAnsi="Times New Roman" w:cs="Times New Roman"/>
+          <w:sz w:val="24"/>
+          <w:szCs w:val="24"/>
+        </w:rPr>
+        <w:t xml:space="preserve"> é um </w:t>
+      </w:r>
+      <w:proofErr w:type="spellStart"/>
+      <w:r>
+        <w:rPr>
+          <w:rFonts w:ascii="Times New Roman" w:hAnsi="Times New Roman" w:cs="Times New Roman"/>
+          <w:sz w:val="24"/>
+          <w:szCs w:val="24"/>
+        </w:rPr>
+        <w:t>getter</w:t>
+      </w:r>
+      <w:proofErr w:type="spellEnd"/>
+      <w:r>
+        <w:rPr>
+          <w:rFonts w:ascii="Times New Roman" w:hAnsi="Times New Roman" w:cs="Times New Roman"/>
+          <w:sz w:val="24"/>
+          <w:szCs w:val="24"/>
+        </w:rPr>
+        <w:t>, e não a variável original, pois ela está privada e não deve ser mexida.</w:t>
       </w:r>
     </w:p>
     <w:p>
@@ -3884,6 +4995,7 @@
         </w:rPr>
         <w:t xml:space="preserve"> A palavra chave para criar algo estático é a </w:t>
       </w:r>
+      <w:proofErr w:type="spellStart"/>
       <w:r>
         <w:rPr>
           <w:rFonts w:ascii="Times New Roman" w:hAnsi="Times New Roman" w:cs="Times New Roman"/>
@@ -3894,6 +5006,7 @@
         </w:rPr>
         <w:t>static</w:t>
       </w:r>
+      <w:proofErr w:type="spellEnd"/>
       <w:r>
         <w:rPr>
           <w:rFonts w:ascii="Times New Roman" w:hAnsi="Times New Roman" w:cs="Times New Roman"/>
@@ -3944,8 +5057,21 @@
           <w:szCs w:val="24"/>
           <w:u w:val="single"/>
         </w:rPr>
-        <w:t>Extra: JS Linter</w:t>
-      </w:r>
+        <w:t xml:space="preserve">Extra: JS </w:t>
+      </w:r>
+      <w:proofErr w:type="spellStart"/>
+      <w:r>
+        <w:rPr>
+          <w:rFonts w:ascii="Times New Roman" w:hAnsi="Times New Roman" w:cs="Times New Roman"/>
+          <w:b/>
+          <w:bCs/>
+          <w:sz w:val="24"/>
+          <w:szCs w:val="24"/>
+          <w:u w:val="single"/>
+        </w:rPr>
+        <w:t>Linter</w:t>
+      </w:r>
+      <w:proofErr w:type="spellEnd"/>
       <w:r>
         <w:rPr>
           <w:rFonts w:ascii="Times New Roman" w:hAnsi="Times New Roman" w:cs="Times New Roman"/>
@@ -3988,7 +5114,25 @@
           <w:sz w:val="24"/>
           <w:szCs w:val="24"/>
         </w:rPr>
-        <w:t>Usamos o linter para ter padrões no projeto.</w:t>
+        <w:t xml:space="preserve">Usamos o </w:t>
+      </w:r>
+      <w:proofErr w:type="spellStart"/>
+      <w:r>
+        <w:rPr>
+          <w:rFonts w:ascii="Times New Roman" w:hAnsi="Times New Roman" w:cs="Times New Roman"/>
+          <w:sz w:val="24"/>
+          <w:szCs w:val="24"/>
+        </w:rPr>
+        <w:t>linter</w:t>
+      </w:r>
+      <w:proofErr w:type="spellEnd"/>
+      <w:r>
+        <w:rPr>
+          <w:rFonts w:ascii="Times New Roman" w:hAnsi="Times New Roman" w:cs="Times New Roman"/>
+          <w:sz w:val="24"/>
+          <w:szCs w:val="24"/>
+        </w:rPr>
+        <w:t xml:space="preserve"> para ter padrões no projeto.</w:t>
       </w:r>
     </w:p>
     <w:p>
@@ -4014,7 +5158,61 @@
           <w:sz w:val="24"/>
           <w:szCs w:val="24"/>
         </w:rPr>
-        <w:t>Para iniciar precisamos colocar npx eslint –init, no terminal e geralmente escolhemos a terceira opção</w:t>
+        <w:t xml:space="preserve">Para iniciar precisamos colocar </w:t>
+      </w:r>
+      <w:proofErr w:type="spellStart"/>
+      <w:r>
+        <w:rPr>
+          <w:rFonts w:ascii="Times New Roman" w:hAnsi="Times New Roman" w:cs="Times New Roman"/>
+          <w:sz w:val="24"/>
+          <w:szCs w:val="24"/>
+        </w:rPr>
+        <w:t>npx</w:t>
+      </w:r>
+      <w:proofErr w:type="spellEnd"/>
+      <w:r>
+        <w:rPr>
+          <w:rFonts w:ascii="Times New Roman" w:hAnsi="Times New Roman" w:cs="Times New Roman"/>
+          <w:sz w:val="24"/>
+          <w:szCs w:val="24"/>
+        </w:rPr>
+        <w:t xml:space="preserve"> </w:t>
+      </w:r>
+      <w:proofErr w:type="spellStart"/>
+      <w:r>
+        <w:rPr>
+          <w:rFonts w:ascii="Times New Roman" w:hAnsi="Times New Roman" w:cs="Times New Roman"/>
+          <w:sz w:val="24"/>
+          <w:szCs w:val="24"/>
+        </w:rPr>
+        <w:t>eslint</w:t>
+      </w:r>
+      <w:proofErr w:type="spellEnd"/>
+      <w:r>
+        <w:rPr>
+          <w:rFonts w:ascii="Times New Roman" w:hAnsi="Times New Roman" w:cs="Times New Roman"/>
+          <w:sz w:val="24"/>
+          <w:szCs w:val="24"/>
+        </w:rPr>
+        <w:t xml:space="preserve"> –</w:t>
+      </w:r>
+      <w:proofErr w:type="spellStart"/>
+      <w:r>
+        <w:rPr>
+          <w:rFonts w:ascii="Times New Roman" w:hAnsi="Times New Roman" w:cs="Times New Roman"/>
+          <w:sz w:val="24"/>
+          <w:szCs w:val="24"/>
+        </w:rPr>
+        <w:t>init</w:t>
+      </w:r>
+      <w:proofErr w:type="spellEnd"/>
+      <w:r>
+        <w:rPr>
+          <w:rFonts w:ascii="Times New Roman" w:hAnsi="Times New Roman" w:cs="Times New Roman"/>
+          <w:sz w:val="24"/>
+          <w:szCs w:val="24"/>
+        </w:rPr>
+        <w:t>, no terminal e geralmente escolhemos a terceira opção</w:t>
       </w:r>
       <w:r>
         <w:rPr>
@@ -4056,7 +5254,43 @@
           <w:sz w:val="24"/>
           <w:szCs w:val="24"/>
         </w:rPr>
-        <w:t>Baixar extenção eslint.</w:t>
+        <w:t xml:space="preserve">Baixar </w:t>
+      </w:r>
+      <w:proofErr w:type="spellStart"/>
+      <w:r>
+        <w:rPr>
+          <w:rFonts w:ascii="Times New Roman" w:hAnsi="Times New Roman" w:cs="Times New Roman"/>
+          <w:sz w:val="24"/>
+          <w:szCs w:val="24"/>
+        </w:rPr>
+        <w:t>extenção</w:t>
+      </w:r>
+      <w:proofErr w:type="spellEnd"/>
+      <w:r>
+        <w:rPr>
+          <w:rFonts w:ascii="Times New Roman" w:hAnsi="Times New Roman" w:cs="Times New Roman"/>
+          <w:sz w:val="24"/>
+          <w:szCs w:val="24"/>
+        </w:rPr>
+        <w:t xml:space="preserve"> </w:t>
+      </w:r>
+      <w:proofErr w:type="spellStart"/>
+      <w:r>
+        <w:rPr>
+          <w:rFonts w:ascii="Times New Roman" w:hAnsi="Times New Roman" w:cs="Times New Roman"/>
+          <w:sz w:val="24"/>
+          <w:szCs w:val="24"/>
+        </w:rPr>
+        <w:t>eslint</w:t>
+      </w:r>
+      <w:proofErr w:type="spellEnd"/>
+      <w:r>
+        <w:rPr>
+          <w:rFonts w:ascii="Times New Roman" w:hAnsi="Times New Roman" w:cs="Times New Roman"/>
+          <w:sz w:val="24"/>
+          <w:szCs w:val="24"/>
+        </w:rPr>
+        <w:t>.</w:t>
       </w:r>
     </w:p>
     <w:p>
@@ -4082,7 +5316,186 @@
           <w:sz w:val="24"/>
           <w:szCs w:val="24"/>
         </w:rPr>
-        <w:t>Apertar CTRL+. Ele dá quick fix nos erros do projeto.</w:t>
+        <w:t xml:space="preserve">Apertar CTRL+. Ele dá </w:t>
+      </w:r>
+      <w:proofErr w:type="spellStart"/>
+      <w:r>
+        <w:rPr>
+          <w:rFonts w:ascii="Times New Roman" w:hAnsi="Times New Roman" w:cs="Times New Roman"/>
+          <w:sz w:val="24"/>
+          <w:szCs w:val="24"/>
+        </w:rPr>
+        <w:t>quick</w:t>
+      </w:r>
+      <w:proofErr w:type="spellEnd"/>
+      <w:r>
+        <w:rPr>
+          <w:rFonts w:ascii="Times New Roman" w:hAnsi="Times New Roman" w:cs="Times New Roman"/>
+          <w:sz w:val="24"/>
+          <w:szCs w:val="24"/>
+        </w:rPr>
+        <w:t xml:space="preserve"> </w:t>
+      </w:r>
+      <w:proofErr w:type="spellStart"/>
+      <w:r>
+        <w:rPr>
+          <w:rFonts w:ascii="Times New Roman" w:hAnsi="Times New Roman" w:cs="Times New Roman"/>
+          <w:sz w:val="24"/>
+          <w:szCs w:val="24"/>
+        </w:rPr>
+        <w:t>fix</w:t>
+      </w:r>
+      <w:proofErr w:type="spellEnd"/>
+      <w:r>
+        <w:rPr>
+          <w:rFonts w:ascii="Times New Roman" w:hAnsi="Times New Roman" w:cs="Times New Roman"/>
+          <w:sz w:val="24"/>
+          <w:szCs w:val="24"/>
+        </w:rPr>
+        <w:t xml:space="preserve"> nos erros do projeto.</w:t>
+      </w:r>
+    </w:p>
+    <w:p>
+      <w:pPr>
+        <w:pStyle w:val="PargrafodaLista"/>
+        <w:spacing w:line="360" w:lineRule="auto"/>
+        <w:ind w:left="1080"/>
+        <w:jc w:val="both"/>
+        <w:rPr>
+          <w:rFonts w:ascii="Times New Roman" w:hAnsi="Times New Roman" w:cs="Times New Roman"/>
+          <w:b/>
+          <w:bCs/>
+          <w:sz w:val="24"/>
+          <w:szCs w:val="24"/>
+        </w:rPr>
+      </w:pPr>
+    </w:p>
+    <w:p>
+      <w:pPr>
+        <w:pStyle w:val="PargrafodaLista"/>
+        <w:spacing w:line="360" w:lineRule="auto"/>
+        <w:ind w:left="1080"/>
+        <w:jc w:val="right"/>
+        <w:rPr>
+          <w:rFonts w:ascii="Times New Roman" w:hAnsi="Times New Roman" w:cs="Times New Roman"/>
+          <w:b/>
+          <w:bCs/>
+          <w:sz w:val="24"/>
+          <w:szCs w:val="24"/>
+        </w:rPr>
+      </w:pPr>
+      <w:r>
+        <w:rPr>
+          <w:rFonts w:ascii="Times New Roman" w:hAnsi="Times New Roman" w:cs="Times New Roman"/>
+          <w:b/>
+          <w:bCs/>
+          <w:sz w:val="24"/>
+          <w:szCs w:val="24"/>
+          <w:u w:val="single"/>
+        </w:rPr>
+        <w:lastRenderedPageBreak/>
+        <w:t xml:space="preserve">Parte 3 – </w:t>
+      </w:r>
+      <w:r>
+        <w:rPr>
+          <w:rFonts w:ascii="Times New Roman" w:hAnsi="Times New Roman" w:cs="Times New Roman"/>
+          <w:b/>
+          <w:bCs/>
+          <w:sz w:val="24"/>
+          <w:szCs w:val="24"/>
+          <w:u w:val="single"/>
+        </w:rPr>
+        <w:t>Interfaces e Herança em Orientação a Objetos</w:t>
+      </w:r>
+      <w:r>
+        <w:rPr>
+          <w:rFonts w:ascii="Times New Roman" w:hAnsi="Times New Roman" w:cs="Times New Roman"/>
+          <w:b/>
+          <w:bCs/>
+          <w:sz w:val="24"/>
+          <w:szCs w:val="24"/>
+        </w:rPr>
+        <w:t>:</w:t>
+      </w:r>
+    </w:p>
+    <w:p>
+      <w:pPr>
+        <w:pStyle w:val="PargrafodaLista"/>
+        <w:spacing w:line="360" w:lineRule="auto"/>
+        <w:ind w:left="1080"/>
+        <w:jc w:val="right"/>
+        <w:rPr>
+          <w:rFonts w:ascii="Times New Roman" w:hAnsi="Times New Roman" w:cs="Times New Roman"/>
+          <w:b/>
+          <w:bCs/>
+          <w:sz w:val="24"/>
+          <w:szCs w:val="24"/>
+        </w:rPr>
+      </w:pPr>
+    </w:p>
+    <w:p>
+      <w:pPr>
+        <w:pStyle w:val="PargrafodaLista"/>
+        <w:numPr>
+          <w:ilvl w:val="0"/>
+          <w:numId w:val="4"/>
+        </w:numPr>
+        <w:spacing w:line="360" w:lineRule="auto"/>
+        <w:jc w:val="both"/>
+        <w:rPr>
+          <w:rFonts w:ascii="Times New Roman" w:hAnsi="Times New Roman" w:cs="Times New Roman"/>
+          <w:b/>
+          <w:bCs/>
+          <w:sz w:val="24"/>
+          <w:szCs w:val="24"/>
+        </w:rPr>
+      </w:pPr>
+      <w:r>
+        <w:rPr>
+          <w:rFonts w:ascii="Times New Roman" w:hAnsi="Times New Roman" w:cs="Times New Roman"/>
+          <w:b/>
+          <w:bCs/>
+          <w:sz w:val="24"/>
+          <w:szCs w:val="24"/>
+          <w:u w:val="single"/>
+        </w:rPr>
+        <w:t>Aula 1 – Conhecendo o Problema do Cliente</w:t>
+      </w:r>
+      <w:r>
+        <w:rPr>
+          <w:rFonts w:ascii="Times New Roman" w:hAnsi="Times New Roman" w:cs="Times New Roman"/>
+          <w:b/>
+          <w:bCs/>
+          <w:sz w:val="24"/>
+          <w:szCs w:val="24"/>
+        </w:rPr>
+        <w:t>:</w:t>
+      </w:r>
+    </w:p>
+    <w:p>
+      <w:pPr>
+        <w:pStyle w:val="PargrafodaLista"/>
+        <w:numPr>
+          <w:ilvl w:val="1"/>
+          <w:numId w:val="4"/>
+        </w:numPr>
+        <w:spacing w:line="360" w:lineRule="auto"/>
+        <w:jc w:val="both"/>
+        <w:rPr>
+          <w:rFonts w:ascii="Times New Roman" w:hAnsi="Times New Roman" w:cs="Times New Roman"/>
+          <w:b/>
+          <w:bCs/>
+          <w:sz w:val="24"/>
+          <w:szCs w:val="24"/>
+        </w:rPr>
+      </w:pPr>
+      <w:r>
+        <w:rPr>
+          <w:rFonts w:ascii="Times New Roman" w:hAnsi="Times New Roman" w:cs="Times New Roman"/>
+          <w:sz w:val="24"/>
+          <w:szCs w:val="24"/>
+        </w:rPr>
+        <w:t xml:space="preserve"> </w:t>
       </w:r>
     </w:p>
     <w:sectPr>
@@ -4223,6 +5636,96 @@
     </w:lvl>
   </w:abstractNum>
   <w:abstractNum w:abstractNumId="1" w15:restartNumberingAfterBreak="0">
+    <w:nsid w:val="1F0A04E7"/>
+    <w:multiLevelType w:val="hybridMultilevel"/>
+    <w:tmpl w:val="424CC750"/>
+    <w:lvl w:ilvl="0" w:tplc="BF50DEE6">
+      <w:start w:val="1"/>
+      <w:numFmt w:val="decimal"/>
+      <w:lvlText w:val="%1."/>
+      <w:lvlJc w:val="left"/>
+      <w:pPr>
+        <w:ind w:left="1440" w:hanging="360"/>
+      </w:pPr>
+      <w:rPr>
+        <w:rFonts w:hint="default"/>
+        <w:u w:val="none"/>
+      </w:rPr>
+    </w:lvl>
+    <w:lvl w:ilvl="1" w:tplc="04160019" w:tentative="1">
+      <w:start w:val="1"/>
+      <w:numFmt w:val="lowerLetter"/>
+      <w:lvlText w:val="%2."/>
+      <w:lvlJc w:val="left"/>
+      <w:pPr>
+        <w:ind w:left="2160" w:hanging="360"/>
+      </w:pPr>
+    </w:lvl>
+    <w:lvl w:ilvl="2" w:tplc="0416001B" w:tentative="1">
+      <w:start w:val="1"/>
+      <w:numFmt w:val="lowerRoman"/>
+      <w:lvlText w:val="%3."/>
+      <w:lvlJc w:val="right"/>
+      <w:pPr>
+        <w:ind w:left="2880" w:hanging="180"/>
+      </w:pPr>
+    </w:lvl>
+    <w:lvl w:ilvl="3" w:tplc="0416000F" w:tentative="1">
+      <w:start w:val="1"/>
+      <w:numFmt w:val="decimal"/>
+      <w:lvlText w:val="%4."/>
+      <w:lvlJc w:val="left"/>
+      <w:pPr>
+        <w:ind w:left="3600" w:hanging="360"/>
+      </w:pPr>
+    </w:lvl>
+    <w:lvl w:ilvl="4" w:tplc="04160019" w:tentative="1">
+      <w:start w:val="1"/>
+      <w:numFmt w:val="lowerLetter"/>
+      <w:lvlText w:val="%5."/>
+      <w:lvlJc w:val="left"/>
+      <w:pPr>
+        <w:ind w:left="4320" w:hanging="360"/>
+      </w:pPr>
+    </w:lvl>
+    <w:lvl w:ilvl="5" w:tplc="0416001B" w:tentative="1">
+      <w:start w:val="1"/>
+      <w:numFmt w:val="lowerRoman"/>
+      <w:lvlText w:val="%6."/>
+      <w:lvlJc w:val="right"/>
+      <w:pPr>
+        <w:ind w:left="5040" w:hanging="180"/>
+      </w:pPr>
+    </w:lvl>
+    <w:lvl w:ilvl="6" w:tplc="0416000F" w:tentative="1">
+      <w:start w:val="1"/>
+      <w:numFmt w:val="decimal"/>
+      <w:lvlText w:val="%7."/>
+      <w:lvlJc w:val="left"/>
+      <w:pPr>
+        <w:ind w:left="5760" w:hanging="360"/>
+      </w:pPr>
+    </w:lvl>
+    <w:lvl w:ilvl="7" w:tplc="04160019" w:tentative="1">
+      <w:start w:val="1"/>
+      <w:numFmt w:val="lowerLetter"/>
+      <w:lvlText w:val="%8."/>
+      <w:lvlJc w:val="left"/>
+      <w:pPr>
+        <w:ind w:left="6480" w:hanging="360"/>
+      </w:pPr>
+    </w:lvl>
+    <w:lvl w:ilvl="8" w:tplc="0416001B" w:tentative="1">
+      <w:start w:val="1"/>
+      <w:numFmt w:val="lowerRoman"/>
+      <w:lvlText w:val="%9."/>
+      <w:lvlJc w:val="right"/>
+      <w:pPr>
+        <w:ind w:left="7200" w:hanging="180"/>
+      </w:pPr>
+    </w:lvl>
+  </w:abstractNum>
+  <w:abstractNum w:abstractNumId="2" w15:restartNumberingAfterBreak="0">
     <w:nsid w:val="42F86790"/>
     <w:multiLevelType w:val="multilevel"/>
     <w:tmpl w:val="30127FEE"/>
@@ -4347,11 +5850,147 @@
       </w:rPr>
     </w:lvl>
   </w:abstractNum>
+  <w:abstractNum w:abstractNumId="3" w15:restartNumberingAfterBreak="0">
+    <w:nsid w:val="52C51B15"/>
+    <w:multiLevelType w:val="multilevel"/>
+    <w:tmpl w:val="B7B655CA"/>
+    <w:lvl w:ilvl="0">
+      <w:start w:val="1"/>
+      <w:numFmt w:val="decimal"/>
+      <w:lvlText w:val="%1."/>
+      <w:lvlJc w:val="left"/>
+      <w:pPr>
+        <w:ind w:left="720" w:hanging="360"/>
+      </w:pPr>
+      <w:rPr>
+        <w:rFonts w:hint="default"/>
+        <w:u w:val="none"/>
+      </w:rPr>
+    </w:lvl>
+    <w:lvl w:ilvl="1">
+      <w:start w:val="1"/>
+      <w:numFmt w:val="decimal"/>
+      <w:isLgl/>
+      <w:lvlText w:val="%1.%2."/>
+      <w:lvlJc w:val="left"/>
+      <w:pPr>
+        <w:ind w:left="1080" w:hanging="360"/>
+      </w:pPr>
+      <w:rPr>
+        <w:rFonts w:hint="default"/>
+        <w:b w:val="0"/>
+      </w:rPr>
+    </w:lvl>
+    <w:lvl w:ilvl="2">
+      <w:start w:val="1"/>
+      <w:numFmt w:val="decimal"/>
+      <w:isLgl/>
+      <w:lvlText w:val="%1.%2.%3."/>
+      <w:lvlJc w:val="left"/>
+      <w:pPr>
+        <w:ind w:left="1800" w:hanging="720"/>
+      </w:pPr>
+      <w:rPr>
+        <w:rFonts w:hint="default"/>
+        <w:b w:val="0"/>
+      </w:rPr>
+    </w:lvl>
+    <w:lvl w:ilvl="3">
+      <w:start w:val="1"/>
+      <w:numFmt w:val="decimal"/>
+      <w:isLgl/>
+      <w:lvlText w:val="%1.%2.%3.%4."/>
+      <w:lvlJc w:val="left"/>
+      <w:pPr>
+        <w:ind w:left="2160" w:hanging="720"/>
+      </w:pPr>
+      <w:rPr>
+        <w:rFonts w:hint="default"/>
+        <w:b w:val="0"/>
+      </w:rPr>
+    </w:lvl>
+    <w:lvl w:ilvl="4">
+      <w:start w:val="1"/>
+      <w:numFmt w:val="decimal"/>
+      <w:isLgl/>
+      <w:lvlText w:val="%1.%2.%3.%4.%5."/>
+      <w:lvlJc w:val="left"/>
+      <w:pPr>
+        <w:ind w:left="2880" w:hanging="1080"/>
+      </w:pPr>
+      <w:rPr>
+        <w:rFonts w:hint="default"/>
+        <w:b w:val="0"/>
+      </w:rPr>
+    </w:lvl>
+    <w:lvl w:ilvl="5">
+      <w:start w:val="1"/>
+      <w:numFmt w:val="decimal"/>
+      <w:isLgl/>
+      <w:lvlText w:val="%1.%2.%3.%4.%5.%6."/>
+      <w:lvlJc w:val="left"/>
+      <w:pPr>
+        <w:ind w:left="3240" w:hanging="1080"/>
+      </w:pPr>
+      <w:rPr>
+        <w:rFonts w:hint="default"/>
+        <w:b w:val="0"/>
+      </w:rPr>
+    </w:lvl>
+    <w:lvl w:ilvl="6">
+      <w:start w:val="1"/>
+      <w:numFmt w:val="decimal"/>
+      <w:isLgl/>
+      <w:lvlText w:val="%1.%2.%3.%4.%5.%6.%7."/>
+      <w:lvlJc w:val="left"/>
+      <w:pPr>
+        <w:ind w:left="3960" w:hanging="1440"/>
+      </w:pPr>
+      <w:rPr>
+        <w:rFonts w:hint="default"/>
+        <w:b w:val="0"/>
+      </w:rPr>
+    </w:lvl>
+    <w:lvl w:ilvl="7">
+      <w:start w:val="1"/>
+      <w:numFmt w:val="decimal"/>
+      <w:isLgl/>
+      <w:lvlText w:val="%1.%2.%3.%4.%5.%6.%7.%8."/>
+      <w:lvlJc w:val="left"/>
+      <w:pPr>
+        <w:ind w:left="4320" w:hanging="1440"/>
+      </w:pPr>
+      <w:rPr>
+        <w:rFonts w:hint="default"/>
+        <w:b w:val="0"/>
+      </w:rPr>
+    </w:lvl>
+    <w:lvl w:ilvl="8">
+      <w:start w:val="1"/>
+      <w:numFmt w:val="decimal"/>
+      <w:isLgl/>
+      <w:lvlText w:val="%1.%2.%3.%4.%5.%6.%7.%8.%9."/>
+      <w:lvlJc w:val="left"/>
+      <w:pPr>
+        <w:ind w:left="5040" w:hanging="1800"/>
+      </w:pPr>
+      <w:rPr>
+        <w:rFonts w:hint="default"/>
+        <w:b w:val="0"/>
+      </w:rPr>
+    </w:lvl>
+  </w:abstractNum>
   <w:num w:numId="1">
-    <w:abstractNumId w:val="1"/>
+    <w:abstractNumId w:val="2"/>
   </w:num>
   <w:num w:numId="2">
     <w:abstractNumId w:val="0"/>
+  </w:num>
+  <w:num w:numId="3">
+    <w:abstractNumId w:val="1"/>
+  </w:num>
+  <w:num w:numId="4">
+    <w:abstractNumId w:val="3"/>
   </w:num>
 </w:numbering>
 </file>

</xml_diff>

<commit_message>
Alterei uns arquivos da aula 1 e criei tudo para a aula 2
Tinha esquecido de alterar uns arquivos
</commit_message>
<xml_diff>
--- a/Formação HTML && CSS3/JavaScript/JavaScript – Alura.docx
+++ b/Formação HTML && CSS3/JavaScript/JavaScript – Alura.docx
@@ -7,8 +7,13 @@
         <w:pStyle w:val="Ttulo"/>
       </w:pPr>
       <w:r>
-        <w:t>JavaScript – Alura</w:t>
-      </w:r>
+        <w:t xml:space="preserve">JavaScript – </w:t>
+      </w:r>
+      <w:proofErr w:type="spellStart"/>
+      <w:r>
+        <w:t>Alura</w:t>
+      </w:r>
+      <w:proofErr w:type="spellEnd"/>
     </w:p>
     <w:p>
       <w:pPr>
@@ -116,7 +121,25 @@
           <w:sz w:val="24"/>
           <w:szCs w:val="24"/>
         </w:rPr>
-        <w:t>Podemos executar o programa no Power shell digitando “node + nome programa”.</w:t>
+        <w:t xml:space="preserve">Podemos executar o programa no Power </w:t>
+      </w:r>
+      <w:proofErr w:type="spellStart"/>
+      <w:r>
+        <w:rPr>
+          <w:rFonts w:ascii="Times New Roman" w:hAnsi="Times New Roman" w:cs="Times New Roman"/>
+          <w:sz w:val="24"/>
+          <w:szCs w:val="24"/>
+        </w:rPr>
+        <w:t>shell</w:t>
+      </w:r>
+      <w:proofErr w:type="spellEnd"/>
+      <w:r>
+        <w:rPr>
+          <w:rFonts w:ascii="Times New Roman" w:hAnsi="Times New Roman" w:cs="Times New Roman"/>
+          <w:sz w:val="24"/>
+          <w:szCs w:val="24"/>
+        </w:rPr>
+        <w:t xml:space="preserve"> digitando “node + nome programa”.</w:t>
       </w:r>
     </w:p>
     <w:p>
@@ -190,7 +213,43 @@
           <w:sz w:val="24"/>
           <w:szCs w:val="24"/>
         </w:rPr>
-        <w:t>↓ copia e cola uma linha no vscode.</w:t>
+        <w:t xml:space="preserve">↓ </w:t>
+      </w:r>
+      <w:proofErr w:type="spellStart"/>
+      <w:r>
+        <w:rPr>
+          <w:rFonts w:ascii="Times New Roman" w:hAnsi="Times New Roman" w:cs="Times New Roman"/>
+          <w:sz w:val="24"/>
+          <w:szCs w:val="24"/>
+        </w:rPr>
+        <w:t>copia</w:t>
+      </w:r>
+      <w:proofErr w:type="spellEnd"/>
+      <w:r>
+        <w:rPr>
+          <w:rFonts w:ascii="Times New Roman" w:hAnsi="Times New Roman" w:cs="Times New Roman"/>
+          <w:sz w:val="24"/>
+          <w:szCs w:val="24"/>
+        </w:rPr>
+        <w:t xml:space="preserve"> e cola uma linha no </w:t>
+      </w:r>
+      <w:proofErr w:type="spellStart"/>
+      <w:r>
+        <w:rPr>
+          <w:rFonts w:ascii="Times New Roman" w:hAnsi="Times New Roman" w:cs="Times New Roman"/>
+          <w:sz w:val="24"/>
+          <w:szCs w:val="24"/>
+        </w:rPr>
+        <w:t>vscode</w:t>
+      </w:r>
+      <w:proofErr w:type="spellEnd"/>
+      <w:r>
+        <w:rPr>
+          <w:rFonts w:ascii="Times New Roman" w:hAnsi="Times New Roman" w:cs="Times New Roman"/>
+          <w:sz w:val="24"/>
+          <w:szCs w:val="24"/>
+        </w:rPr>
+        <w:t>.</w:t>
       </w:r>
     </w:p>
     <w:p>
@@ -224,7 +283,29 @@
           <w:sz w:val="24"/>
           <w:szCs w:val="24"/>
         </w:rPr>
-        <w:t>“const nome da variável</w:t>
+        <w:t>“</w:t>
+      </w:r>
+      <w:proofErr w:type="spellStart"/>
+      <w:r>
+        <w:rPr>
+          <w:rFonts w:ascii="Times New Roman" w:hAnsi="Times New Roman" w:cs="Times New Roman"/>
+          <w:i/>
+          <w:iCs/>
+          <w:sz w:val="24"/>
+          <w:szCs w:val="24"/>
+        </w:rPr>
+        <w:t>const</w:t>
+      </w:r>
+      <w:proofErr w:type="spellEnd"/>
+      <w:r>
+        <w:rPr>
+          <w:rFonts w:ascii="Times New Roman" w:hAnsi="Times New Roman" w:cs="Times New Roman"/>
+          <w:i/>
+          <w:iCs/>
+          <w:sz w:val="24"/>
+          <w:szCs w:val="24"/>
+        </w:rPr>
+        <w:t xml:space="preserve"> nome da variável</w:t>
       </w:r>
       <w:r>
         <w:rPr>
@@ -334,7 +415,43 @@
           <w:sz w:val="24"/>
           <w:szCs w:val="24"/>
         </w:rPr>
-        <w:t>Colocar o comando console é diferente de colocar o comando Console. Quando tem letra maiúscula ele dá erro, pois o JS é Case Sensitive.</w:t>
+        <w:t xml:space="preserve">Colocar o comando console é diferente de colocar o </w:t>
+      </w:r>
+      <w:proofErr w:type="gramStart"/>
+      <w:r>
+        <w:rPr>
+          <w:rFonts w:ascii="Times New Roman" w:hAnsi="Times New Roman" w:cs="Times New Roman"/>
+          <w:sz w:val="24"/>
+          <w:szCs w:val="24"/>
+        </w:rPr>
+        <w:t>comando Console</w:t>
+      </w:r>
+      <w:proofErr w:type="gramEnd"/>
+      <w:r>
+        <w:rPr>
+          <w:rFonts w:ascii="Times New Roman" w:hAnsi="Times New Roman" w:cs="Times New Roman"/>
+          <w:sz w:val="24"/>
+          <w:szCs w:val="24"/>
+        </w:rPr>
+        <w:t xml:space="preserve">. Quando tem letra maiúscula ele dá erro, pois o JS é Case </w:t>
+      </w:r>
+      <w:proofErr w:type="spellStart"/>
+      <w:r>
+        <w:rPr>
+          <w:rFonts w:ascii="Times New Roman" w:hAnsi="Times New Roman" w:cs="Times New Roman"/>
+          <w:sz w:val="24"/>
+          <w:szCs w:val="24"/>
+        </w:rPr>
+        <w:t>Sensitive</w:t>
+      </w:r>
+      <w:proofErr w:type="spellEnd"/>
+      <w:r>
+        <w:rPr>
+          <w:rFonts w:ascii="Times New Roman" w:hAnsi="Times New Roman" w:cs="Times New Roman"/>
+          <w:sz w:val="24"/>
+          <w:szCs w:val="24"/>
+        </w:rPr>
+        <w:t>.</w:t>
       </w:r>
     </w:p>
     <w:p>
@@ -384,6 +501,7 @@
         </w:rPr>
         <w:t xml:space="preserve"> Colocar o </w:t>
       </w:r>
+      <w:proofErr w:type="spellStart"/>
       <w:r>
         <w:rPr>
           <w:rFonts w:ascii="Times New Roman" w:hAnsi="Times New Roman" w:cs="Times New Roman"/>
@@ -394,6 +512,7 @@
         </w:rPr>
         <w:t>const</w:t>
       </w:r>
+      <w:proofErr w:type="spellEnd"/>
       <w:r>
         <w:rPr>
           <w:rFonts w:ascii="Times New Roman" w:hAnsi="Times New Roman" w:cs="Times New Roman"/>
@@ -450,7 +569,29 @@
           <w:sz w:val="24"/>
           <w:szCs w:val="24"/>
         </w:rPr>
-        <w:t>“let”</w:t>
+        <w:t>“</w:t>
+      </w:r>
+      <w:proofErr w:type="spellStart"/>
+      <w:r>
+        <w:rPr>
+          <w:rFonts w:ascii="Times New Roman" w:hAnsi="Times New Roman" w:cs="Times New Roman"/>
+          <w:i/>
+          <w:iCs/>
+          <w:sz w:val="24"/>
+          <w:szCs w:val="24"/>
+        </w:rPr>
+        <w:t>let</w:t>
+      </w:r>
+      <w:proofErr w:type="spellEnd"/>
+      <w:r>
+        <w:rPr>
+          <w:rFonts w:ascii="Times New Roman" w:hAnsi="Times New Roman" w:cs="Times New Roman"/>
+          <w:i/>
+          <w:iCs/>
+          <w:sz w:val="24"/>
+          <w:szCs w:val="24"/>
+        </w:rPr>
+        <w:t>”</w:t>
       </w:r>
       <w:r>
         <w:rPr>
@@ -570,7 +711,25 @@
           <w:sz w:val="24"/>
           <w:szCs w:val="24"/>
         </w:rPr>
-        <w:t>Se a string não conter um número, ele irá tentar fazer a conta e retornará um NaN (not a number)</w:t>
+        <w:t>Se a string não conter um número, ele irá tentar fazer a conta e retornará um NaN (</w:t>
+      </w:r>
+      <w:proofErr w:type="spellStart"/>
+      <w:r>
+        <w:rPr>
+          <w:rFonts w:ascii="Times New Roman" w:hAnsi="Times New Roman" w:cs="Times New Roman"/>
+          <w:sz w:val="24"/>
+          <w:szCs w:val="24"/>
+        </w:rPr>
+        <w:t>not</w:t>
+      </w:r>
+      <w:proofErr w:type="spellEnd"/>
+      <w:r>
+        <w:rPr>
+          <w:rFonts w:ascii="Times New Roman" w:hAnsi="Times New Roman" w:cs="Times New Roman"/>
+          <w:sz w:val="24"/>
+          <w:szCs w:val="24"/>
+        </w:rPr>
+        <w:t xml:space="preserve"> a number)</w:t>
       </w:r>
       <w:r>
         <w:rPr>
@@ -604,23 +763,77 @@
         </w:rPr>
         <w:t xml:space="preserve">Para converter uma string para número use o comando </w:t>
       </w:r>
-      <w:r>
-        <w:rPr>
-          <w:rFonts w:ascii="Times New Roman" w:hAnsi="Times New Roman" w:cs="Times New Roman"/>
-          <w:i/>
-          <w:iCs/>
-          <w:sz w:val="24"/>
-          <w:szCs w:val="24"/>
-        </w:rPr>
-        <w:t>parseInt/parseFloat(“string”);</w:t>
-      </w:r>
-      <w:r>
-        <w:rPr>
-          <w:rFonts w:ascii="Times New Roman" w:hAnsi="Times New Roman" w:cs="Times New Roman"/>
-          <w:sz w:val="24"/>
-          <w:szCs w:val="24"/>
-        </w:rPr>
-        <w:t>, sendo elas: números inteiros e flutuantes/reais, respectivamente.</w:t>
+      <w:proofErr w:type="spellStart"/>
+      <w:r>
+        <w:rPr>
+          <w:rFonts w:ascii="Times New Roman" w:hAnsi="Times New Roman" w:cs="Times New Roman"/>
+          <w:i/>
+          <w:iCs/>
+          <w:sz w:val="24"/>
+          <w:szCs w:val="24"/>
+        </w:rPr>
+        <w:t>parseInt</w:t>
+      </w:r>
+      <w:proofErr w:type="spellEnd"/>
+      <w:r>
+        <w:rPr>
+          <w:rFonts w:ascii="Times New Roman" w:hAnsi="Times New Roman" w:cs="Times New Roman"/>
+          <w:i/>
+          <w:iCs/>
+          <w:sz w:val="24"/>
+          <w:szCs w:val="24"/>
+        </w:rPr>
+        <w:t>/</w:t>
+      </w:r>
+      <w:proofErr w:type="spellStart"/>
+      <w:r>
+        <w:rPr>
+          <w:rFonts w:ascii="Times New Roman" w:hAnsi="Times New Roman" w:cs="Times New Roman"/>
+          <w:i/>
+          <w:iCs/>
+          <w:sz w:val="24"/>
+          <w:szCs w:val="24"/>
+        </w:rPr>
+        <w:t>parseFloat</w:t>
+      </w:r>
+      <w:proofErr w:type="spellEnd"/>
+      <w:r>
+        <w:rPr>
+          <w:rFonts w:ascii="Times New Roman" w:hAnsi="Times New Roman" w:cs="Times New Roman"/>
+          <w:i/>
+          <w:iCs/>
+          <w:sz w:val="24"/>
+          <w:szCs w:val="24"/>
+        </w:rPr>
+        <w:t>(“string”</w:t>
+      </w:r>
+      <w:proofErr w:type="gramStart"/>
+      <w:r>
+        <w:rPr>
+          <w:rFonts w:ascii="Times New Roman" w:hAnsi="Times New Roman" w:cs="Times New Roman"/>
+          <w:i/>
+          <w:iCs/>
+          <w:sz w:val="24"/>
+          <w:szCs w:val="24"/>
+        </w:rPr>
+        <w:t>);</w:t>
+      </w:r>
+      <w:r>
+        <w:rPr>
+          <w:rFonts w:ascii="Times New Roman" w:hAnsi="Times New Roman" w:cs="Times New Roman"/>
+          <w:sz w:val="24"/>
+          <w:szCs w:val="24"/>
+        </w:rPr>
+        <w:t>,</w:t>
+      </w:r>
+      <w:proofErr w:type="gramEnd"/>
+      <w:r>
+        <w:rPr>
+          <w:rFonts w:ascii="Times New Roman" w:hAnsi="Times New Roman" w:cs="Times New Roman"/>
+          <w:sz w:val="24"/>
+          <w:szCs w:val="24"/>
+        </w:rPr>
+        <w:t xml:space="preserve"> sendo elas: números inteiros e flutuantes/reais, respectivamente.</w:t>
       </w:r>
     </w:p>
     <w:p>
@@ -687,7 +900,18 @@
           <w:sz w:val="24"/>
           <w:szCs w:val="24"/>
         </w:rPr>
-        <w:t>console.log(nome, sobrenome);/console.log(nome + “ “ + sobrenome);</w:t>
+        <w:t>console.log(nome, sobrenome);/console.log(nome + “ “ + sobrenome</w:t>
+      </w:r>
+      <w:proofErr w:type="gramStart"/>
+      <w:r>
+        <w:rPr>
+          <w:rFonts w:ascii="Times New Roman" w:hAnsi="Times New Roman" w:cs="Times New Roman"/>
+          <w:i/>
+          <w:iCs/>
+          <w:sz w:val="24"/>
+          <w:szCs w:val="24"/>
+        </w:rPr>
+        <w:t>);</w:t>
       </w:r>
       <w:r>
         <w:rPr>
@@ -697,6 +921,7 @@
         </w:rPr>
         <w:t>.</w:t>
       </w:r>
+      <w:proofErr w:type="gramEnd"/>
     </w:p>
     <w:p>
       <w:pPr>
@@ -787,6 +1012,7 @@
         </w:rPr>
         <w:t>A declaração de variável “</w:t>
       </w:r>
+      <w:proofErr w:type="spellStart"/>
       <w:r>
         <w:rPr>
           <w:rFonts w:ascii="Times New Roman" w:hAnsi="Times New Roman" w:cs="Times New Roman"/>
@@ -797,6 +1023,7 @@
         </w:rPr>
         <w:t>const</w:t>
       </w:r>
+      <w:proofErr w:type="spellEnd"/>
       <w:r>
         <w:rPr>
           <w:rFonts w:ascii="Times New Roman" w:hAnsi="Times New Roman" w:cs="Times New Roman"/>
@@ -813,6 +1040,7 @@
         </w:rPr>
         <w:t xml:space="preserve"> Já a declaração “</w:t>
       </w:r>
+      <w:proofErr w:type="spellStart"/>
       <w:r>
         <w:rPr>
           <w:rFonts w:ascii="Times New Roman" w:hAnsi="Times New Roman" w:cs="Times New Roman"/>
@@ -823,6 +1051,7 @@
         </w:rPr>
         <w:t>let</w:t>
       </w:r>
+      <w:proofErr w:type="spellEnd"/>
       <w:r>
         <w:rPr>
           <w:rFonts w:ascii="Times New Roman" w:hAnsi="Times New Roman" w:cs="Times New Roman"/>
@@ -987,7 +1216,25 @@
           <w:sz w:val="24"/>
           <w:szCs w:val="24"/>
         </w:rPr>
-        <w:t>Conseguimos declarar e atribuir valores à variáveis em momentos e linhas diferentes, não preciso fazer isso no mesmo momento sempre.</w:t>
+        <w:t xml:space="preserve">Conseguimos declarar e atribuir valores </w:t>
+      </w:r>
+      <w:proofErr w:type="gramStart"/>
+      <w:r>
+        <w:rPr>
+          <w:rFonts w:ascii="Times New Roman" w:hAnsi="Times New Roman" w:cs="Times New Roman"/>
+          <w:sz w:val="24"/>
+          <w:szCs w:val="24"/>
+        </w:rPr>
+        <w:t>à</w:t>
+      </w:r>
+      <w:proofErr w:type="gramEnd"/>
+      <w:r>
+        <w:rPr>
+          <w:rFonts w:ascii="Times New Roman" w:hAnsi="Times New Roman" w:cs="Times New Roman"/>
+          <w:sz w:val="24"/>
+          <w:szCs w:val="24"/>
+        </w:rPr>
+        <w:t xml:space="preserve"> variáveis em momentos e linhas diferentes, não preciso fazer isso no mesmo momento sempre.</w:t>
       </w:r>
     </w:p>
     <w:p>
@@ -1041,15 +1288,27 @@
         </w:rPr>
         <w:t xml:space="preserve">Para criar listas utilizamos o comando </w:t>
       </w:r>
-      <w:r>
-        <w:rPr>
-          <w:rFonts w:ascii="Times New Roman" w:hAnsi="Times New Roman" w:cs="Times New Roman"/>
-          <w:i/>
-          <w:iCs/>
-          <w:sz w:val="24"/>
-          <w:szCs w:val="24"/>
-        </w:rPr>
-        <w:t xml:space="preserve">const lista = </w:t>
+      <w:proofErr w:type="spellStart"/>
+      <w:r>
+        <w:rPr>
+          <w:rFonts w:ascii="Times New Roman" w:hAnsi="Times New Roman" w:cs="Times New Roman"/>
+          <w:i/>
+          <w:iCs/>
+          <w:sz w:val="24"/>
+          <w:szCs w:val="24"/>
+        </w:rPr>
+        <w:t>const</w:t>
+      </w:r>
+      <w:proofErr w:type="spellEnd"/>
+      <w:r>
+        <w:rPr>
+          <w:rFonts w:ascii="Times New Roman" w:hAnsi="Times New Roman" w:cs="Times New Roman"/>
+          <w:i/>
+          <w:iCs/>
+          <w:sz w:val="24"/>
+          <w:szCs w:val="24"/>
+        </w:rPr>
+        <w:t xml:space="preserve"> lista = </w:t>
       </w:r>
       <w:r>
         <w:rPr>
@@ -1091,6 +1350,7 @@
         </w:rPr>
         <w:t xml:space="preserve"> </w:t>
       </w:r>
+      <w:proofErr w:type="gramStart"/>
       <w:r>
         <w:rPr>
           <w:rFonts w:ascii="Times New Roman" w:hAnsi="Times New Roman" w:cs="Times New Roman"/>
@@ -1107,7 +1367,16 @@
           <w:sz w:val="24"/>
           <w:szCs w:val="24"/>
         </w:rPr>
-        <w:t xml:space="preserve">, dessa forma criando ela dentro da variável constante </w:t>
+        <w:t>,</w:t>
+      </w:r>
+      <w:proofErr w:type="gramEnd"/>
+      <w:r>
+        <w:rPr>
+          <w:rFonts w:ascii="Times New Roman" w:hAnsi="Times New Roman" w:cs="Times New Roman"/>
+          <w:sz w:val="24"/>
+          <w:szCs w:val="24"/>
+        </w:rPr>
+        <w:t xml:space="preserve"> dessa forma criando ela dentro da variável constante </w:t>
       </w:r>
       <w:r>
         <w:rPr>
@@ -1153,6 +1422,7 @@
         </w:rPr>
         <w:t xml:space="preserve">Podemos adicionar outros elementos nas listas dinamicamente utilizando o comando </w:t>
       </w:r>
+      <w:proofErr w:type="spellStart"/>
       <w:r>
         <w:rPr>
           <w:rFonts w:ascii="Times New Roman" w:hAnsi="Times New Roman" w:cs="Times New Roman"/>
@@ -1173,7 +1443,20 @@
           <w:sz w:val="24"/>
           <w:szCs w:val="24"/>
         </w:rPr>
-        <w:t>push(`</w:t>
+        <w:t>push</w:t>
+      </w:r>
+      <w:proofErr w:type="spellEnd"/>
+      <w:r>
+        <w:rPr>
+          <w:rFonts w:ascii="Times New Roman" w:hAnsi="Times New Roman" w:cs="Times New Roman"/>
+          <w:b/>
+          <w:bCs/>
+          <w:i/>
+          <w:iCs/>
+          <w:sz w:val="24"/>
+          <w:szCs w:val="24"/>
+        </w:rPr>
+        <w:t>(`</w:t>
       </w:r>
       <w:r>
         <w:rPr>
@@ -1195,7 +1478,20 @@
           <w:sz w:val="24"/>
           <w:szCs w:val="24"/>
         </w:rPr>
-        <w:t>`);</w:t>
+        <w:t>`</w:t>
+      </w:r>
+      <w:proofErr w:type="gramStart"/>
+      <w:r>
+        <w:rPr>
+          <w:rFonts w:ascii="Times New Roman" w:hAnsi="Times New Roman" w:cs="Times New Roman"/>
+          <w:b/>
+          <w:bCs/>
+          <w:i/>
+          <w:iCs/>
+          <w:sz w:val="24"/>
+          <w:szCs w:val="24"/>
+        </w:rPr>
+        <w:t>);</w:t>
       </w:r>
       <w:r>
         <w:rPr>
@@ -1205,6 +1501,7 @@
         </w:rPr>
         <w:t>.</w:t>
       </w:r>
+      <w:proofErr w:type="gramEnd"/>
     </w:p>
     <w:p>
       <w:pPr>
@@ -1292,6 +1589,7 @@
         </w:rPr>
         <w:t xml:space="preserve"> que podemos adicionar itens dinamicamente na lista, também podemos retirá-los utilizando o comando </w:t>
       </w:r>
+      <w:proofErr w:type="spellStart"/>
       <w:r>
         <w:rPr>
           <w:rFonts w:ascii="Times New Roman" w:hAnsi="Times New Roman" w:cs="Times New Roman"/>
@@ -1326,6 +1624,7 @@
         </w:rPr>
         <w:t>splice</w:t>
       </w:r>
+      <w:proofErr w:type="spellEnd"/>
       <w:r>
         <w:rPr>
           <w:rFonts w:ascii="Times New Roman" w:hAnsi="Times New Roman" w:cs="Times New Roman"/>
@@ -1404,6 +1703,7 @@
         </w:rPr>
         <w:t xml:space="preserve"> quantidade de elementos</w:t>
       </w:r>
+      <w:proofErr w:type="gramStart"/>
       <w:r>
         <w:rPr>
           <w:rFonts w:ascii="Times New Roman" w:hAnsi="Times New Roman" w:cs="Times New Roman"/>
@@ -1424,6 +1724,7 @@
         </w:rPr>
         <w:t>.</w:t>
       </w:r>
+      <w:proofErr w:type="gramEnd"/>
       <w:r>
         <w:rPr>
           <w:rFonts w:ascii="Times New Roman" w:hAnsi="Times New Roman" w:cs="Times New Roman"/>
@@ -1642,15 +1943,27 @@
         </w:rPr>
         <w:t xml:space="preserve">Caso a condição colocada acima seja falsa, podemos colocar um </w:t>
       </w:r>
-      <w:r>
-        <w:rPr>
-          <w:rFonts w:ascii="Times New Roman" w:hAnsi="Times New Roman" w:cs="Times New Roman"/>
-          <w:i/>
-          <w:iCs/>
-          <w:sz w:val="24"/>
-          <w:szCs w:val="24"/>
-        </w:rPr>
-        <w:t>else{bloco de código}</w:t>
+      <w:proofErr w:type="spellStart"/>
+      <w:r>
+        <w:rPr>
+          <w:rFonts w:ascii="Times New Roman" w:hAnsi="Times New Roman" w:cs="Times New Roman"/>
+          <w:i/>
+          <w:iCs/>
+          <w:sz w:val="24"/>
+          <w:szCs w:val="24"/>
+        </w:rPr>
+        <w:t>else</w:t>
+      </w:r>
+      <w:proofErr w:type="spellEnd"/>
+      <w:r>
+        <w:rPr>
+          <w:rFonts w:ascii="Times New Roman" w:hAnsi="Times New Roman" w:cs="Times New Roman"/>
+          <w:i/>
+          <w:iCs/>
+          <w:sz w:val="24"/>
+          <w:szCs w:val="24"/>
+        </w:rPr>
+        <w:t>{bloco de código}</w:t>
       </w:r>
       <w:r>
         <w:rPr>
@@ -1684,15 +1997,51 @@
           <w:sz w:val="24"/>
           <w:szCs w:val="24"/>
         </w:rPr>
-        <w:t xml:space="preserve">Podemos colocar vários ifs </w:t>
-      </w:r>
-      <w:r>
-        <w:rPr>
-          <w:rFonts w:ascii="Times New Roman" w:hAnsi="Times New Roman" w:cs="Times New Roman"/>
-          <w:sz w:val="24"/>
-          <w:szCs w:val="24"/>
-        </w:rPr>
-        <w:t xml:space="preserve">ou elses </w:t>
+        <w:t xml:space="preserve">Podemos colocar vários </w:t>
+      </w:r>
+      <w:proofErr w:type="spellStart"/>
+      <w:r>
+        <w:rPr>
+          <w:rFonts w:ascii="Times New Roman" w:hAnsi="Times New Roman" w:cs="Times New Roman"/>
+          <w:sz w:val="24"/>
+          <w:szCs w:val="24"/>
+        </w:rPr>
+        <w:t>ifs</w:t>
+      </w:r>
+      <w:proofErr w:type="spellEnd"/>
+      <w:r>
+        <w:rPr>
+          <w:rFonts w:ascii="Times New Roman" w:hAnsi="Times New Roman" w:cs="Times New Roman"/>
+          <w:sz w:val="24"/>
+          <w:szCs w:val="24"/>
+        </w:rPr>
+        <w:t xml:space="preserve"> </w:t>
+      </w:r>
+      <w:r>
+        <w:rPr>
+          <w:rFonts w:ascii="Times New Roman" w:hAnsi="Times New Roman" w:cs="Times New Roman"/>
+          <w:sz w:val="24"/>
+          <w:szCs w:val="24"/>
+        </w:rPr>
+        <w:t xml:space="preserve">ou </w:t>
+      </w:r>
+      <w:proofErr w:type="spellStart"/>
+      <w:r>
+        <w:rPr>
+          <w:rFonts w:ascii="Times New Roman" w:hAnsi="Times New Roman" w:cs="Times New Roman"/>
+          <w:sz w:val="24"/>
+          <w:szCs w:val="24"/>
+        </w:rPr>
+        <w:t>elses</w:t>
+      </w:r>
+      <w:proofErr w:type="spellEnd"/>
+      <w:r>
+        <w:rPr>
+          <w:rFonts w:ascii="Times New Roman" w:hAnsi="Times New Roman" w:cs="Times New Roman"/>
+          <w:sz w:val="24"/>
+          <w:szCs w:val="24"/>
+        </w:rPr>
+        <w:t xml:space="preserve"> </w:t>
       </w:r>
       <w:r>
         <w:rPr>
@@ -1726,7 +2075,25 @@
           <w:sz w:val="24"/>
           <w:szCs w:val="24"/>
         </w:rPr>
-        <w:t>Apertando ALT+SHIFT+F o vscode irá formatar automaticamente o código para você.</w:t>
+        <w:t xml:space="preserve">Apertando ALT+SHIFT+F o </w:t>
+      </w:r>
+      <w:proofErr w:type="spellStart"/>
+      <w:r>
+        <w:rPr>
+          <w:rFonts w:ascii="Times New Roman" w:hAnsi="Times New Roman" w:cs="Times New Roman"/>
+          <w:sz w:val="24"/>
+          <w:szCs w:val="24"/>
+        </w:rPr>
+        <w:t>vscode</w:t>
+      </w:r>
+      <w:proofErr w:type="spellEnd"/>
+      <w:r>
+        <w:rPr>
+          <w:rFonts w:ascii="Times New Roman" w:hAnsi="Times New Roman" w:cs="Times New Roman"/>
+          <w:sz w:val="24"/>
+          <w:szCs w:val="24"/>
+        </w:rPr>
+        <w:t xml:space="preserve"> irá formatar automaticamente o código para você.</w:t>
       </w:r>
     </w:p>
     <w:p>
@@ -1746,13 +2113,23 @@
           <w:szCs w:val="24"/>
         </w:rPr>
       </w:pPr>
-      <w:r>
-        <w:rPr>
-          <w:rFonts w:ascii="Times New Roman" w:hAnsi="Times New Roman" w:cs="Times New Roman"/>
-          <w:sz w:val="24"/>
-          <w:szCs w:val="24"/>
-        </w:rPr>
-        <w:t>Muitas condicionais no código pode acabar gerando erros e dificultar na hora de achar.</w:t>
+      <w:proofErr w:type="gramStart"/>
+      <w:r>
+        <w:rPr>
+          <w:rFonts w:ascii="Times New Roman" w:hAnsi="Times New Roman" w:cs="Times New Roman"/>
+          <w:sz w:val="24"/>
+          <w:szCs w:val="24"/>
+        </w:rPr>
+        <w:t>Muitas condicionais no código pode</w:t>
+      </w:r>
+      <w:proofErr w:type="gramEnd"/>
+      <w:r>
+        <w:rPr>
+          <w:rFonts w:ascii="Times New Roman" w:hAnsi="Times New Roman" w:cs="Times New Roman"/>
+          <w:sz w:val="24"/>
+          <w:szCs w:val="24"/>
+        </w:rPr>
+        <w:t xml:space="preserve"> acabar gerando erros e dificultar na hora de achar.</w:t>
       </w:r>
     </w:p>
     <w:p>
@@ -2085,7 +2462,29 @@
           <w:sz w:val="24"/>
           <w:szCs w:val="24"/>
         </w:rPr>
-        <w:t>for(declara contador; contador; contador++){ bloco de código como no while }</w:t>
+        <w:t xml:space="preserve">for(declara contador; contador; contador++){ bloco de código como no </w:t>
+      </w:r>
+      <w:proofErr w:type="spellStart"/>
+      <w:r>
+        <w:rPr>
+          <w:rFonts w:ascii="Times New Roman" w:hAnsi="Times New Roman" w:cs="Times New Roman"/>
+          <w:i/>
+          <w:iCs/>
+          <w:sz w:val="24"/>
+          <w:szCs w:val="24"/>
+        </w:rPr>
+        <w:t>while</w:t>
+      </w:r>
+      <w:proofErr w:type="spellEnd"/>
+      <w:r>
+        <w:rPr>
+          <w:rFonts w:ascii="Times New Roman" w:hAnsi="Times New Roman" w:cs="Times New Roman"/>
+          <w:i/>
+          <w:iCs/>
+          <w:sz w:val="24"/>
+          <w:szCs w:val="24"/>
+        </w:rPr>
+        <w:t xml:space="preserve"> }</w:t>
       </w:r>
       <w:r>
         <w:rPr>
@@ -2423,15 +2822,49 @@
         </w:rPr>
         <w:t xml:space="preserve">Para criar uma classe segue-se a seguinte estrutura: </w:t>
       </w:r>
-      <w:r>
-        <w:rPr>
-          <w:rFonts w:ascii="Times New Roman" w:hAnsi="Times New Roman" w:cs="Times New Roman"/>
-          <w:i/>
-          <w:iCs/>
-          <w:sz w:val="24"/>
-          <w:szCs w:val="24"/>
-        </w:rPr>
-        <w:t>class nomeDaClasse {variáveis que ela contém}</w:t>
+      <w:proofErr w:type="spellStart"/>
+      <w:r>
+        <w:rPr>
+          <w:rFonts w:ascii="Times New Roman" w:hAnsi="Times New Roman" w:cs="Times New Roman"/>
+          <w:i/>
+          <w:iCs/>
+          <w:sz w:val="24"/>
+          <w:szCs w:val="24"/>
+        </w:rPr>
+        <w:t>class</w:t>
+      </w:r>
+      <w:proofErr w:type="spellEnd"/>
+      <w:r>
+        <w:rPr>
+          <w:rFonts w:ascii="Times New Roman" w:hAnsi="Times New Roman" w:cs="Times New Roman"/>
+          <w:i/>
+          <w:iCs/>
+          <w:sz w:val="24"/>
+          <w:szCs w:val="24"/>
+        </w:rPr>
+        <w:t xml:space="preserve"> </w:t>
+      </w:r>
+      <w:proofErr w:type="spellStart"/>
+      <w:r>
+        <w:rPr>
+          <w:rFonts w:ascii="Times New Roman" w:hAnsi="Times New Roman" w:cs="Times New Roman"/>
+          <w:i/>
+          <w:iCs/>
+          <w:sz w:val="24"/>
+          <w:szCs w:val="24"/>
+        </w:rPr>
+        <w:t>nomeDaClasse</w:t>
+      </w:r>
+      <w:proofErr w:type="spellEnd"/>
+      <w:r>
+        <w:rPr>
+          <w:rFonts w:ascii="Times New Roman" w:hAnsi="Times New Roman" w:cs="Times New Roman"/>
+          <w:i/>
+          <w:iCs/>
+          <w:sz w:val="24"/>
+          <w:szCs w:val="24"/>
+        </w:rPr>
+        <w:t xml:space="preserve"> {variáveis que ela contém}</w:t>
       </w:r>
       <w:r>
         <w:rPr>
@@ -2497,25 +2930,101 @@
           <w:sz w:val="24"/>
           <w:szCs w:val="24"/>
         </w:rPr>
-        <w:t>new nomeDaClasse();</w:t>
-      </w:r>
-      <w:r>
-        <w:rPr>
-          <w:rFonts w:ascii="Times New Roman" w:hAnsi="Times New Roman" w:cs="Times New Roman"/>
-          <w:sz w:val="24"/>
-          <w:szCs w:val="24"/>
-        </w:rPr>
-        <w:t xml:space="preserve">, porém, é necessário criar uma variável para ela, portanto, o código completo fica assim: </w:t>
-      </w:r>
-      <w:r>
-        <w:rPr>
-          <w:rFonts w:ascii="Times New Roman" w:hAnsi="Times New Roman" w:cs="Times New Roman"/>
-          <w:i/>
-          <w:iCs/>
-          <w:sz w:val="24"/>
-          <w:szCs w:val="24"/>
-        </w:rPr>
-        <w:t>const variável = new nomeDaClasse();</w:t>
+        <w:t xml:space="preserve">new </w:t>
+      </w:r>
+      <w:proofErr w:type="spellStart"/>
+      <w:r>
+        <w:rPr>
+          <w:rFonts w:ascii="Times New Roman" w:hAnsi="Times New Roman" w:cs="Times New Roman"/>
+          <w:i/>
+          <w:iCs/>
+          <w:sz w:val="24"/>
+          <w:szCs w:val="24"/>
+        </w:rPr>
+        <w:t>nomeDaClasse</w:t>
+      </w:r>
+      <w:proofErr w:type="spellEnd"/>
+      <w:r>
+        <w:rPr>
+          <w:rFonts w:ascii="Times New Roman" w:hAnsi="Times New Roman" w:cs="Times New Roman"/>
+          <w:i/>
+          <w:iCs/>
+          <w:sz w:val="24"/>
+          <w:szCs w:val="24"/>
+        </w:rPr>
+        <w:t>(</w:t>
+      </w:r>
+      <w:proofErr w:type="gramStart"/>
+      <w:r>
+        <w:rPr>
+          <w:rFonts w:ascii="Times New Roman" w:hAnsi="Times New Roman" w:cs="Times New Roman"/>
+          <w:i/>
+          <w:iCs/>
+          <w:sz w:val="24"/>
+          <w:szCs w:val="24"/>
+        </w:rPr>
+        <w:t>);</w:t>
+      </w:r>
+      <w:r>
+        <w:rPr>
+          <w:rFonts w:ascii="Times New Roman" w:hAnsi="Times New Roman" w:cs="Times New Roman"/>
+          <w:sz w:val="24"/>
+          <w:szCs w:val="24"/>
+        </w:rPr>
+        <w:t>,</w:t>
+      </w:r>
+      <w:proofErr w:type="gramEnd"/>
+      <w:r>
+        <w:rPr>
+          <w:rFonts w:ascii="Times New Roman" w:hAnsi="Times New Roman" w:cs="Times New Roman"/>
+          <w:sz w:val="24"/>
+          <w:szCs w:val="24"/>
+        </w:rPr>
+        <w:t xml:space="preserve"> porém, é necessário criar uma variável para ela, portanto, o código completo fica assim: </w:t>
+      </w:r>
+      <w:proofErr w:type="spellStart"/>
+      <w:r>
+        <w:rPr>
+          <w:rFonts w:ascii="Times New Roman" w:hAnsi="Times New Roman" w:cs="Times New Roman"/>
+          <w:i/>
+          <w:iCs/>
+          <w:sz w:val="24"/>
+          <w:szCs w:val="24"/>
+        </w:rPr>
+        <w:t>const</w:t>
+      </w:r>
+      <w:proofErr w:type="spellEnd"/>
+      <w:r>
+        <w:rPr>
+          <w:rFonts w:ascii="Times New Roman" w:hAnsi="Times New Roman" w:cs="Times New Roman"/>
+          <w:i/>
+          <w:iCs/>
+          <w:sz w:val="24"/>
+          <w:szCs w:val="24"/>
+        </w:rPr>
+        <w:t xml:space="preserve"> variável = new </w:t>
+      </w:r>
+      <w:proofErr w:type="spellStart"/>
+      <w:r>
+        <w:rPr>
+          <w:rFonts w:ascii="Times New Roman" w:hAnsi="Times New Roman" w:cs="Times New Roman"/>
+          <w:i/>
+          <w:iCs/>
+          <w:sz w:val="24"/>
+          <w:szCs w:val="24"/>
+        </w:rPr>
+        <w:t>nomeDaClasse</w:t>
+      </w:r>
+      <w:proofErr w:type="spellEnd"/>
+      <w:r>
+        <w:rPr>
+          <w:rFonts w:ascii="Times New Roman" w:hAnsi="Times New Roman" w:cs="Times New Roman"/>
+          <w:i/>
+          <w:iCs/>
+          <w:sz w:val="24"/>
+          <w:szCs w:val="24"/>
+        </w:rPr>
+        <w:t>();</w:t>
       </w:r>
       <w:r>
         <w:rPr>
@@ -2549,15 +3058,50 @@
         </w:rPr>
         <w:t xml:space="preserve">Para acessar um atributo da variável, que está dentro da classe, nós colocamos o nome da variável (criada acima) um “.” E o nome do atributo: </w:t>
       </w:r>
-      <w:r>
-        <w:rPr>
-          <w:rFonts w:ascii="Times New Roman" w:hAnsi="Times New Roman" w:cs="Times New Roman"/>
-          <w:i/>
-          <w:iCs/>
-          <w:sz w:val="24"/>
-          <w:szCs w:val="24"/>
-        </w:rPr>
-        <w:t>variável.nomeDoAtributo = conteúto;</w:t>
+      <w:proofErr w:type="spellStart"/>
+      <w:r>
+        <w:rPr>
+          <w:rFonts w:ascii="Times New Roman" w:hAnsi="Times New Roman" w:cs="Times New Roman"/>
+          <w:i/>
+          <w:iCs/>
+          <w:sz w:val="24"/>
+          <w:szCs w:val="24"/>
+        </w:rPr>
+        <w:t>variável.nomeDoAtributo</w:t>
+      </w:r>
+      <w:proofErr w:type="spellEnd"/>
+      <w:r>
+        <w:rPr>
+          <w:rFonts w:ascii="Times New Roman" w:hAnsi="Times New Roman" w:cs="Times New Roman"/>
+          <w:i/>
+          <w:iCs/>
+          <w:sz w:val="24"/>
+          <w:szCs w:val="24"/>
+        </w:rPr>
+        <w:t xml:space="preserve"> = </w:t>
+      </w:r>
+      <w:proofErr w:type="spellStart"/>
+      <w:proofErr w:type="gramStart"/>
+      <w:r>
+        <w:rPr>
+          <w:rFonts w:ascii="Times New Roman" w:hAnsi="Times New Roman" w:cs="Times New Roman"/>
+          <w:i/>
+          <w:iCs/>
+          <w:sz w:val="24"/>
+          <w:szCs w:val="24"/>
+        </w:rPr>
+        <w:t>conteúto</w:t>
+      </w:r>
+      <w:proofErr w:type="spellEnd"/>
+      <w:r>
+        <w:rPr>
+          <w:rFonts w:ascii="Times New Roman" w:hAnsi="Times New Roman" w:cs="Times New Roman"/>
+          <w:i/>
+          <w:iCs/>
+          <w:sz w:val="24"/>
+          <w:szCs w:val="24"/>
+        </w:rPr>
+        <w:t>;</w:t>
       </w:r>
       <w:r>
         <w:rPr>
@@ -2567,6 +3111,7 @@
         </w:rPr>
         <w:t>.</w:t>
       </w:r>
+      <w:proofErr w:type="gramEnd"/>
     </w:p>
     <w:p>
       <w:pPr>
@@ -2748,15 +3293,27 @@
         </w:rPr>
         <w:t xml:space="preserve">Quando nos referimos a uma conta corrente específica ou um objeto ao qual a classe é referente, podemos colocar apenas o comando </w:t>
       </w:r>
-      <w:r>
-        <w:rPr>
-          <w:rFonts w:ascii="Times New Roman" w:hAnsi="Times New Roman" w:cs="Times New Roman"/>
-          <w:i/>
-          <w:iCs/>
-          <w:sz w:val="24"/>
-          <w:szCs w:val="24"/>
-        </w:rPr>
-        <w:t>this.</w:t>
+      <w:proofErr w:type="spellStart"/>
+      <w:r>
+        <w:rPr>
+          <w:rFonts w:ascii="Times New Roman" w:hAnsi="Times New Roman" w:cs="Times New Roman"/>
+          <w:i/>
+          <w:iCs/>
+          <w:sz w:val="24"/>
+          <w:szCs w:val="24"/>
+        </w:rPr>
+        <w:t>this</w:t>
+      </w:r>
+      <w:proofErr w:type="spellEnd"/>
+      <w:r>
+        <w:rPr>
+          <w:rFonts w:ascii="Times New Roman" w:hAnsi="Times New Roman" w:cs="Times New Roman"/>
+          <w:i/>
+          <w:iCs/>
+          <w:sz w:val="24"/>
+          <w:szCs w:val="24"/>
+        </w:rPr>
+        <w:t>.</w:t>
       </w:r>
       <w:r>
         <w:rPr>
@@ -2884,7 +3441,25 @@
           <w:sz w:val="24"/>
           <w:szCs w:val="24"/>
         </w:rPr>
-        <w:t>Nós podemos fazer retornos (return) dentro de métodos para, no caso do banco, retornar o valor esperado para o cliente após um saque.</w:t>
+        <w:t>Nós podemos fazer retornos (</w:t>
+      </w:r>
+      <w:proofErr w:type="spellStart"/>
+      <w:r>
+        <w:rPr>
+          <w:rFonts w:ascii="Times New Roman" w:hAnsi="Times New Roman" w:cs="Times New Roman"/>
+          <w:sz w:val="24"/>
+          <w:szCs w:val="24"/>
+        </w:rPr>
+        <w:t>return</w:t>
+      </w:r>
+      <w:proofErr w:type="spellEnd"/>
+      <w:r>
+        <w:rPr>
+          <w:rFonts w:ascii="Times New Roman" w:hAnsi="Times New Roman" w:cs="Times New Roman"/>
+          <w:sz w:val="24"/>
+          <w:szCs w:val="24"/>
+        </w:rPr>
+        <w:t>) dentro de métodos para, no caso do banco, retornar o valor esperado para o cliente após um saque.</w:t>
       </w:r>
     </w:p>
     <w:p>
@@ -2902,13 +3477,23 @@
           <w:szCs w:val="24"/>
         </w:rPr>
       </w:pPr>
-      <w:r>
-        <w:rPr>
-          <w:rFonts w:ascii="Times New Roman" w:hAnsi="Times New Roman" w:cs="Times New Roman"/>
-          <w:sz w:val="24"/>
-          <w:szCs w:val="24"/>
-        </w:rPr>
-        <w:t>Return sempre no final do método/função.</w:t>
+      <w:proofErr w:type="spellStart"/>
+      <w:r>
+        <w:rPr>
+          <w:rFonts w:ascii="Times New Roman" w:hAnsi="Times New Roman" w:cs="Times New Roman"/>
+          <w:sz w:val="24"/>
+          <w:szCs w:val="24"/>
+        </w:rPr>
+        <w:t>Return</w:t>
+      </w:r>
+      <w:proofErr w:type="spellEnd"/>
+      <w:r>
+        <w:rPr>
+          <w:rFonts w:ascii="Times New Roman" w:hAnsi="Times New Roman" w:cs="Times New Roman"/>
+          <w:sz w:val="24"/>
+          <w:szCs w:val="24"/>
+        </w:rPr>
+        <w:t xml:space="preserve"> sempre no final do método/função.</w:t>
       </w:r>
     </w:p>
     <w:p>
@@ -2932,23 +3517,95 @@
           <w:sz w:val="24"/>
           <w:szCs w:val="24"/>
         </w:rPr>
-        <w:t>Ao invés de ir colocando diversos ifs um dentro do outro até chegar no resultado esperado, podemos colocar um return e ir selecionando por métodos negativos o resultado que eu quero.</w:t>
-      </w:r>
-      <w:r>
-        <w:rPr>
-          <w:rFonts w:ascii="Times New Roman" w:hAnsi="Times New Roman" w:cs="Times New Roman"/>
-          <w:sz w:val="24"/>
-          <w:szCs w:val="24"/>
-        </w:rPr>
-        <w:t xml:space="preserve"> Essa técnica se chama Early return, usada para melhorar a legibilidade do código.</w:t>
-      </w:r>
-      <w:r>
-        <w:rPr>
-          <w:rFonts w:ascii="Times New Roman" w:hAnsi="Times New Roman" w:cs="Times New Roman"/>
-          <w:sz w:val="24"/>
-          <w:szCs w:val="24"/>
-        </w:rPr>
-        <w:t xml:space="preserve"> Nesses casos onde o comando do if fica somente em uma linha, não tem a necessidade de utilizar os {} do if, basta colocar a condição e o return na frente que já será o suficiente.</w:t>
+        <w:t xml:space="preserve">Ao invés de ir colocando diversos </w:t>
+      </w:r>
+      <w:proofErr w:type="spellStart"/>
+      <w:r>
+        <w:rPr>
+          <w:rFonts w:ascii="Times New Roman" w:hAnsi="Times New Roman" w:cs="Times New Roman"/>
+          <w:sz w:val="24"/>
+          <w:szCs w:val="24"/>
+        </w:rPr>
+        <w:t>ifs</w:t>
+      </w:r>
+      <w:proofErr w:type="spellEnd"/>
+      <w:r>
+        <w:rPr>
+          <w:rFonts w:ascii="Times New Roman" w:hAnsi="Times New Roman" w:cs="Times New Roman"/>
+          <w:sz w:val="24"/>
+          <w:szCs w:val="24"/>
+        </w:rPr>
+        <w:t xml:space="preserve"> um dentro do outro até chegar no resultado esperado, podemos colocar um </w:t>
+      </w:r>
+      <w:proofErr w:type="spellStart"/>
+      <w:r>
+        <w:rPr>
+          <w:rFonts w:ascii="Times New Roman" w:hAnsi="Times New Roman" w:cs="Times New Roman"/>
+          <w:sz w:val="24"/>
+          <w:szCs w:val="24"/>
+        </w:rPr>
+        <w:t>return</w:t>
+      </w:r>
+      <w:proofErr w:type="spellEnd"/>
+      <w:r>
+        <w:rPr>
+          <w:rFonts w:ascii="Times New Roman" w:hAnsi="Times New Roman" w:cs="Times New Roman"/>
+          <w:sz w:val="24"/>
+          <w:szCs w:val="24"/>
+        </w:rPr>
+        <w:t xml:space="preserve"> e ir selecionando por métodos negativos o resultado que eu quero.</w:t>
+      </w:r>
+      <w:r>
+        <w:rPr>
+          <w:rFonts w:ascii="Times New Roman" w:hAnsi="Times New Roman" w:cs="Times New Roman"/>
+          <w:sz w:val="24"/>
+          <w:szCs w:val="24"/>
+        </w:rPr>
+        <w:t xml:space="preserve"> Essa técnica se chama Early </w:t>
+      </w:r>
+      <w:proofErr w:type="spellStart"/>
+      <w:r>
+        <w:rPr>
+          <w:rFonts w:ascii="Times New Roman" w:hAnsi="Times New Roman" w:cs="Times New Roman"/>
+          <w:sz w:val="24"/>
+          <w:szCs w:val="24"/>
+        </w:rPr>
+        <w:t>return</w:t>
+      </w:r>
+      <w:proofErr w:type="spellEnd"/>
+      <w:r>
+        <w:rPr>
+          <w:rFonts w:ascii="Times New Roman" w:hAnsi="Times New Roman" w:cs="Times New Roman"/>
+          <w:sz w:val="24"/>
+          <w:szCs w:val="24"/>
+        </w:rPr>
+        <w:t>, usada para melhorar a legibilidade do código.</w:t>
+      </w:r>
+      <w:r>
+        <w:rPr>
+          <w:rFonts w:ascii="Times New Roman" w:hAnsi="Times New Roman" w:cs="Times New Roman"/>
+          <w:sz w:val="24"/>
+          <w:szCs w:val="24"/>
+        </w:rPr>
+        <w:t xml:space="preserve"> Nesses casos onde o comando do if fica somente em uma linha, não tem a necessidade de utilizar os {} do if, basta colocar a condição e o </w:t>
+      </w:r>
+      <w:proofErr w:type="spellStart"/>
+      <w:r>
+        <w:rPr>
+          <w:rFonts w:ascii="Times New Roman" w:hAnsi="Times New Roman" w:cs="Times New Roman"/>
+          <w:sz w:val="24"/>
+          <w:szCs w:val="24"/>
+        </w:rPr>
+        <w:t>return</w:t>
+      </w:r>
+      <w:proofErr w:type="spellEnd"/>
+      <w:r>
+        <w:rPr>
+          <w:rFonts w:ascii="Times New Roman" w:hAnsi="Times New Roman" w:cs="Times New Roman"/>
+          <w:sz w:val="24"/>
+          <w:szCs w:val="24"/>
+        </w:rPr>
+        <w:t xml:space="preserve"> na frente que já será o suficiente.</w:t>
       </w:r>
     </w:p>
     <w:p>
@@ -3113,18 +3770,30 @@
           <w:sz w:val="24"/>
           <w:szCs w:val="24"/>
         </w:rPr>
-        <w:t xml:space="preserve"> export</w:t>
-      </w:r>
-      <w:r>
-        <w:rPr>
-          <w:rFonts w:ascii="Times New Roman" w:hAnsi="Times New Roman" w:cs="Times New Roman"/>
-          <w:i/>
-          <w:iCs/>
-          <w:sz w:val="24"/>
-          <w:szCs w:val="24"/>
-        </w:rPr>
         <w:t xml:space="preserve"> </w:t>
       </w:r>
+      <w:proofErr w:type="spellStart"/>
+      <w:r>
+        <w:rPr>
+          <w:rFonts w:ascii="Times New Roman" w:hAnsi="Times New Roman" w:cs="Times New Roman"/>
+          <w:i/>
+          <w:iCs/>
+          <w:sz w:val="24"/>
+          <w:szCs w:val="24"/>
+        </w:rPr>
+        <w:t>export</w:t>
+      </w:r>
+      <w:proofErr w:type="spellEnd"/>
+      <w:r>
+        <w:rPr>
+          <w:rFonts w:ascii="Times New Roman" w:hAnsi="Times New Roman" w:cs="Times New Roman"/>
+          <w:i/>
+          <w:iCs/>
+          <w:sz w:val="24"/>
+          <w:szCs w:val="24"/>
+        </w:rPr>
+        <w:t xml:space="preserve"> </w:t>
+      </w:r>
       <w:r>
         <w:rPr>
           <w:rFonts w:ascii="Times New Roman" w:hAnsi="Times New Roman" w:cs="Times New Roman"/>
@@ -3159,7 +3828,25 @@
           <w:sz w:val="24"/>
           <w:szCs w:val="24"/>
         </w:rPr>
-        <w:t>, dessa forma fazendo essa conexão. Colocamos o export nos módulos antes das classes e o importe no começo do arquivo que está consumindo aquela calasse.</w:t>
+        <w:t xml:space="preserve">, dessa forma fazendo essa conexão. Colocamos o </w:t>
+      </w:r>
+      <w:proofErr w:type="spellStart"/>
+      <w:r>
+        <w:rPr>
+          <w:rFonts w:ascii="Times New Roman" w:hAnsi="Times New Roman" w:cs="Times New Roman"/>
+          <w:sz w:val="24"/>
+          <w:szCs w:val="24"/>
+        </w:rPr>
+        <w:t>export</w:t>
+      </w:r>
+      <w:proofErr w:type="spellEnd"/>
+      <w:r>
+        <w:rPr>
+          <w:rFonts w:ascii="Times New Roman" w:hAnsi="Times New Roman" w:cs="Times New Roman"/>
+          <w:sz w:val="24"/>
+          <w:szCs w:val="24"/>
+        </w:rPr>
+        <w:t xml:space="preserve"> nos módulos antes das classes e o importe no começo do arquivo que está consumindo aquela calasse.</w:t>
       </w:r>
     </w:p>
     <w:p>
@@ -3185,23 +3872,65 @@
         </w:rPr>
         <w:t xml:space="preserve">Para que o nodejs execute o código com os módulos, precisamos colocar no terminal </w:t>
       </w:r>
-      <w:r>
-        <w:rPr>
-          <w:rFonts w:ascii="Times New Roman" w:hAnsi="Times New Roman" w:cs="Times New Roman"/>
-          <w:i/>
-          <w:iCs/>
-          <w:sz w:val="24"/>
-          <w:szCs w:val="24"/>
-        </w:rPr>
-        <w:t>npm init</w:t>
-      </w:r>
-      <w:r>
-        <w:rPr>
-          <w:rFonts w:ascii="Times New Roman" w:hAnsi="Times New Roman" w:cs="Times New Roman"/>
-          <w:sz w:val="24"/>
-          <w:szCs w:val="24"/>
-        </w:rPr>
-        <w:t xml:space="preserve">, ir preenchendo de acordo com o que pede e no final ele irá te gerar um arquivo package.json. Dentro desse arquivo coloque um </w:t>
+      <w:proofErr w:type="spellStart"/>
+      <w:r>
+        <w:rPr>
+          <w:rFonts w:ascii="Times New Roman" w:hAnsi="Times New Roman" w:cs="Times New Roman"/>
+          <w:i/>
+          <w:iCs/>
+          <w:sz w:val="24"/>
+          <w:szCs w:val="24"/>
+        </w:rPr>
+        <w:t>npm</w:t>
+      </w:r>
+      <w:proofErr w:type="spellEnd"/>
+      <w:r>
+        <w:rPr>
+          <w:rFonts w:ascii="Times New Roman" w:hAnsi="Times New Roman" w:cs="Times New Roman"/>
+          <w:i/>
+          <w:iCs/>
+          <w:sz w:val="24"/>
+          <w:szCs w:val="24"/>
+        </w:rPr>
+        <w:t xml:space="preserve"> </w:t>
+      </w:r>
+      <w:proofErr w:type="spellStart"/>
+      <w:r>
+        <w:rPr>
+          <w:rFonts w:ascii="Times New Roman" w:hAnsi="Times New Roman" w:cs="Times New Roman"/>
+          <w:i/>
+          <w:iCs/>
+          <w:sz w:val="24"/>
+          <w:szCs w:val="24"/>
+        </w:rPr>
+        <w:t>init</w:t>
+      </w:r>
+      <w:proofErr w:type="spellEnd"/>
+      <w:r>
+        <w:rPr>
+          <w:rFonts w:ascii="Times New Roman" w:hAnsi="Times New Roman" w:cs="Times New Roman"/>
+          <w:sz w:val="24"/>
+          <w:szCs w:val="24"/>
+        </w:rPr>
+        <w:t xml:space="preserve">, ir preenchendo de acordo com o que pede e no final ele irá te gerar um arquivo </w:t>
+      </w:r>
+      <w:proofErr w:type="spellStart"/>
+      <w:r>
+        <w:rPr>
+          <w:rFonts w:ascii="Times New Roman" w:hAnsi="Times New Roman" w:cs="Times New Roman"/>
+          <w:sz w:val="24"/>
+          <w:szCs w:val="24"/>
+        </w:rPr>
+        <w:t>package.json</w:t>
+      </w:r>
+      <w:proofErr w:type="spellEnd"/>
+      <w:r>
+        <w:rPr>
+          <w:rFonts w:ascii="Times New Roman" w:hAnsi="Times New Roman" w:cs="Times New Roman"/>
+          <w:sz w:val="24"/>
+          <w:szCs w:val="24"/>
+        </w:rPr>
+        <w:t xml:space="preserve">. Dentro desse arquivo coloque um </w:t>
       </w:r>
       <w:r>
         <w:rPr>
@@ -3327,7 +4056,25 @@
           <w:sz w:val="24"/>
           <w:szCs w:val="24"/>
         </w:rPr>
-        <w:t>O JS não te retorna o objeto quando vc tenta acessar ele, ele te retorna uma referência àquele objeto, ou seja, o caminho até aquela memória.</w:t>
+        <w:t xml:space="preserve">O JS não te retorna o objeto quando </w:t>
+      </w:r>
+      <w:proofErr w:type="spellStart"/>
+      <w:r>
+        <w:rPr>
+          <w:rFonts w:ascii="Times New Roman" w:hAnsi="Times New Roman" w:cs="Times New Roman"/>
+          <w:sz w:val="24"/>
+          <w:szCs w:val="24"/>
+        </w:rPr>
+        <w:t>vc</w:t>
+      </w:r>
+      <w:proofErr w:type="spellEnd"/>
+      <w:r>
+        <w:rPr>
+          <w:rFonts w:ascii="Times New Roman" w:hAnsi="Times New Roman" w:cs="Times New Roman"/>
+          <w:sz w:val="24"/>
+          <w:szCs w:val="24"/>
+        </w:rPr>
+        <w:t xml:space="preserve"> tenta acessar ele, ele te retorna uma referência àquele objeto, ou seja, o caminho até aquela memória.</w:t>
       </w:r>
     </w:p>
     <w:p>
@@ -3513,7 +4260,25 @@
           <w:sz w:val="24"/>
           <w:szCs w:val="24"/>
         </w:rPr>
-        <w:t>Apesar de se parecer com um método ele se chama acessor.</w:t>
+        <w:t xml:space="preserve">Apesar de se parecer com um método ele se chama </w:t>
+      </w:r>
+      <w:proofErr w:type="spellStart"/>
+      <w:r>
+        <w:rPr>
+          <w:rFonts w:ascii="Times New Roman" w:hAnsi="Times New Roman" w:cs="Times New Roman"/>
+          <w:sz w:val="24"/>
+          <w:szCs w:val="24"/>
+        </w:rPr>
+        <w:t>acessor</w:t>
+      </w:r>
+      <w:proofErr w:type="spellEnd"/>
+      <w:r>
+        <w:rPr>
+          <w:rFonts w:ascii="Times New Roman" w:hAnsi="Times New Roman" w:cs="Times New Roman"/>
+          <w:sz w:val="24"/>
+          <w:szCs w:val="24"/>
+        </w:rPr>
+        <w:t>.</w:t>
       </w:r>
     </w:p>
     <w:p>
@@ -3537,8 +4302,27 @@
           <w:sz w:val="24"/>
           <w:szCs w:val="24"/>
         </w:rPr>
-        <w:t xml:space="preserve">Um segundo acessor é o </w:t>
-      </w:r>
+        <w:t xml:space="preserve">Um segundo </w:t>
+      </w:r>
+      <w:proofErr w:type="spellStart"/>
+      <w:r>
+        <w:rPr>
+          <w:rFonts w:ascii="Times New Roman" w:hAnsi="Times New Roman" w:cs="Times New Roman"/>
+          <w:sz w:val="24"/>
+          <w:szCs w:val="24"/>
+        </w:rPr>
+        <w:t>acessor</w:t>
+      </w:r>
+      <w:proofErr w:type="spellEnd"/>
+      <w:r>
+        <w:rPr>
+          <w:rFonts w:ascii="Times New Roman" w:hAnsi="Times New Roman" w:cs="Times New Roman"/>
+          <w:sz w:val="24"/>
+          <w:szCs w:val="24"/>
+        </w:rPr>
+        <w:t xml:space="preserve"> é o </w:t>
+      </w:r>
+      <w:proofErr w:type="spellStart"/>
       <w:r>
         <w:rPr>
           <w:rFonts w:ascii="Times New Roman" w:hAnsi="Times New Roman" w:cs="Times New Roman"/>
@@ -3549,6 +4333,7 @@
         </w:rPr>
         <w:t>get</w:t>
       </w:r>
+      <w:proofErr w:type="spellEnd"/>
       <w:r>
         <w:rPr>
           <w:rFonts w:ascii="Times New Roman" w:hAnsi="Times New Roman" w:cs="Times New Roman"/>
@@ -3579,7 +4364,25 @@
           <w:sz w:val="24"/>
           <w:szCs w:val="24"/>
         </w:rPr>
-        <w:t>O acessor sempre é p</w:t>
+        <w:t xml:space="preserve">O </w:t>
+      </w:r>
+      <w:proofErr w:type="spellStart"/>
+      <w:r>
+        <w:rPr>
+          <w:rFonts w:ascii="Times New Roman" w:hAnsi="Times New Roman" w:cs="Times New Roman"/>
+          <w:sz w:val="24"/>
+          <w:szCs w:val="24"/>
+        </w:rPr>
+        <w:t>acessor</w:t>
+      </w:r>
+      <w:proofErr w:type="spellEnd"/>
+      <w:r>
+        <w:rPr>
+          <w:rFonts w:ascii="Times New Roman" w:hAnsi="Times New Roman" w:cs="Times New Roman"/>
+          <w:sz w:val="24"/>
+          <w:szCs w:val="24"/>
+        </w:rPr>
+        <w:t xml:space="preserve"> sempre é p</w:t>
       </w:r>
       <w:r>
         <w:rPr>
@@ -3619,7 +4422,61 @@
           <w:sz w:val="24"/>
           <w:szCs w:val="24"/>
         </w:rPr>
-        <w:t xml:space="preserve">Utilizando o acessor get, nós podemos colocar um return dentro dele que se refira ao atributo privado, mas com o nome público, desse </w:t>
+        <w:t xml:space="preserve">Utilizando o </w:t>
+      </w:r>
+      <w:proofErr w:type="spellStart"/>
+      <w:r>
+        <w:rPr>
+          <w:rFonts w:ascii="Times New Roman" w:hAnsi="Times New Roman" w:cs="Times New Roman"/>
+          <w:sz w:val="24"/>
+          <w:szCs w:val="24"/>
+        </w:rPr>
+        <w:t>acessor</w:t>
+      </w:r>
+      <w:proofErr w:type="spellEnd"/>
+      <w:r>
+        <w:rPr>
+          <w:rFonts w:ascii="Times New Roman" w:hAnsi="Times New Roman" w:cs="Times New Roman"/>
+          <w:sz w:val="24"/>
+          <w:szCs w:val="24"/>
+        </w:rPr>
+        <w:t xml:space="preserve"> </w:t>
+      </w:r>
+      <w:proofErr w:type="spellStart"/>
+      <w:r>
+        <w:rPr>
+          <w:rFonts w:ascii="Times New Roman" w:hAnsi="Times New Roman" w:cs="Times New Roman"/>
+          <w:sz w:val="24"/>
+          <w:szCs w:val="24"/>
+        </w:rPr>
+        <w:t>get</w:t>
+      </w:r>
+      <w:proofErr w:type="spellEnd"/>
+      <w:r>
+        <w:rPr>
+          <w:rFonts w:ascii="Times New Roman" w:hAnsi="Times New Roman" w:cs="Times New Roman"/>
+          <w:sz w:val="24"/>
+          <w:szCs w:val="24"/>
+        </w:rPr>
+        <w:t xml:space="preserve">, nós podemos colocar um </w:t>
+      </w:r>
+      <w:proofErr w:type="spellStart"/>
+      <w:r>
+        <w:rPr>
+          <w:rFonts w:ascii="Times New Roman" w:hAnsi="Times New Roman" w:cs="Times New Roman"/>
+          <w:sz w:val="24"/>
+          <w:szCs w:val="24"/>
+        </w:rPr>
+        <w:t>return</w:t>
+      </w:r>
+      <w:proofErr w:type="spellEnd"/>
+      <w:r>
+        <w:rPr>
+          <w:rFonts w:ascii="Times New Roman" w:hAnsi="Times New Roman" w:cs="Times New Roman"/>
+          <w:sz w:val="24"/>
+          <w:szCs w:val="24"/>
+        </w:rPr>
+        <w:t xml:space="preserve"> dentro dele que se refira ao atributo privado, mas com o nome público, desse </w:t>
       </w:r>
       <w:r>
         <w:rPr>
@@ -3628,7 +4485,25 @@
           <w:szCs w:val="24"/>
         </w:rPr>
         <w:lastRenderedPageBreak/>
-        <w:t>modo, quando a pessoa quiser ver um saldo da conta, por exemplo, ela pode colocar um log do saldo, mas se tentar atribuir um valor à ele, será negado, pois aquela é uma variável pública que serve apenas para exibir o valor real da variável privada _saldo.</w:t>
+        <w:t xml:space="preserve">modo, quando a pessoa quiser ver um saldo da conta, por exemplo, ela pode colocar um log do saldo, mas se tentar atribuir um valor </w:t>
+      </w:r>
+      <w:proofErr w:type="gramStart"/>
+      <w:r>
+        <w:rPr>
+          <w:rFonts w:ascii="Times New Roman" w:hAnsi="Times New Roman" w:cs="Times New Roman"/>
+          <w:sz w:val="24"/>
+          <w:szCs w:val="24"/>
+        </w:rPr>
+        <w:t>à</w:t>
+      </w:r>
+      <w:proofErr w:type="gramEnd"/>
+      <w:r>
+        <w:rPr>
+          <w:rFonts w:ascii="Times New Roman" w:hAnsi="Times New Roman" w:cs="Times New Roman"/>
+          <w:sz w:val="24"/>
+          <w:szCs w:val="24"/>
+        </w:rPr>
+        <w:t xml:space="preserve"> ele, será negado, pois aquela é uma variável pública que serve apenas para exibir o valor real da variável privada _saldo.</w:t>
       </w:r>
       <w:r>
         <w:rPr>
@@ -3662,6 +4537,7 @@
         </w:rPr>
         <w:t>Para condicionais também podemos colocar o valor (</w:t>
       </w:r>
+      <w:proofErr w:type="spellStart"/>
       <w:r>
         <w:rPr>
           <w:rFonts w:ascii="Times New Roman" w:hAnsi="Times New Roman" w:cs="Times New Roman"/>
@@ -3672,6 +4548,7 @@
         </w:rPr>
         <w:t>instanceof</w:t>
       </w:r>
+      <w:proofErr w:type="spellEnd"/>
       <w:r>
         <w:rPr>
           <w:rFonts w:ascii="Times New Roman" w:hAnsi="Times New Roman" w:cs="Times New Roman"/>
@@ -3696,7 +4573,25 @@
           <w:sz w:val="24"/>
           <w:szCs w:val="24"/>
         </w:rPr>
-        <w:t>, desse modo, caso você esteja fazendo um sistema de proteção para clientes, ele só vai atribuir valor se a instancia for do typo cliente, caso contrário ele não permite.</w:t>
+        <w:t xml:space="preserve">, desse modo, caso você esteja fazendo um sistema de proteção para clientes, ele só vai atribuir valor se a instancia for do </w:t>
+      </w:r>
+      <w:proofErr w:type="spellStart"/>
+      <w:r>
+        <w:rPr>
+          <w:rFonts w:ascii="Times New Roman" w:hAnsi="Times New Roman" w:cs="Times New Roman"/>
+          <w:sz w:val="24"/>
+          <w:szCs w:val="24"/>
+        </w:rPr>
+        <w:t>typo</w:t>
+      </w:r>
+      <w:proofErr w:type="spellEnd"/>
+      <w:r>
+        <w:rPr>
+          <w:rFonts w:ascii="Times New Roman" w:hAnsi="Times New Roman" w:cs="Times New Roman"/>
+          <w:sz w:val="24"/>
+          <w:szCs w:val="24"/>
+        </w:rPr>
+        <w:t xml:space="preserve"> cliente, caso contrário ele não permite.</w:t>
       </w:r>
     </w:p>
     <w:p>
@@ -3790,15 +4685,231 @@
           <w:sz w:val="24"/>
           <w:szCs w:val="24"/>
         </w:rPr>
-        <w:t xml:space="preserve"> new Cliente(); na hr de atribuir um cliente consiga armazenar todos os dados dele, basta colocar dentro dos parênteses new Cliente(“nome”, cpf); uma vez que o construtor tenha sido construído da mesma maneira constructor(nome, cpf){this.nome = nome; this._cpf(pq agr é privado) = cpf;}. Dessa forma facilita o código e </w:t>
-      </w:r>
-      <w:r>
-        <w:rPr>
-          <w:rFonts w:ascii="Times New Roman" w:hAnsi="Times New Roman" w:cs="Times New Roman"/>
-          <w:sz w:val="24"/>
-          <w:szCs w:val="24"/>
-        </w:rPr>
-        <w:t>se alguém tentar alterar o cpf por cliente1.cpf = QualquerOutroValor, ele não irá conseguir, pois o cpf é um getter, e não a variável original, pois ela está privada e não deve ser mexida.</w:t>
+        <w:t xml:space="preserve"> new Cliente(); na </w:t>
+      </w:r>
+      <w:proofErr w:type="spellStart"/>
+      <w:r>
+        <w:rPr>
+          <w:rFonts w:ascii="Times New Roman" w:hAnsi="Times New Roman" w:cs="Times New Roman"/>
+          <w:sz w:val="24"/>
+          <w:szCs w:val="24"/>
+        </w:rPr>
+        <w:t>hr</w:t>
+      </w:r>
+      <w:proofErr w:type="spellEnd"/>
+      <w:r>
+        <w:rPr>
+          <w:rFonts w:ascii="Times New Roman" w:hAnsi="Times New Roman" w:cs="Times New Roman"/>
+          <w:sz w:val="24"/>
+          <w:szCs w:val="24"/>
+        </w:rPr>
+        <w:t xml:space="preserve"> de atribuir um cliente consiga armazenar todos os dados dele, basta colocar dentro dos parênteses new Cliente(“nome”, </w:t>
+      </w:r>
+      <w:proofErr w:type="spellStart"/>
+      <w:r>
+        <w:rPr>
+          <w:rFonts w:ascii="Times New Roman" w:hAnsi="Times New Roman" w:cs="Times New Roman"/>
+          <w:sz w:val="24"/>
+          <w:szCs w:val="24"/>
+        </w:rPr>
+        <w:t>cpf</w:t>
+      </w:r>
+      <w:proofErr w:type="spellEnd"/>
+      <w:r>
+        <w:rPr>
+          <w:rFonts w:ascii="Times New Roman" w:hAnsi="Times New Roman" w:cs="Times New Roman"/>
+          <w:sz w:val="24"/>
+          <w:szCs w:val="24"/>
+        </w:rPr>
+        <w:t xml:space="preserve">); uma vez que o construtor tenha sido construído da mesma maneira </w:t>
+      </w:r>
+      <w:proofErr w:type="spellStart"/>
+      <w:r>
+        <w:rPr>
+          <w:rFonts w:ascii="Times New Roman" w:hAnsi="Times New Roman" w:cs="Times New Roman"/>
+          <w:sz w:val="24"/>
+          <w:szCs w:val="24"/>
+        </w:rPr>
+        <w:t>constructor</w:t>
+      </w:r>
+      <w:proofErr w:type="spellEnd"/>
+      <w:r>
+        <w:rPr>
+          <w:rFonts w:ascii="Times New Roman" w:hAnsi="Times New Roman" w:cs="Times New Roman"/>
+          <w:sz w:val="24"/>
+          <w:szCs w:val="24"/>
+        </w:rPr>
+        <w:t xml:space="preserve">(nome, </w:t>
+      </w:r>
+      <w:proofErr w:type="spellStart"/>
+      <w:r>
+        <w:rPr>
+          <w:rFonts w:ascii="Times New Roman" w:hAnsi="Times New Roman" w:cs="Times New Roman"/>
+          <w:sz w:val="24"/>
+          <w:szCs w:val="24"/>
+        </w:rPr>
+        <w:t>cpf</w:t>
+      </w:r>
+      <w:proofErr w:type="spellEnd"/>
+      <w:r>
+        <w:rPr>
+          <w:rFonts w:ascii="Times New Roman" w:hAnsi="Times New Roman" w:cs="Times New Roman"/>
+          <w:sz w:val="24"/>
+          <w:szCs w:val="24"/>
+        </w:rPr>
+        <w:t>){</w:t>
+      </w:r>
+      <w:proofErr w:type="spellStart"/>
+      <w:r>
+        <w:rPr>
+          <w:rFonts w:ascii="Times New Roman" w:hAnsi="Times New Roman" w:cs="Times New Roman"/>
+          <w:sz w:val="24"/>
+          <w:szCs w:val="24"/>
+        </w:rPr>
+        <w:t>this.nome</w:t>
+      </w:r>
+      <w:proofErr w:type="spellEnd"/>
+      <w:r>
+        <w:rPr>
+          <w:rFonts w:ascii="Times New Roman" w:hAnsi="Times New Roman" w:cs="Times New Roman"/>
+          <w:sz w:val="24"/>
+          <w:szCs w:val="24"/>
+        </w:rPr>
+        <w:t xml:space="preserve"> = nome; </w:t>
+      </w:r>
+      <w:proofErr w:type="spellStart"/>
+      <w:r>
+        <w:rPr>
+          <w:rFonts w:ascii="Times New Roman" w:hAnsi="Times New Roman" w:cs="Times New Roman"/>
+          <w:sz w:val="24"/>
+          <w:szCs w:val="24"/>
+        </w:rPr>
+        <w:t>this</w:t>
+      </w:r>
+      <w:proofErr w:type="spellEnd"/>
+      <w:r>
+        <w:rPr>
+          <w:rFonts w:ascii="Times New Roman" w:hAnsi="Times New Roman" w:cs="Times New Roman"/>
+          <w:sz w:val="24"/>
+          <w:szCs w:val="24"/>
+        </w:rPr>
+        <w:t>._</w:t>
+      </w:r>
+      <w:proofErr w:type="spellStart"/>
+      <w:r>
+        <w:rPr>
+          <w:rFonts w:ascii="Times New Roman" w:hAnsi="Times New Roman" w:cs="Times New Roman"/>
+          <w:sz w:val="24"/>
+          <w:szCs w:val="24"/>
+        </w:rPr>
+        <w:t>cpf</w:t>
+      </w:r>
+      <w:proofErr w:type="spellEnd"/>
+      <w:r>
+        <w:rPr>
+          <w:rFonts w:ascii="Times New Roman" w:hAnsi="Times New Roman" w:cs="Times New Roman"/>
+          <w:sz w:val="24"/>
+          <w:szCs w:val="24"/>
+        </w:rPr>
+        <w:t xml:space="preserve">(pq agr é privado) = </w:t>
+      </w:r>
+      <w:proofErr w:type="spellStart"/>
+      <w:r>
+        <w:rPr>
+          <w:rFonts w:ascii="Times New Roman" w:hAnsi="Times New Roman" w:cs="Times New Roman"/>
+          <w:sz w:val="24"/>
+          <w:szCs w:val="24"/>
+        </w:rPr>
+        <w:t>cpf</w:t>
+      </w:r>
+      <w:proofErr w:type="spellEnd"/>
+      <w:r>
+        <w:rPr>
+          <w:rFonts w:ascii="Times New Roman" w:hAnsi="Times New Roman" w:cs="Times New Roman"/>
+          <w:sz w:val="24"/>
+          <w:szCs w:val="24"/>
+        </w:rPr>
+        <w:t xml:space="preserve">;}. Dessa forma facilita o código e </w:t>
+      </w:r>
+      <w:r>
+        <w:rPr>
+          <w:rFonts w:ascii="Times New Roman" w:hAnsi="Times New Roman" w:cs="Times New Roman"/>
+          <w:sz w:val="24"/>
+          <w:szCs w:val="24"/>
+        </w:rPr>
+        <w:t xml:space="preserve">se alguém tentar alterar o </w:t>
+      </w:r>
+      <w:proofErr w:type="spellStart"/>
+      <w:r>
+        <w:rPr>
+          <w:rFonts w:ascii="Times New Roman" w:hAnsi="Times New Roman" w:cs="Times New Roman"/>
+          <w:sz w:val="24"/>
+          <w:szCs w:val="24"/>
+        </w:rPr>
+        <w:t>cpf</w:t>
+      </w:r>
+      <w:proofErr w:type="spellEnd"/>
+      <w:r>
+        <w:rPr>
+          <w:rFonts w:ascii="Times New Roman" w:hAnsi="Times New Roman" w:cs="Times New Roman"/>
+          <w:sz w:val="24"/>
+          <w:szCs w:val="24"/>
+        </w:rPr>
+        <w:t xml:space="preserve"> por cliente1.cpf = </w:t>
+      </w:r>
+      <w:proofErr w:type="spellStart"/>
+      <w:r>
+        <w:rPr>
+          <w:rFonts w:ascii="Times New Roman" w:hAnsi="Times New Roman" w:cs="Times New Roman"/>
+          <w:sz w:val="24"/>
+          <w:szCs w:val="24"/>
+        </w:rPr>
+        <w:t>QualquerOutroValor</w:t>
+      </w:r>
+      <w:proofErr w:type="spellEnd"/>
+      <w:r>
+        <w:rPr>
+          <w:rFonts w:ascii="Times New Roman" w:hAnsi="Times New Roman" w:cs="Times New Roman"/>
+          <w:sz w:val="24"/>
+          <w:szCs w:val="24"/>
+        </w:rPr>
+        <w:t xml:space="preserve">, ele não irá conseguir, pois o </w:t>
+      </w:r>
+      <w:proofErr w:type="spellStart"/>
+      <w:r>
+        <w:rPr>
+          <w:rFonts w:ascii="Times New Roman" w:hAnsi="Times New Roman" w:cs="Times New Roman"/>
+          <w:sz w:val="24"/>
+          <w:szCs w:val="24"/>
+        </w:rPr>
+        <w:t>cpf</w:t>
+      </w:r>
+      <w:proofErr w:type="spellEnd"/>
+      <w:r>
+        <w:rPr>
+          <w:rFonts w:ascii="Times New Roman" w:hAnsi="Times New Roman" w:cs="Times New Roman"/>
+          <w:sz w:val="24"/>
+          <w:szCs w:val="24"/>
+        </w:rPr>
+        <w:t xml:space="preserve"> é um </w:t>
+      </w:r>
+      <w:proofErr w:type="spellStart"/>
+      <w:r>
+        <w:rPr>
+          <w:rFonts w:ascii="Times New Roman" w:hAnsi="Times New Roman" w:cs="Times New Roman"/>
+          <w:sz w:val="24"/>
+          <w:szCs w:val="24"/>
+        </w:rPr>
+        <w:t>getter</w:t>
+      </w:r>
+      <w:proofErr w:type="spellEnd"/>
+      <w:r>
+        <w:rPr>
+          <w:rFonts w:ascii="Times New Roman" w:hAnsi="Times New Roman" w:cs="Times New Roman"/>
+          <w:sz w:val="24"/>
+          <w:szCs w:val="24"/>
+        </w:rPr>
+        <w:t>, e não a variável original, pois ela está privada e não deve ser mexida.</w:t>
       </w:r>
     </w:p>
     <w:p>
@@ -3884,6 +4995,7 @@
         </w:rPr>
         <w:t xml:space="preserve"> A palavra chave para criar algo estático é a </w:t>
       </w:r>
+      <w:proofErr w:type="spellStart"/>
       <w:r>
         <w:rPr>
           <w:rFonts w:ascii="Times New Roman" w:hAnsi="Times New Roman" w:cs="Times New Roman"/>
@@ -3894,6 +5006,7 @@
         </w:rPr>
         <w:t>static</w:t>
       </w:r>
+      <w:proofErr w:type="spellEnd"/>
       <w:r>
         <w:rPr>
           <w:rFonts w:ascii="Times New Roman" w:hAnsi="Times New Roman" w:cs="Times New Roman"/>
@@ -3944,8 +5057,21 @@
           <w:szCs w:val="24"/>
           <w:u w:val="single"/>
         </w:rPr>
-        <w:t>Extra: JS Linter</w:t>
-      </w:r>
+        <w:t xml:space="preserve">Extra: JS </w:t>
+      </w:r>
+      <w:proofErr w:type="spellStart"/>
+      <w:r>
+        <w:rPr>
+          <w:rFonts w:ascii="Times New Roman" w:hAnsi="Times New Roman" w:cs="Times New Roman"/>
+          <w:b/>
+          <w:bCs/>
+          <w:sz w:val="24"/>
+          <w:szCs w:val="24"/>
+          <w:u w:val="single"/>
+        </w:rPr>
+        <w:t>Linter</w:t>
+      </w:r>
+      <w:proofErr w:type="spellEnd"/>
       <w:r>
         <w:rPr>
           <w:rFonts w:ascii="Times New Roman" w:hAnsi="Times New Roman" w:cs="Times New Roman"/>
@@ -3988,7 +5114,25 @@
           <w:sz w:val="24"/>
           <w:szCs w:val="24"/>
         </w:rPr>
-        <w:t>Usamos o linter para ter padrões no projeto.</w:t>
+        <w:t xml:space="preserve">Usamos o </w:t>
+      </w:r>
+      <w:proofErr w:type="spellStart"/>
+      <w:r>
+        <w:rPr>
+          <w:rFonts w:ascii="Times New Roman" w:hAnsi="Times New Roman" w:cs="Times New Roman"/>
+          <w:sz w:val="24"/>
+          <w:szCs w:val="24"/>
+        </w:rPr>
+        <w:t>linter</w:t>
+      </w:r>
+      <w:proofErr w:type="spellEnd"/>
+      <w:r>
+        <w:rPr>
+          <w:rFonts w:ascii="Times New Roman" w:hAnsi="Times New Roman" w:cs="Times New Roman"/>
+          <w:sz w:val="24"/>
+          <w:szCs w:val="24"/>
+        </w:rPr>
+        <w:t xml:space="preserve"> para ter padrões no projeto.</w:t>
       </w:r>
     </w:p>
     <w:p>
@@ -4014,7 +5158,61 @@
           <w:sz w:val="24"/>
           <w:szCs w:val="24"/>
         </w:rPr>
-        <w:t>Para iniciar precisamos colocar npx eslint –init, no terminal e geralmente escolhemos a terceira opção</w:t>
+        <w:t xml:space="preserve">Para iniciar precisamos colocar </w:t>
+      </w:r>
+      <w:proofErr w:type="spellStart"/>
+      <w:r>
+        <w:rPr>
+          <w:rFonts w:ascii="Times New Roman" w:hAnsi="Times New Roman" w:cs="Times New Roman"/>
+          <w:sz w:val="24"/>
+          <w:szCs w:val="24"/>
+        </w:rPr>
+        <w:t>npx</w:t>
+      </w:r>
+      <w:proofErr w:type="spellEnd"/>
+      <w:r>
+        <w:rPr>
+          <w:rFonts w:ascii="Times New Roman" w:hAnsi="Times New Roman" w:cs="Times New Roman"/>
+          <w:sz w:val="24"/>
+          <w:szCs w:val="24"/>
+        </w:rPr>
+        <w:t xml:space="preserve"> </w:t>
+      </w:r>
+      <w:proofErr w:type="spellStart"/>
+      <w:r>
+        <w:rPr>
+          <w:rFonts w:ascii="Times New Roman" w:hAnsi="Times New Roman" w:cs="Times New Roman"/>
+          <w:sz w:val="24"/>
+          <w:szCs w:val="24"/>
+        </w:rPr>
+        <w:t>eslint</w:t>
+      </w:r>
+      <w:proofErr w:type="spellEnd"/>
+      <w:r>
+        <w:rPr>
+          <w:rFonts w:ascii="Times New Roman" w:hAnsi="Times New Roman" w:cs="Times New Roman"/>
+          <w:sz w:val="24"/>
+          <w:szCs w:val="24"/>
+        </w:rPr>
+        <w:t xml:space="preserve"> –</w:t>
+      </w:r>
+      <w:proofErr w:type="spellStart"/>
+      <w:r>
+        <w:rPr>
+          <w:rFonts w:ascii="Times New Roman" w:hAnsi="Times New Roman" w:cs="Times New Roman"/>
+          <w:sz w:val="24"/>
+          <w:szCs w:val="24"/>
+        </w:rPr>
+        <w:t>init</w:t>
+      </w:r>
+      <w:proofErr w:type="spellEnd"/>
+      <w:r>
+        <w:rPr>
+          <w:rFonts w:ascii="Times New Roman" w:hAnsi="Times New Roman" w:cs="Times New Roman"/>
+          <w:sz w:val="24"/>
+          <w:szCs w:val="24"/>
+        </w:rPr>
+        <w:t>, no terminal e geralmente escolhemos a terceira opção</w:t>
       </w:r>
       <w:r>
         <w:rPr>
@@ -4056,7 +5254,43 @@
           <w:sz w:val="24"/>
           <w:szCs w:val="24"/>
         </w:rPr>
-        <w:t>Baixar extenção eslint.</w:t>
+        <w:t xml:space="preserve">Baixar </w:t>
+      </w:r>
+      <w:proofErr w:type="spellStart"/>
+      <w:r>
+        <w:rPr>
+          <w:rFonts w:ascii="Times New Roman" w:hAnsi="Times New Roman" w:cs="Times New Roman"/>
+          <w:sz w:val="24"/>
+          <w:szCs w:val="24"/>
+        </w:rPr>
+        <w:t>extenção</w:t>
+      </w:r>
+      <w:proofErr w:type="spellEnd"/>
+      <w:r>
+        <w:rPr>
+          <w:rFonts w:ascii="Times New Roman" w:hAnsi="Times New Roman" w:cs="Times New Roman"/>
+          <w:sz w:val="24"/>
+          <w:szCs w:val="24"/>
+        </w:rPr>
+        <w:t xml:space="preserve"> </w:t>
+      </w:r>
+      <w:proofErr w:type="spellStart"/>
+      <w:r>
+        <w:rPr>
+          <w:rFonts w:ascii="Times New Roman" w:hAnsi="Times New Roman" w:cs="Times New Roman"/>
+          <w:sz w:val="24"/>
+          <w:szCs w:val="24"/>
+        </w:rPr>
+        <w:t>eslint</w:t>
+      </w:r>
+      <w:proofErr w:type="spellEnd"/>
+      <w:r>
+        <w:rPr>
+          <w:rFonts w:ascii="Times New Roman" w:hAnsi="Times New Roman" w:cs="Times New Roman"/>
+          <w:sz w:val="24"/>
+          <w:szCs w:val="24"/>
+        </w:rPr>
+        <w:t>.</w:t>
       </w:r>
     </w:p>
     <w:p>
@@ -4082,7 +5316,43 @@
           <w:sz w:val="24"/>
           <w:szCs w:val="24"/>
         </w:rPr>
-        <w:t>Apertar CTRL+. Ele dá quick fix nos erros do projeto.</w:t>
+        <w:t xml:space="preserve">Apertar CTRL+. Ele dá </w:t>
+      </w:r>
+      <w:proofErr w:type="spellStart"/>
+      <w:r>
+        <w:rPr>
+          <w:rFonts w:ascii="Times New Roman" w:hAnsi="Times New Roman" w:cs="Times New Roman"/>
+          <w:sz w:val="24"/>
+          <w:szCs w:val="24"/>
+        </w:rPr>
+        <w:t>quick</w:t>
+      </w:r>
+      <w:proofErr w:type="spellEnd"/>
+      <w:r>
+        <w:rPr>
+          <w:rFonts w:ascii="Times New Roman" w:hAnsi="Times New Roman" w:cs="Times New Roman"/>
+          <w:sz w:val="24"/>
+          <w:szCs w:val="24"/>
+        </w:rPr>
+        <w:t xml:space="preserve"> </w:t>
+      </w:r>
+      <w:proofErr w:type="spellStart"/>
+      <w:r>
+        <w:rPr>
+          <w:rFonts w:ascii="Times New Roman" w:hAnsi="Times New Roman" w:cs="Times New Roman"/>
+          <w:sz w:val="24"/>
+          <w:szCs w:val="24"/>
+        </w:rPr>
+        <w:t>fix</w:t>
+      </w:r>
+      <w:proofErr w:type="spellEnd"/>
+      <w:r>
+        <w:rPr>
+          <w:rFonts w:ascii="Times New Roman" w:hAnsi="Times New Roman" w:cs="Times New Roman"/>
+          <w:sz w:val="24"/>
+          <w:szCs w:val="24"/>
+        </w:rPr>
+        <w:t xml:space="preserve"> nos erros do projeto.</w:t>
       </w:r>
     </w:p>
     <w:p>
@@ -4241,7 +5511,183 @@
           <w:sz w:val="24"/>
           <w:szCs w:val="24"/>
         </w:rPr>
-        <w:t xml:space="preserve"> Portanto, não tem a necessidade de declarar ele fora do construtor, como estava sendo feito na classe cliente com o nome e cpf até agora.</w:t>
+        <w:t xml:space="preserve"> Portanto, não tem a necessidade de declarar ele fora do construtor, como estava sendo feito na classe cliente com o nome e </w:t>
+      </w:r>
+      <w:proofErr w:type="spellStart"/>
+      <w:r>
+        <w:rPr>
+          <w:rFonts w:ascii="Times New Roman" w:hAnsi="Times New Roman" w:cs="Times New Roman"/>
+          <w:sz w:val="24"/>
+          <w:szCs w:val="24"/>
+        </w:rPr>
+        <w:t>cpf</w:t>
+      </w:r>
+      <w:proofErr w:type="spellEnd"/>
+      <w:r>
+        <w:rPr>
+          <w:rFonts w:ascii="Times New Roman" w:hAnsi="Times New Roman" w:cs="Times New Roman"/>
+          <w:sz w:val="24"/>
+          <w:szCs w:val="24"/>
+        </w:rPr>
+        <w:t xml:space="preserve"> até agora.</w:t>
+      </w:r>
+    </w:p>
+    <w:p>
+      <w:pPr>
+        <w:pStyle w:val="PargrafodaLista"/>
+        <w:numPr>
+          <w:ilvl w:val="1"/>
+          <w:numId w:val="4"/>
+        </w:numPr>
+        <w:spacing w:line="360" w:lineRule="auto"/>
+        <w:jc w:val="both"/>
+        <w:rPr>
+          <w:rFonts w:ascii="Times New Roman" w:hAnsi="Times New Roman" w:cs="Times New Roman"/>
+          <w:b/>
+          <w:bCs/>
+          <w:sz w:val="24"/>
+          <w:szCs w:val="24"/>
+        </w:rPr>
+      </w:pPr>
+      <w:r>
+        <w:rPr>
+          <w:rFonts w:ascii="Times New Roman" w:hAnsi="Times New Roman" w:cs="Times New Roman"/>
+          <w:sz w:val="24"/>
+          <w:szCs w:val="24"/>
+        </w:rPr>
+        <w:t>Não é legal ter duplicação de código</w:t>
+      </w:r>
+      <w:r>
+        <w:rPr>
+          <w:rFonts w:ascii="Times New Roman" w:hAnsi="Times New Roman" w:cs="Times New Roman"/>
+          <w:sz w:val="24"/>
+          <w:szCs w:val="24"/>
+        </w:rPr>
+        <w:t>.</w:t>
+      </w:r>
+    </w:p>
+    <w:p>
+      <w:pPr>
+        <w:pStyle w:val="PargrafodaLista"/>
+        <w:numPr>
+          <w:ilvl w:val="1"/>
+          <w:numId w:val="4"/>
+        </w:numPr>
+        <w:spacing w:line="360" w:lineRule="auto"/>
+        <w:jc w:val="both"/>
+        <w:rPr>
+          <w:rFonts w:ascii="Times New Roman" w:hAnsi="Times New Roman" w:cs="Times New Roman"/>
+          <w:b/>
+          <w:bCs/>
+          <w:sz w:val="24"/>
+          <w:szCs w:val="24"/>
+        </w:rPr>
+      </w:pPr>
+      <w:r>
+        <w:rPr>
+          <w:rFonts w:ascii="Times New Roman" w:hAnsi="Times New Roman" w:cs="Times New Roman"/>
+          <w:sz w:val="24"/>
+          <w:szCs w:val="24"/>
+        </w:rPr>
+        <w:t xml:space="preserve">É interessante sempre colocarmos a variável inicial como privada e colocar um </w:t>
+      </w:r>
+      <w:proofErr w:type="spellStart"/>
+      <w:r>
+        <w:rPr>
+          <w:rFonts w:ascii="Times New Roman" w:hAnsi="Times New Roman" w:cs="Times New Roman"/>
+          <w:sz w:val="24"/>
+          <w:szCs w:val="24"/>
+        </w:rPr>
+        <w:t>getter</w:t>
+      </w:r>
+      <w:proofErr w:type="spellEnd"/>
+      <w:r>
+        <w:rPr>
+          <w:rFonts w:ascii="Times New Roman" w:hAnsi="Times New Roman" w:cs="Times New Roman"/>
+          <w:sz w:val="24"/>
+          <w:szCs w:val="24"/>
+        </w:rPr>
+        <w:t xml:space="preserve"> para poder ver os valores atribuídos a ela.</w:t>
+      </w:r>
+    </w:p>
+    <w:p>
+      <w:pPr>
+        <w:pStyle w:val="PargrafodaLista"/>
+        <w:spacing w:line="360" w:lineRule="auto"/>
+        <w:ind w:left="1080"/>
+        <w:jc w:val="both"/>
+        <w:rPr>
+          <w:rFonts w:ascii="Times New Roman" w:hAnsi="Times New Roman" w:cs="Times New Roman"/>
+          <w:b/>
+          <w:bCs/>
+          <w:sz w:val="24"/>
+          <w:szCs w:val="24"/>
+        </w:rPr>
+      </w:pPr>
+    </w:p>
+    <w:p>
+      <w:pPr>
+        <w:pStyle w:val="PargrafodaLista"/>
+        <w:numPr>
+          <w:ilvl w:val="0"/>
+          <w:numId w:val="4"/>
+        </w:numPr>
+        <w:spacing w:line="360" w:lineRule="auto"/>
+        <w:jc w:val="both"/>
+        <w:rPr>
+          <w:rFonts w:ascii="Times New Roman" w:hAnsi="Times New Roman" w:cs="Times New Roman"/>
+          <w:b/>
+          <w:bCs/>
+          <w:sz w:val="24"/>
+          <w:szCs w:val="24"/>
+        </w:rPr>
+      </w:pPr>
+      <w:r>
+        <w:rPr>
+          <w:rFonts w:ascii="Times New Roman" w:hAnsi="Times New Roman" w:cs="Times New Roman"/>
+          <w:b/>
+          <w:bCs/>
+          <w:sz w:val="24"/>
+          <w:szCs w:val="24"/>
+          <w:u w:val="single"/>
+        </w:rPr>
+        <w:t>Aula 2 – Herança</w:t>
+      </w:r>
+      <w:r>
+        <w:rPr>
+          <w:rFonts w:ascii="Times New Roman" w:hAnsi="Times New Roman" w:cs="Times New Roman"/>
+          <w:b/>
+          <w:bCs/>
+          <w:sz w:val="24"/>
+          <w:szCs w:val="24"/>
+        </w:rPr>
+        <w:t>:</w:t>
+      </w:r>
+    </w:p>
+    <w:p>
+      <w:pPr>
+        <w:pStyle w:val="PargrafodaLista"/>
+        <w:numPr>
+          <w:ilvl w:val="1"/>
+          <w:numId w:val="4"/>
+        </w:numPr>
+        <w:spacing w:line="360" w:lineRule="auto"/>
+        <w:jc w:val="both"/>
+        <w:rPr>
+          <w:rFonts w:ascii="Times New Roman" w:hAnsi="Times New Roman" w:cs="Times New Roman"/>
+          <w:b/>
+          <w:bCs/>
+          <w:sz w:val="24"/>
+          <w:szCs w:val="24"/>
+        </w:rPr>
+      </w:pPr>
+      <w:r>
+        <w:rPr>
+          <w:rFonts w:ascii="Times New Roman" w:hAnsi="Times New Roman" w:cs="Times New Roman"/>
+          <w:sz w:val="24"/>
+          <w:szCs w:val="24"/>
+        </w:rPr>
+        <w:t xml:space="preserve"> </w:t>
       </w:r>
     </w:p>
     <w:sectPr>

</xml_diff>